<commit_message>
Aggiunto spunti alla documentazione
</commit_message>
<xml_diff>
--- a/Documentazione.docx
+++ b/Documentazione.docx
@@ -16,7 +16,7 @@
         <mc:AlternateContent>
           <mc:Choice Requires="wps">
             <w:drawing>
-              <wp:anchor distT="0" distB="0" distL="114300" distR="114300" simplePos="0" relativeHeight="251660288" behindDoc="0" locked="0" layoutInCell="1" allowOverlap="1" wp14:anchorId="18E99693" wp14:editId="7C790E5C">
+              <wp:anchor distT="0" distB="0" distL="114300" distR="114300" simplePos="0" relativeHeight="251660288" behindDoc="0" locked="0" layoutInCell="1" allowOverlap="1" wp14:anchorId="18E99693" wp14:editId="2C27D1A7">
                 <wp:simplePos x="0" y="0"/>
                 <wp:positionH relativeFrom="column">
                   <wp:posOffset>2925466</wp:posOffset>
@@ -76,7 +76,7 @@
           </mc:Choice>
           <mc:Fallback>
             <w:pict>
-              <v:line w14:anchorId="1576E176" id="Straight Connector 3" o:spid="_x0000_s1026" style="position:absolute;z-index:251660288;visibility:visible;mso-wrap-style:square;mso-width-percent:0;mso-height-percent:0;mso-wrap-distance-left:9pt;mso-wrap-distance-top:0;mso-wrap-distance-right:9pt;mso-wrap-distance-bottom:0;mso-position-horizontal:absolute;mso-position-horizontal-relative:text;mso-position-vertical:absolute;mso-position-vertical-relative:text;mso-width-percent:0;mso-height-percent:0;mso-width-relative:margin;mso-height-relative:margin" from="230.35pt,.05pt" to="230.35pt,181.2pt" o:gfxdata="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" strokecolor="black [3213]" strokeweight="2.5pt">
+              <v:line w14:anchorId="43141CB6" id="Straight Connector 3" o:spid="_x0000_s1026" style="position:absolute;z-index:251660288;visibility:visible;mso-wrap-style:square;mso-width-percent:0;mso-height-percent:0;mso-wrap-distance-left:9pt;mso-wrap-distance-top:0;mso-wrap-distance-right:9pt;mso-wrap-distance-bottom:0;mso-position-horizontal:absolute;mso-position-horizontal-relative:text;mso-position-vertical:absolute;mso-position-vertical-relative:text;mso-width-percent:0;mso-height-percent:0;mso-width-relative:margin;mso-height-relative:margin" from="230.35pt,.05pt" to="230.35pt,181.2pt" o:gfxdata="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" strokecolor="black [3213]" strokeweight="2.5pt">
                 <v:stroke joinstyle="miter"/>
               </v:line>
             </w:pict>
@@ -562,7 +562,7 @@
                     <pic:cNvPicPr/>
                   </pic:nvPicPr>
                   <pic:blipFill>
-                    <a:blip r:embed="rId4" cstate="print">
+                    <a:blip r:embed="rId5" cstate="print">
                       <a:extLst>
                         <a:ext uri="{28A0092B-C50C-407E-A947-70E740481C1C}">
                           <a14:useLocalDpi xmlns:a14="http://schemas.microsoft.com/office/drawing/2010/main" val="0"/>
@@ -594,6 +594,899 @@
           </wp:anchor>
         </w:drawing>
       </w:r>
+      <w:r>
+        <w:rPr>
+          <w:lang w:val="it-IT"/>
+        </w:rPr>
+        <w:t xml:space="preserve">                   </w:t>
+      </w:r>
+      <w:r>
+        <w:rPr>
+          <w:lang w:val="it-IT"/>
+        </w:rPr>
+        <w:tab/>
+      </w:r>
+      <w:r>
+        <w:rPr>
+          <w:lang w:val="it-IT"/>
+        </w:rPr>
+        <w:tab/>
+      </w:r>
+      <w:r>
+        <w:rPr>
+          <w:lang w:val="it-IT"/>
+        </w:rPr>
+        <w:tab/>
+      </w:r>
+      <w:r>
+        <w:rPr>
+          <w:lang w:val="it-IT"/>
+        </w:rPr>
+        <w:tab/>
+      </w:r>
+      <w:r>
+        <w:rPr>
+          <w:lang w:val="it-IT"/>
+        </w:rPr>
+        <w:tab/>
+      </w:r>
+      <w:r>
+        <w:rPr>
+          <w:lang w:val="it-IT"/>
+        </w:rPr>
+        <w:tab/>
+      </w:r>
+      <w:r>
+        <w:rPr>
+          <w:lang w:val="it-IT"/>
+        </w:rPr>
+        <w:tab/>
+      </w:r>
+      <w:r>
+        <w:rPr>
+          <w:lang w:val="it-IT"/>
+        </w:rPr>
+        <w:tab/>
+      </w:r>
+      <w:r>
+        <w:rPr>
+          <w:lang w:val="it-IT"/>
+        </w:rPr>
+        <w:tab/>
+      </w:r>
+      <w:r>
+        <w:rPr>
+          <w:lang w:val="it-IT"/>
+        </w:rPr>
+        <w:tab/>
+      </w:r>
+      <w:r>
+        <w:rPr>
+          <w:lang w:val="it-IT"/>
+        </w:rPr>
+        <w:tab/>
+      </w:r>
+      <w:r>
+        <w:rPr>
+          <w:lang w:val="it-IT"/>
+        </w:rPr>
+        <w:tab/>
+      </w:r>
+      <w:r>
+        <w:rPr>
+          <w:lang w:val="it-IT"/>
+        </w:rPr>
+        <w:tab/>
+      </w:r>
+      <w:r>
+        <w:rPr>
+          <w:lang w:val="it-IT"/>
+        </w:rPr>
+        <w:tab/>
+      </w:r>
+      <w:r>
+        <w:rPr>
+          <w:lang w:val="it-IT"/>
+        </w:rPr>
+        <w:tab/>
+      </w:r>
+      <w:r>
+        <w:rPr>
+          <w:lang w:val="it-IT"/>
+        </w:rPr>
+        <w:tab/>
+      </w:r>
+      <w:r>
+        <w:rPr>
+          <w:lang w:val="it-IT"/>
+        </w:rPr>
+        <w:tab/>
+      </w:r>
+      <w:r>
+        <w:rPr>
+          <w:lang w:val="it-IT"/>
+        </w:rPr>
+        <w:tab/>
+      </w:r>
+      <w:r>
+        <w:rPr>
+          <w:lang w:val="it-IT"/>
+        </w:rPr>
+        <w:tab/>
+      </w:r>
+      <w:r>
+        <w:rPr>
+          <w:lang w:val="it-IT"/>
+        </w:rPr>
+        <w:tab/>
+      </w:r>
+      <w:r>
+        <w:rPr>
+          <w:lang w:val="it-IT"/>
+        </w:rPr>
+        <w:tab/>
+      </w:r>
+      <w:r>
+        <w:rPr>
+          <w:lang w:val="it-IT"/>
+        </w:rPr>
+        <w:tab/>
+      </w:r>
+      <w:r>
+        <w:rPr>
+          <w:lang w:val="it-IT"/>
+        </w:rPr>
+        <w:tab/>
+      </w:r>
+      <w:r>
+        <w:rPr>
+          <w:lang w:val="it-IT"/>
+        </w:rPr>
+        <w:tab/>
+      </w:r>
+      <w:r>
+        <w:rPr>
+          <w:lang w:val="it-IT"/>
+        </w:rPr>
+        <w:tab/>
+      </w:r>
+      <w:r>
+        <w:rPr>
+          <w:lang w:val="it-IT"/>
+        </w:rPr>
+        <w:tab/>
+      </w:r>
+      <w:r>
+        <w:rPr>
+          <w:lang w:val="it-IT"/>
+        </w:rPr>
+        <w:tab/>
+      </w:r>
+      <w:r>
+        <w:rPr>
+          <w:lang w:val="it-IT"/>
+        </w:rPr>
+        <w:tab/>
+      </w:r>
+      <w:r>
+        <w:rPr>
+          <w:lang w:val="it-IT"/>
+        </w:rPr>
+        <w:tab/>
+      </w:r>
+      <w:r>
+        <w:rPr>
+          <w:lang w:val="it-IT"/>
+        </w:rPr>
+        <w:tab/>
+      </w:r>
+      <w:r>
+        <w:rPr>
+          <w:lang w:val="it-IT"/>
+        </w:rPr>
+        <w:tab/>
+      </w:r>
+      <w:r>
+        <w:rPr>
+          <w:lang w:val="it-IT"/>
+        </w:rPr>
+        <w:tab/>
+      </w:r>
+      <w:r>
+        <w:rPr>
+          <w:lang w:val="it-IT"/>
+        </w:rPr>
+        <w:tab/>
+      </w:r>
+      <w:r>
+        <w:rPr>
+          <w:lang w:val="it-IT"/>
+        </w:rPr>
+        <w:tab/>
+      </w:r>
+      <w:r>
+        <w:rPr>
+          <w:lang w:val="it-IT"/>
+        </w:rPr>
+        <w:tab/>
+      </w:r>
+      <w:r>
+        <w:rPr>
+          <w:lang w:val="it-IT"/>
+        </w:rPr>
+        <w:tab/>
+      </w:r>
+      <w:r>
+        <w:rPr>
+          <w:lang w:val="it-IT"/>
+        </w:rPr>
+        <w:tab/>
+      </w:r>
+      <w:r>
+        <w:rPr>
+          <w:lang w:val="it-IT"/>
+        </w:rPr>
+        <w:tab/>
+      </w:r>
+      <w:r>
+        <w:rPr>
+          <w:lang w:val="it-IT"/>
+        </w:rPr>
+        <w:tab/>
+      </w:r>
+      <w:r>
+        <w:rPr>
+          <w:lang w:val="it-IT"/>
+        </w:rPr>
+        <w:tab/>
+      </w:r>
+    </w:p>
+    <w:p>
+      <w:pPr>
+        <w:rPr>
+          <w:lang w:val="it-IT"/>
+        </w:rPr>
+      </w:pPr>
+    </w:p>
+    <w:p>
+      <w:pPr>
+        <w:rPr>
+          <w:lang w:val="it-IT"/>
+        </w:rPr>
+      </w:pPr>
+      <w:r>
+        <w:rPr>
+          <w:noProof/>
+          <w:lang w:val="it-IT"/>
+        </w:rPr>
+        <mc:AlternateContent>
+          <mc:Choice Requires="wps">
+            <w:drawing>
+              <wp:anchor distT="0" distB="0" distL="114300" distR="114300" simplePos="0" relativeHeight="251662336" behindDoc="0" locked="0" layoutInCell="1" allowOverlap="1" wp14:anchorId="73DBB60F" wp14:editId="48F8CBCF">
+                <wp:simplePos x="0" y="0"/>
+                <wp:positionH relativeFrom="page">
+                  <wp:align>center</wp:align>
+                </wp:positionH>
+                <wp:positionV relativeFrom="paragraph">
+                  <wp:posOffset>126509</wp:posOffset>
+                </wp:positionV>
+                <wp:extent cx="4150800" cy="973394"/>
+                <wp:effectExtent l="0" t="0" r="2540" b="5080"/>
+                <wp:wrapNone/>
+                <wp:docPr id="1153984254" name="Text Box 6"/>
+                <wp:cNvGraphicFramePr/>
+                <a:graphic xmlns:a="http://schemas.openxmlformats.org/drawingml/2006/main">
+                  <a:graphicData uri="http://schemas.microsoft.com/office/word/2010/wordprocessingShape">
+                    <wps:wsp>
+                      <wps:cNvSpPr txBox="1"/>
+                      <wps:spPr>
+                        <a:xfrm>
+                          <a:off x="0" y="0"/>
+                          <a:ext cx="4150800" cy="973394"/>
+                        </a:xfrm>
+                        <a:prstGeom prst="rect">
+                          <a:avLst/>
+                        </a:prstGeom>
+                        <a:solidFill>
+                          <a:schemeClr val="lt1"/>
+                        </a:solidFill>
+                        <a:ln w="6350">
+                          <a:noFill/>
+                        </a:ln>
+                      </wps:spPr>
+                      <wps:txbx>
+                        <w:txbxContent>
+                          <w:p>
+                            <w:pPr>
+                              <w:jc w:val="center"/>
+                              <w:rPr>
+                                <w:sz w:val="28"/>
+                                <w:szCs w:val="28"/>
+                                <w:lang w:val="it-IT"/>
+                              </w:rPr>
+                            </w:pPr>
+                            <w:proofErr w:type="spellStart"/>
+                            <w:r>
+                              <w:rPr>
+                                <w:sz w:val="28"/>
+                                <w:szCs w:val="28"/>
+                                <w:lang w:val="it-IT"/>
+                              </w:rPr>
+                              <w:t>WebApp</w:t>
+                            </w:r>
+                            <w:proofErr w:type="spellEnd"/>
+                            <w:r>
+                              <w:rPr>
+                                <w:sz w:val="28"/>
+                                <w:szCs w:val="28"/>
+                                <w:lang w:val="it-IT"/>
+                              </w:rPr>
+                              <w:t xml:space="preserve"> per la creazione e gestione di prove ed esami</w:t>
+                            </w:r>
+                          </w:p>
+                        </w:txbxContent>
+                      </wps:txbx>
+                      <wps:bodyPr rot="0" spcFirstLastPara="0" vertOverflow="overflow" horzOverflow="overflow" vert="horz" wrap="square" lIns="91440" tIns="45720" rIns="91440" bIns="45720" numCol="1" spcCol="0" rtlCol="0" fromWordArt="0" anchor="ctr" anchorCtr="0" forceAA="0" compatLnSpc="1">
+                        <a:prstTxWarp prst="textNoShape">
+                          <a:avLst/>
+                        </a:prstTxWarp>
+                        <a:noAutofit/>
+                      </wps:bodyPr>
+                    </wps:wsp>
+                  </a:graphicData>
+                </a:graphic>
+                <wp14:sizeRelH relativeFrom="margin">
+                  <wp14:pctWidth>0</wp14:pctWidth>
+                </wp14:sizeRelH>
+                <wp14:sizeRelV relativeFrom="margin">
+                  <wp14:pctHeight>0</wp14:pctHeight>
+                </wp14:sizeRelV>
+              </wp:anchor>
+            </w:drawing>
+          </mc:Choice>
+          <mc:Fallback>
+            <w:pict>
+              <v:shape w14:anchorId="73DBB60F" id="Text Box 6" o:spid="_x0000_s1027" type="#_x0000_t202" style="position:absolute;margin-left:0;margin-top:9.95pt;width:326.85pt;height:76.65pt;z-index:251662336;visibility:visible;mso-wrap-style:square;mso-width-percent:0;mso-height-percent:0;mso-wrap-distance-left:9pt;mso-wrap-distance-top:0;mso-wrap-distance-right:9pt;mso-wrap-distance-bottom:0;mso-position-horizontal:center;mso-position-horizontal-relative:page;mso-position-vertical:absolute;mso-position-vertical-relative:text;mso-width-percent:0;mso-height-percent:0;mso-width-relative:margin;mso-height-relative:margin;v-text-anchor:middle" o:gfxdata="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" fillcolor="white [3201]" stroked="f" strokeweight=".5pt">
+                <v:textbox>
+                  <w:txbxContent>
+                    <w:p>
+                      <w:pPr>
+                        <w:jc w:val="center"/>
+                        <w:rPr>
+                          <w:sz w:val="28"/>
+                          <w:szCs w:val="28"/>
+                          <w:lang w:val="it-IT"/>
+                        </w:rPr>
+                      </w:pPr>
+                      <w:proofErr w:type="spellStart"/>
+                      <w:r>
+                        <w:rPr>
+                          <w:sz w:val="28"/>
+                          <w:szCs w:val="28"/>
+                          <w:lang w:val="it-IT"/>
+                        </w:rPr>
+                        <w:t>WebApp</w:t>
+                      </w:r>
+                      <w:proofErr w:type="spellEnd"/>
+                      <w:r>
+                        <w:rPr>
+                          <w:sz w:val="28"/>
+                          <w:szCs w:val="28"/>
+                          <w:lang w:val="it-IT"/>
+                        </w:rPr>
+                        <w:t xml:space="preserve"> per la creazione e gestione di prove ed esami</w:t>
+                      </w:r>
+                    </w:p>
+                  </w:txbxContent>
+                </v:textbox>
+                <w10:wrap anchorx="page"/>
+              </v:shape>
+            </w:pict>
+          </mc:Fallback>
+        </mc:AlternateContent>
+      </w:r>
+    </w:p>
+    <w:p>
+      <w:pPr>
+        <w:rPr>
+          <w:lang w:val="it-IT"/>
+        </w:rPr>
+      </w:pPr>
+    </w:p>
+    <w:p>
+      <w:pPr>
+        <w:rPr>
+          <w:lang w:val="it-IT"/>
+        </w:rPr>
+      </w:pPr>
+    </w:p>
+    <w:p>
+      <w:pPr>
+        <w:rPr>
+          <w:lang w:val="it-IT"/>
+        </w:rPr>
+      </w:pPr>
+    </w:p>
+    <w:p>
+      <w:pPr>
+        <w:rPr>
+          <w:lang w:val="it-IT"/>
+        </w:rPr>
+      </w:pPr>
+      <w:r>
+        <w:rPr>
+          <w:noProof/>
+          <w:lang w:val="it-IT"/>
+        </w:rPr>
+        <w:drawing>
+          <wp:anchor distT="0" distB="0" distL="114300" distR="114300" simplePos="0" relativeHeight="251663360" behindDoc="0" locked="0" layoutInCell="1" allowOverlap="1" wp14:anchorId="6410034E" wp14:editId="23E469C3">
+            <wp:simplePos x="0" y="0"/>
+            <wp:positionH relativeFrom="page">
+              <wp:align>center</wp:align>
+            </wp:positionH>
+            <wp:positionV relativeFrom="paragraph">
+              <wp:posOffset>305825</wp:posOffset>
+            </wp:positionV>
+            <wp:extent cx="5731200" cy="3830400"/>
+            <wp:effectExtent l="0" t="0" r="0" b="5080"/>
+            <wp:wrapTopAndBottom/>
+            <wp:docPr id="172247294" name="Picture 7" descr="Graphical user interface, application, icon&#10;&#10;Description automatically generated"/>
+            <wp:cNvGraphicFramePr>
+              <a:graphicFrameLocks xmlns:a="http://schemas.openxmlformats.org/drawingml/2006/main" noChangeAspect="1"/>
+            </wp:cNvGraphicFramePr>
+            <a:graphic xmlns:a="http://schemas.openxmlformats.org/drawingml/2006/main">
+              <a:graphicData uri="http://schemas.openxmlformats.org/drawingml/2006/picture">
+                <pic:pic xmlns:pic="http://schemas.openxmlformats.org/drawingml/2006/picture">
+                  <pic:nvPicPr>
+                    <pic:cNvPr id="172247294" name="Picture 7" descr="Graphical user interface, application, icon&#10;&#10;Description automatically generated"/>
+                    <pic:cNvPicPr/>
+                  </pic:nvPicPr>
+                  <pic:blipFill>
+                    <a:blip r:embed="rId6">
+                      <a:extLst>
+                        <a:ext uri="{28A0092B-C50C-407E-A947-70E740481C1C}">
+                          <a14:useLocalDpi xmlns:a14="http://schemas.microsoft.com/office/drawing/2010/main" val="0"/>
+                        </a:ext>
+                      </a:extLst>
+                    </a:blip>
+                    <a:stretch>
+                      <a:fillRect/>
+                    </a:stretch>
+                  </pic:blipFill>
+                  <pic:spPr>
+                    <a:xfrm>
+                      <a:off x="0" y="0"/>
+                      <a:ext cx="5731200" cy="3830400"/>
+                    </a:xfrm>
+                    <a:prstGeom prst="rect">
+                      <a:avLst/>
+                    </a:prstGeom>
+                  </pic:spPr>
+                </pic:pic>
+              </a:graphicData>
+            </a:graphic>
+            <wp14:sizeRelH relativeFrom="margin">
+              <wp14:pctWidth>0</wp14:pctWidth>
+            </wp14:sizeRelH>
+            <wp14:sizeRelV relativeFrom="margin">
+              <wp14:pctHeight>0</wp14:pctHeight>
+            </wp14:sizeRelV>
+          </wp:anchor>
+        </w:drawing>
+      </w:r>
+    </w:p>
+    <w:p>
+      <w:pPr>
+        <w:rPr>
+          <w:lang w:val="it-IT"/>
+        </w:rPr>
+      </w:pPr>
+    </w:p>
+    <w:p>
+      <w:pPr>
+        <w:rPr>
+          <w:lang w:val="it-IT"/>
+        </w:rPr>
+      </w:pPr>
+    </w:p>
+    <w:p>
+      <w:pPr>
+        <w:rPr>
+          <w:lang w:val="it-IT"/>
+        </w:rPr>
+      </w:pPr>
+    </w:p>
+    <w:p>
+      <w:pPr>
+        <w:rPr>
+          <w:lang w:val="it-IT"/>
+        </w:rPr>
+      </w:pPr>
+    </w:p>
+    <w:p>
+      <w:pPr>
+        <w:rPr>
+          <w:lang w:val="it-IT"/>
+        </w:rPr>
+      </w:pPr>
+    </w:p>
+    <w:p>
+      <w:pPr>
+        <w:rPr>
+          <w:lang w:val="it-IT"/>
+        </w:rPr>
+      </w:pPr>
+    </w:p>
+    <w:sdt>
+      <w:sdtPr>
+        <w:id w:val="-1486856149"/>
+        <w:docPartObj>
+          <w:docPartGallery w:val="Table of Contents"/>
+          <w:docPartUnique/>
+        </w:docPartObj>
+      </w:sdtPr>
+      <w:sdtEndPr>
+        <w:rPr>
+          <w:rFonts w:asciiTheme="minorHAnsi" w:eastAsiaTheme="minorHAnsi" w:hAnsiTheme="minorHAnsi" w:cstheme="minorBidi"/>
+          <w:noProof/>
+          <w:color w:val="auto"/>
+          <w:kern w:val="2"/>
+          <w:sz w:val="24"/>
+          <w:szCs w:val="24"/>
+          <w:lang w:val="en-IT"/>
+          <w14:ligatures w14:val="standardContextual"/>
+        </w:rPr>
+      </w:sdtEndPr>
+      <w:sdtContent>
+        <w:p>
+          <w:pPr>
+            <w:pStyle w:val="TOCHeading"/>
+          </w:pPr>
+          <w:r>
+            <w:t>Table of Contents</w:t>
+          </w:r>
+        </w:p>
+        <w:p>
+          <w:pPr>
+            <w:pStyle w:val="TOC1"/>
+            <w:tabs>
+              <w:tab w:val="right" w:leader="dot" w:pos="9016"/>
+            </w:tabs>
+            <w:rPr>
+              <w:rFonts w:eastAsiaTheme="minorEastAsia" w:cstheme="minorBidi"/>
+              <w:b w:val="0"/>
+              <w:bCs w:val="0"/>
+              <w:caps w:val="0"/>
+              <w:noProof/>
+              <w:kern w:val="0"/>
+              <w:sz w:val="24"/>
+              <w:szCs w:val="24"/>
+              <w:u w:val="none"/>
+              <w:lang w:eastAsia="en-GB"/>
+              <w14:ligatures w14:val="none"/>
+            </w:rPr>
+          </w:pPr>
+          <w:r>
+            <w:rPr>
+              <w:b w:val="0"/>
+              <w:bCs w:val="0"/>
+            </w:rPr>
+            <w:fldChar w:fldCharType="begin"/>
+          </w:r>
+          <w:r>
+            <w:instrText xml:space="preserve"> TOC \o "1-3" \h \z \u </w:instrText>
+          </w:r>
+          <w:r>
+            <w:rPr>
+              <w:b w:val="0"/>
+              <w:bCs w:val="0"/>
+            </w:rPr>
+            <w:fldChar w:fldCharType="separate"/>
+          </w:r>
+          <w:hyperlink w:anchor="_Toc134618030" w:history="1">
+            <w:r>
+              <w:rPr>
+                <w:rStyle w:val="Hyperlink"/>
+                <w:noProof/>
+                <w:lang w:val="en-US"/>
+              </w:rPr>
+              <w:t>Introduzione</w:t>
+            </w:r>
+            <w:r>
+              <w:rPr>
+                <w:noProof/>
+                <w:webHidden/>
+              </w:rPr>
+              <w:tab/>
+            </w:r>
+            <w:r>
+              <w:rPr>
+                <w:noProof/>
+                <w:webHidden/>
+              </w:rPr>
+              <w:fldChar w:fldCharType="begin"/>
+            </w:r>
+            <w:r>
+              <w:rPr>
+                <w:noProof/>
+                <w:webHidden/>
+              </w:rPr>
+              <w:instrText xml:space="preserve"> PAGEREF _Toc134618030 \h </w:instrText>
+            </w:r>
+            <w:r>
+              <w:rPr>
+                <w:noProof/>
+                <w:webHidden/>
+              </w:rPr>
+            </w:r>
+            <w:r>
+              <w:rPr>
+                <w:noProof/>
+                <w:webHidden/>
+              </w:rPr>
+              <w:fldChar w:fldCharType="separate"/>
+            </w:r>
+            <w:r>
+              <w:rPr>
+                <w:noProof/>
+                <w:webHidden/>
+              </w:rPr>
+              <w:t>2</w:t>
+            </w:r>
+            <w:r>
+              <w:rPr>
+                <w:noProof/>
+                <w:webHidden/>
+              </w:rPr>
+              <w:fldChar w:fldCharType="end"/>
+            </w:r>
+          </w:hyperlink>
+        </w:p>
+        <w:p>
+          <w:pPr>
+            <w:pStyle w:val="TOC1"/>
+            <w:tabs>
+              <w:tab w:val="right" w:leader="dot" w:pos="9016"/>
+            </w:tabs>
+            <w:rPr>
+              <w:rFonts w:eastAsiaTheme="minorEastAsia" w:cstheme="minorBidi"/>
+              <w:b w:val="0"/>
+              <w:bCs w:val="0"/>
+              <w:caps w:val="0"/>
+              <w:noProof/>
+              <w:kern w:val="0"/>
+              <w:sz w:val="24"/>
+              <w:szCs w:val="24"/>
+              <w:u w:val="none"/>
+              <w:lang w:eastAsia="en-GB"/>
+              <w14:ligatures w14:val="none"/>
+            </w:rPr>
+          </w:pPr>
+          <w:hyperlink w:anchor="_Toc134618031" w:history="1">
+            <w:r>
+              <w:rPr>
+                <w:rStyle w:val="Hyperlink"/>
+                <w:noProof/>
+                <w:lang w:val="en-US"/>
+              </w:rPr>
+              <w:t>Specifiche del Progetto</w:t>
+            </w:r>
+            <w:r>
+              <w:rPr>
+                <w:noProof/>
+                <w:webHidden/>
+              </w:rPr>
+              <w:tab/>
+            </w:r>
+            <w:r>
+              <w:rPr>
+                <w:noProof/>
+                <w:webHidden/>
+              </w:rPr>
+              <w:fldChar w:fldCharType="begin"/>
+            </w:r>
+            <w:r>
+              <w:rPr>
+                <w:noProof/>
+                <w:webHidden/>
+              </w:rPr>
+              <w:instrText xml:space="preserve"> PAGEREF _Toc134618031 \h </w:instrText>
+            </w:r>
+            <w:r>
+              <w:rPr>
+                <w:noProof/>
+                <w:webHidden/>
+              </w:rPr>
+            </w:r>
+            <w:r>
+              <w:rPr>
+                <w:noProof/>
+                <w:webHidden/>
+              </w:rPr>
+              <w:fldChar w:fldCharType="separate"/>
+            </w:r>
+            <w:r>
+              <w:rPr>
+                <w:noProof/>
+                <w:webHidden/>
+              </w:rPr>
+              <w:t>2</w:t>
+            </w:r>
+            <w:r>
+              <w:rPr>
+                <w:noProof/>
+                <w:webHidden/>
+              </w:rPr>
+              <w:fldChar w:fldCharType="end"/>
+            </w:r>
+          </w:hyperlink>
+        </w:p>
+        <w:p>
+          <w:r>
+            <w:rPr>
+              <w:b/>
+              <w:bCs/>
+              <w:noProof/>
+            </w:rPr>
+            <w:fldChar w:fldCharType="end"/>
+          </w:r>
+        </w:p>
+      </w:sdtContent>
+    </w:sdt>
+    <w:p>
+      <w:pPr>
+        <w:rPr>
+          <w:lang w:val="en-US"/>
+        </w:rPr>
+      </w:pPr>
+    </w:p>
+    <w:p>
+      <w:pPr>
+        <w:rPr>
+          <w:lang w:val="en-US"/>
+        </w:rPr>
+      </w:pPr>
+    </w:p>
+    <w:p>
+      <w:pPr>
+        <w:rPr>
+          <w:lang w:val="en-US"/>
+        </w:rPr>
+      </w:pPr>
+    </w:p>
+    <w:p>
+      <w:pPr>
+        <w:rPr>
+          <w:lang w:val="en-US"/>
+        </w:rPr>
+      </w:pPr>
+    </w:p>
+    <w:p>
+      <w:pPr>
+        <w:rPr>
+          <w:lang w:val="en-US"/>
+        </w:rPr>
+      </w:pPr>
+    </w:p>
+    <w:p>
+      <w:pPr>
+        <w:rPr>
+          <w:lang w:val="en-US"/>
+        </w:rPr>
+      </w:pPr>
+    </w:p>
+    <w:p>
+      <w:pPr>
+        <w:rPr>
+          <w:lang w:val="en-US"/>
+        </w:rPr>
+      </w:pPr>
+    </w:p>
+    <w:p>
+      <w:pPr>
+        <w:pStyle w:val="Heading1"/>
+        <w:rPr>
+          <w:lang w:val="en-US"/>
+        </w:rPr>
+      </w:pPr>
+      <w:bookmarkStart w:id="0" w:name="_Toc134618030"/>
+      <w:proofErr w:type="spellStart"/>
+      <w:r>
+        <w:rPr>
+          <w:lang w:val="en-US"/>
+        </w:rPr>
+        <w:t>Introduzione</w:t>
+      </w:r>
+      <w:bookmarkEnd w:id="0"/>
+      <w:proofErr w:type="spellEnd"/>
+    </w:p>
+    <w:p>
+      <w:pPr>
+        <w:rPr>
+          <w:lang w:val="en-US"/>
+        </w:rPr>
+      </w:pPr>
+    </w:p>
+    <w:p>
+      <w:pPr>
+        <w:pStyle w:val="Heading1"/>
+        <w:rPr>
+          <w:lang w:val="en-US"/>
+        </w:rPr>
+      </w:pPr>
+      <w:bookmarkStart w:id="1" w:name="_Toc134618031"/>
+      <w:proofErr w:type="spellStart"/>
+      <w:r>
+        <w:rPr>
+          <w:lang w:val="en-US"/>
+        </w:rPr>
+        <w:t>Specifiche</w:t>
+      </w:r>
+      <w:proofErr w:type="spellEnd"/>
+      <w:r>
+        <w:rPr>
+          <w:lang w:val="en-US"/>
+        </w:rPr>
+        <w:t xml:space="preserve"> del Progetto</w:t>
+      </w:r>
+      <w:bookmarkEnd w:id="1"/>
+    </w:p>
+    <w:p>
+      <w:pPr>
+        <w:pStyle w:val="Heading1"/>
+        <w:rPr>
+          <w:lang w:val="en-US"/>
+        </w:rPr>
+      </w:pPr>
+    </w:p>
+    <w:p>
+      <w:pPr>
+        <w:rPr>
+          <w:lang w:val="en-US"/>
+        </w:rPr>
+      </w:pPr>
+    </w:p>
+    <w:p>
+      <w:pPr>
+        <w:rPr>
+          <w:lang w:val="en-US"/>
+        </w:rPr>
+      </w:pPr>
+    </w:p>
+    <w:p>
+      <w:pPr>
+        <w:rPr>
+          <w:lang w:val="en-US"/>
+        </w:rPr>
+      </w:pPr>
+    </w:p>
+    <w:p>
+      <w:pPr>
+        <w:rPr>
+          <w:lang w:val="en-US"/>
+        </w:rPr>
+      </w:pPr>
+    </w:p>
+    <w:p>
+      <w:pPr>
+        <w:rPr>
+          <w:lang w:val="en-US"/>
+        </w:rPr>
+      </w:pPr>
+    </w:p>
+    <w:p>
+      <w:pPr>
+        <w:rPr>
+          <w:lang w:val="en-US"/>
+        </w:rPr>
+      </w:pPr>
+    </w:p>
+    <w:p>
+      <w:pPr>
+        <w:rPr>
+          <w:lang w:val="en-US"/>
+        </w:rPr>
+      </w:pPr>
     </w:p>
     <w:sectPr>
       <w:pgSz w:w="11906" w:h="16838"/>
@@ -1002,6 +1895,27 @@
     <w:name w:val="Normal"/>
     <w:qFormat/>
   </w:style>
+  <w:style w:type="paragraph" w:styleId="Heading1">
+    <w:name w:val="heading 1"/>
+    <w:basedOn w:val="Normal"/>
+    <w:next w:val="Normal"/>
+    <w:link w:val="Heading1Char"/>
+    <w:uiPriority w:val="9"/>
+    <w:qFormat/>
+    <w:rsid w:val="00925F45"/>
+    <w:pPr>
+      <w:keepNext/>
+      <w:keepLines/>
+      <w:spacing w:before="240"/>
+      <w:outlineLvl w:val="0"/>
+    </w:pPr>
+    <w:rPr>
+      <w:rFonts w:asciiTheme="majorHAnsi" w:eastAsiaTheme="majorEastAsia" w:hAnsiTheme="majorHAnsi" w:cstheme="majorBidi"/>
+      <w:color w:val="2F5496" w:themeColor="accent1" w:themeShade="BF"/>
+      <w:sz w:val="32"/>
+      <w:szCs w:val="32"/>
+    </w:rPr>
+  </w:style>
   <w:style w:type="character" w:default="1" w:styleId="DefaultParagraphFont">
     <w:name w:val="Default Paragraph Font"/>
     <w:uiPriority w:val="1"/>
@@ -1028,6 +1942,197 @@
     <w:uiPriority w:val="99"/>
     <w:semiHidden/>
     <w:unhideWhenUsed/>
+  </w:style>
+  <w:style w:type="character" w:customStyle="1" w:styleId="Heading1Char">
+    <w:name w:val="Heading 1 Char"/>
+    <w:basedOn w:val="DefaultParagraphFont"/>
+    <w:link w:val="Heading1"/>
+    <w:uiPriority w:val="9"/>
+    <w:rsid w:val="00925F45"/>
+    <w:rPr>
+      <w:rFonts w:asciiTheme="majorHAnsi" w:eastAsiaTheme="majorEastAsia" w:hAnsiTheme="majorHAnsi" w:cstheme="majorBidi"/>
+      <w:color w:val="2F5496" w:themeColor="accent1" w:themeShade="BF"/>
+      <w:sz w:val="32"/>
+      <w:szCs w:val="32"/>
+    </w:rPr>
+  </w:style>
+  <w:style w:type="paragraph" w:styleId="TOCHeading">
+    <w:name w:val="TOC Heading"/>
+    <w:basedOn w:val="Heading1"/>
+    <w:next w:val="Normal"/>
+    <w:uiPriority w:val="39"/>
+    <w:unhideWhenUsed/>
+    <w:qFormat/>
+    <w:rsid w:val="00925F45"/>
+    <w:pPr>
+      <w:spacing w:before="480" w:line="276" w:lineRule="auto"/>
+      <w:outlineLvl w:val="9"/>
+    </w:pPr>
+    <w:rPr>
+      <w:b/>
+      <w:bCs/>
+      <w:kern w:val="0"/>
+      <w:sz w:val="28"/>
+      <w:szCs w:val="28"/>
+      <w:lang w:val="en-US"/>
+      <w14:ligatures w14:val="none"/>
+    </w:rPr>
+  </w:style>
+  <w:style w:type="paragraph" w:styleId="TOC1">
+    <w:name w:val="toc 1"/>
+    <w:basedOn w:val="Normal"/>
+    <w:next w:val="Normal"/>
+    <w:autoRedefine/>
+    <w:uiPriority w:val="39"/>
+    <w:unhideWhenUsed/>
+    <w:rsid w:val="00925F45"/>
+    <w:pPr>
+      <w:spacing w:before="360" w:after="360"/>
+    </w:pPr>
+    <w:rPr>
+      <w:rFonts w:cstheme="minorHAnsi"/>
+      <w:b/>
+      <w:bCs/>
+      <w:caps/>
+      <w:sz w:val="22"/>
+      <w:szCs w:val="22"/>
+      <w:u w:val="single"/>
+    </w:rPr>
+  </w:style>
+  <w:style w:type="paragraph" w:styleId="TOC2">
+    <w:name w:val="toc 2"/>
+    <w:basedOn w:val="Normal"/>
+    <w:next w:val="Normal"/>
+    <w:autoRedefine/>
+    <w:uiPriority w:val="39"/>
+    <w:semiHidden/>
+    <w:unhideWhenUsed/>
+    <w:rsid w:val="00925F45"/>
+    <w:rPr>
+      <w:rFonts w:cstheme="minorHAnsi"/>
+      <w:b/>
+      <w:bCs/>
+      <w:smallCaps/>
+      <w:sz w:val="22"/>
+      <w:szCs w:val="22"/>
+    </w:rPr>
+  </w:style>
+  <w:style w:type="paragraph" w:styleId="TOC3">
+    <w:name w:val="toc 3"/>
+    <w:basedOn w:val="Normal"/>
+    <w:next w:val="Normal"/>
+    <w:autoRedefine/>
+    <w:uiPriority w:val="39"/>
+    <w:semiHidden/>
+    <w:unhideWhenUsed/>
+    <w:rsid w:val="00925F45"/>
+    <w:rPr>
+      <w:rFonts w:cstheme="minorHAnsi"/>
+      <w:smallCaps/>
+      <w:sz w:val="22"/>
+      <w:szCs w:val="22"/>
+    </w:rPr>
+  </w:style>
+  <w:style w:type="paragraph" w:styleId="TOC4">
+    <w:name w:val="toc 4"/>
+    <w:basedOn w:val="Normal"/>
+    <w:next w:val="Normal"/>
+    <w:autoRedefine/>
+    <w:uiPriority w:val="39"/>
+    <w:semiHidden/>
+    <w:unhideWhenUsed/>
+    <w:rsid w:val="00925F45"/>
+    <w:rPr>
+      <w:rFonts w:cstheme="minorHAnsi"/>
+      <w:sz w:val="22"/>
+      <w:szCs w:val="22"/>
+    </w:rPr>
+  </w:style>
+  <w:style w:type="paragraph" w:styleId="TOC5">
+    <w:name w:val="toc 5"/>
+    <w:basedOn w:val="Normal"/>
+    <w:next w:val="Normal"/>
+    <w:autoRedefine/>
+    <w:uiPriority w:val="39"/>
+    <w:semiHidden/>
+    <w:unhideWhenUsed/>
+    <w:rsid w:val="00925F45"/>
+    <w:rPr>
+      <w:rFonts w:cstheme="minorHAnsi"/>
+      <w:sz w:val="22"/>
+      <w:szCs w:val="22"/>
+    </w:rPr>
+  </w:style>
+  <w:style w:type="paragraph" w:styleId="TOC6">
+    <w:name w:val="toc 6"/>
+    <w:basedOn w:val="Normal"/>
+    <w:next w:val="Normal"/>
+    <w:autoRedefine/>
+    <w:uiPriority w:val="39"/>
+    <w:semiHidden/>
+    <w:unhideWhenUsed/>
+    <w:rsid w:val="00925F45"/>
+    <w:rPr>
+      <w:rFonts w:cstheme="minorHAnsi"/>
+      <w:sz w:val="22"/>
+      <w:szCs w:val="22"/>
+    </w:rPr>
+  </w:style>
+  <w:style w:type="paragraph" w:styleId="TOC7">
+    <w:name w:val="toc 7"/>
+    <w:basedOn w:val="Normal"/>
+    <w:next w:val="Normal"/>
+    <w:autoRedefine/>
+    <w:uiPriority w:val="39"/>
+    <w:semiHidden/>
+    <w:unhideWhenUsed/>
+    <w:rsid w:val="00925F45"/>
+    <w:rPr>
+      <w:rFonts w:cstheme="minorHAnsi"/>
+      <w:sz w:val="22"/>
+      <w:szCs w:val="22"/>
+    </w:rPr>
+  </w:style>
+  <w:style w:type="paragraph" w:styleId="TOC8">
+    <w:name w:val="toc 8"/>
+    <w:basedOn w:val="Normal"/>
+    <w:next w:val="Normal"/>
+    <w:autoRedefine/>
+    <w:uiPriority w:val="39"/>
+    <w:semiHidden/>
+    <w:unhideWhenUsed/>
+    <w:rsid w:val="00925F45"/>
+    <w:rPr>
+      <w:rFonts w:cstheme="minorHAnsi"/>
+      <w:sz w:val="22"/>
+      <w:szCs w:val="22"/>
+    </w:rPr>
+  </w:style>
+  <w:style w:type="paragraph" w:styleId="TOC9">
+    <w:name w:val="toc 9"/>
+    <w:basedOn w:val="Normal"/>
+    <w:next w:val="Normal"/>
+    <w:autoRedefine/>
+    <w:uiPriority w:val="39"/>
+    <w:semiHidden/>
+    <w:unhideWhenUsed/>
+    <w:rsid w:val="00925F45"/>
+    <w:rPr>
+      <w:rFonts w:cstheme="minorHAnsi"/>
+      <w:sz w:val="22"/>
+      <w:szCs w:val="22"/>
+    </w:rPr>
+  </w:style>
+  <w:style w:type="character" w:styleId="Hyperlink">
+    <w:name w:val="Hyperlink"/>
+    <w:basedOn w:val="DefaultParagraphFont"/>
+    <w:uiPriority w:val="99"/>
+    <w:unhideWhenUsed/>
+    <w:rsid w:val="00925F45"/>
+    <w:rPr>
+      <w:color w:val="0563C1" w:themeColor="hyperlink"/>
+      <w:u w:val="single"/>
+    </w:rPr>
   </w:style>
 </w:styles>
 </file>
@@ -1325,4 +2430,16 @@
     </a:ext>
   </a:extLst>
 </a:theme>
+</file>
+
+<file path=customXml/item1.xml><?xml version="1.0" encoding="utf-8"?>
+<b:Sources xmlns:b="http://schemas.openxmlformats.org/officeDocument/2006/bibliography" xmlns="http://schemas.openxmlformats.org/officeDocument/2006/bibliography" SelectedStyle="/APASixthEditionOfficeOnline.xsl" StyleName="APA" Version="6"/>
+</file>
+
+<file path=customXml/itemProps1.xml><?xml version="1.0" encoding="utf-8"?>
+<ds:datastoreItem xmlns:ds="http://schemas.openxmlformats.org/officeDocument/2006/customXml" ds:itemID="{0FB324A8-59B5-DA46-846B-F334A1EB1F7A}">
+  <ds:schemaRefs>
+    <ds:schemaRef ds:uri="http://schemas.openxmlformats.org/officeDocument/2006/bibliography"/>
+  </ds:schemaRefs>
+</ds:datastoreItem>
 </file>
</xml_diff>

<commit_message>
apportato modifiche alla documentazione
</commit_message>
<xml_diff>
--- a/Documentazione.docx
+++ b/Documentazione.docx
@@ -76,7 +76,7 @@
           </mc:Choice>
           <mc:Fallback xmlns:w16du="http://schemas.microsoft.com/office/word/2023/wordml/word16du">
             <w:pict>
-              <v:line w14:anchorId="43141CB6" id="Straight Connector 3" o:spid="_x0000_s1026" style="position:absolute;z-index:251660288;visibility:visible;mso-wrap-style:square;mso-width-percent:0;mso-height-percent:0;mso-wrap-distance-left:9pt;mso-wrap-distance-top:0;mso-wrap-distance-right:9pt;mso-wrap-distance-bottom:0;mso-position-horizontal:absolute;mso-position-horizontal-relative:text;mso-position-vertical:absolute;mso-position-vertical-relative:text;mso-width-percent:0;mso-height-percent:0;mso-width-relative:margin;mso-height-relative:margin" from="230.35pt,.05pt" to="230.35pt,181.2pt" o:gfxdata="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" strokecolor="black [3213]" strokeweight="2.5pt">
+              <v:line w14:anchorId="43141CB6" id="Straight Connector 3" o:spid="_x0000_s1026" style="position:absolute;z-index:251660288;visibility:visible;mso-wrap-style:square;mso-width-percent:0;mso-height-percent:0;mso-wrap-distance-left:9pt;mso-wrap-distance-top:0;mso-wrap-distance-right:9pt;mso-wrap-distance-bottom:0;mso-position-horizontal:absolute;mso-position-horizontal-relative:text;mso-position-vertical:absolute;mso-position-vertical-relative:text;mso-width-percent:0;mso-height-percent:0;mso-width-relative:margin;mso-height-relative:margin" from="230.35pt,.05pt" to="230.35pt,181.2pt" o:gfxdata="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" strokecolor="black [3213]" strokeweight="2.5pt">
                 <v:stroke joinstyle="miter"/>
               </v:line>
             </w:pict>
@@ -207,21 +207,12 @@
                                 <w:lang w:val="it-IT"/>
                               </w:rPr>
                             </w:pPr>
-                            <w:proofErr w:type="spellStart"/>
                             <w:r>
                               <w:rPr>
                                 <w:rFonts w:ascii="Times New Roman" w:hAnsi="Times New Roman" w:cs="Times New Roman"/>
                                 <w:lang w:val="it-IT"/>
                               </w:rPr>
-                              <w:t>Jinpeng</w:t>
-                            </w:r>
-                            <w:proofErr w:type="spellEnd"/>
-                            <w:r>
-                              <w:rPr>
-                                <w:rFonts w:ascii="Times New Roman" w:hAnsi="Times New Roman" w:cs="Times New Roman"/>
-                                <w:lang w:val="it-IT"/>
-                              </w:rPr>
-                              <w:t xml:space="preserve"> Zhang</w:t>
+                              <w:t>Jinpeng Zhang</w:t>
                             </w:r>
                             <w:r>
                               <w:rPr>
@@ -396,7 +387,7 @@
                 <v:stroke joinstyle="miter"/>
                 <v:path gradientshapeok="t" o:connecttype="rect"/>
               </v:shapetype>
-              <v:shape id="Text Box 4" o:spid="_x0000_s1026" type="#_x0000_t202" style="position:absolute;margin-left:275.55pt;margin-top:10.8pt;width:244.65pt;height:164.15pt;z-index:251661312;visibility:visible;mso-wrap-style:none;mso-wrap-distance-left:9pt;mso-wrap-distance-top:0;mso-wrap-distance-right:9pt;mso-wrap-distance-bottom:0;mso-position-horizontal:absolute;mso-position-horizontal-relative:text;mso-position-vertical:absolute;mso-position-vertical-relative:text;v-text-anchor:top" o:gfxdata="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" fillcolor="white [3201]" stroked="f" strokeweight=".5pt">
+              <v:shape id="Text Box 4" o:spid="_x0000_s1026" type="#_x0000_t202" style="position:absolute;margin-left:275.55pt;margin-top:10.8pt;width:244.65pt;height:164.15pt;z-index:251661312;visibility:visible;mso-wrap-style:none;mso-wrap-distance-left:9pt;mso-wrap-distance-top:0;mso-wrap-distance-right:9pt;mso-wrap-distance-bottom:0;mso-position-horizontal:absolute;mso-position-horizontal-relative:text;mso-position-vertical:absolute;mso-position-vertical-relative:text;v-text-anchor:top" o:gfxdata="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" fillcolor="white [3201]" stroked="f" strokeweight=".5pt">
                 <v:textbox inset="3mm,,3mm">
                   <w:txbxContent>
                     <w:p>
@@ -481,21 +472,12 @@
                           <w:lang w:val="it-IT"/>
                         </w:rPr>
                       </w:pPr>
-                      <w:proofErr w:type="spellStart"/>
                       <w:r>
                         <w:rPr>
                           <w:rFonts w:ascii="Times New Roman" w:hAnsi="Times New Roman" w:cs="Times New Roman"/>
                           <w:lang w:val="it-IT"/>
                         </w:rPr>
-                        <w:t>Jinpeng</w:t>
-                      </w:r>
-                      <w:proofErr w:type="spellEnd"/>
-                      <w:r>
-                        <w:rPr>
-                          <w:rFonts w:ascii="Times New Roman" w:hAnsi="Times New Roman" w:cs="Times New Roman"/>
-                          <w:lang w:val="it-IT"/>
-                        </w:rPr>
-                        <w:t xml:space="preserve"> Zhang</w:t>
+                        <w:t>Jinpeng Zhang</w:t>
                       </w:r>
                       <w:r>
                         <w:rPr>
@@ -1030,7 +1012,6 @@
                                 <w:lang w:val="it-IT"/>
                               </w:rPr>
                             </w:pPr>
-                            <w:proofErr w:type="spellStart"/>
                             <w:r>
                               <w:rPr>
                                 <w:rFonts w:ascii="Times New Roman" w:hAnsi="Times New Roman" w:cs="Times New Roman"/>
@@ -1038,17 +1019,7 @@
                                 <w:szCs w:val="28"/>
                                 <w:lang w:val="it-IT"/>
                               </w:rPr>
-                              <w:t>WebApp</w:t>
-                            </w:r>
-                            <w:proofErr w:type="spellEnd"/>
-                            <w:r>
-                              <w:rPr>
-                                <w:rFonts w:ascii="Times New Roman" w:hAnsi="Times New Roman" w:cs="Times New Roman"/>
-                                <w:sz w:val="28"/>
-                                <w:szCs w:val="28"/>
-                                <w:lang w:val="it-IT"/>
-                              </w:rPr>
-                              <w:t xml:space="preserve"> per la creazione e gestione di prove ed esami</w:t>
+                              <w:t>WebApp per la creazione e gestione di prove ed esami</w:t>
                             </w:r>
                           </w:p>
                         </w:txbxContent>
@@ -1073,7 +1044,7 @@
           </mc:Choice>
           <mc:Fallback>
             <w:pict>
-              <v:shape w14:anchorId="73DBB60F" id="Text Box 6" o:spid="_x0000_s1027" type="#_x0000_t202" style="position:absolute;margin-left:138.6pt;margin-top:1.05pt;width:326.85pt;height:76.65pt;z-index:251662336;visibility:visible;mso-wrap-style:square;mso-width-percent:0;mso-height-percent:0;mso-wrap-distance-left:9pt;mso-wrap-distance-top:0;mso-wrap-distance-right:9pt;mso-wrap-distance-bottom:0;mso-position-horizontal:absolute;mso-position-horizontal-relative:page;mso-position-vertical:absolute;mso-position-vertical-relative:text;mso-width-percent:0;mso-height-percent:0;mso-width-relative:margin;mso-height-relative:margin;v-text-anchor:middle" o:gfxdata="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" fillcolor="white [3201]" stroked="f" strokeweight=".5pt">
+              <v:shape w14:anchorId="73DBB60F" id="Text Box 6" o:spid="_x0000_s1027" type="#_x0000_t202" style="position:absolute;margin-left:138.6pt;margin-top:1.05pt;width:326.85pt;height:76.65pt;z-index:251662336;visibility:visible;mso-wrap-style:square;mso-width-percent:0;mso-height-percent:0;mso-wrap-distance-left:9pt;mso-wrap-distance-top:0;mso-wrap-distance-right:9pt;mso-wrap-distance-bottom:0;mso-position-horizontal:absolute;mso-position-horizontal-relative:page;mso-position-vertical:absolute;mso-position-vertical-relative:text;mso-width-percent:0;mso-height-percent:0;mso-width-relative:margin;mso-height-relative:margin;v-text-anchor:middle" o:gfxdata="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" fillcolor="white [3201]" stroked="f" strokeweight=".5pt">
                 <v:textbox>
                   <w:txbxContent>
                     <w:p>
@@ -1086,7 +1057,6 @@
                           <w:lang w:val="it-IT"/>
                         </w:rPr>
                       </w:pPr>
-                      <w:proofErr w:type="spellStart"/>
                       <w:r>
                         <w:rPr>
                           <w:rFonts w:ascii="Times New Roman" w:hAnsi="Times New Roman" w:cs="Times New Roman"/>
@@ -1094,17 +1064,7 @@
                           <w:szCs w:val="28"/>
                           <w:lang w:val="it-IT"/>
                         </w:rPr>
-                        <w:t>WebApp</w:t>
-                      </w:r>
-                      <w:proofErr w:type="spellEnd"/>
-                      <w:r>
-                        <w:rPr>
-                          <w:rFonts w:ascii="Times New Roman" w:hAnsi="Times New Roman" w:cs="Times New Roman"/>
-                          <w:sz w:val="28"/>
-                          <w:szCs w:val="28"/>
-                          <w:lang w:val="it-IT"/>
-                        </w:rPr>
-                        <w:t xml:space="preserve"> per la creazione e gestione di prove ed esami</w:t>
+                        <w:t>WebApp per la creazione e gestione di prove ed esami</w:t>
                       </w:r>
                     </w:p>
                   </w:txbxContent>
@@ -1250,7 +1210,7 @@
           <w:kern w:val="2"/>
           <w:sz w:val="24"/>
           <w:szCs w:val="24"/>
-          <w:lang w:val="en-IT"/>
+          <w:lang/>
           <w14:ligatures w14:val="standardContextual"/>
         </w:rPr>
         <w:id w:val="-433896331"/>
@@ -1273,7 +1233,7 @@
               <w:color w:val="4472C4" w:themeColor="accent1"/>
               <w:sz w:val="24"/>
               <w:szCs w:val="24"/>
-              <w:lang w:val="en-IT" w:eastAsia="en-GB"/>
+              <w:lang w:eastAsia="en-GB"/>
             </w:rPr>
           </w:pPr>
           <w:r>
@@ -1282,7 +1242,7 @@
               <w:color w:val="4472C4" w:themeColor="accent1"/>
               <w:sz w:val="24"/>
               <w:szCs w:val="24"/>
-              <w:lang w:val="en-IT" w:eastAsia="en-GB"/>
+              <w:lang w:eastAsia="en-GB"/>
             </w:rPr>
             <w:t>Table of Contents</w:t>
           </w:r>
@@ -2447,7 +2407,22 @@
         <w:jc w:val="both"/>
       </w:pPr>
       <w:r>
-        <w:t xml:space="preserve">Il gruppo ha scelto di sviluppare il progetto per la gestione degli esami universitari. In questo documento verrà illustrata la struttura del progetto e come è stato sviluppato. Inizialmente verranno descritte le funzionalità principali fornite dall’applicazione. Successivamente verrà spiegato come è stata effettuata la modellazione concettuale e logica della base di dati e verrà illustrata una selezione di query importanti del progetto. Per finire, verranno specificate le scelte progettuali che sono state utilizzate. </w:t>
+        <w:t xml:space="preserve">Il gruppo ha scelto di sviluppare il progetto </w:t>
+      </w:r>
+      <w:r>
+        <w:rPr>
+          <w:lang w:val="it-IT"/>
+        </w:rPr>
+        <w:t>di</w:t>
+      </w:r>
+      <w:r>
+        <w:rPr>
+          <w:lang w:val="it-IT"/>
+        </w:rPr>
+        <w:t xml:space="preserve"> una WebApp per</w:t>
+      </w:r>
+      <w:r>
+        <w:t xml:space="preserve"> la gestione degli esami universitari. In questo documento verrà illustrata la struttura del progetto e come è stato sviluppato. Inizialmente verranno descritte le funzionalità principali fornite dall’applicazione. Successivamente verrà spiegato come è stata effettuata la modellazione concettuale e logica della base di dati e verrà illustrata una selezione di query importanti del progetto. Per finire, verranno specificate le scelte progettuali che sono state utilizzate. </w:t>
       </w:r>
     </w:p>
     <w:p>
@@ -3160,14 +3135,12 @@
         </w:rPr>
         <w:t xml:space="preserve"> (</w:t>
       </w:r>
-      <w:proofErr w:type="spellStart"/>
       <w:r>
         <w:rPr>
           <w:lang w:val="it-IT"/>
         </w:rPr>
         <w:t>int</w:t>
       </w:r>
-      <w:proofErr w:type="spellEnd"/>
       <w:r>
         <w:rPr>
           <w:lang w:val="it-IT"/>
@@ -3358,35 +3331,7 @@
         <w:rPr>
           <w:lang w:val="it-IT"/>
         </w:rPr>
-        <w:t xml:space="preserve"> la percentuale (</w:t>
-      </w:r>
-      <w:proofErr w:type="spellStart"/>
-      <w:r>
-        <w:rPr>
-          <w:lang w:val="it-IT"/>
-        </w:rPr>
-        <w:t>int</w:t>
-      </w:r>
-      <w:proofErr w:type="spellEnd"/>
-      <w:r>
-        <w:rPr>
-          <w:lang w:val="it-IT"/>
-        </w:rPr>
-        <w:t>), la data (date) e l’ora (</w:t>
-      </w:r>
-      <w:proofErr w:type="spellStart"/>
-      <w:r>
-        <w:rPr>
-          <w:lang w:val="it-IT"/>
-        </w:rPr>
-        <w:t>string</w:t>
-      </w:r>
-      <w:proofErr w:type="spellEnd"/>
-      <w:r>
-        <w:rPr>
-          <w:lang w:val="it-IT"/>
-        </w:rPr>
-        <w:t>) in cui viene svolta, e la data di scadenza (date)</w:t>
+        <w:t xml:space="preserve"> la percentuale (int), la data (date) e l’ora (string) in cui viene svolta, e la data di scadenza (date)</w:t>
       </w:r>
       <w:r>
         <w:t xml:space="preserve">. </w:t>
@@ -3415,7 +3360,6 @@
         </w:rPr>
         <w:t>“</w:t>
       </w:r>
-      <w:proofErr w:type="spellStart"/>
       <w:r>
         <w:rPr>
           <w:lang w:val="it-IT"/>
@@ -3426,9 +3370,77 @@
         <w:rPr>
           <w:lang w:val="it-IT"/>
         </w:rPr>
-        <w:t>_esame</w:t>
-      </w:r>
-      <w:proofErr w:type="spellEnd"/>
+        <w:t>_esame”</w:t>
+      </w:r>
+      <w:r>
+        <w:rPr>
+          <w:lang w:val="it-IT"/>
+        </w:rPr>
+        <w:t xml:space="preserve">, la quale contiene </w:t>
+      </w:r>
+      <w:r>
+        <w:t>informazioni sul voto</w:t>
+      </w:r>
+      <w:r>
+        <w:rPr>
+          <w:lang w:val="it-IT"/>
+        </w:rPr>
+        <w:t xml:space="preserve"> (di tipo int)</w:t>
+      </w:r>
+      <w:r>
+        <w:rPr>
+          <w:lang w:val="it-IT"/>
+        </w:rPr>
+        <w:t xml:space="preserve"> e</w:t>
+      </w:r>
+      <w:r>
+        <w:t xml:space="preserve"> la data di superamento</w:t>
+      </w:r>
+      <w:r>
+        <w:rPr>
+          <w:lang w:val="it-IT"/>
+        </w:rPr>
+        <w:t xml:space="preserve"> (Date)</w:t>
+      </w:r>
+      <w:r>
+        <w:t>.</w:t>
+      </w:r>
+      <w:r>
+        <w:rPr>
+          <w:lang w:val="it-IT"/>
+        </w:rPr>
+        <w:t xml:space="preserve"> Studenti possiede un’altra relazione ‘molti a molti’ “Appelli” che contiene informazioni riguardanti un appello dell’esame. Essa ha come attributi: il voto (int), la data superamento (Date</w:t>
+      </w:r>
+      <w:r>
+        <w:rPr>
+          <w:lang w:val="it-IT"/>
+        </w:rPr>
+        <w:t>)</w:t>
+      </w:r>
+      <w:r>
+        <w:rPr>
+          <w:lang w:val="it-IT"/>
+        </w:rPr>
+        <w:t>. La classe Esami è, a sua volta, messa in relazione con la classe Docenti attraverso la relazione ‘molti a molti’ denominata “Crea</w:t>
+      </w:r>
+      <w:r>
+        <w:rPr>
+          <w:lang w:val="it-IT"/>
+        </w:rPr>
+        <w:t>zione_e</w:t>
+      </w:r>
+      <w:r>
+        <w:rPr>
+          <w:lang w:val="it-IT"/>
+        </w:rPr>
+        <w:t>sam</w:t>
+      </w:r>
+      <w:r>
+        <w:rPr>
+          <w:lang w:val="it-IT"/>
+        </w:rPr>
+        <w:t>e</w:t>
+      </w:r>
       <w:r>
         <w:rPr>
           <w:lang w:val="it-IT"/>
@@ -3439,132 +3451,7 @@
         <w:rPr>
           <w:lang w:val="it-IT"/>
         </w:rPr>
-        <w:t xml:space="preserve">, la quale contiene </w:t>
-      </w:r>
-      <w:r>
-        <w:t>informazioni sul voto</w:t>
-      </w:r>
-      <w:r>
-        <w:rPr>
-          <w:lang w:val="it-IT"/>
-        </w:rPr>
-        <w:t xml:space="preserve"> (di tipo </w:t>
-      </w:r>
-      <w:proofErr w:type="spellStart"/>
-      <w:r>
-        <w:rPr>
-          <w:lang w:val="it-IT"/>
-        </w:rPr>
-        <w:t>int</w:t>
-      </w:r>
-      <w:proofErr w:type="spellEnd"/>
-      <w:r>
-        <w:rPr>
-          <w:lang w:val="it-IT"/>
-        </w:rPr>
-        <w:t>)</w:t>
-      </w:r>
-      <w:r>
-        <w:rPr>
-          <w:lang w:val="it-IT"/>
-        </w:rPr>
-        <w:t xml:space="preserve"> e</w:t>
-      </w:r>
-      <w:r>
-        <w:t xml:space="preserve"> la data di superamento</w:t>
-      </w:r>
-      <w:r>
-        <w:rPr>
-          <w:lang w:val="it-IT"/>
-        </w:rPr>
-        <w:t xml:space="preserve"> (Date)</w:t>
-      </w:r>
-      <w:r>
-        <w:t>.</w:t>
-      </w:r>
-      <w:r>
-        <w:rPr>
-          <w:lang w:val="it-IT"/>
-        </w:rPr>
-        <w:t xml:space="preserve"> Studenti possiede un’altra relazione ‘molti a molti’ “Appelli” che contiene informazioni riguardanti un appello dell’esame. Essa ha come attributi: il voto (</w:t>
-      </w:r>
-      <w:proofErr w:type="spellStart"/>
-      <w:r>
-        <w:rPr>
-          <w:lang w:val="it-IT"/>
-        </w:rPr>
-        <w:t>int</w:t>
-      </w:r>
-      <w:proofErr w:type="spellEnd"/>
-      <w:r>
-        <w:rPr>
-          <w:lang w:val="it-IT"/>
-        </w:rPr>
-        <w:t>), la data superamento (Date</w:t>
-      </w:r>
-      <w:r>
-        <w:rPr>
-          <w:lang w:val="it-IT"/>
-        </w:rPr>
-        <w:t>)</w:t>
-      </w:r>
-      <w:r>
-        <w:rPr>
-          <w:lang w:val="it-IT"/>
-        </w:rPr>
-        <w:t>. La classe Esami è, a sua volta, messa in relazione con la classe Docenti attraverso la relazione ‘molti a molti’ denominata “</w:t>
-      </w:r>
-      <w:proofErr w:type="spellStart"/>
-      <w:r>
-        <w:rPr>
-          <w:lang w:val="it-IT"/>
-        </w:rPr>
-        <w:t>Crea</w:t>
-      </w:r>
-      <w:r>
-        <w:rPr>
-          <w:lang w:val="it-IT"/>
-        </w:rPr>
-        <w:t>zione_e</w:t>
-      </w:r>
-      <w:r>
-        <w:rPr>
-          <w:lang w:val="it-IT"/>
-        </w:rPr>
-        <w:t>sam</w:t>
-      </w:r>
-      <w:r>
-        <w:rPr>
-          <w:lang w:val="it-IT"/>
-        </w:rPr>
-        <w:t>e</w:t>
-      </w:r>
-      <w:proofErr w:type="spellEnd"/>
-      <w:r>
-        <w:rPr>
-          <w:lang w:val="it-IT"/>
-        </w:rPr>
-        <w:t>”</w:t>
-      </w:r>
-      <w:r>
-        <w:rPr>
-          <w:lang w:val="it-IT"/>
-        </w:rPr>
-        <w:t>, la quale possiede l’attributo “</w:t>
-      </w:r>
-      <w:proofErr w:type="spellStart"/>
-      <w:r>
-        <w:rPr>
-          <w:lang w:val="it-IT"/>
-        </w:rPr>
-        <w:t>ruolo_docente</w:t>
-      </w:r>
-      <w:proofErr w:type="spellEnd"/>
-      <w:r>
-        <w:rPr>
-          <w:lang w:val="it-IT"/>
-        </w:rPr>
-        <w:t>”</w:t>
+        <w:t>, la quale possiede l’attributo “ruolo_docente”</w:t>
       </w:r>
       <w:r>
         <w:rPr>
@@ -3572,14 +3459,12 @@
         </w:rPr>
         <w:t>. Essa è inoltre messa in relazione con la classe Prove con una ‘uno a molti’, denominata “</w:t>
       </w:r>
-      <w:proofErr w:type="spellStart"/>
       <w:r>
         <w:rPr>
           <w:lang w:val="it-IT"/>
         </w:rPr>
         <w:t>haProve</w:t>
       </w:r>
-      <w:proofErr w:type="spellEnd"/>
       <w:r>
         <w:rPr>
           <w:lang w:val="it-IT"/>
@@ -3705,28 +3590,7 @@
         <w:rPr>
           <w:lang w:val="it-IT"/>
         </w:rPr>
-        <w:t xml:space="preserve">Abbiamo trasformato le relazioni ‘molti a uno’ e ‘uno a molti’ aggiungendo le chiavi esterne necessarie. In Prove è stata aggiunta la chiave esterna </w:t>
-      </w:r>
-      <w:proofErr w:type="spellStart"/>
-      <w:r>
-        <w:rPr>
-          <w:lang w:val="it-IT"/>
-        </w:rPr>
-        <w:t>IdE</w:t>
-      </w:r>
-      <w:proofErr w:type="spellEnd"/>
-      <w:r>
-        <w:rPr>
-          <w:lang w:val="it-IT"/>
-        </w:rPr>
-        <w:t xml:space="preserve"> di tipo stringa, che punta ad Esami. Per la relazione </w:t>
-      </w:r>
-      <w:proofErr w:type="spellStart"/>
-      <w:r>
-        <w:rPr>
-          <w:lang w:val="it-IT"/>
-        </w:rPr>
-        <w:t>Crea</w:t>
+        <w:t>Abbiamo trasformato le relazioni ‘molti a uno’ e ‘uno a molti’ aggiungendo le chiavi esterne necessarie. In Prove è stata aggiunta la chiave esterna IdE di tipo stringa, che punta ad Esami. Per la relazione Crea</w:t>
       </w:r>
       <w:r>
         <w:rPr>
@@ -3734,19 +3598,11 @@
         </w:rPr>
         <w:t>zione_esame</w:t>
       </w:r>
-      <w:proofErr w:type="spellEnd"/>
-      <w:r>
-        <w:rPr>
-          <w:lang w:val="it-IT"/>
-        </w:rPr>
-        <w:t xml:space="preserve">, invece, è stata creata un’ulteriore tabella </w:t>
-      </w:r>
-      <w:proofErr w:type="spellStart"/>
-      <w:r>
-        <w:rPr>
-          <w:lang w:val="it-IT"/>
-        </w:rPr>
-        <w:t>Creazione</w:t>
+      <w:r>
+        <w:rPr>
+          <w:lang w:val="it-IT"/>
+        </w:rPr>
+        <w:t>, invece, è stata creata un’ulteriore tabella Creazione</w:t>
       </w:r>
       <w:r>
         <w:rPr>
@@ -3754,61 +3610,11 @@
         </w:rPr>
         <w:t>_esame</w:t>
       </w:r>
-      <w:proofErr w:type="spellEnd"/>
-      <w:r>
-        <w:rPr>
-          <w:lang w:val="it-IT"/>
-        </w:rPr>
-        <w:t xml:space="preserve">, contenente le due chiavi esterne </w:t>
-      </w:r>
-      <w:proofErr w:type="spellStart"/>
-      <w:r>
-        <w:rPr>
-          <w:lang w:val="it-IT"/>
-        </w:rPr>
-        <w:t>IdD</w:t>
-      </w:r>
-      <w:proofErr w:type="spellEnd"/>
-      <w:r>
-        <w:rPr>
-          <w:lang w:val="it-IT"/>
-        </w:rPr>
-        <w:t xml:space="preserve"> per Docenti (di tipo </w:t>
-      </w:r>
-      <w:proofErr w:type="spellStart"/>
-      <w:r>
-        <w:rPr>
-          <w:lang w:val="it-IT"/>
-        </w:rPr>
-        <w:t>int</w:t>
-      </w:r>
-      <w:proofErr w:type="spellEnd"/>
-      <w:r>
-        <w:rPr>
-          <w:lang w:val="it-IT"/>
-        </w:rPr>
-        <w:t xml:space="preserve">) e </w:t>
-      </w:r>
-      <w:proofErr w:type="spellStart"/>
-      <w:r>
-        <w:rPr>
-          <w:lang w:val="it-IT"/>
-        </w:rPr>
-        <w:t>IdE</w:t>
-      </w:r>
-      <w:proofErr w:type="spellEnd"/>
-      <w:r>
-        <w:rPr>
-          <w:lang w:val="it-IT"/>
-        </w:rPr>
-        <w:t xml:space="preserve"> per Esami (di tipo stringa). Successivamente sono state trasformate le relazioni molti a molti. All’interno di </w:t>
-      </w:r>
-      <w:proofErr w:type="spellStart"/>
-      <w:r>
-        <w:rPr>
-          <w:lang w:val="it-IT"/>
-        </w:rPr>
-        <w:t>Registrazione</w:t>
+      <w:r>
+        <w:rPr>
+          <w:lang w:val="it-IT"/>
+        </w:rPr>
+        <w:t>, contenente le due chiavi esterne IdD per Docenti (di tipo int) e IdE per Esami (di tipo stringa). Successivamente sono state trasformate le relazioni molti a molti. All’interno di Registrazione</w:t>
       </w:r>
       <w:r>
         <w:rPr>
@@ -3816,82 +3622,11 @@
         </w:rPr>
         <w:t>_esame</w:t>
       </w:r>
-      <w:proofErr w:type="spellEnd"/>
-      <w:r>
-        <w:rPr>
-          <w:lang w:val="it-IT"/>
-        </w:rPr>
-        <w:t xml:space="preserve"> sono state aggiunte le due chiavi esterne </w:t>
-      </w:r>
-      <w:proofErr w:type="spellStart"/>
-      <w:r>
-        <w:rPr>
-          <w:lang w:val="it-IT"/>
-        </w:rPr>
-        <w:t>IdS</w:t>
-      </w:r>
-      <w:proofErr w:type="spellEnd"/>
-      <w:r>
-        <w:rPr>
-          <w:lang w:val="it-IT"/>
-        </w:rPr>
-        <w:t xml:space="preserve"> e </w:t>
-      </w:r>
-      <w:proofErr w:type="spellStart"/>
-      <w:r>
-        <w:rPr>
-          <w:lang w:val="it-IT"/>
-        </w:rPr>
-        <w:t>IdE</w:t>
-      </w:r>
-      <w:proofErr w:type="spellEnd"/>
-      <w:r>
-        <w:rPr>
-          <w:lang w:val="it-IT"/>
-        </w:rPr>
-        <w:t xml:space="preserve">, entrambe di tipo stringa, rispettivamente per la tabella Studenti e per la tabella Esami. Similmente, all’interno di Appelli sono state aggiunte </w:t>
-      </w:r>
-      <w:proofErr w:type="spellStart"/>
-      <w:r>
-        <w:rPr>
-          <w:lang w:val="it-IT"/>
-        </w:rPr>
-        <w:t>IdS</w:t>
-      </w:r>
-      <w:proofErr w:type="spellEnd"/>
-      <w:r>
-        <w:rPr>
-          <w:lang w:val="it-IT"/>
-        </w:rPr>
-        <w:t xml:space="preserve"> e </w:t>
-      </w:r>
-      <w:proofErr w:type="spellStart"/>
-      <w:r>
-        <w:rPr>
-          <w:lang w:val="it-IT"/>
-        </w:rPr>
-        <w:t>IdP</w:t>
-      </w:r>
-      <w:proofErr w:type="spellEnd"/>
-      <w:r>
-        <w:rPr>
-          <w:lang w:val="it-IT"/>
-        </w:rPr>
-        <w:t xml:space="preserve">, chiavi esterne per Studenti, di tipo stringa, e Prove, di tipo </w:t>
-      </w:r>
-      <w:proofErr w:type="spellStart"/>
-      <w:r>
-        <w:rPr>
-          <w:lang w:val="it-IT"/>
-        </w:rPr>
-        <w:t>int</w:t>
-      </w:r>
-      <w:proofErr w:type="spellEnd"/>
-      <w:r>
-        <w:rPr>
-          <w:lang w:val="it-IT"/>
-        </w:rPr>
-        <w:t xml:space="preserve">. </w:t>
+      <w:r>
+        <w:rPr>
+          <w:lang w:val="it-IT"/>
+        </w:rPr>
+        <w:t xml:space="preserve"> sono state aggiunte le due chiavi esterne IdS e IdE, entrambe di tipo stringa, rispettivamente per la tabella Studenti e per la tabella Esami. Similmente, all’interno di Appelli sono state aggiunte IdS e IdP, chiavi esterne per Studenti, di tipo stringa, e Prove, di tipo int. </w:t>
       </w:r>
     </w:p>
     <w:p>
@@ -3991,6 +3726,132 @@
         <w:pStyle w:val="NormalWeb"/>
         <w:jc w:val="both"/>
         <w:rPr>
+          <w:lang w:val="it-IT"/>
+        </w:rPr>
+      </w:pPr>
+      <w:r>
+        <w:rPr>
+          <w:lang w:val="it-IT"/>
+        </w:rPr>
+        <w:t>Una volta completate con successo sia la progettazione concettuale che la progettazione logica del nostro database, siamo stati in grado di ottenere una visione chiara e completa del sistema</w:t>
+      </w:r>
+      <w:r>
+        <w:rPr>
+          <w:lang w:val="it-IT"/>
+        </w:rPr>
+        <w:t xml:space="preserve"> cosi da procedere con la progettazione fisica del database.</w:t>
+      </w:r>
+    </w:p>
+    <w:p>
+      <w:pPr>
+        <w:pStyle w:val="NormalWeb"/>
+        <w:jc w:val="both"/>
+        <w:rPr>
+          <w:lang w:val="it-IT"/>
+        </w:rPr>
+      </w:pPr>
+      <w:r>
+        <w:rPr>
+          <w:lang w:val="it-IT"/>
+        </w:rPr>
+        <w:t>Inizialmente, abbiamo scelto di utilizzare il DBMS SQLite per diversi motivi che si sono dimostrati molto validi per le nostre esigenze specifiche. In primo luogo, l'aspetto della leggerezza ha giocato un ruolo fondamentale nella decisione. SQLite offre un database senza server, incorporato all'interno delle nostre applicazioni, il che ha comportato un notevole vantaggio in termini di efficienza e risorse di sistema. Le prestazioni di questo DBMS sono state sorprendenti, grazie alla sua natura leggera, alla mancanza di configurazioni complesse e alle transazioni locali che hanno reso le operazioni di lettura e scrittura molto rapide ed efficienti. Questo ci ha consentito di ottenere elevate prestazioni del database anche in situazioni in cui era richiesta una rapida elaborazione dei dati.</w:t>
+      </w:r>
+    </w:p>
+    <w:p>
+      <w:pPr>
+        <w:pStyle w:val="NormalWeb"/>
+        <w:jc w:val="both"/>
+        <w:rPr>
+          <w:lang w:val="it-IT"/>
+        </w:rPr>
+      </w:pPr>
+      <w:r>
+        <w:rPr>
+          <w:lang w:val="it-IT"/>
+        </w:rPr>
+        <w:t xml:space="preserve">Un altro aspetto cruciale nella nostra scelta è stato il supporto multipiattaforma offerto da SQLite. La possibilità di utilizzare il database su diverse piattaforme ci ha garantito una maggiore flessibilità nell'implementazione delle nostre applicazioni, </w:t>
+      </w:r>
+      <w:r>
+        <w:rPr>
+          <w:lang w:val="it-IT"/>
+        </w:rPr>
+        <w:t>permettendo le componenti del gruppo di lavorare facilmente sull’app data la presenza di sistemi operativi diversi</w:t>
+      </w:r>
+      <w:r>
+        <w:rPr>
+          <w:lang w:val="it-IT"/>
+        </w:rPr>
+        <w:t>.</w:t>
+      </w:r>
+    </w:p>
+    <w:p>
+      <w:pPr>
+        <w:pStyle w:val="NormalWeb"/>
+        <w:jc w:val="both"/>
+        <w:rPr>
+          <w:lang w:val="it-IT"/>
+        </w:rPr>
+      </w:pPr>
+    </w:p>
+    <w:p>
+      <w:pPr>
+        <w:pStyle w:val="NormalWeb"/>
+        <w:jc w:val="both"/>
+        <w:rPr>
+          <w:lang w:val="it-IT"/>
+        </w:rPr>
+      </w:pPr>
+      <w:r>
+        <w:rPr>
+          <w:lang w:val="it-IT"/>
+        </w:rPr>
+        <w:t>Tuttavia, verso la fase finale della progettazione, abbiamo iniziato a notare alcune limitazioni e carenze associate all'utilizzo di SQLite come DBMS principale. In particolare, abbiamo riconosciuto che mancava</w:t>
+      </w:r>
+      <w:r>
+        <w:rPr>
+          <w:lang w:val="it-IT"/>
+        </w:rPr>
+        <w:t>no</w:t>
+      </w:r>
+      <w:r>
+        <w:rPr>
+          <w:lang w:val="it-IT"/>
+        </w:rPr>
+        <w:t xml:space="preserve"> alcune delle funzionalità più avanzate necessarie per un'amministrazione dei dati sofisticata e per gestire progetti di maggiore complessità. La scalabilità di SQLite si è rivelata una sfida, poiché iniziavamo a lavorare con un sistema più grande e complesso, </w:t>
+      </w:r>
+      <w:r>
+        <w:rPr>
+          <w:lang w:val="it-IT"/>
+        </w:rPr>
+        <w:t>so è sentita la necessità</w:t>
+      </w:r>
+      <w:r>
+        <w:rPr>
+          <w:lang w:val="it-IT"/>
+        </w:rPr>
+        <w:t xml:space="preserve"> di un DBMS in grado di affrontare carichi di lavoro più impegnativi e supportare un numero maggiore di utenti concorrenti.</w:t>
+      </w:r>
+    </w:p>
+    <w:p>
+      <w:pPr>
+        <w:pStyle w:val="NormalWeb"/>
+        <w:jc w:val="both"/>
+        <w:rPr>
+          <w:lang w:val="it-IT"/>
+        </w:rPr>
+      </w:pPr>
+      <w:r>
+        <w:rPr>
+          <w:lang w:val="it-IT"/>
+        </w:rPr>
+        <w:t>Dopo un'attenta valutazione delle nostre esigenze, abbiamo deciso di migrare il nostro database e tutte le informazioni ad esso associate a PostgreSQL, un sistema di gestione di database relazionale (RDBMS) che ci ha fornito una vasta gamma di funzionalità avanzate. Questa decisione è stata guidata dal desiderio di sfruttare al meglio le potenzialità offerte da PostgreSQL, tra cui l'utilizzo di trigger per gestire automaticamente gli eventi di database, le funzioni definite dall'utente per personalizzare l'elaborazione dei dati e la scalabilità per gestire progetti complessi con un numero crescente di utenti e dati.</w:t>
+      </w:r>
+    </w:p>
+    <w:p>
+      <w:pPr>
+        <w:pStyle w:val="NormalWeb"/>
+        <w:jc w:val="both"/>
+        <w:rPr>
           <w:rFonts w:ascii="NimbusSanL" w:hAnsi="NimbusSanL"/>
           <w:sz w:val="20"/>
           <w:szCs w:val="20"/>
@@ -4000,57 +3861,32 @@
         <w:rPr>
           <w:lang w:val="it-IT"/>
         </w:rPr>
-        <w:t xml:space="preserve">Una volta </w:t>
-      </w:r>
-      <w:r>
-        <w:rPr>
-          <w:lang w:val="it-IT"/>
-        </w:rPr>
-        <w:t xml:space="preserve">eseguite la progettazione concettuale e la progettazione logica, avevamo una visione d’insieme del database che ci ha permesso di proseguire con la progettazione fisica del database stesso. </w:t>
-      </w:r>
-    </w:p>
-    <w:p>
-      <w:pPr>
-        <w:pStyle w:val="NormalWeb"/>
-        <w:jc w:val="both"/>
+        <w:t>La migrazione al nuovo RDBMS ha rappresentato una sfida tecnica, ma ci ha fornito la soluzione più adatta alle nostre esigenze e ci ha permesso di raggiungere una maggiore efficienza e flessibilità nella gestione del database.</w:t>
+      </w:r>
+      <w:r>
+        <w:rPr>
+          <w:lang w:val="it-IT"/>
+        </w:rPr>
+        <w:t xml:space="preserve"> </w:t>
+      </w:r>
+      <w:r>
+        <w:rPr>
+          <w:lang w:val="it-IT"/>
+        </w:rPr>
+        <w:t xml:space="preserve">Di seguito vengono descritti i vincoli implementati, i cui </w:t>
+      </w:r>
+      <w:r>
+        <w:rPr>
+          <w:lang w:val="it-IT"/>
+        </w:rPr>
+        <w:t>costrutti per la creazione si basano sul linguaggio PostgreSQL.</w:t>
+      </w:r>
+      <w:r>
         <w:rPr>
           <w:rFonts w:ascii="NimbusSanL" w:hAnsi="NimbusSanL"/>
           <w:sz w:val="20"/>
           <w:szCs w:val="20"/>
         </w:rPr>
-      </w:pPr>
-      <w:r>
-        <w:rPr>
-          <w:lang w:val="it-IT"/>
-        </w:rPr>
-        <w:t xml:space="preserve">Di seguito vengono descritti i vincoli implementati, i cui </w:t>
-      </w:r>
-      <w:r>
-        <w:rPr>
-          <w:lang w:val="it-IT"/>
-        </w:rPr>
-        <w:t xml:space="preserve">costrutti per la creazione si basano sul linguaggio </w:t>
-      </w:r>
-      <w:proofErr w:type="spellStart"/>
-      <w:r>
-        <w:rPr>
-          <w:lang w:val="it-IT"/>
-        </w:rPr>
-        <w:t>PostgreSQL</w:t>
-      </w:r>
-      <w:proofErr w:type="spellEnd"/>
-      <w:r>
-        <w:rPr>
-          <w:lang w:val="it-IT"/>
-        </w:rPr>
-        <w:t>.</w:t>
-      </w:r>
-      <w:r>
-        <w:rPr>
-          <w:rFonts w:ascii="NimbusSanL" w:hAnsi="NimbusSanL"/>
-          <w:sz w:val="20"/>
-          <w:szCs w:val="20"/>
-        </w:rPr>
         <w:t xml:space="preserve"> </w:t>
       </w:r>
     </w:p>
@@ -4130,28 +3966,7 @@
         <w:rPr>
           <w:lang w:val="it-IT"/>
         </w:rPr>
-        <w:t xml:space="preserve">Per quanto riguarda la prima query, necessaria per avere una visione di tutti gli studenti che hanno superato un determinato esame, la tabella degli Studenti viene messa in relazione con la tabella Appelli utilizzando l’attributo </w:t>
-      </w:r>
-      <w:proofErr w:type="spellStart"/>
-      <w:r>
-        <w:rPr>
-          <w:lang w:val="it-IT"/>
-        </w:rPr>
-        <w:t>idS</w:t>
-      </w:r>
-      <w:proofErr w:type="spellEnd"/>
-      <w:r>
-        <w:rPr>
-          <w:lang w:val="it-IT"/>
-        </w:rPr>
-        <w:t xml:space="preserve"> di entrambe le tabelle. Vengono poi effettuate due </w:t>
-      </w:r>
-      <w:r>
-        <w:rPr>
-          <w:lang w:val="it-IT"/>
-        </w:rPr>
-        <w:lastRenderedPageBreak/>
-        <w:t>ulteriori operazioni di join con le tabelle Prova e</w:t>
+        <w:t>Per quanto riguarda la prima query, necessaria per avere una visione di tutti gli studenti che hanno superato un determinato esame, la tabella degli Studenti viene messa in relazione con la tabella Appelli utilizzando l’attributo idS di entrambe le tabelle. Vengono poi effettuate due ulteriori operazioni di join con le tabelle Prova e</w:t>
       </w:r>
       <w:r>
         <w:rPr>
@@ -4163,55 +3978,13 @@
         <w:rPr>
           <w:lang w:val="it-IT"/>
         </w:rPr>
-        <w:t xml:space="preserve"> Esame, utilizzando, rispettivamente, </w:t>
-      </w:r>
-      <w:proofErr w:type="spellStart"/>
-      <w:r>
-        <w:rPr>
-          <w:lang w:val="it-IT"/>
-        </w:rPr>
-        <w:t>idP</w:t>
-      </w:r>
-      <w:proofErr w:type="spellEnd"/>
-      <w:r>
-        <w:rPr>
-          <w:lang w:val="it-IT"/>
-        </w:rPr>
-        <w:t xml:space="preserve"> e </w:t>
-      </w:r>
-      <w:proofErr w:type="spellStart"/>
-      <w:r>
-        <w:rPr>
-          <w:lang w:val="it-IT"/>
-        </w:rPr>
-        <w:t>idE</w:t>
-      </w:r>
-      <w:proofErr w:type="spellEnd"/>
-      <w:r>
-        <w:rPr>
-          <w:lang w:val="it-IT"/>
-        </w:rPr>
-        <w:t xml:space="preserve">. </w:t>
-      </w:r>
-      <w:r>
-        <w:rPr>
-          <w:lang w:val="it-IT"/>
-        </w:rPr>
-        <w:t xml:space="preserve">Il risultato delle operazioni di giunzione viene filtrato selezionando solamente gli esami il cui </w:t>
-      </w:r>
-      <w:proofErr w:type="spellStart"/>
-      <w:r>
-        <w:rPr>
-          <w:lang w:val="it-IT"/>
-        </w:rPr>
-        <w:t>idE</w:t>
-      </w:r>
-      <w:proofErr w:type="spellEnd"/>
-      <w:r>
-        <w:rPr>
-          <w:lang w:val="it-IT"/>
-        </w:rPr>
-        <w:t xml:space="preserve"> della tabella Studente coincida con l’omonimo attributo della tabella Esame</w:t>
+        <w:t xml:space="preserve"> Esame, utilizzando, rispettivamente, idP e idE. </w:t>
+      </w:r>
+      <w:r>
+        <w:rPr>
+          <w:lang w:val="it-IT"/>
+        </w:rPr>
+        <w:t>Il risultato delle operazioni di giunzione viene filtrato selezionando solamente gli esami il cui idE della tabella Studente coincida con l’omonimo attributo della tabella Esame</w:t>
       </w:r>
       <w:r>
         <w:rPr>
@@ -4235,21 +4008,7 @@
         <w:rPr>
           <w:lang w:val="it-IT"/>
         </w:rPr>
-        <w:t xml:space="preserve"> che lo “</w:t>
-      </w:r>
-      <w:proofErr w:type="spellStart"/>
-      <w:r>
-        <w:rPr>
-          <w:lang w:val="it-IT"/>
-        </w:rPr>
-        <w:t>stato_superamento</w:t>
-      </w:r>
-      <w:proofErr w:type="spellEnd"/>
-      <w:r>
-        <w:rPr>
-          <w:lang w:val="it-IT"/>
-        </w:rPr>
-        <w:t>” sia “True”.</w:t>
+        <w:t xml:space="preserve"> che lo “stato_superamento” sia “True”.</w:t>
       </w:r>
     </w:p>
     <w:p>
@@ -4276,71 +4035,7 @@
         <w:rPr>
           <w:lang w:val="it-IT"/>
         </w:rPr>
-        <w:t xml:space="preserve"> GROUP </w:t>
-      </w:r>
-      <w:proofErr w:type="gramStart"/>
-      <w:r>
-        <w:rPr>
-          <w:lang w:val="it-IT"/>
-        </w:rPr>
-        <w:t>BY(</w:t>
-      </w:r>
-      <w:proofErr w:type="spellStart"/>
-      <w:proofErr w:type="gramEnd"/>
-      <w:r>
-        <w:rPr>
-          <w:lang w:val="it-IT"/>
-        </w:rPr>
-        <w:t>Esame.idE</w:t>
-      </w:r>
-      <w:proofErr w:type="spellEnd"/>
-      <w:r>
-        <w:rPr>
-          <w:lang w:val="it-IT"/>
-        </w:rPr>
-        <w:t xml:space="preserve">, </w:t>
-      </w:r>
-      <w:proofErr w:type="spellStart"/>
-      <w:r>
-        <w:rPr>
-          <w:lang w:val="it-IT"/>
-        </w:rPr>
-        <w:t>Studente.idS</w:t>
-      </w:r>
-      <w:proofErr w:type="spellEnd"/>
-      <w:r>
-        <w:rPr>
-          <w:lang w:val="it-IT"/>
-        </w:rPr>
-        <w:t xml:space="preserve">) per effettuare l’operazione di raggruppamento e dunque partizionare le righe del risultato utilizzando i due attributi </w:t>
-      </w:r>
-      <w:proofErr w:type="spellStart"/>
-      <w:r>
-        <w:rPr>
-          <w:lang w:val="it-IT"/>
-        </w:rPr>
-        <w:t>idE</w:t>
-      </w:r>
-      <w:proofErr w:type="spellEnd"/>
-      <w:r>
-        <w:rPr>
-          <w:lang w:val="it-IT"/>
-        </w:rPr>
-        <w:t xml:space="preserve"> e </w:t>
-      </w:r>
-      <w:proofErr w:type="spellStart"/>
-      <w:r>
-        <w:rPr>
-          <w:lang w:val="it-IT"/>
-        </w:rPr>
-        <w:t>idS</w:t>
-      </w:r>
-      <w:proofErr w:type="spellEnd"/>
-      <w:r>
-        <w:rPr>
-          <w:lang w:val="it-IT"/>
-        </w:rPr>
-        <w:t xml:space="preserve">. </w:t>
+        <w:t xml:space="preserve"> GROUP BY(Esame.idE, Studente.idS) per effettuare l’operazione di raggruppamento e dunque partizionare le righe del risultato utilizzando i due attributi idE e idS. </w:t>
       </w:r>
       <w:r>
         <w:rPr>
@@ -4382,21 +4077,7 @@
         <w:rPr>
           <w:lang w:val="it-IT"/>
         </w:rPr>
-        <w:t xml:space="preserve"> HAVING per mostrare solamente gli studenti che hanno superato le prove che ammontano a </w:t>
-      </w:r>
-      <w:proofErr w:type="gramStart"/>
-      <w:r>
-        <w:rPr>
-          <w:lang w:val="it-IT"/>
-        </w:rPr>
-        <w:t>100</w:t>
-      </w:r>
-      <w:proofErr w:type="gramEnd"/>
-      <w:r>
-        <w:rPr>
-          <w:lang w:val="it-IT"/>
-        </w:rPr>
-        <w:t xml:space="preserve"> con la percentuale di superamento.</w:t>
+        <w:t xml:space="preserve"> HAVING per mostrare solamente gli studenti che hanno superato le prove che ammontano a 100 con la percentuale di superamento.</w:t>
       </w:r>
     </w:p>
     <w:p>
@@ -4424,6 +4105,7 @@
           <w:lang w:val="it-IT" w:eastAsia="en-US"/>
           <w14:ligatures w14:val="standardContextual"/>
         </w:rPr>
+        <w:lastRenderedPageBreak/>
         <w:drawing>
           <wp:inline distT="0" distB="0" distL="0" distR="0" wp14:anchorId="6F4BA4D4" wp14:editId="2F3768D3">
             <wp:extent cx="5731510" cy="2201545"/>
@@ -4509,21 +4191,7 @@
         <w:rPr>
           <w:lang w:val="it-IT"/>
         </w:rPr>
-        <w:t xml:space="preserve"> tutte le prove presentino come stato di superamento “</w:t>
-      </w:r>
-      <w:proofErr w:type="spellStart"/>
-      <w:r>
-        <w:rPr>
-          <w:lang w:val="it-IT"/>
-        </w:rPr>
-        <w:t>true</w:t>
-      </w:r>
-      <w:proofErr w:type="spellEnd"/>
-      <w:r>
-        <w:rPr>
-          <w:lang w:val="it-IT"/>
-        </w:rPr>
-        <w:t xml:space="preserve">”. Per realizzare questa query, dunque, vengono </w:t>
+        <w:t xml:space="preserve"> tutte le prove presentino come stato di superamento “true”. Per realizzare questa query, dunque, vengono </w:t>
       </w:r>
       <w:r>
         <w:rPr>
@@ -4535,21 +4203,7 @@
         <w:rPr>
           <w:lang w:val="it-IT"/>
         </w:rPr>
-        <w:t xml:space="preserve"> due operazioni di join: la prima mette in relazione la tabella Esame con la tabella Prova, confrontando l’attributo </w:t>
-      </w:r>
-      <w:proofErr w:type="spellStart"/>
-      <w:r>
-        <w:rPr>
-          <w:lang w:val="it-IT"/>
-        </w:rPr>
-        <w:t>idE</w:t>
-      </w:r>
-      <w:proofErr w:type="spellEnd"/>
-      <w:r>
-        <w:rPr>
-          <w:lang w:val="it-IT"/>
-        </w:rPr>
-        <w:t xml:space="preserve"> presente in entrambe le tabelle; la seconda viene utilizzata per legare la tabella Appelli. </w:t>
+        <w:t xml:space="preserve"> due operazioni di join: la prima mette in relazione la tabella Esame con la tabella Prova, confrontando l’attributo idE presente in entrambe le tabelle; la seconda viene utilizzata per legare la tabella Appelli. </w:t>
       </w:r>
       <w:r>
         <w:rPr>
@@ -4561,77 +4215,7 @@
         <w:rPr>
           <w:lang w:val="it-IT"/>
         </w:rPr>
-        <w:t xml:space="preserve">delle operazioni di giunzione viene filtrato verificando che </w:t>
-      </w:r>
-      <w:proofErr w:type="spellStart"/>
-      <w:r>
-        <w:rPr>
-          <w:lang w:val="it-IT"/>
-        </w:rPr>
-        <w:t>idS</w:t>
-      </w:r>
-      <w:proofErr w:type="spellEnd"/>
-      <w:r>
-        <w:rPr>
-          <w:lang w:val="it-IT"/>
-        </w:rPr>
-        <w:t xml:space="preserve"> della tabella Appelli coincida con </w:t>
-      </w:r>
-      <w:proofErr w:type="spellStart"/>
-      <w:r>
-        <w:rPr>
-          <w:lang w:val="it-IT"/>
-        </w:rPr>
-        <w:t>idS</w:t>
-      </w:r>
-      <w:proofErr w:type="spellEnd"/>
-      <w:r>
-        <w:rPr>
-          <w:lang w:val="it-IT"/>
-        </w:rPr>
-        <w:t xml:space="preserve"> della tabella Esame e che </w:t>
-      </w:r>
-      <w:proofErr w:type="spellStart"/>
-      <w:r>
-        <w:rPr>
-          <w:lang w:val="it-IT"/>
-        </w:rPr>
-        <w:t>idP</w:t>
-      </w:r>
-      <w:proofErr w:type="spellEnd"/>
-      <w:r>
-        <w:rPr>
-          <w:lang w:val="it-IT"/>
-        </w:rPr>
-        <w:t xml:space="preserve"> della tabella Appelli abbia lo stesso valore di </w:t>
-      </w:r>
-      <w:proofErr w:type="spellStart"/>
-      <w:r>
-        <w:rPr>
-          <w:lang w:val="it-IT"/>
-        </w:rPr>
-        <w:t>idP</w:t>
-      </w:r>
-      <w:proofErr w:type="spellEnd"/>
-      <w:r>
-        <w:rPr>
-          <w:lang w:val="it-IT"/>
-        </w:rPr>
-        <w:t xml:space="preserve"> di Prova. Si selezionano poi solamente gli esami che sono stati superati utilizzando “</w:t>
-      </w:r>
-      <w:proofErr w:type="spellStart"/>
-      <w:r>
-        <w:rPr>
-          <w:lang w:val="it-IT"/>
-        </w:rPr>
-        <w:t>Appelli.stato_superamento</w:t>
-      </w:r>
-      <w:proofErr w:type="spellEnd"/>
-      <w:r>
-        <w:rPr>
-          <w:lang w:val="it-IT"/>
-        </w:rPr>
-        <w:t xml:space="preserve"> == True”.</w:t>
+        <w:t>delle operazioni di giunzione viene filtrato verificando che idS della tabella Appelli coincida con idS della tabella Esame e che idP della tabella Appelli abbia lo stesso valore di idP di Prova. Si selezionano poi solamente gli esami che sono stati superati utilizzando “Appelli.stato_superamento == True”.</w:t>
       </w:r>
     </w:p>
     <w:p>
@@ -4646,35 +4230,7 @@
         <w:rPr>
           <w:lang w:val="it-IT"/>
         </w:rPr>
-        <w:t xml:space="preserve">Infine, vengono utilizzate le clausole GROUP BY e HAVING. La prima viene adoperata per eseguire l’operazione di raggruppamento sull’attributo </w:t>
-      </w:r>
-      <w:proofErr w:type="spellStart"/>
-      <w:r>
-        <w:rPr>
-          <w:lang w:val="it-IT"/>
-        </w:rPr>
-        <w:t>idE</w:t>
-      </w:r>
-      <w:proofErr w:type="spellEnd"/>
-      <w:r>
-        <w:rPr>
-          <w:lang w:val="it-IT"/>
-        </w:rPr>
-        <w:t xml:space="preserve"> della tabella Esame, mentre la seconda, come nella query descritta in precedenza, permette di selezionare solamente le prove che ammontano a </w:t>
-      </w:r>
-      <w:proofErr w:type="gramStart"/>
-      <w:r>
-        <w:rPr>
-          <w:lang w:val="it-IT"/>
-        </w:rPr>
-        <w:t>100</w:t>
-      </w:r>
-      <w:proofErr w:type="gramEnd"/>
-      <w:r>
-        <w:rPr>
-          <w:lang w:val="it-IT"/>
-        </w:rPr>
-        <w:t xml:space="preserve"> con la percentuale di superamento.</w:t>
+        <w:t>Infine, vengono utilizzate le clausole GROUP BY e HAVING. La prima viene adoperata per eseguire l’operazione di raggruppamento sull’attributo idE della tabella Esame, mentre la seconda, come nella query descritta in precedenza, permette di selezionare solamente le prove che ammontano a 100 con la percentuale di superamento.</w:t>
       </w:r>
     </w:p>
     <w:p>
@@ -4757,17 +4313,407 @@
         <w:rPr>
           <w:lang w:val="it-IT"/>
         </w:rPr>
+        <w:t>Principali scelte progettuali</w:t>
+      </w:r>
+      <w:bookmarkEnd w:id="10"/>
+    </w:p>
+    <w:p>
+      <w:pPr>
+        <w:rPr>
+          <w:lang w:val="it-IT"/>
+        </w:rPr>
+      </w:pPr>
+    </w:p>
+    <w:p>
+      <w:pPr>
+        <w:jc w:val="both"/>
+        <w:rPr>
+          <w:rFonts w:ascii="Times New Roman" w:eastAsia="Times New Roman" w:hAnsi="Times New Roman" w:cs="Times New Roman"/>
+          <w:kern w:val="0"/>
+          <w:lang w:val="it-IT" w:eastAsia="en-GB"/>
+          <w14:ligatures w14:val="none"/>
+        </w:rPr>
+      </w:pPr>
+      <w:r>
+        <w:rPr>
+          <w:rFonts w:ascii="Times New Roman" w:eastAsia="Times New Roman" w:hAnsi="Times New Roman" w:cs="Times New Roman"/>
+          <w:kern w:val="0"/>
+          <w:lang w:val="it-IT" w:eastAsia="en-GB"/>
+          <w14:ligatures w14:val="none"/>
+        </w:rPr>
+        <w:t>In questa sezione vengono descritte le principali scelte progettuali che sono state prese dal gruppo, distinguendo tra i linguaggi di programmazione utilizzati e i frameworks adoperati.</w:t>
+      </w:r>
+    </w:p>
+    <w:p>
+      <w:pPr>
+        <w:jc w:val="both"/>
+        <w:rPr>
+          <w:rFonts w:ascii="Times New Roman" w:eastAsia="Times New Roman" w:hAnsi="Times New Roman" w:cs="Times New Roman"/>
+          <w:kern w:val="0"/>
+          <w:lang w:val="it-IT" w:eastAsia="en-GB"/>
+          <w14:ligatures w14:val="none"/>
+        </w:rPr>
+      </w:pPr>
+      <w:r>
+        <w:rPr>
+          <w:rFonts w:ascii="Times New Roman" w:eastAsia="Times New Roman" w:hAnsi="Times New Roman" w:cs="Times New Roman"/>
+          <w:kern w:val="0"/>
+          <w:lang w:val="it-IT" w:eastAsia="en-GB"/>
+          <w14:ligatures w14:val="none"/>
+        </w:rPr>
+        <w:t xml:space="preserve">Per quanto riguarda i linguaggi </w:t>
+      </w:r>
+      <w:r>
+        <w:rPr>
+          <w:rFonts w:ascii="Times New Roman" w:eastAsia="Times New Roman" w:hAnsi="Times New Roman" w:cs="Times New Roman"/>
+          <w:kern w:val="0"/>
+          <w:lang w:val="it-IT" w:eastAsia="en-GB"/>
+          <w14:ligatures w14:val="none"/>
+        </w:rPr>
+        <w:t xml:space="preserve">di programmazione sono stati utilizzati </w:t>
+      </w:r>
+      <w:r>
+        <w:rPr>
+          <w:rFonts w:ascii="Times New Roman" w:eastAsia="Times New Roman" w:hAnsi="Times New Roman" w:cs="Times New Roman"/>
+          <w:kern w:val="0"/>
+          <w:lang w:val="it-IT" w:eastAsia="en-GB"/>
+          <w14:ligatures w14:val="none"/>
+        </w:rPr>
+        <w:t>P</w:t>
+      </w:r>
+      <w:r>
+        <w:rPr>
+          <w:rFonts w:ascii="Times New Roman" w:eastAsia="Times New Roman" w:hAnsi="Times New Roman" w:cs="Times New Roman"/>
+          <w:kern w:val="0"/>
+          <w:lang w:val="it-IT" w:eastAsia="en-GB"/>
+          <w14:ligatures w14:val="none"/>
+        </w:rPr>
+        <w:t xml:space="preserve">ython, </w:t>
+      </w:r>
+      <w:r>
+        <w:rPr>
+          <w:rFonts w:ascii="Times New Roman" w:eastAsia="Times New Roman" w:hAnsi="Times New Roman" w:cs="Times New Roman"/>
+          <w:kern w:val="0"/>
+          <w:lang w:val="it-IT" w:eastAsia="en-GB"/>
+          <w14:ligatures w14:val="none"/>
+        </w:rPr>
+        <w:t>J</w:t>
+      </w:r>
+      <w:r>
+        <w:rPr>
+          <w:rFonts w:ascii="Times New Roman" w:eastAsia="Times New Roman" w:hAnsi="Times New Roman" w:cs="Times New Roman"/>
+          <w:kern w:val="0"/>
+          <w:lang w:val="it-IT" w:eastAsia="en-GB"/>
+          <w14:ligatures w14:val="none"/>
+        </w:rPr>
+        <w:t>ava</w:t>
+      </w:r>
+      <w:r>
+        <w:rPr>
+          <w:rFonts w:ascii="Times New Roman" w:eastAsia="Times New Roman" w:hAnsi="Times New Roman" w:cs="Times New Roman"/>
+          <w:kern w:val="0"/>
+          <w:lang w:val="it-IT" w:eastAsia="en-GB"/>
+          <w14:ligatures w14:val="none"/>
+        </w:rPr>
+        <w:t>S</w:t>
+      </w:r>
+      <w:r>
+        <w:rPr>
+          <w:rFonts w:ascii="Times New Roman" w:eastAsia="Times New Roman" w:hAnsi="Times New Roman" w:cs="Times New Roman"/>
+          <w:kern w:val="0"/>
+          <w:lang w:val="it-IT" w:eastAsia="en-GB"/>
+          <w14:ligatures w14:val="none"/>
+        </w:rPr>
+        <w:t xml:space="preserve">cript, </w:t>
+      </w:r>
+      <w:r>
+        <w:rPr>
+          <w:rFonts w:ascii="Times New Roman" w:eastAsia="Times New Roman" w:hAnsi="Times New Roman" w:cs="Times New Roman"/>
+          <w:kern w:val="0"/>
+          <w:lang w:val="it-IT" w:eastAsia="en-GB"/>
+          <w14:ligatures w14:val="none"/>
+        </w:rPr>
+        <w:t>HTML</w:t>
+      </w:r>
+      <w:r>
+        <w:rPr>
+          <w:rFonts w:ascii="Times New Roman" w:eastAsia="Times New Roman" w:hAnsi="Times New Roman" w:cs="Times New Roman"/>
+          <w:kern w:val="0"/>
+          <w:lang w:val="it-IT" w:eastAsia="en-GB"/>
+          <w14:ligatures w14:val="none"/>
+        </w:rPr>
+        <w:t xml:space="preserve">, </w:t>
+      </w:r>
+      <w:r>
+        <w:rPr>
+          <w:rFonts w:ascii="Times New Roman" w:eastAsia="Times New Roman" w:hAnsi="Times New Roman" w:cs="Times New Roman"/>
+          <w:kern w:val="0"/>
+          <w:lang w:val="it-IT" w:eastAsia="en-GB"/>
+          <w14:ligatures w14:val="none"/>
+        </w:rPr>
+        <w:t>CSS</w:t>
+      </w:r>
+      <w:r>
+        <w:rPr>
+          <w:rFonts w:ascii="Times New Roman" w:eastAsia="Times New Roman" w:hAnsi="Times New Roman" w:cs="Times New Roman"/>
+          <w:kern w:val="0"/>
+          <w:lang w:val="it-IT" w:eastAsia="en-GB"/>
+          <w14:ligatures w14:val="none"/>
+        </w:rPr>
+        <w:t xml:space="preserve">, </w:t>
+      </w:r>
+      <w:r>
+        <w:rPr>
+          <w:rFonts w:ascii="Times New Roman" w:eastAsia="Times New Roman" w:hAnsi="Times New Roman" w:cs="Times New Roman"/>
+          <w:kern w:val="0"/>
+          <w:lang w:val="it-IT" w:eastAsia="en-GB"/>
+          <w14:ligatures w14:val="none"/>
+        </w:rPr>
+        <w:t>SCSS</w:t>
+      </w:r>
+      <w:r>
+        <w:rPr>
+          <w:rFonts w:ascii="Times New Roman" w:eastAsia="Times New Roman" w:hAnsi="Times New Roman" w:cs="Times New Roman"/>
+          <w:kern w:val="0"/>
+          <w:lang w:val="it-IT" w:eastAsia="en-GB"/>
+          <w14:ligatures w14:val="none"/>
+        </w:rPr>
+        <w:t xml:space="preserve">, </w:t>
+      </w:r>
+      <w:r>
+        <w:rPr>
+          <w:rFonts w:ascii="Times New Roman" w:eastAsia="Times New Roman" w:hAnsi="Times New Roman" w:cs="Times New Roman"/>
+          <w:kern w:val="0"/>
+          <w:lang w:val="it-IT" w:eastAsia="en-GB"/>
+          <w14:ligatures w14:val="none"/>
+        </w:rPr>
+        <w:t>SQL</w:t>
+      </w:r>
+      <w:r>
+        <w:rPr>
+          <w:rFonts w:ascii="Times New Roman" w:eastAsia="Times New Roman" w:hAnsi="Times New Roman" w:cs="Times New Roman"/>
+          <w:kern w:val="0"/>
+          <w:lang w:val="it-IT" w:eastAsia="en-GB"/>
+          <w14:ligatures w14:val="none"/>
+        </w:rPr>
+        <w:t>.</w:t>
+      </w:r>
+    </w:p>
+    <w:p>
+      <w:pPr>
+        <w:jc w:val="both"/>
+        <w:rPr>
+          <w:rFonts w:ascii="Times New Roman" w:eastAsia="Times New Roman" w:hAnsi="Times New Roman" w:cs="Times New Roman"/>
+          <w:kern w:val="0"/>
+          <w:lang w:val="it-IT" w:eastAsia="en-GB"/>
+          <w14:ligatures w14:val="none"/>
+        </w:rPr>
+      </w:pPr>
+      <w:r>
+        <w:rPr>
+          <w:rFonts w:ascii="Times New Roman" w:eastAsia="Times New Roman" w:hAnsi="Times New Roman" w:cs="Times New Roman"/>
+          <w:kern w:val="0"/>
+          <w:lang w:val="it-IT" w:eastAsia="en-GB"/>
+          <w14:ligatures w14:val="none"/>
+        </w:rPr>
+        <w:t>Inoltre, sono</w:t>
+      </w:r>
+      <w:r>
+        <w:rPr>
+          <w:rFonts w:ascii="Times New Roman" w:eastAsia="Times New Roman" w:hAnsi="Times New Roman" w:cs="Times New Roman"/>
+          <w:kern w:val="0"/>
+          <w:lang w:val="it-IT" w:eastAsia="en-GB"/>
+          <w14:ligatures w14:val="none"/>
+        </w:rPr>
+        <w:t xml:space="preserve"> stati utilizzati diversi</w:t>
+      </w:r>
+      <w:r>
+        <w:rPr>
+          <w:rFonts w:ascii="Times New Roman" w:eastAsia="Times New Roman" w:hAnsi="Times New Roman" w:cs="Times New Roman"/>
+          <w:kern w:val="0"/>
+          <w:lang w:val="it-IT" w:eastAsia="en-GB"/>
+          <w14:ligatures w14:val="none"/>
+        </w:rPr>
+        <w:t xml:space="preserve"> framework, </w:t>
+      </w:r>
+      <w:r>
+        <w:rPr>
+          <w:rFonts w:ascii="Times New Roman" w:eastAsia="Times New Roman" w:hAnsi="Times New Roman" w:cs="Times New Roman"/>
+          <w:kern w:val="0"/>
+          <w:lang w:val="it-IT" w:eastAsia="en-GB"/>
+          <w14:ligatures w14:val="none"/>
+        </w:rPr>
+        <w:t>tra i quali</w:t>
+      </w:r>
+      <w:r>
+        <w:rPr>
+          <w:rFonts w:ascii="Times New Roman" w:eastAsia="Times New Roman" w:hAnsi="Times New Roman" w:cs="Times New Roman"/>
+          <w:kern w:val="0"/>
+          <w:lang w:val="it-IT" w:eastAsia="en-GB"/>
+          <w14:ligatures w14:val="none"/>
+        </w:rPr>
+        <w:t xml:space="preserve"> </w:t>
+      </w:r>
+      <w:r>
+        <w:rPr>
+          <w:rFonts w:ascii="Times New Roman" w:eastAsia="Times New Roman" w:hAnsi="Times New Roman" w:cs="Times New Roman"/>
+          <w:kern w:val="0"/>
+          <w:lang w:val="it-IT" w:eastAsia="en-GB"/>
+          <w14:ligatures w14:val="none"/>
+        </w:rPr>
+        <w:t>F</w:t>
+      </w:r>
+      <w:r>
+        <w:rPr>
+          <w:rFonts w:ascii="Times New Roman" w:eastAsia="Times New Roman" w:hAnsi="Times New Roman" w:cs="Times New Roman"/>
+          <w:kern w:val="0"/>
+          <w:lang w:val="it-IT" w:eastAsia="en-GB"/>
+          <w14:ligatures w14:val="none"/>
+        </w:rPr>
+        <w:t xml:space="preserve">lask, </w:t>
+      </w:r>
+      <w:r>
+        <w:rPr>
+          <w:rFonts w:ascii="Times New Roman" w:eastAsia="Times New Roman" w:hAnsi="Times New Roman" w:cs="Times New Roman"/>
+          <w:kern w:val="0"/>
+          <w:lang w:val="it-IT" w:eastAsia="en-GB"/>
+          <w14:ligatures w14:val="none"/>
+        </w:rPr>
+        <w:t>B</w:t>
+      </w:r>
+      <w:r>
+        <w:rPr>
+          <w:rFonts w:ascii="Times New Roman" w:eastAsia="Times New Roman" w:hAnsi="Times New Roman" w:cs="Times New Roman"/>
+          <w:kern w:val="0"/>
+          <w:lang w:val="it-IT" w:eastAsia="en-GB"/>
+          <w14:ligatures w14:val="none"/>
+        </w:rPr>
+        <w:t xml:space="preserve">ootstrap e </w:t>
+      </w:r>
+      <w:r>
+        <w:rPr>
+          <w:rFonts w:ascii="Times New Roman" w:eastAsia="Times New Roman" w:hAnsi="Times New Roman" w:cs="Times New Roman"/>
+          <w:kern w:val="0"/>
+          <w:lang w:val="it-IT" w:eastAsia="en-GB"/>
+          <w14:ligatures w14:val="none"/>
+        </w:rPr>
+        <w:t>A</w:t>
+      </w:r>
+      <w:r>
+        <w:rPr>
+          <w:rFonts w:ascii="Times New Roman" w:eastAsia="Times New Roman" w:hAnsi="Times New Roman" w:cs="Times New Roman"/>
+          <w:kern w:val="0"/>
+          <w:lang w:val="it-IT" w:eastAsia="en-GB"/>
+          <w14:ligatures w14:val="none"/>
+        </w:rPr>
+        <w:t xml:space="preserve">jax. </w:t>
+      </w:r>
+    </w:p>
+    <w:p>
+      <w:pPr>
+        <w:jc w:val="both"/>
+        <w:rPr>
+          <w:rFonts w:ascii="Times New Roman" w:eastAsia="Times New Roman" w:hAnsi="Times New Roman" w:cs="Times New Roman"/>
+          <w:kern w:val="0"/>
+          <w:lang w:val="it-IT" w:eastAsia="en-GB"/>
+          <w14:ligatures w14:val="none"/>
+        </w:rPr>
+      </w:pPr>
+    </w:p>
+    <w:p>
+      <w:pPr>
+        <w:jc w:val="both"/>
+        <w:rPr>
+          <w:rFonts w:ascii="Times New Roman" w:eastAsia="Times New Roman" w:hAnsi="Times New Roman" w:cs="Times New Roman"/>
+          <w:kern w:val="0"/>
+          <w:lang w:val="it-IT" w:eastAsia="en-GB"/>
+          <w14:ligatures w14:val="none"/>
+        </w:rPr>
+      </w:pPr>
+      <w:r>
+        <w:rPr>
+          <w:rFonts w:ascii="Times New Roman" w:eastAsia="Times New Roman" w:hAnsi="Times New Roman" w:cs="Times New Roman"/>
+          <w:kern w:val="0"/>
+          <w:lang w:val="it-IT" w:eastAsia="en-GB"/>
+          <w14:ligatures w14:val="none"/>
+        </w:rPr>
+        <w:t xml:space="preserve">Nella fase di progettazione del progetto, sono stati selezionati, sulla base di ciò che ci era stato presentato dal professore, i linguaggi di programmazione che avremmo utilizzato. </w:t>
+      </w:r>
+      <w:r>
+        <w:rPr>
+          <w:rFonts w:ascii="Times New Roman" w:eastAsia="Times New Roman" w:hAnsi="Times New Roman" w:cs="Times New Roman"/>
+          <w:kern w:val="0"/>
+          <w:lang w:val="it-IT" w:eastAsia="en-GB"/>
+          <w14:ligatures w14:val="none"/>
+        </w:rPr>
+        <w:t xml:space="preserve">Abbiamo utilizzato JavaScript, linguaggio di scripting, per il lato client per sviluppare le funzionalità interattive e dinamiche. </w:t>
+      </w:r>
+    </w:p>
+    <w:p>
+      <w:pPr>
+        <w:jc w:val="both"/>
+        <w:rPr>
+          <w:rFonts w:ascii="Times New Roman" w:eastAsia="Times New Roman" w:hAnsi="Times New Roman" w:cs="Times New Roman"/>
+          <w:kern w:val="0"/>
+          <w:lang w:val="it-IT" w:eastAsia="en-GB"/>
+          <w14:ligatures w14:val="none"/>
+        </w:rPr>
+      </w:pPr>
+      <w:r>
+        <w:rPr>
+          <w:rFonts w:ascii="Times New Roman" w:eastAsia="Times New Roman" w:hAnsi="Times New Roman" w:cs="Times New Roman"/>
+          <w:kern w:val="0"/>
+          <w:lang w:val="it-IT" w:eastAsia="en-GB"/>
+          <w14:ligatures w14:val="none"/>
+        </w:rPr>
         <w:lastRenderedPageBreak/>
-        <w:t>Principali scelte progettuali</w:t>
-      </w:r>
-      <w:bookmarkEnd w:id="10"/>
-    </w:p>
-    <w:p>
-      <w:pPr>
-        <w:rPr>
-          <w:lang w:val="it-IT"/>
-        </w:rPr>
-      </w:pPr>
+        <w:t>Per il lato server, invece, abbiamo utilizzato Python, linguaggio ad oggetti, sempre sulla base delle informazioni che ci erano state fornite dal professore. Esso è infatti di facile lettura e comprensione, che ci ha permesso una maggiore facilità nell’utilizzo. Inoltre, offre</w:t>
+      </w:r>
+      <w:r>
+        <w:rPr>
+          <w:rFonts w:ascii="Times New Roman" w:eastAsia="Times New Roman" w:hAnsi="Times New Roman" w:cs="Times New Roman"/>
+          <w:kern w:val="0"/>
+          <w:lang w:val="it-IT" w:eastAsia="en-GB"/>
+          <w14:ligatures w14:val="none"/>
+        </w:rPr>
+        <w:t xml:space="preserve"> un'ampia varietà di framework e librerie per facilitare lo sviluppo web, </w:t>
+      </w:r>
+      <w:r>
+        <w:rPr>
+          <w:rFonts w:ascii="Times New Roman" w:eastAsia="Times New Roman" w:hAnsi="Times New Roman" w:cs="Times New Roman"/>
+          <w:kern w:val="0"/>
+          <w:lang w:val="it-IT" w:eastAsia="en-GB"/>
+          <w14:ligatures w14:val="none"/>
+        </w:rPr>
+        <w:t xml:space="preserve">come </w:t>
+      </w:r>
+      <w:r>
+        <w:rPr>
+          <w:rFonts w:ascii="Times New Roman" w:eastAsia="Times New Roman" w:hAnsi="Times New Roman" w:cs="Times New Roman"/>
+          <w:kern w:val="0"/>
+          <w:lang w:val="it-IT" w:eastAsia="en-GB"/>
+          <w14:ligatures w14:val="none"/>
+        </w:rPr>
+        <w:t>Flask</w:t>
+      </w:r>
+      <w:r>
+        <w:rPr>
+          <w:rFonts w:ascii="Times New Roman" w:eastAsia="Times New Roman" w:hAnsi="Times New Roman" w:cs="Times New Roman"/>
+          <w:kern w:val="0"/>
+          <w:lang w:val="it-IT" w:eastAsia="en-GB"/>
+          <w14:ligatures w14:val="none"/>
+        </w:rPr>
+        <w:t>, che abbiamo deciso di utilizzare</w:t>
+      </w:r>
+      <w:r>
+        <w:rPr>
+          <w:rFonts w:ascii="Times New Roman" w:eastAsia="Times New Roman" w:hAnsi="Times New Roman" w:cs="Times New Roman"/>
+          <w:kern w:val="0"/>
+          <w:lang w:val="it-IT" w:eastAsia="en-GB"/>
+          <w14:ligatures w14:val="none"/>
+        </w:rPr>
+        <w:t xml:space="preserve">. </w:t>
+      </w:r>
     </w:p>
     <w:p>
       <w:pPr>
@@ -4786,7 +4732,43 @@
           <w:lang w:val="it-IT" w:eastAsia="en-GB"/>
           <w14:ligatures w14:val="none"/>
         </w:rPr>
-        <w:t>In questa sezione vengono descritte le principali scelte progettuali che sono state prese dal gruppo, distinguendo tra i linguaggi di programmazione utilizzati e i frameworks adoperati.</w:t>
+        <w:t>Flask è un micro-framework basato sul li</w:t>
+      </w:r>
+      <w:r>
+        <w:rPr>
+          <w:rFonts w:ascii="Times New Roman" w:eastAsia="Times New Roman" w:hAnsi="Times New Roman" w:cs="Times New Roman"/>
+          <w:kern w:val="0"/>
+          <w:lang w:val="it-IT" w:eastAsia="en-GB"/>
+          <w14:ligatures w14:val="none"/>
+        </w:rPr>
+        <w:t>n</w:t>
+      </w:r>
+      <w:r>
+        <w:rPr>
+          <w:rFonts w:ascii="Times New Roman" w:eastAsia="Times New Roman" w:hAnsi="Times New Roman" w:cs="Times New Roman"/>
+          <w:kern w:val="0"/>
+          <w:lang w:val="it-IT" w:eastAsia="en-GB"/>
+          <w14:ligatures w14:val="none"/>
+        </w:rPr>
+        <w:t>guaggio Python che</w:t>
+      </w:r>
+      <w:r>
+        <w:rPr>
+          <w:rFonts w:ascii="Times New Roman" w:eastAsia="Times New Roman" w:hAnsi="Times New Roman" w:cs="Times New Roman"/>
+          <w:kern w:val="0"/>
+          <w:lang w:val="it-IT" w:eastAsia="en-GB"/>
+          <w14:ligatures w14:val="none"/>
+        </w:rPr>
+        <w:t xml:space="preserve">, nonostante presenti solo le funzionalità di base per lo sviluppo web, per il nostro progetto, si è rivelato perfetto per </w:t>
+      </w:r>
+      <w:r>
+        <w:rPr>
+          <w:rFonts w:ascii="Times New Roman" w:eastAsia="Times New Roman" w:hAnsi="Times New Roman" w:cs="Times New Roman"/>
+          <w:kern w:val="0"/>
+          <w:lang w:val="it-IT" w:eastAsia="en-GB"/>
+          <w14:ligatures w14:val="none"/>
+        </w:rPr>
+        <w:t xml:space="preserve">sviluppare le funzionalità server-side in modo efficiente. </w:t>
       </w:r>
     </w:p>
     <w:p>
@@ -4806,34 +4788,76 @@
           <w:lang w:val="it-IT" w:eastAsia="en-GB"/>
           <w14:ligatures w14:val="none"/>
         </w:rPr>
-        <w:t xml:space="preserve">Per quanto riguarda i linguaggi </w:t>
-      </w:r>
-      <w:r>
-        <w:rPr>
-          <w:rFonts w:ascii="Times New Roman" w:eastAsia="Times New Roman" w:hAnsi="Times New Roman" w:cs="Times New Roman"/>
-          <w:kern w:val="0"/>
-          <w:lang w:val="it-IT" w:eastAsia="en-GB"/>
-          <w14:ligatures w14:val="none"/>
-        </w:rPr>
-        <w:t xml:space="preserve">di programmazione sono stati utilizzati </w:t>
-      </w:r>
-      <w:r>
-        <w:rPr>
-          <w:rFonts w:ascii="Times New Roman" w:eastAsia="Times New Roman" w:hAnsi="Times New Roman" w:cs="Times New Roman"/>
-          <w:kern w:val="0"/>
-          <w:lang w:val="it-IT" w:eastAsia="en-GB"/>
-          <w14:ligatures w14:val="none"/>
-        </w:rPr>
-        <w:t>P</w:t>
-      </w:r>
-      <w:r>
-        <w:rPr>
-          <w:rFonts w:ascii="Times New Roman" w:eastAsia="Times New Roman" w:hAnsi="Times New Roman" w:cs="Times New Roman"/>
-          <w:kern w:val="0"/>
-          <w:lang w:val="it-IT" w:eastAsia="en-GB"/>
-          <w14:ligatures w14:val="none"/>
-        </w:rPr>
-        <w:t xml:space="preserve">ython, </w:t>
+        <w:t xml:space="preserve">Per quanto riguarda il front-end abbiamo utilizzato una combinazione di HTML, CSS e JavaScript. HTML è stato adoperato per la struttura principale del contenuto; per progettare e definire l’aspetto e lo stile delle pagine web abbiamo utilizzato CSS; infine, per fornire interattività e dinamicità all’interfaccia utente è stato utilizzato JavaScript. </w:t>
+      </w:r>
+    </w:p>
+    <w:p>
+      <w:pPr>
+        <w:jc w:val="both"/>
+        <w:rPr>
+          <w:rFonts w:ascii="Times New Roman" w:eastAsia="Times New Roman" w:hAnsi="Times New Roman" w:cs="Times New Roman"/>
+          <w:kern w:val="0"/>
+          <w:lang w:val="it-IT" w:eastAsia="en-GB"/>
+          <w14:ligatures w14:val="none"/>
+        </w:rPr>
+      </w:pPr>
+      <w:r>
+        <w:rPr>
+          <w:rFonts w:ascii="Times New Roman" w:eastAsia="Times New Roman" w:hAnsi="Times New Roman" w:cs="Times New Roman"/>
+          <w:kern w:val="0"/>
+          <w:lang w:val="it-IT" w:eastAsia="en-GB"/>
+          <w14:ligatures w14:val="none"/>
+        </w:rPr>
+        <w:t>A fianco di CSS è stato utilizzato anche SCSS (Sassy CSS), un’estensione di sintassi per CSS che ci ha offerto funzionalità più avanzate.</w:t>
+      </w:r>
+    </w:p>
+    <w:p>
+      <w:pPr>
+        <w:jc w:val="both"/>
+        <w:rPr>
+          <w:rFonts w:ascii="Times New Roman" w:eastAsia="Times New Roman" w:hAnsi="Times New Roman" w:cs="Times New Roman"/>
+          <w:kern w:val="0"/>
+          <w:lang w:val="it-IT" w:eastAsia="en-GB"/>
+          <w14:ligatures w14:val="none"/>
+        </w:rPr>
+      </w:pPr>
+      <w:r>
+        <w:rPr>
+          <w:rFonts w:ascii="Times New Roman" w:eastAsia="Times New Roman" w:hAnsi="Times New Roman" w:cs="Times New Roman"/>
+          <w:kern w:val="0"/>
+          <w:lang w:val="it-IT" w:eastAsia="en-GB"/>
+          <w14:ligatures w14:val="none"/>
+        </w:rPr>
+        <w:t xml:space="preserve">In combinazione ai tre linguaggi nominati sopra, è stato utilizzato anche il framework Bootstrap che ci ha messo a disposizione varie componenti predefinite, facilitando il processo di creazione di una migliore interfaccia utente. </w:t>
+      </w:r>
+    </w:p>
+    <w:p>
+      <w:pPr>
+        <w:jc w:val="both"/>
+        <w:rPr>
+          <w:rFonts w:ascii="Times New Roman" w:eastAsia="Times New Roman" w:hAnsi="Times New Roman" w:cs="Times New Roman"/>
+          <w:kern w:val="0"/>
+          <w:lang w:val="it-IT" w:eastAsia="en-GB"/>
+          <w14:ligatures w14:val="none"/>
+        </w:rPr>
+      </w:pPr>
+      <w:r>
+        <w:rPr>
+          <w:rFonts w:ascii="Times New Roman" w:eastAsia="Times New Roman" w:hAnsi="Times New Roman" w:cs="Times New Roman"/>
+          <w:kern w:val="0"/>
+          <w:lang w:val="it-IT" w:eastAsia="en-GB"/>
+          <w14:ligatures w14:val="none"/>
+        </w:rPr>
+        <w:t>Al fianco di JavaScript, affinché l’interfaccia fosse più interattiva, abbiamo utilizzato Ajax (A</w:t>
+      </w:r>
+      <w:r>
+        <w:rPr>
+          <w:rFonts w:ascii="Times New Roman" w:eastAsia="Times New Roman" w:hAnsi="Times New Roman" w:cs="Times New Roman"/>
+          <w:kern w:val="0"/>
+          <w:lang w:val="it-IT" w:eastAsia="en-GB"/>
+          <w14:ligatures w14:val="none"/>
+        </w:rPr>
+        <w:t>synchronous </w:t>
       </w:r>
       <w:r>
         <w:rPr>
@@ -4851,97 +4875,34 @@
           <w:lang w:val="it-IT" w:eastAsia="en-GB"/>
           <w14:ligatures w14:val="none"/>
         </w:rPr>
-        <w:t>ava</w:t>
-      </w:r>
-      <w:r>
-        <w:rPr>
-          <w:rFonts w:ascii="Times New Roman" w:eastAsia="Times New Roman" w:hAnsi="Times New Roman" w:cs="Times New Roman"/>
-          <w:kern w:val="0"/>
-          <w:lang w:val="it-IT" w:eastAsia="en-GB"/>
-          <w14:ligatures w14:val="none"/>
-        </w:rPr>
-        <w:t>S</w:t>
-      </w:r>
-      <w:r>
-        <w:rPr>
-          <w:rFonts w:ascii="Times New Roman" w:eastAsia="Times New Roman" w:hAnsi="Times New Roman" w:cs="Times New Roman"/>
-          <w:kern w:val="0"/>
-          <w:lang w:val="it-IT" w:eastAsia="en-GB"/>
-          <w14:ligatures w14:val="none"/>
-        </w:rPr>
-        <w:t xml:space="preserve">cript, </w:t>
-      </w:r>
-      <w:r>
-        <w:rPr>
-          <w:rFonts w:ascii="Times New Roman" w:eastAsia="Times New Roman" w:hAnsi="Times New Roman" w:cs="Times New Roman"/>
-          <w:kern w:val="0"/>
-          <w:lang w:val="it-IT" w:eastAsia="en-GB"/>
-          <w14:ligatures w14:val="none"/>
-        </w:rPr>
-        <w:t>HTML</w:t>
-      </w:r>
-      <w:r>
-        <w:rPr>
-          <w:rFonts w:ascii="Times New Roman" w:eastAsia="Times New Roman" w:hAnsi="Times New Roman" w:cs="Times New Roman"/>
-          <w:kern w:val="0"/>
-          <w:lang w:val="it-IT" w:eastAsia="en-GB"/>
-          <w14:ligatures w14:val="none"/>
-        </w:rPr>
-        <w:t xml:space="preserve">, </w:t>
-      </w:r>
-      <w:r>
-        <w:rPr>
-          <w:rFonts w:ascii="Times New Roman" w:eastAsia="Times New Roman" w:hAnsi="Times New Roman" w:cs="Times New Roman"/>
-          <w:kern w:val="0"/>
-          <w:lang w:val="it-IT" w:eastAsia="en-GB"/>
-          <w14:ligatures w14:val="none"/>
-        </w:rPr>
-        <w:t>CSS</w:t>
-      </w:r>
-      <w:r>
-        <w:rPr>
-          <w:rFonts w:ascii="Times New Roman" w:eastAsia="Times New Roman" w:hAnsi="Times New Roman" w:cs="Times New Roman"/>
-          <w:kern w:val="0"/>
-          <w:lang w:val="it-IT" w:eastAsia="en-GB"/>
-          <w14:ligatures w14:val="none"/>
-        </w:rPr>
-        <w:t xml:space="preserve">, </w:t>
-      </w:r>
-      <w:r>
-        <w:rPr>
-          <w:rFonts w:ascii="Times New Roman" w:eastAsia="Times New Roman" w:hAnsi="Times New Roman" w:cs="Times New Roman"/>
-          <w:kern w:val="0"/>
-          <w:lang w:val="it-IT" w:eastAsia="en-GB"/>
-          <w14:ligatures w14:val="none"/>
-        </w:rPr>
-        <w:t>SCSS</w:t>
-      </w:r>
-      <w:r>
-        <w:rPr>
-          <w:rFonts w:ascii="Times New Roman" w:eastAsia="Times New Roman" w:hAnsi="Times New Roman" w:cs="Times New Roman"/>
-          <w:kern w:val="0"/>
-          <w:lang w:val="it-IT" w:eastAsia="en-GB"/>
-          <w14:ligatures w14:val="none"/>
-        </w:rPr>
-        <w:t xml:space="preserve">, </w:t>
-      </w:r>
-      <w:r>
-        <w:rPr>
-          <w:rFonts w:ascii="Times New Roman" w:eastAsia="Times New Roman" w:hAnsi="Times New Roman" w:cs="Times New Roman"/>
-          <w:kern w:val="0"/>
-          <w:lang w:val="it-IT" w:eastAsia="en-GB"/>
-          <w14:ligatures w14:val="none"/>
-        </w:rPr>
-        <w:t>SQL</w:t>
-      </w:r>
-      <w:r>
-        <w:rPr>
-          <w:rFonts w:ascii="Times New Roman" w:eastAsia="Times New Roman" w:hAnsi="Times New Roman" w:cs="Times New Roman"/>
-          <w:kern w:val="0"/>
-          <w:lang w:val="it-IT" w:eastAsia="en-GB"/>
-          <w14:ligatures w14:val="none"/>
-        </w:rPr>
-        <w:t>.</w:t>
+        <w:t>avaScript </w:t>
+      </w:r>
+      <w:r>
+        <w:rPr>
+          <w:rFonts w:ascii="Times New Roman" w:eastAsia="Times New Roman" w:hAnsi="Times New Roman" w:cs="Times New Roman"/>
+          <w:kern w:val="0"/>
+          <w:lang w:val="it-IT" w:eastAsia="en-GB"/>
+          <w14:ligatures w14:val="none"/>
+        </w:rPr>
+        <w:t>A</w:t>
+      </w:r>
+      <w:r>
+        <w:rPr>
+          <w:rFonts w:ascii="Times New Roman" w:eastAsia="Times New Roman" w:hAnsi="Times New Roman" w:cs="Times New Roman"/>
+          <w:kern w:val="0"/>
+          <w:lang w:val="it-IT" w:eastAsia="en-GB"/>
+          <w14:ligatures w14:val="none"/>
+        </w:rPr>
+        <w:t>nd XML.</w:t>
+      </w:r>
+      <w:r>
+        <w:rPr>
+          <w:rFonts w:ascii="Times New Roman" w:eastAsia="Times New Roman" w:hAnsi="Times New Roman" w:cs="Times New Roman"/>
+          <w:kern w:val="0"/>
+          <w:lang w:val="it-IT" w:eastAsia="en-GB"/>
+          <w14:ligatures w14:val="none"/>
+        </w:rPr>
+        <w:t>). Ajax permette alle pagine web di essere aggiornate in modo asincrono, scambiando dati con il web server. Questo consente di modificare in parte una pagina web senza che essa venga ricaricata nella sua interezza e dunque permettendo all’interazione dell’utente di non essere interrotta.</w:t>
       </w:r>
     </w:p>
     <w:p>
@@ -4961,108 +4922,25 @@
           <w:lang w:val="it-IT" w:eastAsia="en-GB"/>
           <w14:ligatures w14:val="none"/>
         </w:rPr>
-        <w:t>Inoltre, sono</w:t>
-      </w:r>
-      <w:r>
-        <w:rPr>
-          <w:rFonts w:ascii="Times New Roman" w:eastAsia="Times New Roman" w:hAnsi="Times New Roman" w:cs="Times New Roman"/>
-          <w:kern w:val="0"/>
-          <w:lang w:val="it-IT" w:eastAsia="en-GB"/>
-          <w14:ligatures w14:val="none"/>
-        </w:rPr>
-        <w:t xml:space="preserve"> stati utilizzati diversi</w:t>
-      </w:r>
-      <w:r>
-        <w:rPr>
-          <w:rFonts w:ascii="Times New Roman" w:eastAsia="Times New Roman" w:hAnsi="Times New Roman" w:cs="Times New Roman"/>
-          <w:kern w:val="0"/>
-          <w:lang w:val="it-IT" w:eastAsia="en-GB"/>
-          <w14:ligatures w14:val="none"/>
-        </w:rPr>
-        <w:t xml:space="preserve"> framework, </w:t>
-      </w:r>
-      <w:r>
-        <w:rPr>
-          <w:rFonts w:ascii="Times New Roman" w:eastAsia="Times New Roman" w:hAnsi="Times New Roman" w:cs="Times New Roman"/>
-          <w:kern w:val="0"/>
-          <w:lang w:val="it-IT" w:eastAsia="en-GB"/>
-          <w14:ligatures w14:val="none"/>
-        </w:rPr>
-        <w:t>tra i quali</w:t>
-      </w:r>
-      <w:r>
-        <w:rPr>
-          <w:rFonts w:ascii="Times New Roman" w:eastAsia="Times New Roman" w:hAnsi="Times New Roman" w:cs="Times New Roman"/>
-          <w:kern w:val="0"/>
-          <w:lang w:val="it-IT" w:eastAsia="en-GB"/>
-          <w14:ligatures w14:val="none"/>
-        </w:rPr>
-        <w:t xml:space="preserve"> </w:t>
-      </w:r>
-      <w:proofErr w:type="spellStart"/>
-      <w:r>
-        <w:rPr>
-          <w:rFonts w:ascii="Times New Roman" w:eastAsia="Times New Roman" w:hAnsi="Times New Roman" w:cs="Times New Roman"/>
-          <w:kern w:val="0"/>
-          <w:lang w:val="it-IT" w:eastAsia="en-GB"/>
-          <w14:ligatures w14:val="none"/>
-        </w:rPr>
-        <w:t>F</w:t>
-      </w:r>
-      <w:r>
-        <w:rPr>
-          <w:rFonts w:ascii="Times New Roman" w:eastAsia="Times New Roman" w:hAnsi="Times New Roman" w:cs="Times New Roman"/>
-          <w:kern w:val="0"/>
-          <w:lang w:val="it-IT" w:eastAsia="en-GB"/>
-          <w14:ligatures w14:val="none"/>
-        </w:rPr>
-        <w:t>lask</w:t>
-      </w:r>
-      <w:proofErr w:type="spellEnd"/>
-      <w:r>
-        <w:rPr>
-          <w:rFonts w:ascii="Times New Roman" w:eastAsia="Times New Roman" w:hAnsi="Times New Roman" w:cs="Times New Roman"/>
-          <w:kern w:val="0"/>
-          <w:lang w:val="it-IT" w:eastAsia="en-GB"/>
-          <w14:ligatures w14:val="none"/>
-        </w:rPr>
-        <w:t xml:space="preserve">, </w:t>
-      </w:r>
-      <w:r>
-        <w:rPr>
-          <w:rFonts w:ascii="Times New Roman" w:eastAsia="Times New Roman" w:hAnsi="Times New Roman" w:cs="Times New Roman"/>
-          <w:kern w:val="0"/>
-          <w:lang w:val="it-IT" w:eastAsia="en-GB"/>
-          <w14:ligatures w14:val="none"/>
-        </w:rPr>
-        <w:t>B</w:t>
-      </w:r>
-      <w:r>
-        <w:rPr>
-          <w:rFonts w:ascii="Times New Roman" w:eastAsia="Times New Roman" w:hAnsi="Times New Roman" w:cs="Times New Roman"/>
-          <w:kern w:val="0"/>
-          <w:lang w:val="it-IT" w:eastAsia="en-GB"/>
-          <w14:ligatures w14:val="none"/>
-        </w:rPr>
-        <w:t xml:space="preserve">ootstrap e </w:t>
-      </w:r>
-      <w:r>
-        <w:rPr>
-          <w:rFonts w:ascii="Times New Roman" w:eastAsia="Times New Roman" w:hAnsi="Times New Roman" w:cs="Times New Roman"/>
-          <w:kern w:val="0"/>
-          <w:lang w:val="it-IT" w:eastAsia="en-GB"/>
-          <w14:ligatures w14:val="none"/>
-        </w:rPr>
-        <w:t>A</w:t>
-      </w:r>
-      <w:r>
-        <w:rPr>
-          <w:rFonts w:ascii="Times New Roman" w:eastAsia="Times New Roman" w:hAnsi="Times New Roman" w:cs="Times New Roman"/>
-          <w:kern w:val="0"/>
-          <w:lang w:val="it-IT" w:eastAsia="en-GB"/>
-          <w14:ligatures w14:val="none"/>
-        </w:rPr>
-        <w:t xml:space="preserve">jax. </w:t>
+        <w:t>Per la gestione del database, è stato utilizzato il linguaggio SQL (</w:t>
+      </w:r>
+      <w:r>
+        <w:rPr>
+          <w:rFonts w:ascii="Times New Roman" w:eastAsia="Times New Roman" w:hAnsi="Times New Roman" w:cs="Times New Roman"/>
+          <w:kern w:val="0"/>
+          <w:lang w:eastAsia="en-GB"/>
+          <w14:ligatures w14:val="none"/>
+        </w:rPr>
+        <w:t>Structured Query Language</w:t>
+      </w:r>
+      <w:r>
+        <w:rPr>
+          <w:rFonts w:ascii="Times New Roman" w:eastAsia="Times New Roman" w:hAnsi="Times New Roman" w:cs="Times New Roman"/>
+          <w:kern w:val="0"/>
+          <w:lang w:val="it-IT" w:eastAsia="en-GB"/>
+          <w14:ligatures w14:val="none"/>
+        </w:rPr>
+        <w:t xml:space="preserve">) per definire e manipolare i dati. L’abbiamo impiegato per creare e manipolare le tabelle del nostro database, definendo la struttura dei dati e gestendo le operazioni di lettura, scrittura, modifica e cancellazione. </w:t>
       </w:r>
     </w:p>
     <w:p>
@@ -5075,6 +4953,16 @@
           <w14:ligatures w14:val="none"/>
         </w:rPr>
       </w:pPr>
+      <w:r>
+        <w:rPr>
+          <w:rFonts w:ascii="Times New Roman" w:eastAsia="Times New Roman" w:hAnsi="Times New Roman" w:cs="Times New Roman"/>
+          <w:kern w:val="0"/>
+          <w:lang w:val="it-IT" w:eastAsia="en-GB"/>
+          <w14:ligatures w14:val="none"/>
+        </w:rPr>
+        <w:t>A sua volta, il supporto di Flask per l’integrazione con un database relazionale ci ha consentito di creare e gestire le tabelle, eseguire query e garantire l’integrità e la coerenza dei dati.</w:t>
+      </w:r>
+      <w:bookmarkStart w:id="11" w:name="_Toc141111542"/>
     </w:p>
     <w:p>
       <w:pPr>
@@ -5086,24 +4974,6 @@
           <w14:ligatures w14:val="none"/>
         </w:rPr>
       </w:pPr>
-      <w:r>
-        <w:rPr>
-          <w:rFonts w:ascii="Times New Roman" w:eastAsia="Times New Roman" w:hAnsi="Times New Roman" w:cs="Times New Roman"/>
-          <w:kern w:val="0"/>
-          <w:lang w:val="it-IT" w:eastAsia="en-GB"/>
-          <w14:ligatures w14:val="none"/>
-        </w:rPr>
-        <w:t xml:space="preserve">Nella fase di progettazione del progetto, sono stati selezionati, sulla base di ciò che ci era stato presentato dal professore, i linguaggi di programmazione che avremmo utilizzato. </w:t>
-      </w:r>
-      <w:r>
-        <w:rPr>
-          <w:rFonts w:ascii="Times New Roman" w:eastAsia="Times New Roman" w:hAnsi="Times New Roman" w:cs="Times New Roman"/>
-          <w:kern w:val="0"/>
-          <w:lang w:val="it-IT" w:eastAsia="en-GB"/>
-          <w14:ligatures w14:val="none"/>
-        </w:rPr>
-        <w:t xml:space="preserve">Abbiamo utilizzato JavaScript, linguaggio di scripting, per il lato client per sviluppare le funzionalità interattive e dinamiche. </w:t>
-      </w:r>
     </w:p>
     <w:p>
       <w:pPr>
@@ -5115,62 +4985,6 @@
           <w14:ligatures w14:val="none"/>
         </w:rPr>
       </w:pPr>
-      <w:r>
-        <w:rPr>
-          <w:rFonts w:ascii="Times New Roman" w:eastAsia="Times New Roman" w:hAnsi="Times New Roman" w:cs="Times New Roman"/>
-          <w:kern w:val="0"/>
-          <w:lang w:val="it-IT" w:eastAsia="en-GB"/>
-          <w14:ligatures w14:val="none"/>
-        </w:rPr>
-        <w:t>Per il lato server, invece, abbiamo utilizzato Python, linguaggio ad oggetti, sempre sulla base delle informazioni che ci erano state fornite dal professore. Esso è infatti di facile lettura e comprensione, che ci ha permesso una maggiore facilità nell’utilizzo. Inoltre, offre</w:t>
-      </w:r>
-      <w:r>
-        <w:rPr>
-          <w:rFonts w:ascii="Times New Roman" w:eastAsia="Times New Roman" w:hAnsi="Times New Roman" w:cs="Times New Roman"/>
-          <w:kern w:val="0"/>
-          <w:lang w:val="it-IT" w:eastAsia="en-GB"/>
-          <w14:ligatures w14:val="none"/>
-        </w:rPr>
-        <w:t xml:space="preserve"> un'ampia varietà di framework e librerie per facilitare lo sviluppo web, </w:t>
-      </w:r>
-      <w:r>
-        <w:rPr>
-          <w:rFonts w:ascii="Times New Roman" w:eastAsia="Times New Roman" w:hAnsi="Times New Roman" w:cs="Times New Roman"/>
-          <w:kern w:val="0"/>
-          <w:lang w:val="it-IT" w:eastAsia="en-GB"/>
-          <w14:ligatures w14:val="none"/>
-        </w:rPr>
-        <w:t xml:space="preserve">come </w:t>
-      </w:r>
-      <w:proofErr w:type="spellStart"/>
-      <w:r>
-        <w:rPr>
-          <w:rFonts w:ascii="Times New Roman" w:eastAsia="Times New Roman" w:hAnsi="Times New Roman" w:cs="Times New Roman"/>
-          <w:kern w:val="0"/>
-          <w:lang w:val="it-IT" w:eastAsia="en-GB"/>
-          <w14:ligatures w14:val="none"/>
-        </w:rPr>
-        <w:t>Flask</w:t>
-      </w:r>
-      <w:proofErr w:type="spellEnd"/>
-      <w:r>
-        <w:rPr>
-          <w:rFonts w:ascii="Times New Roman" w:eastAsia="Times New Roman" w:hAnsi="Times New Roman" w:cs="Times New Roman"/>
-          <w:kern w:val="0"/>
-          <w:lang w:val="it-IT" w:eastAsia="en-GB"/>
-          <w14:ligatures w14:val="none"/>
-        </w:rPr>
-        <w:t>, che abbiamo deciso di utilizzare</w:t>
-      </w:r>
-      <w:r>
-        <w:rPr>
-          <w:rFonts w:ascii="Times New Roman" w:eastAsia="Times New Roman" w:hAnsi="Times New Roman" w:cs="Times New Roman"/>
-          <w:kern w:val="0"/>
-          <w:lang w:val="it-IT" w:eastAsia="en-GB"/>
-          <w14:ligatures w14:val="none"/>
-        </w:rPr>
-        <w:t xml:space="preserve">. </w:t>
-      </w:r>
     </w:p>
     <w:p>
       <w:pPr>
@@ -5182,62 +4996,6 @@
           <w14:ligatures w14:val="none"/>
         </w:rPr>
       </w:pPr>
-      <w:proofErr w:type="spellStart"/>
-      <w:r>
-        <w:rPr>
-          <w:rFonts w:ascii="Times New Roman" w:eastAsia="Times New Roman" w:hAnsi="Times New Roman" w:cs="Times New Roman"/>
-          <w:kern w:val="0"/>
-          <w:lang w:val="it-IT" w:eastAsia="en-GB"/>
-          <w14:ligatures w14:val="none"/>
-        </w:rPr>
-        <w:t>Flask</w:t>
-      </w:r>
-      <w:proofErr w:type="spellEnd"/>
-      <w:r>
-        <w:rPr>
-          <w:rFonts w:ascii="Times New Roman" w:eastAsia="Times New Roman" w:hAnsi="Times New Roman" w:cs="Times New Roman"/>
-          <w:kern w:val="0"/>
-          <w:lang w:val="it-IT" w:eastAsia="en-GB"/>
-          <w14:ligatures w14:val="none"/>
-        </w:rPr>
-        <w:t xml:space="preserve"> è un micro-framework basato sul li</w:t>
-      </w:r>
-      <w:r>
-        <w:rPr>
-          <w:rFonts w:ascii="Times New Roman" w:eastAsia="Times New Roman" w:hAnsi="Times New Roman" w:cs="Times New Roman"/>
-          <w:kern w:val="0"/>
-          <w:lang w:val="it-IT" w:eastAsia="en-GB"/>
-          <w14:ligatures w14:val="none"/>
-        </w:rPr>
-        <w:t>n</w:t>
-      </w:r>
-      <w:r>
-        <w:rPr>
-          <w:rFonts w:ascii="Times New Roman" w:eastAsia="Times New Roman" w:hAnsi="Times New Roman" w:cs="Times New Roman"/>
-          <w:kern w:val="0"/>
-          <w:lang w:val="it-IT" w:eastAsia="en-GB"/>
-          <w14:ligatures w14:val="none"/>
-        </w:rPr>
-        <w:t>guaggio Python che</w:t>
-      </w:r>
-      <w:r>
-        <w:rPr>
-          <w:rFonts w:ascii="Times New Roman" w:eastAsia="Times New Roman" w:hAnsi="Times New Roman" w:cs="Times New Roman"/>
-          <w:kern w:val="0"/>
-          <w:lang w:val="it-IT" w:eastAsia="en-GB"/>
-          <w14:ligatures w14:val="none"/>
-        </w:rPr>
-        <w:t xml:space="preserve">, nonostante presenti solo le funzionalità di base per lo sviluppo web, per il nostro progetto, si è rivelato perfetto per </w:t>
-      </w:r>
-      <w:r>
-        <w:rPr>
-          <w:rFonts w:ascii="Times New Roman" w:eastAsia="Times New Roman" w:hAnsi="Times New Roman" w:cs="Times New Roman"/>
-          <w:kern w:val="0"/>
-          <w:lang w:val="it-IT" w:eastAsia="en-GB"/>
-          <w14:ligatures w14:val="none"/>
-        </w:rPr>
-        <w:t xml:space="preserve">sviluppare le funzionalità server-side in modo efficiente. </w:t>
-      </w:r>
     </w:p>
     <w:p>
       <w:pPr>
@@ -5249,297 +5007,11 @@
           <w14:ligatures w14:val="none"/>
         </w:rPr>
       </w:pPr>
-      <w:r>
-        <w:rPr>
-          <w:rFonts w:ascii="Times New Roman" w:eastAsia="Times New Roman" w:hAnsi="Times New Roman" w:cs="Times New Roman"/>
-          <w:kern w:val="0"/>
-          <w:lang w:val="it-IT" w:eastAsia="en-GB"/>
-          <w14:ligatures w14:val="none"/>
-        </w:rPr>
-        <w:t xml:space="preserve">Per quanto riguarda il front-end abbiamo utilizzato una combinazione di HTML, CSS e JavaScript. HTML è stato adoperato per la struttura principale del contenuto; per progettare e definire l’aspetto e lo stile delle pagine web abbiamo utilizzato CSS; infine, per fornire interattività e dinamicità all’interfaccia utente è stato utilizzato JavaScript. </w:t>
-      </w:r>
     </w:p>
     <w:p>
       <w:pPr>
         <w:jc w:val="both"/>
         <w:rPr>
-          <w:rFonts w:ascii="Times New Roman" w:eastAsia="Times New Roman" w:hAnsi="Times New Roman" w:cs="Times New Roman"/>
-          <w:kern w:val="0"/>
-          <w:lang w:val="it-IT" w:eastAsia="en-GB"/>
-          <w14:ligatures w14:val="none"/>
-        </w:rPr>
-      </w:pPr>
-      <w:r>
-        <w:rPr>
-          <w:rFonts w:ascii="Times New Roman" w:eastAsia="Times New Roman" w:hAnsi="Times New Roman" w:cs="Times New Roman"/>
-          <w:kern w:val="0"/>
-          <w:lang w:val="it-IT" w:eastAsia="en-GB"/>
-          <w14:ligatures w14:val="none"/>
-        </w:rPr>
-        <w:t>A fianco di CSS è stato utilizzato anche SCSS (</w:t>
-      </w:r>
-      <w:proofErr w:type="spellStart"/>
-      <w:r>
-        <w:rPr>
-          <w:rFonts w:ascii="Times New Roman" w:eastAsia="Times New Roman" w:hAnsi="Times New Roman" w:cs="Times New Roman"/>
-          <w:kern w:val="0"/>
-          <w:lang w:val="it-IT" w:eastAsia="en-GB"/>
-          <w14:ligatures w14:val="none"/>
-        </w:rPr>
-        <w:t>Sassy</w:t>
-      </w:r>
-      <w:proofErr w:type="spellEnd"/>
-      <w:r>
-        <w:rPr>
-          <w:rFonts w:ascii="Times New Roman" w:eastAsia="Times New Roman" w:hAnsi="Times New Roman" w:cs="Times New Roman"/>
-          <w:kern w:val="0"/>
-          <w:lang w:val="it-IT" w:eastAsia="en-GB"/>
-          <w14:ligatures w14:val="none"/>
-        </w:rPr>
-        <w:t xml:space="preserve"> CSS), un’estensione di sintassi per CSS che ci ha offerto funzionalità più avanzate.</w:t>
-      </w:r>
-    </w:p>
-    <w:p>
-      <w:pPr>
-        <w:jc w:val="both"/>
-        <w:rPr>
-          <w:rFonts w:ascii="Times New Roman" w:eastAsia="Times New Roman" w:hAnsi="Times New Roman" w:cs="Times New Roman"/>
-          <w:kern w:val="0"/>
-          <w:lang w:val="it-IT" w:eastAsia="en-GB"/>
-          <w14:ligatures w14:val="none"/>
-        </w:rPr>
-      </w:pPr>
-      <w:r>
-        <w:rPr>
-          <w:rFonts w:ascii="Times New Roman" w:eastAsia="Times New Roman" w:hAnsi="Times New Roman" w:cs="Times New Roman"/>
-          <w:kern w:val="0"/>
-          <w:lang w:val="it-IT" w:eastAsia="en-GB"/>
-          <w14:ligatures w14:val="none"/>
-        </w:rPr>
-        <w:t xml:space="preserve">In combinazione ai tre linguaggi nominati sopra, è stato utilizzato anche il framework Bootstrap che ci ha messo a disposizione varie componenti predefinite, facilitando il processo di creazione di una migliore interfaccia utente. </w:t>
-      </w:r>
-    </w:p>
-    <w:p>
-      <w:pPr>
-        <w:jc w:val="both"/>
-        <w:rPr>
-          <w:rFonts w:ascii="Times New Roman" w:eastAsia="Times New Roman" w:hAnsi="Times New Roman" w:cs="Times New Roman"/>
-          <w:kern w:val="0"/>
-          <w:lang w:val="it-IT" w:eastAsia="en-GB"/>
-          <w14:ligatures w14:val="none"/>
-        </w:rPr>
-      </w:pPr>
-      <w:r>
-        <w:rPr>
-          <w:rFonts w:ascii="Times New Roman" w:eastAsia="Times New Roman" w:hAnsi="Times New Roman" w:cs="Times New Roman"/>
-          <w:kern w:val="0"/>
-          <w:lang w:val="it-IT" w:eastAsia="en-GB"/>
-          <w14:ligatures w14:val="none"/>
-        </w:rPr>
-        <w:t>Al fianco di JavaScript, affinché l’interfaccia fosse più interattiva, abbiamo utilizzato Ajax (</w:t>
-      </w:r>
-      <w:proofErr w:type="spellStart"/>
-      <w:r>
-        <w:rPr>
-          <w:rFonts w:ascii="Times New Roman" w:eastAsia="Times New Roman" w:hAnsi="Times New Roman" w:cs="Times New Roman"/>
-          <w:kern w:val="0"/>
-          <w:lang w:val="it-IT" w:eastAsia="en-GB"/>
-          <w14:ligatures w14:val="none"/>
-        </w:rPr>
-        <w:t>A</w:t>
-      </w:r>
-      <w:r>
-        <w:rPr>
-          <w:rFonts w:ascii="Times New Roman" w:eastAsia="Times New Roman" w:hAnsi="Times New Roman" w:cs="Times New Roman"/>
-          <w:kern w:val="0"/>
-          <w:lang w:val="it-IT" w:eastAsia="en-GB"/>
-          <w14:ligatures w14:val="none"/>
-        </w:rPr>
-        <w:t>synchronous</w:t>
-      </w:r>
-      <w:proofErr w:type="spellEnd"/>
-      <w:r>
-        <w:rPr>
-          <w:rFonts w:ascii="Times New Roman" w:eastAsia="Times New Roman" w:hAnsi="Times New Roman" w:cs="Times New Roman"/>
-          <w:kern w:val="0"/>
-          <w:lang w:val="it-IT" w:eastAsia="en-GB"/>
-          <w14:ligatures w14:val="none"/>
-        </w:rPr>
-        <w:t> </w:t>
-      </w:r>
-      <w:r>
-        <w:rPr>
-          <w:rFonts w:ascii="Times New Roman" w:eastAsia="Times New Roman" w:hAnsi="Times New Roman" w:cs="Times New Roman"/>
-          <w:kern w:val="0"/>
-          <w:lang w:val="it-IT" w:eastAsia="en-GB"/>
-          <w14:ligatures w14:val="none"/>
-        </w:rPr>
-        <w:t>J</w:t>
-      </w:r>
-      <w:r>
-        <w:rPr>
-          <w:rFonts w:ascii="Times New Roman" w:eastAsia="Times New Roman" w:hAnsi="Times New Roman" w:cs="Times New Roman"/>
-          <w:kern w:val="0"/>
-          <w:lang w:val="it-IT" w:eastAsia="en-GB"/>
-          <w14:ligatures w14:val="none"/>
-        </w:rPr>
-        <w:t>avaScript </w:t>
-      </w:r>
-      <w:r>
-        <w:rPr>
-          <w:rFonts w:ascii="Times New Roman" w:eastAsia="Times New Roman" w:hAnsi="Times New Roman" w:cs="Times New Roman"/>
-          <w:kern w:val="0"/>
-          <w:lang w:val="it-IT" w:eastAsia="en-GB"/>
-          <w14:ligatures w14:val="none"/>
-        </w:rPr>
-        <w:t>A</w:t>
-      </w:r>
-      <w:r>
-        <w:rPr>
-          <w:rFonts w:ascii="Times New Roman" w:eastAsia="Times New Roman" w:hAnsi="Times New Roman" w:cs="Times New Roman"/>
-          <w:kern w:val="0"/>
-          <w:lang w:val="it-IT" w:eastAsia="en-GB"/>
-          <w14:ligatures w14:val="none"/>
-        </w:rPr>
-        <w:t>nd XML.</w:t>
-      </w:r>
-      <w:r>
-        <w:rPr>
-          <w:rFonts w:ascii="Times New Roman" w:eastAsia="Times New Roman" w:hAnsi="Times New Roman" w:cs="Times New Roman"/>
-          <w:kern w:val="0"/>
-          <w:lang w:val="it-IT" w:eastAsia="en-GB"/>
-          <w14:ligatures w14:val="none"/>
-        </w:rPr>
-        <w:t>). Ajax permette alle pagine web di essere aggiornate in modo asincrono, scambiando dati con il web server. Questo consente di modificare in parte una pagina web senza che essa venga ricaricata nella sua interezza e dunque permettendo all’interazione dell’utente di non essere interrotta.</w:t>
-      </w:r>
-    </w:p>
-    <w:p>
-      <w:pPr>
-        <w:jc w:val="both"/>
-        <w:rPr>
-          <w:rFonts w:ascii="Times New Roman" w:eastAsia="Times New Roman" w:hAnsi="Times New Roman" w:cs="Times New Roman"/>
-          <w:kern w:val="0"/>
-          <w:lang w:val="it-IT" w:eastAsia="en-GB"/>
-          <w14:ligatures w14:val="none"/>
-        </w:rPr>
-      </w:pPr>
-      <w:r>
-        <w:rPr>
-          <w:rFonts w:ascii="Times New Roman" w:eastAsia="Times New Roman" w:hAnsi="Times New Roman" w:cs="Times New Roman"/>
-          <w:kern w:val="0"/>
-          <w:lang w:val="it-IT" w:eastAsia="en-GB"/>
-          <w14:ligatures w14:val="none"/>
-        </w:rPr>
-        <w:t>Per la gestione del database, è stato utilizzato il linguaggio SQL (</w:t>
-      </w:r>
-      <w:r>
-        <w:rPr>
-          <w:rFonts w:ascii="Times New Roman" w:eastAsia="Times New Roman" w:hAnsi="Times New Roman" w:cs="Times New Roman"/>
-          <w:kern w:val="0"/>
-          <w:lang w:eastAsia="en-GB"/>
-          <w14:ligatures w14:val="none"/>
-        </w:rPr>
-        <w:t>Structured Query Language</w:t>
-      </w:r>
-      <w:r>
-        <w:rPr>
-          <w:rFonts w:ascii="Times New Roman" w:eastAsia="Times New Roman" w:hAnsi="Times New Roman" w:cs="Times New Roman"/>
-          <w:kern w:val="0"/>
-          <w:lang w:val="it-IT" w:eastAsia="en-GB"/>
-          <w14:ligatures w14:val="none"/>
-        </w:rPr>
-        <w:t xml:space="preserve">) per definire e manipolare i dati. L’abbiamo impiegato per creare e manipolare le tabelle del nostro database, definendo la struttura dei dati e gestendo le operazioni di lettura, scrittura, modifica e cancellazione. </w:t>
-      </w:r>
-    </w:p>
-    <w:p>
-      <w:pPr>
-        <w:jc w:val="both"/>
-        <w:rPr>
-          <w:rFonts w:ascii="Times New Roman" w:eastAsia="Times New Roman" w:hAnsi="Times New Roman" w:cs="Times New Roman"/>
-          <w:kern w:val="0"/>
-          <w:lang w:val="it-IT" w:eastAsia="en-GB"/>
-          <w14:ligatures w14:val="none"/>
-        </w:rPr>
-      </w:pPr>
-      <w:r>
-        <w:rPr>
-          <w:rFonts w:ascii="Times New Roman" w:eastAsia="Times New Roman" w:hAnsi="Times New Roman" w:cs="Times New Roman"/>
-          <w:kern w:val="0"/>
-          <w:lang w:val="it-IT" w:eastAsia="en-GB"/>
-          <w14:ligatures w14:val="none"/>
-        </w:rPr>
-        <w:t xml:space="preserve">A sua volta, il supporto di </w:t>
-      </w:r>
-      <w:proofErr w:type="spellStart"/>
-      <w:r>
-        <w:rPr>
-          <w:rFonts w:ascii="Times New Roman" w:eastAsia="Times New Roman" w:hAnsi="Times New Roman" w:cs="Times New Roman"/>
-          <w:kern w:val="0"/>
-          <w:lang w:val="it-IT" w:eastAsia="en-GB"/>
-          <w14:ligatures w14:val="none"/>
-        </w:rPr>
-        <w:t>Flask</w:t>
-      </w:r>
-      <w:proofErr w:type="spellEnd"/>
-      <w:r>
-        <w:rPr>
-          <w:rFonts w:ascii="Times New Roman" w:eastAsia="Times New Roman" w:hAnsi="Times New Roman" w:cs="Times New Roman"/>
-          <w:kern w:val="0"/>
-          <w:lang w:val="it-IT" w:eastAsia="en-GB"/>
-          <w14:ligatures w14:val="none"/>
-        </w:rPr>
-        <w:t xml:space="preserve"> per l’integrazione con un database relazionale ci ha consentito di creare e gestire le tabelle, eseguire query e garantire l’integrità e la coerenza dei dati.</w:t>
-      </w:r>
-      <w:bookmarkStart w:id="11" w:name="_Toc141111542"/>
-    </w:p>
-    <w:p>
-      <w:pPr>
-        <w:jc w:val="both"/>
-        <w:rPr>
-          <w:rFonts w:ascii="Times New Roman" w:eastAsia="Times New Roman" w:hAnsi="Times New Roman" w:cs="Times New Roman"/>
-          <w:kern w:val="0"/>
-          <w:lang w:val="it-IT" w:eastAsia="en-GB"/>
-          <w14:ligatures w14:val="none"/>
-        </w:rPr>
-      </w:pPr>
-    </w:p>
-    <w:p>
-      <w:pPr>
-        <w:jc w:val="both"/>
-        <w:rPr>
-          <w:rFonts w:ascii="Times New Roman" w:eastAsia="Times New Roman" w:hAnsi="Times New Roman" w:cs="Times New Roman"/>
-          <w:kern w:val="0"/>
-          <w:lang w:val="it-IT" w:eastAsia="en-GB"/>
-          <w14:ligatures w14:val="none"/>
-        </w:rPr>
-      </w:pPr>
-    </w:p>
-    <w:p>
-      <w:pPr>
-        <w:jc w:val="both"/>
-        <w:rPr>
-          <w:rFonts w:ascii="Times New Roman" w:eastAsia="Times New Roman" w:hAnsi="Times New Roman" w:cs="Times New Roman"/>
-          <w:kern w:val="0"/>
-          <w:lang w:val="it-IT" w:eastAsia="en-GB"/>
-          <w14:ligatures w14:val="none"/>
-        </w:rPr>
-      </w:pPr>
-    </w:p>
-    <w:p>
-      <w:pPr>
-        <w:jc w:val="both"/>
-        <w:rPr>
-          <w:rFonts w:ascii="Times New Roman" w:eastAsia="Times New Roman" w:hAnsi="Times New Roman" w:cs="Times New Roman"/>
-          <w:kern w:val="0"/>
-          <w:lang w:val="it-IT" w:eastAsia="en-GB"/>
-          <w14:ligatures w14:val="none"/>
-        </w:rPr>
-      </w:pPr>
-    </w:p>
-    <w:p>
-      <w:pPr>
-        <w:jc w:val="both"/>
-        <w:rPr>
           <w:lang w:val="it-IT"/>
         </w:rPr>
       </w:pPr>
@@ -5555,7 +5027,6 @@
         <w:rPr>
           <w:lang w:val="it-IT"/>
         </w:rPr>
-        <w:lastRenderedPageBreak/>
         <w:t>Struttura del</w:t>
       </w:r>
       <w:r>
@@ -5597,6 +5068,7 @@
           <w:lang w:val="it-IT"/>
           <w14:ligatures w14:val="standardContextual"/>
         </w:rPr>
+        <w:lastRenderedPageBreak/>
         <w:drawing>
           <wp:inline distT="0" distB="0" distL="0" distR="0" wp14:anchorId="5C89BF74" wp14:editId="2B829A56">
             <wp:extent cx="2933700" cy="4965700"/>
@@ -5734,27 +5206,13 @@
         <w:rPr>
           <w:lang w:val="it-IT"/>
         </w:rPr>
-        <w:t xml:space="preserve">: contiene le </w:t>
-      </w:r>
-      <w:proofErr w:type="spellStart"/>
-      <w:r>
-        <w:rPr>
-          <w:lang w:val="it-IT"/>
-        </w:rPr>
-        <w:t>route</w:t>
-      </w:r>
-      <w:r>
-        <w:rPr>
-          <w:lang w:val="it-IT"/>
-        </w:rPr>
-        <w:t>s</w:t>
-      </w:r>
-      <w:proofErr w:type="spellEnd"/>
-      <w:r>
-        <w:rPr>
-          <w:lang w:val="it-IT"/>
-        </w:rPr>
-        <w:t xml:space="preserve">, ovvero </w:t>
+        <w:t>: contiene le route</w:t>
+      </w:r>
+      <w:r>
+        <w:rPr>
+          <w:lang w:val="it-IT"/>
+        </w:rPr>
+        <w:t xml:space="preserve">s, ovvero </w:t>
       </w:r>
       <w:r>
         <w:rPr>
@@ -5783,103 +5241,93 @@
           <w:lang w:val="it-IT"/>
         </w:rPr>
       </w:pPr>
-      <w:proofErr w:type="spellStart"/>
       <w:r>
         <w:rPr>
           <w:b/>
           <w:bCs/>
           <w:lang w:val="it-IT"/>
         </w:rPr>
-        <w:t>static</w:t>
-      </w:r>
-      <w:proofErr w:type="spellEnd"/>
+        <w:t>static/</w:t>
+      </w:r>
+      <w:r>
+        <w:rPr>
+          <w:lang w:val="it-IT"/>
+        </w:rPr>
+        <w:t>:</w:t>
+      </w:r>
+      <w:r>
+        <w:rPr>
+          <w:lang w:val="it-IT"/>
+        </w:rPr>
+        <w:t xml:space="preserve"> contiene i file statici dell’applicazione, come fogli di stile CSS, script JavaScript e risorse</w:t>
+      </w:r>
+      <w:r>
+        <w:rPr>
+          <w:lang w:val="it-IT"/>
+        </w:rPr>
+        <w:t xml:space="preserve">, tra cui tutte le </w:t>
+      </w:r>
+      <w:r>
+        <w:rPr>
+          <w:lang w:val="it-IT"/>
+        </w:rPr>
+        <w:t xml:space="preserve">immagini </w:t>
+      </w:r>
+      <w:r>
+        <w:rPr>
+          <w:lang w:val="it-IT"/>
+        </w:rPr>
+        <w:t>utilizzate</w:t>
+      </w:r>
+      <w:r>
+        <w:rPr>
+          <w:lang w:val="it-IT"/>
+        </w:rPr>
+        <w:t xml:space="preserve">. </w:t>
+      </w:r>
+    </w:p>
+    <w:p>
+      <w:pPr>
+        <w:pStyle w:val="NormalWeb"/>
+        <w:jc w:val="both"/>
+        <w:rPr>
+          <w:lang w:val="it-IT"/>
+        </w:rPr>
+      </w:pPr>
       <w:r>
         <w:rPr>
           <w:b/>
           <w:bCs/>
           <w:lang w:val="it-IT"/>
         </w:rPr>
-        <w:t>/</w:t>
-      </w:r>
-      <w:r>
-        <w:rPr>
-          <w:lang w:val="it-IT"/>
-        </w:rPr>
-        <w:t>:</w:t>
-      </w:r>
-      <w:r>
-        <w:rPr>
-          <w:lang w:val="it-IT"/>
-        </w:rPr>
-        <w:t xml:space="preserve"> contiene i file statici dell’applicazione, come fogli di stile CSS, script JavaScript e risorse</w:t>
-      </w:r>
-      <w:r>
-        <w:rPr>
-          <w:lang w:val="it-IT"/>
-        </w:rPr>
-        <w:t xml:space="preserve">, tra cui tutte le </w:t>
-      </w:r>
-      <w:r>
-        <w:rPr>
-          <w:lang w:val="it-IT"/>
-        </w:rPr>
-        <w:t xml:space="preserve">immagini </w:t>
-      </w:r>
-      <w:r>
-        <w:rPr>
-          <w:lang w:val="it-IT"/>
-        </w:rPr>
-        <w:t>utilizzate</w:t>
-      </w:r>
-      <w:r>
-        <w:rPr>
-          <w:lang w:val="it-IT"/>
-        </w:rPr>
-        <w:t xml:space="preserve">. </w:t>
-      </w:r>
-    </w:p>
-    <w:p>
-      <w:pPr>
-        <w:pStyle w:val="NormalWeb"/>
-        <w:jc w:val="both"/>
-        <w:rPr>
-          <w:lang w:val="it-IT"/>
-        </w:rPr>
-      </w:pPr>
-      <w:r>
-        <w:rPr>
-          <w:b/>
-          <w:bCs/>
+        <w:t>templates/</w:t>
+      </w:r>
+      <w:r>
+        <w:rPr>
+          <w:lang w:val="it-IT"/>
+        </w:rPr>
+        <w:t xml:space="preserve">: </w:t>
+      </w:r>
+      <w:r>
+        <w:rPr>
+          <w:lang w:val="it-IT"/>
+        </w:rPr>
+        <w:t xml:space="preserve">contiene i template HTML utilizzati per generare le pagine dinamiche dell’applicazione. </w:t>
+      </w:r>
+    </w:p>
+    <w:p>
+      <w:pPr>
+        <w:pStyle w:val="Heading1"/>
+        <w:rPr>
+          <w:lang w:val="it-IT"/>
+        </w:rPr>
+      </w:pPr>
+      <w:bookmarkStart w:id="12" w:name="_Toc141111543"/>
+      <w:r>
+        <w:rPr>
           <w:lang w:val="it-IT"/>
         </w:rPr>
         <w:lastRenderedPageBreak/>
-        <w:t>templates/</w:t>
-      </w:r>
-      <w:r>
-        <w:rPr>
-          <w:lang w:val="it-IT"/>
-        </w:rPr>
-        <w:t xml:space="preserve">: </w:t>
-      </w:r>
-      <w:r>
-        <w:rPr>
-          <w:lang w:val="it-IT"/>
-        </w:rPr>
-        <w:t xml:space="preserve">contiene i template HTML utilizzati per generare le pagine dinamiche dell’applicazione. </w:t>
-      </w:r>
-    </w:p>
-    <w:p>
-      <w:pPr>
-        <w:pStyle w:val="Heading1"/>
-        <w:rPr>
-          <w:lang w:val="it-IT"/>
-        </w:rPr>
-      </w:pPr>
-      <w:bookmarkStart w:id="12" w:name="_Toc141111543"/>
-      <w:r>
-        <w:rPr>
-          <w:lang w:val="it-IT"/>
-        </w:rPr>
         <w:t>Struttura front-end</w:t>
       </w:r>
       <w:bookmarkEnd w:id="12"/>
@@ -5965,21 +5413,7 @@
         <w:rPr>
           <w:lang w:val="it-IT"/>
         </w:rPr>
-        <w:t>HTML (</w:t>
-      </w:r>
-      <w:proofErr w:type="spellStart"/>
-      <w:r>
-        <w:rPr>
-          <w:lang w:val="it-IT"/>
-        </w:rPr>
-        <w:t>HyperText</w:t>
-      </w:r>
-      <w:proofErr w:type="spellEnd"/>
-      <w:r>
-        <w:rPr>
-          <w:lang w:val="it-IT"/>
-        </w:rPr>
-        <w:t xml:space="preserve"> Markup Language) </w:t>
+        <w:t xml:space="preserve">HTML (HyperText Markup Language) </w:t>
       </w:r>
       <w:r>
         <w:rPr>
@@ -5991,13 +5425,7 @@
         <w:rPr>
           <w:lang w:val="it-IT"/>
         </w:rPr>
-        <w:t>principale del contenuto</w:t>
-      </w:r>
-      <w:r>
-        <w:rPr>
-          <w:lang w:val="it-IT"/>
-        </w:rPr>
-        <w:t xml:space="preserve">. </w:t>
+        <w:t xml:space="preserve">principale del contenuto. </w:t>
       </w:r>
       <w:r>
         <w:rPr>
@@ -6022,69 +5450,7 @@
         <w:rPr>
           <w:lang w:val="it-IT"/>
         </w:rPr>
-        <w:t>CSS (</w:t>
-      </w:r>
-      <w:proofErr w:type="spellStart"/>
-      <w:r>
-        <w:rPr>
-          <w:lang w:val="it-IT"/>
-        </w:rPr>
-        <w:t>Cascading</w:t>
-      </w:r>
-      <w:proofErr w:type="spellEnd"/>
-      <w:r>
-        <w:rPr>
-          <w:lang w:val="it-IT"/>
-        </w:rPr>
-        <w:t xml:space="preserve"> Style </w:t>
-      </w:r>
-      <w:proofErr w:type="spellStart"/>
-      <w:r>
-        <w:rPr>
-          <w:lang w:val="it-IT"/>
-        </w:rPr>
-        <w:t>Sheets</w:t>
-      </w:r>
-      <w:proofErr w:type="spellEnd"/>
-      <w:r>
-        <w:rPr>
-          <w:lang w:val="it-IT"/>
-        </w:rPr>
-        <w:t>) e SCSS (</w:t>
-      </w:r>
-      <w:proofErr w:type="spellStart"/>
-      <w:r>
-        <w:rPr>
-          <w:lang w:val="it-IT"/>
-        </w:rPr>
-        <w:t>Sassy</w:t>
-      </w:r>
-      <w:proofErr w:type="spellEnd"/>
-      <w:r>
-        <w:rPr>
-          <w:lang w:val="it-IT"/>
-        </w:rPr>
-        <w:t xml:space="preserve"> CSS) sono stati </w:t>
-      </w:r>
-      <w:proofErr w:type="spellStart"/>
-      <w:r>
-        <w:rPr>
-          <w:lang w:val="it-IT"/>
-        </w:rPr>
-        <w:t xml:space="preserve">utilizzati </w:t>
-      </w:r>
-      <w:proofErr w:type="spellEnd"/>
-      <w:r>
-        <w:rPr>
-          <w:lang w:val="it-IT"/>
-        </w:rPr>
-        <w:t>per progettare e definire l’aspetto e lo stile delle pagine web</w:t>
-      </w:r>
-      <w:r>
-        <w:rPr>
-          <w:lang w:val="it-IT"/>
-        </w:rPr>
-        <w:t>.</w:t>
+        <w:t>CSS (Cascading Style Sheets) e SCSS (Sassy CSS) sono stati utilizzati per progettare e definire l’aspetto e lo stile delle pagine web.</w:t>
       </w:r>
     </w:p>
     <w:p>
@@ -6109,19 +5475,7 @@
         <w:rPr>
           <w:lang w:val="it-IT"/>
         </w:rPr>
-        <w:t xml:space="preserve"> è stato utilizzato per </w:t>
-      </w:r>
-      <w:r>
-        <w:rPr>
-          <w:lang w:val="it-IT"/>
-        </w:rPr>
-        <w:t>fornire interattività e dinamicità all’interfaccia utente</w:t>
-      </w:r>
-      <w:r>
-        <w:rPr>
-          <w:lang w:val="it-IT"/>
-        </w:rPr>
-        <w:t>. Al suo fianco è stato utilizzato anche l’interfaccia Ajax, che ci ha permesso di elevare ulteriormente il grado di interattività del progetto</w:t>
+        <w:t xml:space="preserve"> è stato utilizzato per fornire interattività e dinamicità all’interfaccia utente. Al suo fianco è stato utilizzato anche l’interfaccia Ajax, che ci ha permesso di elevare ulteriormente il grado di interattività del progetto</w:t>
       </w:r>
     </w:p>
     <w:p>
@@ -6221,24 +5575,14 @@
       <w:r>
         <w:t xml:space="preserve">Figura </w:t>
       </w:r>
-      <w:r>
-        <w:fldChar w:fldCharType="begin"/>
-      </w:r>
-      <w:r>
-        <w:instrText xml:space="preserve"> SEQ Figura \* ARABIC </w:instrText>
-      </w:r>
-      <w:r>
-        <w:fldChar w:fldCharType="separate"/>
-      </w:r>
-      <w:r>
-        <w:rPr>
-          <w:noProof/>
-        </w:rPr>
-        <w:t>1</w:t>
-      </w:r>
-      <w:r>
-        <w:fldChar w:fldCharType="end"/>
-      </w:r>
+      <w:fldSimple w:instr=" SEQ Figura \* ARABIC ">
+        <w:r>
+          <w:rPr>
+            <w:noProof/>
+          </w:rPr>
+          <w:t>1</w:t>
+        </w:r>
+      </w:fldSimple>
       <w:r>
         <w:rPr>
           <w:lang w:val="it-IT"/>
@@ -6314,24 +5658,14 @@
       <w:r>
         <w:t xml:space="preserve">Figura </w:t>
       </w:r>
-      <w:r>
-        <w:fldChar w:fldCharType="begin"/>
-      </w:r>
-      <w:r>
-        <w:instrText xml:space="preserve"> SEQ Figura \* ARABIC </w:instrText>
-      </w:r>
-      <w:r>
-        <w:fldChar w:fldCharType="separate"/>
-      </w:r>
-      <w:r>
-        <w:rPr>
-          <w:noProof/>
-        </w:rPr>
-        <w:t>2</w:t>
-      </w:r>
-      <w:r>
-        <w:fldChar w:fldCharType="end"/>
-      </w:r>
+      <w:fldSimple w:instr=" SEQ Figura \* ARABIC ">
+        <w:r>
+          <w:rPr>
+            <w:noProof/>
+          </w:rPr>
+          <w:t>2</w:t>
+        </w:r>
+      </w:fldSimple>
       <w:r>
         <w:rPr>
           <w:lang w:val="it-IT"/>
@@ -6406,24 +5740,14 @@
       <w:r>
         <w:t xml:space="preserve">Figura </w:t>
       </w:r>
-      <w:r>
-        <w:fldChar w:fldCharType="begin"/>
-      </w:r>
-      <w:r>
-        <w:instrText xml:space="preserve"> SEQ Figura \* ARABIC </w:instrText>
-      </w:r>
-      <w:r>
-        <w:fldChar w:fldCharType="separate"/>
-      </w:r>
-      <w:r>
-        <w:rPr>
-          <w:noProof/>
-        </w:rPr>
-        <w:t>3</w:t>
-      </w:r>
-      <w:r>
-        <w:fldChar w:fldCharType="end"/>
-      </w:r>
+      <w:fldSimple w:instr=" SEQ Figura \* ARABIC ">
+        <w:r>
+          <w:rPr>
+            <w:noProof/>
+          </w:rPr>
+          <w:t>3</w:t>
+        </w:r>
+      </w:fldSimple>
       <w:r>
         <w:rPr>
           <w:lang w:val="it-IT"/>
@@ -6498,24 +5822,14 @@
       <w:r>
         <w:t xml:space="preserve">Figura </w:t>
       </w:r>
-      <w:r>
-        <w:fldChar w:fldCharType="begin"/>
-      </w:r>
-      <w:r>
-        <w:instrText xml:space="preserve"> SEQ Figura \* ARABIC </w:instrText>
-      </w:r>
-      <w:r>
-        <w:fldChar w:fldCharType="separate"/>
-      </w:r>
-      <w:r>
-        <w:rPr>
-          <w:noProof/>
-        </w:rPr>
-        <w:t>4</w:t>
-      </w:r>
-      <w:r>
-        <w:fldChar w:fldCharType="end"/>
-      </w:r>
+      <w:fldSimple w:instr=" SEQ Figura \* ARABIC ">
+        <w:r>
+          <w:rPr>
+            <w:noProof/>
+          </w:rPr>
+          <w:t>4</w:t>
+        </w:r>
+      </w:fldSimple>
       <w:r>
         <w:rPr>
           <w:lang w:val="it-IT"/>
@@ -6532,14 +5846,13 @@
       <w:r>
         <w:rPr>
           <w:noProof/>
-          <w:lang w:val="it-IT"/>
           <w14:ligatures w14:val="standardContextual"/>
         </w:rPr>
         <w:drawing>
-          <wp:inline distT="0" distB="0" distL="0" distR="0" wp14:anchorId="7A3898AE" wp14:editId="014C6026">
-            <wp:extent cx="4615200" cy="2605701"/>
-            <wp:effectExtent l="0" t="0" r="0" b="0"/>
-            <wp:docPr id="1568736593" name="Picture 6" descr="A screenshot of a computer&#10;&#10;Description automatically generated"/>
+          <wp:inline distT="0" distB="0" distL="0" distR="0" wp14:anchorId="790F4A44" wp14:editId="62C9FC46">
+            <wp:extent cx="5731510" cy="2800985"/>
+            <wp:effectExtent l="0" t="0" r="2540" b="0"/>
+            <wp:docPr id="835071032" name="Picture 2" descr="A screenshot of a computer&#10;&#10;Description automatically generated"/>
             <wp:cNvGraphicFramePr>
               <a:graphicFrameLocks xmlns:a="http://schemas.openxmlformats.org/drawingml/2006/main" noChangeAspect="1"/>
             </wp:cNvGraphicFramePr>
@@ -6547,7 +5860,7 @@
               <a:graphicData uri="http://schemas.openxmlformats.org/drawingml/2006/picture">
                 <pic:pic xmlns:pic="http://schemas.openxmlformats.org/drawingml/2006/picture">
                   <pic:nvPicPr>
-                    <pic:cNvPr id="1568736593" name="Picture 6" descr="A screenshot of a computer&#10;&#10;Description automatically generated"/>
+                    <pic:cNvPr id="835071032" name="Picture 2" descr="A screenshot of a computer&#10;&#10;Description automatically generated"/>
                     <pic:cNvPicPr/>
                   </pic:nvPicPr>
                   <pic:blipFill>
@@ -6565,7 +5878,7 @@
                   <pic:spPr>
                     <a:xfrm>
                       <a:off x="0" y="0"/>
-                      <a:ext cx="4615200" cy="2605701"/>
+                      <a:ext cx="5731510" cy="2800985"/>
                     </a:xfrm>
                     <a:prstGeom prst="rect">
                       <a:avLst/>
@@ -6587,26 +5900,78 @@
         </w:rPr>
       </w:pPr>
       <w:r>
+        <w:rPr>
+          <w:noProof/>
+        </w:rPr>
+        <w:drawing>
+          <wp:anchor distT="0" distB="0" distL="114300" distR="114300" simplePos="0" relativeHeight="251664384" behindDoc="1" locked="0" layoutInCell="1" allowOverlap="1" wp14:anchorId="1385A7E3" wp14:editId="151C075B">
+            <wp:simplePos x="0" y="0"/>
+            <wp:positionH relativeFrom="column">
+              <wp:posOffset>0</wp:posOffset>
+            </wp:positionH>
+            <wp:positionV relativeFrom="paragraph">
+              <wp:posOffset>635</wp:posOffset>
+            </wp:positionV>
+            <wp:extent cx="5731510" cy="1287780"/>
+            <wp:effectExtent l="0" t="0" r="2540" b="7620"/>
+            <wp:wrapTight wrapText="bothSides">
+              <wp:wrapPolygon edited="0">
+                <wp:start x="0" y="0"/>
+                <wp:lineTo x="0" y="21408"/>
+                <wp:lineTo x="21538" y="21408"/>
+                <wp:lineTo x="21538" y="0"/>
+                <wp:lineTo x="0" y="0"/>
+              </wp:wrapPolygon>
+            </wp:wrapTight>
+            <wp:docPr id="740920901" name="Picture 1" descr="A screenshot of a computer&#10;&#10;Description automatically generated"/>
+            <wp:cNvGraphicFramePr>
+              <a:graphicFrameLocks xmlns:a="http://schemas.openxmlformats.org/drawingml/2006/main" noChangeAspect="1"/>
+            </wp:cNvGraphicFramePr>
+            <a:graphic xmlns:a="http://schemas.openxmlformats.org/drawingml/2006/main">
+              <a:graphicData uri="http://schemas.openxmlformats.org/drawingml/2006/picture">
+                <pic:pic xmlns:pic="http://schemas.openxmlformats.org/drawingml/2006/picture">
+                  <pic:nvPicPr>
+                    <pic:cNvPr id="740920901" name="Picture 1" descr="A screenshot of a computer&#10;&#10;Description automatically generated"/>
+                    <pic:cNvPicPr/>
+                  </pic:nvPicPr>
+                  <pic:blipFill>
+                    <a:blip r:embed="rId20" cstate="print">
+                      <a:extLst>
+                        <a:ext uri="{28A0092B-C50C-407E-A947-70E740481C1C}">
+                          <a14:useLocalDpi xmlns:a14="http://schemas.microsoft.com/office/drawing/2010/main" val="0"/>
+                        </a:ext>
+                      </a:extLst>
+                    </a:blip>
+                    <a:stretch>
+                      <a:fillRect/>
+                    </a:stretch>
+                  </pic:blipFill>
+                  <pic:spPr>
+                    <a:xfrm>
+                      <a:off x="0" y="0"/>
+                      <a:ext cx="5731510" cy="1287780"/>
+                    </a:xfrm>
+                    <a:prstGeom prst="rect">
+                      <a:avLst/>
+                    </a:prstGeom>
+                  </pic:spPr>
+                </pic:pic>
+              </a:graphicData>
+            </a:graphic>
+          </wp:anchor>
+        </w:drawing>
+      </w:r>
+      <w:r>
         <w:t xml:space="preserve">Figura </w:t>
       </w:r>
-      <w:r>
-        <w:fldChar w:fldCharType="begin"/>
-      </w:r>
-      <w:r>
-        <w:instrText xml:space="preserve"> SEQ Figura \* ARABIC </w:instrText>
-      </w:r>
-      <w:r>
-        <w:fldChar w:fldCharType="separate"/>
-      </w:r>
-      <w:r>
-        <w:rPr>
-          <w:noProof/>
-        </w:rPr>
-        <w:t>5</w:t>
-      </w:r>
-      <w:r>
-        <w:fldChar w:fldCharType="end"/>
-      </w:r>
+      <w:fldSimple w:instr=" SEQ Figura \* ARABIC ">
+        <w:r>
+          <w:rPr>
+            <w:noProof/>
+          </w:rPr>
+          <w:t>5</w:t>
+        </w:r>
+      </w:fldSimple>
       <w:r>
         <w:rPr>
           <w:lang w:val="it-IT"/>
@@ -6643,7 +6008,7 @@
                     <pic:cNvPicPr/>
                   </pic:nvPicPr>
                   <pic:blipFill>
-                    <a:blip r:embed="rId20" cstate="print">
+                    <a:blip r:embed="rId21" cstate="print">
                       <a:extLst>
                         <a:ext uri="{28A0092B-C50C-407E-A947-70E740481C1C}">
                           <a14:useLocalDpi xmlns:a14="http://schemas.microsoft.com/office/drawing/2010/main" val="0"/>
@@ -6681,24 +6046,14 @@
       <w:r>
         <w:t xml:space="preserve">Figura </w:t>
       </w:r>
-      <w:r>
-        <w:fldChar w:fldCharType="begin"/>
-      </w:r>
-      <w:r>
-        <w:instrText xml:space="preserve"> SEQ Figura \* ARABIC </w:instrText>
-      </w:r>
-      <w:r>
-        <w:fldChar w:fldCharType="separate"/>
-      </w:r>
-      <w:r>
-        <w:rPr>
-          <w:noProof/>
-        </w:rPr>
-        <w:t>6</w:t>
-      </w:r>
-      <w:r>
-        <w:fldChar w:fldCharType="end"/>
-      </w:r>
+      <w:fldSimple w:instr=" SEQ Figura \* ARABIC ">
+        <w:r>
+          <w:rPr>
+            <w:noProof/>
+          </w:rPr>
+          <w:t>6</w:t>
+        </w:r>
+      </w:fldSimple>
       <w:r>
         <w:rPr>
           <w:lang w:val="it-IT"/>
@@ -6736,19 +6091,11 @@
         </w:rPr>
         <w:t xml:space="preserve">Lo sviluppo del progetto è stato portato avanti da tutti i componenti del gruppo. In particolare, dopo una prima definizione della struttura del progetto nella sua interezza, il gruppo ha proseguito con la definizione dello schema concettuale e la successiva traduzione in schema relazionale. In seguito, il lavoro è stato diviso in tre nel seguente modo: back-end e front-end </w:t>
       </w:r>
-      <w:proofErr w:type="spellStart"/>
-      <w:r>
-        <w:rPr>
-          <w:lang w:val="it-IT"/>
-        </w:rPr>
-        <w:t>Jinpeng</w:t>
-      </w:r>
-      <w:proofErr w:type="spellEnd"/>
-      <w:r>
-        <w:rPr>
-          <w:lang w:val="it-IT"/>
-        </w:rPr>
-        <w:t xml:space="preserve"> Zhang</w:t>
+      <w:r>
+        <w:rPr>
+          <w:lang w:val="it-IT"/>
+        </w:rPr>
+        <w:t>Jinpeng Zhang</w:t>
       </w:r>
       <w:r>
         <w:rPr>
@@ -7144,6 +6491,119 @@
       </w:pPr>
     </w:lvl>
   </w:abstractNum>
+  <w:abstractNum w:abstractNumId="3" w15:restartNumberingAfterBreak="0">
+    <w:nsid w:val="7A0B3A0A"/>
+    <w:multiLevelType w:val="hybridMultilevel"/>
+    <w:tmpl w:val="8A3A4C96"/>
+    <w:lvl w:ilvl="0" w:tplc="08090001">
+      <w:start w:val="1"/>
+      <w:numFmt w:val="bullet"/>
+      <w:lvlText w:val=""/>
+      <w:lvlJc w:val="left"/>
+      <w:pPr>
+        <w:ind w:left="720" w:hanging="360"/>
+      </w:pPr>
+      <w:rPr>
+        <w:rFonts w:ascii="Symbol" w:hAnsi="Symbol" w:hint="default"/>
+      </w:rPr>
+    </w:lvl>
+    <w:lvl w:ilvl="1" w:tplc="08090003" w:tentative="1">
+      <w:start w:val="1"/>
+      <w:numFmt w:val="bullet"/>
+      <w:lvlText w:val="o"/>
+      <w:lvlJc w:val="left"/>
+      <w:pPr>
+        <w:ind w:left="1440" w:hanging="360"/>
+      </w:pPr>
+      <w:rPr>
+        <w:rFonts w:ascii="Courier New" w:hAnsi="Courier New" w:cs="Courier New" w:hint="default"/>
+      </w:rPr>
+    </w:lvl>
+    <w:lvl w:ilvl="2" w:tplc="08090005" w:tentative="1">
+      <w:start w:val="1"/>
+      <w:numFmt w:val="bullet"/>
+      <w:lvlText w:val=""/>
+      <w:lvlJc w:val="left"/>
+      <w:pPr>
+        <w:ind w:left="2160" w:hanging="360"/>
+      </w:pPr>
+      <w:rPr>
+        <w:rFonts w:ascii="Wingdings" w:hAnsi="Wingdings" w:hint="default"/>
+      </w:rPr>
+    </w:lvl>
+    <w:lvl w:ilvl="3" w:tplc="08090001" w:tentative="1">
+      <w:start w:val="1"/>
+      <w:numFmt w:val="bullet"/>
+      <w:lvlText w:val=""/>
+      <w:lvlJc w:val="left"/>
+      <w:pPr>
+        <w:ind w:left="2880" w:hanging="360"/>
+      </w:pPr>
+      <w:rPr>
+        <w:rFonts w:ascii="Symbol" w:hAnsi="Symbol" w:hint="default"/>
+      </w:rPr>
+    </w:lvl>
+    <w:lvl w:ilvl="4" w:tplc="08090003" w:tentative="1">
+      <w:start w:val="1"/>
+      <w:numFmt w:val="bullet"/>
+      <w:lvlText w:val="o"/>
+      <w:lvlJc w:val="left"/>
+      <w:pPr>
+        <w:ind w:left="3600" w:hanging="360"/>
+      </w:pPr>
+      <w:rPr>
+        <w:rFonts w:ascii="Courier New" w:hAnsi="Courier New" w:cs="Courier New" w:hint="default"/>
+      </w:rPr>
+    </w:lvl>
+    <w:lvl w:ilvl="5" w:tplc="08090005" w:tentative="1">
+      <w:start w:val="1"/>
+      <w:numFmt w:val="bullet"/>
+      <w:lvlText w:val=""/>
+      <w:lvlJc w:val="left"/>
+      <w:pPr>
+        <w:ind w:left="4320" w:hanging="360"/>
+      </w:pPr>
+      <w:rPr>
+        <w:rFonts w:ascii="Wingdings" w:hAnsi="Wingdings" w:hint="default"/>
+      </w:rPr>
+    </w:lvl>
+    <w:lvl w:ilvl="6" w:tplc="08090001" w:tentative="1">
+      <w:start w:val="1"/>
+      <w:numFmt w:val="bullet"/>
+      <w:lvlText w:val=""/>
+      <w:lvlJc w:val="left"/>
+      <w:pPr>
+        <w:ind w:left="5040" w:hanging="360"/>
+      </w:pPr>
+      <w:rPr>
+        <w:rFonts w:ascii="Symbol" w:hAnsi="Symbol" w:hint="default"/>
+      </w:rPr>
+    </w:lvl>
+    <w:lvl w:ilvl="7" w:tplc="08090003" w:tentative="1">
+      <w:start w:val="1"/>
+      <w:numFmt w:val="bullet"/>
+      <w:lvlText w:val="o"/>
+      <w:lvlJc w:val="left"/>
+      <w:pPr>
+        <w:ind w:left="5760" w:hanging="360"/>
+      </w:pPr>
+      <w:rPr>
+        <w:rFonts w:ascii="Courier New" w:hAnsi="Courier New" w:cs="Courier New" w:hint="default"/>
+      </w:rPr>
+    </w:lvl>
+    <w:lvl w:ilvl="8" w:tplc="08090005" w:tentative="1">
+      <w:start w:val="1"/>
+      <w:numFmt w:val="bullet"/>
+      <w:lvlText w:val=""/>
+      <w:lvlJc w:val="left"/>
+      <w:pPr>
+        <w:ind w:left="6480" w:hanging="360"/>
+      </w:pPr>
+      <w:rPr>
+        <w:rFonts w:ascii="Wingdings" w:hAnsi="Wingdings" w:hint="default"/>
+      </w:rPr>
+    </w:lvl>
+  </w:abstractNum>
   <w:num w:numId="1" w16cid:durableId="826017217">
     <w:abstractNumId w:val="0"/>
   </w:num>
@@ -7152,6 +6612,9 @@
   </w:num>
   <w:num w:numId="3" w16cid:durableId="376858537">
     <w:abstractNumId w:val="1"/>
+  </w:num>
+  <w:num w:numId="4" w16cid:durableId="1290018253">
+    <w:abstractNumId w:val="3"/>
   </w:num>
 </w:numbering>
 </file>
@@ -7165,7 +6628,7 @@
         <w:kern w:val="2"/>
         <w:sz w:val="24"/>
         <w:szCs w:val="24"/>
-        <w:lang w:val="en-IT" w:eastAsia="en-US" w:bidi="ar-SA"/>
+        <w:lang w:eastAsia="en-US" w:bidi="ar-SA"/>
         <w14:ligatures w14:val="standardContextual"/>
       </w:rPr>
     </w:rPrDefault>

</xml_diff>

<commit_message>
da finalizzare punti bonus modificato doc nuovo backup del db
</commit_message>
<xml_diff>
--- a/Documentazione.docx
+++ b/Documentazione.docx
@@ -1,6 +1,6 @@
 
 <file path=word/document.xml><?xml version="1.0" encoding="utf-8"?>
-<w:document xmlns:wpc="http://schemas.microsoft.com/office/word/2010/wordprocessingCanvas" xmlns:mo="http://schemas.microsoft.com/office/mac/office/2008/main" xmlns:mc="http://schemas.openxmlformats.org/markup-compatibility/2006" xmlns:mv="urn:schemas-microsoft-com:mac:vml" xmlns:o="urn:schemas-microsoft-com:office:office" xmlns:r="http://schemas.openxmlformats.org/officeDocument/2006/relationships" xmlns:m="http://schemas.openxmlformats.org/officeDocument/2006/math" xmlns:v="urn:schemas-microsoft-com:vml" xmlns:wp14="http://schemas.microsoft.com/office/word/2010/wordprocessingDrawing" xmlns:wp="http://schemas.openxmlformats.org/drawingml/2006/wordprocessingDrawing" xmlns:w10="urn:schemas-microsoft-com:office:word" xmlns:w="http://schemas.openxmlformats.org/wordprocessingml/2006/main" xmlns:w14="http://schemas.microsoft.com/office/word/2010/wordml" xmlns:w15="http://schemas.microsoft.com/office/word/2012/wordml" xmlns:wpg="http://schemas.microsoft.com/office/word/2010/wordprocessingGroup" xmlns:wpi="http://schemas.microsoft.com/office/word/2010/wordprocessingInk" xmlns:wne="http://schemas.microsoft.com/office/word/2006/wordml" xmlns:wps="http://schemas.microsoft.com/office/word/2010/wordprocessingShape" mc:Ignorable="w14 w15 wp14">
+<w:document xmlns:wpc="http://schemas.microsoft.com/office/word/2010/wordprocessingCanvas" xmlns:cx="http://schemas.microsoft.com/office/drawing/2014/chartex" xmlns:cx1="http://schemas.microsoft.com/office/drawing/2015/9/8/chartex" xmlns:cx2="http://schemas.microsoft.com/office/drawing/2015/10/21/chartex" xmlns:cx3="http://schemas.microsoft.com/office/drawing/2016/5/9/chartex" xmlns:cx4="http://schemas.microsoft.com/office/drawing/2016/5/10/chartex" xmlns:cx5="http://schemas.microsoft.com/office/drawing/2016/5/11/chartex" xmlns:cx6="http://schemas.microsoft.com/office/drawing/2016/5/12/chartex" xmlns:cx7="http://schemas.microsoft.com/office/drawing/2016/5/13/chartex" xmlns:cx8="http://schemas.microsoft.com/office/drawing/2016/5/14/chartex" xmlns:mc="http://schemas.openxmlformats.org/markup-compatibility/2006" xmlns:aink="http://schemas.microsoft.com/office/drawing/2016/ink" xmlns:am3d="http://schemas.microsoft.com/office/drawing/2017/model3d" xmlns:o="urn:schemas-microsoft-com:office:office" xmlns:oel="http://schemas.microsoft.com/office/2019/extlst" xmlns:r="http://schemas.openxmlformats.org/officeDocument/2006/relationships" xmlns:m="http://schemas.openxmlformats.org/officeDocument/2006/math" xmlns:v="urn:schemas-microsoft-com:vml" xmlns:wp14="http://schemas.microsoft.com/office/word/2010/wordprocessingDrawing" xmlns:wp="http://schemas.openxmlformats.org/drawingml/2006/wordprocessingDrawing" xmlns:w10="urn:schemas-microsoft-com:office:word" xmlns:w="http://schemas.openxmlformats.org/wordprocessingml/2006/main" xmlns:w14="http://schemas.microsoft.com/office/word/2010/wordml" xmlns:w15="http://schemas.microsoft.com/office/word/2012/wordml" xmlns:w16cex="http://schemas.microsoft.com/office/word/2018/wordml/cex" xmlns:w16cid="http://schemas.microsoft.com/office/word/2016/wordml/cid" xmlns:w16="http://schemas.microsoft.com/office/word/2018/wordml" xmlns:w16sdtdh="http://schemas.microsoft.com/office/word/2020/wordml/sdtdatahash" xmlns:w16se="http://schemas.microsoft.com/office/word/2015/wordml/symex" xmlns:wpg="http://schemas.microsoft.com/office/word/2010/wordprocessingGroup" xmlns:wpi="http://schemas.microsoft.com/office/word/2010/wordprocessingInk" xmlns:wne="http://schemas.microsoft.com/office/word/2006/wordml" xmlns:wps="http://schemas.microsoft.com/office/word/2010/wordprocessingShape" mc:Ignorable="w14 w15 w16se w16cid w16 w16cex w16sdtdh wp14">
   <w:body>
     <w:p>
       <w:r>
@@ -69,7 +69,7 @@
               </wp:anchor>
             </w:drawing>
           </mc:Choice>
-          <mc:Fallback>
+          <mc:Fallback xmlns:mv="urn:schemas-microsoft-com:mac:vml" xmlns:mo="http://schemas.microsoft.com/office/mac/office/2008/main">
             <w:pict>
               <v:line w14:anchorId="0F9C3CE8" id="Straight Connector 3" o:spid="_x0000_s1026" style="position:absolute;z-index:251660288;visibility:visible;mso-wrap-style:square;mso-width-percent:0;mso-height-percent:0;mso-wrap-distance-left:9pt;mso-wrap-distance-top:0;mso-wrap-distance-right:9pt;mso-wrap-distance-bottom:0;mso-position-horizontal:absolute;mso-position-horizontal-relative:text;mso-position-vertical:absolute;mso-position-vertical-relative:text;mso-width-percent:0;mso-height-percent:0;mso-width-relative:margin;mso-height-relative:margin" from="230.35pt,.05pt" to="230.35pt,181.2pt" o:gfxdata="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" strokecolor="black [3213]" strokeweight="2.5pt">
                 <v:stroke joinstyle="miter"/>
@@ -345,11 +345,11 @@
           </mc:Choice>
           <mc:Fallback>
             <w:pict>
-              <v:shapetype w14:anchorId="07225429" id="_x0000_t202" coordsize="21600,21600" o:spt="202" path="m0,0l0,21600,21600,21600,21600,0xe">
+              <v:shapetype w14:anchorId="07225429" id="_x0000_t202" coordsize="21600,21600" o:spt="202" path="m,l,21600r21600,l21600,xe">
                 <v:stroke joinstyle="miter"/>
                 <v:path gradientshapeok="t" o:connecttype="rect"/>
               </v:shapetype>
-              <v:shape id="Text Box 4" o:spid="_x0000_s1026" type="#_x0000_t202" style="position:absolute;margin-left:275.55pt;margin-top:10.8pt;width:231.55pt;height:164.1pt;z-index:251661312;visibility:visible;mso-wrap-style:none;mso-wrap-distance-left:9pt;mso-wrap-distance-top:0;mso-wrap-distance-right:9pt;mso-wrap-distance-bottom:0;mso-position-horizontal:absolute;mso-position-horizontal-relative:text;mso-position-vertical:absolute;mso-position-vertical-relative:text;v-text-anchor:top" o:gfxdata="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" fillcolor="white [3201]" stroked="f" strokeweight=".5pt">
+              <v:shape id="Text Box 4" o:spid="_x0000_s1026" type="#_x0000_t202" style="position:absolute;margin-left:275.55pt;margin-top:10.8pt;width:231.55pt;height:164.1pt;z-index:251661312;visibility:visible;mso-wrap-style:none;mso-wrap-distance-left:9pt;mso-wrap-distance-top:0;mso-wrap-distance-right:9pt;mso-wrap-distance-bottom:0;mso-position-horizontal:absolute;mso-position-horizontal-relative:text;mso-position-vertical:absolute;mso-position-vertical-relative:text;v-text-anchor:top" o:gfxdata="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" fillcolor="white [3201]" stroked="f" strokeweight=".5pt">
                 <v:textbox inset="3mm,,3mm">
                   <w:txbxContent>
                     <w:p>
@@ -806,13 +806,23 @@
                                 <w:szCs w:val="28"/>
                               </w:rPr>
                             </w:pPr>
+                            <w:proofErr w:type="spellStart"/>
                             <w:r>
                               <w:rPr>
                                 <w:rFonts w:ascii="Times New Roman" w:hAnsi="Times New Roman" w:cs="Times New Roman"/>
                                 <w:sz w:val="28"/>
                                 <w:szCs w:val="28"/>
                               </w:rPr>
-                              <w:t>WebApp per la creazione e gestione di prove ed esami</w:t>
+                              <w:t>WebApp</w:t>
+                            </w:r>
+                            <w:proofErr w:type="spellEnd"/>
+                            <w:r>
+                              <w:rPr>
+                                <w:rFonts w:ascii="Times New Roman" w:hAnsi="Times New Roman" w:cs="Times New Roman"/>
+                                <w:sz w:val="28"/>
+                                <w:szCs w:val="28"/>
+                              </w:rPr>
+                              <w:t xml:space="preserve"> per la creazione e gestione di prove ed esami</w:t>
                             </w:r>
                           </w:p>
                         </w:txbxContent>
@@ -837,7 +847,7 @@
           </mc:Choice>
           <mc:Fallback>
             <w:pict>
-              <v:shape w14:anchorId="4CB92529" id="Text Box 6" o:spid="_x0000_s1027" type="#_x0000_t202" style="position:absolute;margin-left:138.6pt;margin-top:1.05pt;width:326.85pt;height:76.65pt;z-index:251662336;visibility:visible;mso-wrap-style:square;mso-width-percent:0;mso-height-percent:0;mso-wrap-distance-left:9pt;mso-wrap-distance-top:0;mso-wrap-distance-right:9pt;mso-wrap-distance-bottom:0;mso-position-horizontal:absolute;mso-position-horizontal-relative:page;mso-position-vertical:absolute;mso-position-vertical-relative:text;mso-width-percent:0;mso-height-percent:0;mso-width-relative:margin;mso-height-relative:margin;v-text-anchor:middle" o:gfxdata="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" fillcolor="white [3201]" stroked="f" strokeweight=".5pt">
+              <v:shape w14:anchorId="4CB92529" id="Text Box 6" o:spid="_x0000_s1027" type="#_x0000_t202" style="position:absolute;margin-left:138.6pt;margin-top:1.05pt;width:326.85pt;height:76.65pt;z-index:251662336;visibility:visible;mso-wrap-style:square;mso-width-percent:0;mso-height-percent:0;mso-wrap-distance-left:9pt;mso-wrap-distance-top:0;mso-wrap-distance-right:9pt;mso-wrap-distance-bottom:0;mso-position-horizontal:absolute;mso-position-horizontal-relative:page;mso-position-vertical:absolute;mso-position-vertical-relative:text;mso-width-percent:0;mso-height-percent:0;mso-width-relative:margin;mso-height-relative:margin;v-text-anchor:middle" o:gfxdata="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" fillcolor="white [3201]" stroked="f" strokeweight=".5pt">
                 <v:textbox>
                   <w:txbxContent>
                     <w:p>
@@ -849,13 +859,23 @@
                           <w:szCs w:val="28"/>
                         </w:rPr>
                       </w:pPr>
+                      <w:proofErr w:type="spellStart"/>
                       <w:r>
                         <w:rPr>
                           <w:rFonts w:ascii="Times New Roman" w:hAnsi="Times New Roman" w:cs="Times New Roman"/>
                           <w:sz w:val="28"/>
                           <w:szCs w:val="28"/>
                         </w:rPr>
-                        <w:t>WebApp per la creazione e gestione di prove ed esami</w:t>
+                        <w:t>WebApp</w:t>
+                      </w:r>
+                      <w:proofErr w:type="spellEnd"/>
+                      <w:r>
+                        <w:rPr>
+                          <w:rFonts w:ascii="Times New Roman" w:hAnsi="Times New Roman" w:cs="Times New Roman"/>
+                          <w:sz w:val="28"/>
+                          <w:szCs w:val="28"/>
+                        </w:rPr>
+                        <w:t xml:space="preserve"> per la creazione e gestione di prove ed esami</w:t>
                       </w:r>
                     </w:p>
                   </w:txbxContent>
@@ -965,29 +985,31 @@
       <w:sdtContent>
         <w:p>
           <w:pPr>
-            <w:pStyle w:val="Titolosommario"/>
+            <w:pStyle w:val="TOCHeading"/>
             <w:rPr>
               <w:rFonts w:ascii="Times New Roman" w:eastAsia="Times New Roman" w:hAnsi="Times New Roman" w:cs="Times New Roman"/>
               <w:color w:val="4472C4" w:themeColor="accent1"/>
-              <w:sz w:val="24"/>
-              <w:szCs w:val="24"/>
+              <w:sz w:val="56"/>
+              <w:szCs w:val="56"/>
               <w:lang w:eastAsia="en-GB"/>
             </w:rPr>
           </w:pPr>
+          <w:proofErr w:type="spellStart"/>
           <w:r>
             <w:rPr>
               <w:rFonts w:ascii="Times New Roman" w:eastAsia="Times New Roman" w:hAnsi="Times New Roman" w:cs="Times New Roman"/>
               <w:color w:val="4472C4" w:themeColor="accent1"/>
-              <w:sz w:val="24"/>
-              <w:szCs w:val="24"/>
+              <w:sz w:val="56"/>
+              <w:szCs w:val="56"/>
               <w:lang w:eastAsia="en-GB"/>
             </w:rPr>
-            <w:t>Table of Contents</w:t>
+            <w:t>Indice</w:t>
           </w:r>
+          <w:proofErr w:type="spellEnd"/>
         </w:p>
         <w:p>
           <w:pPr>
-            <w:pStyle w:val="Sommario1"/>
+            <w:pStyle w:val="TOC1"/>
             <w:tabs>
               <w:tab w:val="right" w:leader="dot" w:pos="9016"/>
             </w:tabs>
@@ -997,10 +1019,8 @@
               <w:bCs w:val="0"/>
               <w:caps w:val="0"/>
               <w:noProof/>
-              <w:sz w:val="24"/>
-              <w:szCs w:val="24"/>
               <w:u w:val="none"/>
-              <w:lang w:eastAsia="en-GB"/>
+              <w:lang w:val="en-GB" w:eastAsia="en-GB"/>
             </w:rPr>
           </w:pPr>
           <w:r>
@@ -1042,10 +1062,10 @@
             </w:rPr>
             <w:fldChar w:fldCharType="separate"/>
           </w:r>
-          <w:hyperlink w:anchor="_Toc141262446" w:history="1">
-            <w:r>
-              <w:rPr>
-                <w:rStyle w:val="Collegamentoipertestuale"/>
+          <w:hyperlink w:anchor="_Toc141659737" w:history="1">
+            <w:r>
+              <w:rPr>
+                <w:rStyle w:val="Hyperlink"/>
                 <w:noProof/>
               </w:rPr>
               <w:t>Introduzione</w:t>
@@ -1069,7 +1089,7 @@
                 <w:noProof/>
                 <w:webHidden/>
               </w:rPr>
-              <w:instrText xml:space="preserve"> PAGEREF _Toc141262446 \h </w:instrText>
+              <w:instrText xml:space="preserve"> PAGEREF _Toc141659737 \h </w:instrText>
             </w:r>
             <w:r>
               <w:rPr>
@@ -1102,7 +1122,7 @@
         </w:p>
         <w:p>
           <w:pPr>
-            <w:pStyle w:val="Sommario1"/>
+            <w:pStyle w:val="TOC1"/>
             <w:tabs>
               <w:tab w:val="right" w:leader="dot" w:pos="9016"/>
             </w:tabs>
@@ -1112,16 +1132,14 @@
               <w:bCs w:val="0"/>
               <w:caps w:val="0"/>
               <w:noProof/>
-              <w:sz w:val="24"/>
-              <w:szCs w:val="24"/>
               <w:u w:val="none"/>
-              <w:lang w:eastAsia="en-GB"/>
+              <w:lang w:val="en-GB" w:eastAsia="en-GB"/>
             </w:rPr>
           </w:pPr>
-          <w:hyperlink w:anchor="_Toc141262447" w:history="1">
-            <w:r>
-              <w:rPr>
-                <w:rStyle w:val="Collegamentoipertestuale"/>
+          <w:hyperlink w:anchor="_Toc141659738" w:history="1">
+            <w:r>
+              <w:rPr>
+                <w:rStyle w:val="Hyperlink"/>
                 <w:noProof/>
               </w:rPr>
               <w:t>Contesto dell’applicazione</w:t>
@@ -1145,7 +1163,7 @@
                 <w:noProof/>
                 <w:webHidden/>
               </w:rPr>
-              <w:instrText xml:space="preserve"> PAGEREF _Toc141262447 \h </w:instrText>
+              <w:instrText xml:space="preserve"> PAGEREF _Toc141659738 \h </w:instrText>
             </w:r>
             <w:r>
               <w:rPr>
@@ -1178,7 +1196,7 @@
         </w:p>
         <w:p>
           <w:pPr>
-            <w:pStyle w:val="Sommario1"/>
+            <w:pStyle w:val="TOC1"/>
             <w:tabs>
               <w:tab w:val="right" w:leader="dot" w:pos="9016"/>
             </w:tabs>
@@ -1188,16 +1206,14 @@
               <w:bCs w:val="0"/>
               <w:caps w:val="0"/>
               <w:noProof/>
-              <w:sz w:val="24"/>
-              <w:szCs w:val="24"/>
               <w:u w:val="none"/>
-              <w:lang w:eastAsia="en-GB"/>
+              <w:lang w:val="en-GB" w:eastAsia="en-GB"/>
             </w:rPr>
           </w:pPr>
-          <w:hyperlink w:anchor="_Toc141262448" w:history="1">
-            <w:r>
-              <w:rPr>
-                <w:rStyle w:val="Collegamentoipertestuale"/>
+          <w:hyperlink w:anchor="_Toc141659739" w:history="1">
+            <w:r>
+              <w:rPr>
+                <w:rStyle w:val="Hyperlink"/>
                 <w:noProof/>
               </w:rPr>
               <w:t>Funzionalità principali</w:t>
@@ -1221,7 +1237,7 @@
                 <w:noProof/>
                 <w:webHidden/>
               </w:rPr>
-              <w:instrText xml:space="preserve"> PAGEREF _Toc141262448 \h </w:instrText>
+              <w:instrText xml:space="preserve"> PAGEREF _Toc141659739 \h </w:instrText>
             </w:r>
             <w:r>
               <w:rPr>
@@ -1254,7 +1270,7 @@
         </w:p>
         <w:p>
           <w:pPr>
-            <w:pStyle w:val="Sommario1"/>
+            <w:pStyle w:val="TOC1"/>
             <w:tabs>
               <w:tab w:val="right" w:leader="dot" w:pos="9016"/>
             </w:tabs>
@@ -1264,16 +1280,14 @@
               <w:bCs w:val="0"/>
               <w:caps w:val="0"/>
               <w:noProof/>
-              <w:sz w:val="24"/>
-              <w:szCs w:val="24"/>
               <w:u w:val="none"/>
-              <w:lang w:eastAsia="en-GB"/>
+              <w:lang w:val="en-GB" w:eastAsia="en-GB"/>
             </w:rPr>
           </w:pPr>
-          <w:hyperlink w:anchor="_Toc141262449" w:history="1">
-            <w:r>
-              <w:rPr>
-                <w:rStyle w:val="Collegamentoipertestuale"/>
+          <w:hyperlink w:anchor="_Toc141659740" w:history="1">
+            <w:r>
+              <w:rPr>
+                <w:rStyle w:val="Hyperlink"/>
                 <w:noProof/>
               </w:rPr>
               <w:t>Progettazione della base di dati</w:t>
@@ -1297,7 +1311,7 @@
                 <w:noProof/>
                 <w:webHidden/>
               </w:rPr>
-              <w:instrText xml:space="preserve"> PAGEREF _Toc141262449 \h </w:instrText>
+              <w:instrText xml:space="preserve"> PAGEREF _Toc141659740 \h </w:instrText>
             </w:r>
             <w:r>
               <w:rPr>
@@ -1330,7 +1344,7 @@
         </w:p>
         <w:p>
           <w:pPr>
-            <w:pStyle w:val="Sommario1"/>
+            <w:pStyle w:val="TOC1"/>
             <w:tabs>
               <w:tab w:val="right" w:leader="dot" w:pos="9016"/>
             </w:tabs>
@@ -1340,16 +1354,14 @@
               <w:bCs w:val="0"/>
               <w:caps w:val="0"/>
               <w:noProof/>
-              <w:sz w:val="24"/>
-              <w:szCs w:val="24"/>
               <w:u w:val="none"/>
-              <w:lang w:eastAsia="en-GB"/>
+              <w:lang w:val="en-GB" w:eastAsia="en-GB"/>
             </w:rPr>
           </w:pPr>
-          <w:hyperlink w:anchor="_Toc141262450" w:history="1">
-            <w:r>
-              <w:rPr>
-                <w:rStyle w:val="Collegamentoipertestuale"/>
+          <w:hyperlink w:anchor="_Toc141659741" w:history="1">
+            <w:r>
+              <w:rPr>
+                <w:rStyle w:val="Hyperlink"/>
                 <w:noProof/>
               </w:rPr>
               <w:t>Progettazione concettuale</w:t>
@@ -1373,7 +1385,7 @@
                 <w:noProof/>
                 <w:webHidden/>
               </w:rPr>
-              <w:instrText xml:space="preserve"> PAGEREF _Toc141262450 \h </w:instrText>
+              <w:instrText xml:space="preserve"> PAGEREF _Toc141659741 \h </w:instrText>
             </w:r>
             <w:r>
               <w:rPr>
@@ -1406,7 +1418,7 @@
         </w:p>
         <w:p>
           <w:pPr>
-            <w:pStyle w:val="Sommario1"/>
+            <w:pStyle w:val="TOC1"/>
             <w:tabs>
               <w:tab w:val="right" w:leader="dot" w:pos="9016"/>
             </w:tabs>
@@ -1416,16 +1428,14 @@
               <w:bCs w:val="0"/>
               <w:caps w:val="0"/>
               <w:noProof/>
-              <w:sz w:val="24"/>
-              <w:szCs w:val="24"/>
               <w:u w:val="none"/>
-              <w:lang w:eastAsia="en-GB"/>
+              <w:lang w:val="en-GB" w:eastAsia="en-GB"/>
             </w:rPr>
           </w:pPr>
-          <w:hyperlink w:anchor="_Toc141262451" w:history="1">
-            <w:r>
-              <w:rPr>
-                <w:rStyle w:val="Collegamentoipertestuale"/>
+          <w:hyperlink w:anchor="_Toc141659742" w:history="1">
+            <w:r>
+              <w:rPr>
+                <w:rStyle w:val="Hyperlink"/>
                 <w:noProof/>
               </w:rPr>
               <w:t>Progettazione logica</w:t>
@@ -1449,7 +1459,7 @@
                 <w:noProof/>
                 <w:webHidden/>
               </w:rPr>
-              <w:instrText xml:space="preserve"> PAGEREF _Toc141262451 \h </w:instrText>
+              <w:instrText xml:space="preserve"> PAGEREF _Toc141659742 \h </w:instrText>
             </w:r>
             <w:r>
               <w:rPr>
@@ -1469,7 +1479,7 @@
                 <w:noProof/>
                 <w:webHidden/>
               </w:rPr>
-              <w:t>6</w:t>
+              <w:t>7</w:t>
             </w:r>
             <w:r>
               <w:rPr>
@@ -1482,7 +1492,7 @@
         </w:p>
         <w:p>
           <w:pPr>
-            <w:pStyle w:val="Sommario1"/>
+            <w:pStyle w:val="TOC1"/>
             <w:tabs>
               <w:tab w:val="right" w:leader="dot" w:pos="9016"/>
             </w:tabs>
@@ -1492,16 +1502,14 @@
               <w:bCs w:val="0"/>
               <w:caps w:val="0"/>
               <w:noProof/>
-              <w:sz w:val="24"/>
-              <w:szCs w:val="24"/>
               <w:u w:val="none"/>
-              <w:lang w:eastAsia="en-GB"/>
+              <w:lang w:val="en-GB" w:eastAsia="en-GB"/>
             </w:rPr>
           </w:pPr>
-          <w:hyperlink w:anchor="_Toc141262452" w:history="1">
-            <w:r>
-              <w:rPr>
-                <w:rStyle w:val="Collegamentoipertestuale"/>
+          <w:hyperlink w:anchor="_Toc141659743" w:history="1">
+            <w:r>
+              <w:rPr>
+                <w:rStyle w:val="Hyperlink"/>
                 <w:noProof/>
               </w:rPr>
               <w:t>Progettazione fisica</w:t>
@@ -1525,7 +1533,7 @@
                 <w:noProof/>
                 <w:webHidden/>
               </w:rPr>
-              <w:instrText xml:space="preserve"> PAGEREF _Toc141262452 \h </w:instrText>
+              <w:instrText xml:space="preserve"> PAGEREF _Toc141659743 \h </w:instrText>
             </w:r>
             <w:r>
               <w:rPr>
@@ -1545,7 +1553,7 @@
                 <w:noProof/>
                 <w:webHidden/>
               </w:rPr>
-              <w:t>7</w:t>
+              <w:t>8</w:t>
             </w:r>
             <w:r>
               <w:rPr>
@@ -1558,7 +1566,7 @@
         </w:p>
         <w:p>
           <w:pPr>
-            <w:pStyle w:val="Sommario1"/>
+            <w:pStyle w:val="TOC1"/>
             <w:tabs>
               <w:tab w:val="right" w:leader="dot" w:pos="9016"/>
             </w:tabs>
@@ -1568,19 +1576,17 @@
               <w:bCs w:val="0"/>
               <w:caps w:val="0"/>
               <w:noProof/>
-              <w:sz w:val="24"/>
-              <w:szCs w:val="24"/>
               <w:u w:val="none"/>
-              <w:lang w:eastAsia="en-GB"/>
+              <w:lang w:val="en-GB" w:eastAsia="en-GB"/>
             </w:rPr>
           </w:pPr>
-          <w:hyperlink w:anchor="_Toc141262453" w:history="1">
-            <w:r>
-              <w:rPr>
-                <w:rStyle w:val="Collegamentoipertestuale"/>
-                <w:noProof/>
-              </w:rPr>
-              <w:t>Query principali</w:t>
+          <w:hyperlink w:anchor="_Toc141659744" w:history="1">
+            <w:r>
+              <w:rPr>
+                <w:rStyle w:val="Hyperlink"/>
+                <w:noProof/>
+              </w:rPr>
+              <w:t>Ruoli</w:t>
             </w:r>
             <w:r>
               <w:rPr>
@@ -1601,7 +1607,7 @@
                 <w:noProof/>
                 <w:webHidden/>
               </w:rPr>
-              <w:instrText xml:space="preserve"> PAGEREF _Toc141262453 \h </w:instrText>
+              <w:instrText xml:space="preserve"> PAGEREF _Toc141659744 \h </w:instrText>
             </w:r>
             <w:r>
               <w:rPr>
@@ -1621,7 +1627,7 @@
                 <w:noProof/>
                 <w:webHidden/>
               </w:rPr>
-              <w:t>12</w:t>
+              <w:t>11</w:t>
             </w:r>
             <w:r>
               <w:rPr>
@@ -1634,7 +1640,7 @@
         </w:p>
         <w:p>
           <w:pPr>
-            <w:pStyle w:val="Sommario1"/>
+            <w:pStyle w:val="TOC1"/>
             <w:tabs>
               <w:tab w:val="right" w:leader="dot" w:pos="9016"/>
             </w:tabs>
@@ -1644,19 +1650,17 @@
               <w:bCs w:val="0"/>
               <w:caps w:val="0"/>
               <w:noProof/>
-              <w:sz w:val="24"/>
-              <w:szCs w:val="24"/>
               <w:u w:val="none"/>
-              <w:lang w:eastAsia="en-GB"/>
+              <w:lang w:val="en-GB" w:eastAsia="en-GB"/>
             </w:rPr>
           </w:pPr>
-          <w:hyperlink w:anchor="_Toc141262454" w:history="1">
-            <w:r>
-              <w:rPr>
-                <w:rStyle w:val="Collegamentoipertestuale"/>
-                <w:noProof/>
-              </w:rPr>
-              <w:t>Principali scelte progettuali</w:t>
+          <w:hyperlink w:anchor="_Toc141659745" w:history="1">
+            <w:r>
+              <w:rPr>
+                <w:rStyle w:val="Hyperlink"/>
+                <w:noProof/>
+              </w:rPr>
+              <w:t>Query principali</w:t>
             </w:r>
             <w:r>
               <w:rPr>
@@ -1677,7 +1681,7 @@
                 <w:noProof/>
                 <w:webHidden/>
               </w:rPr>
-              <w:instrText xml:space="preserve"> PAGEREF _Toc141262454 \h </w:instrText>
+              <w:instrText xml:space="preserve"> PAGEREF _Toc141659745 \h </w:instrText>
             </w:r>
             <w:r>
               <w:rPr>
@@ -1710,7 +1714,7 @@
         </w:p>
         <w:p>
           <w:pPr>
-            <w:pStyle w:val="Sommario1"/>
+            <w:pStyle w:val="TOC1"/>
             <w:tabs>
               <w:tab w:val="right" w:leader="dot" w:pos="9016"/>
             </w:tabs>
@@ -1720,19 +1724,17 @@
               <w:bCs w:val="0"/>
               <w:caps w:val="0"/>
               <w:noProof/>
-              <w:sz w:val="24"/>
-              <w:szCs w:val="24"/>
               <w:u w:val="none"/>
-              <w:lang w:eastAsia="en-GB"/>
+              <w:lang w:val="en-GB" w:eastAsia="en-GB"/>
             </w:rPr>
           </w:pPr>
-          <w:hyperlink w:anchor="_Toc141262455" w:history="1">
-            <w:r>
-              <w:rPr>
-                <w:rStyle w:val="Collegamentoipertestuale"/>
-                <w:noProof/>
-              </w:rPr>
-              <w:t>Struttura del back-end</w:t>
+          <w:hyperlink w:anchor="_Toc141659746" w:history="1">
+            <w:r>
+              <w:rPr>
+                <w:rStyle w:val="Hyperlink"/>
+                <w:noProof/>
+              </w:rPr>
+              <w:t>Principali scelte progettuali</w:t>
             </w:r>
             <w:r>
               <w:rPr>
@@ -1753,7 +1755,7 @@
                 <w:noProof/>
                 <w:webHidden/>
               </w:rPr>
-              <w:instrText xml:space="preserve"> PAGEREF _Toc141262455 \h </w:instrText>
+              <w:instrText xml:space="preserve"> PAGEREF _Toc141659746 \h </w:instrText>
             </w:r>
             <w:r>
               <w:rPr>
@@ -1786,7 +1788,7 @@
         </w:p>
         <w:p>
           <w:pPr>
-            <w:pStyle w:val="Sommario1"/>
+            <w:pStyle w:val="TOC1"/>
             <w:tabs>
               <w:tab w:val="right" w:leader="dot" w:pos="9016"/>
             </w:tabs>
@@ -1796,19 +1798,17 @@
               <w:bCs w:val="0"/>
               <w:caps w:val="0"/>
               <w:noProof/>
-              <w:sz w:val="24"/>
-              <w:szCs w:val="24"/>
               <w:u w:val="none"/>
-              <w:lang w:eastAsia="en-GB"/>
+              <w:lang w:val="en-GB" w:eastAsia="en-GB"/>
             </w:rPr>
           </w:pPr>
-          <w:hyperlink w:anchor="_Toc141262456" w:history="1">
-            <w:r>
-              <w:rPr>
-                <w:rStyle w:val="Collegamentoipertestuale"/>
-                <w:noProof/>
-              </w:rPr>
-              <w:t>Struttura front-end</w:t>
+          <w:hyperlink w:anchor="_Toc141659747" w:history="1">
+            <w:r>
+              <w:rPr>
+                <w:rStyle w:val="Hyperlink"/>
+                <w:noProof/>
+              </w:rPr>
+              <w:t>Struttura del back-end</w:t>
             </w:r>
             <w:r>
               <w:rPr>
@@ -1829,7 +1829,7 @@
                 <w:noProof/>
                 <w:webHidden/>
               </w:rPr>
-              <w:instrText xml:space="preserve"> PAGEREF _Toc141262456 \h </w:instrText>
+              <w:instrText xml:space="preserve"> PAGEREF _Toc141659747 \h </w:instrText>
             </w:r>
             <w:r>
               <w:rPr>
@@ -1862,7 +1862,7 @@
         </w:p>
         <w:p>
           <w:pPr>
-            <w:pStyle w:val="Sommario1"/>
+            <w:pStyle w:val="TOC1"/>
             <w:tabs>
               <w:tab w:val="right" w:leader="dot" w:pos="9016"/>
             </w:tabs>
@@ -1872,19 +1872,17 @@
               <w:bCs w:val="0"/>
               <w:caps w:val="0"/>
               <w:noProof/>
-              <w:sz w:val="24"/>
-              <w:szCs w:val="24"/>
               <w:u w:val="none"/>
-              <w:lang w:eastAsia="en-GB"/>
+              <w:lang w:val="en-GB" w:eastAsia="en-GB"/>
             </w:rPr>
           </w:pPr>
-          <w:hyperlink w:anchor="_Toc141262457" w:history="1">
-            <w:r>
-              <w:rPr>
-                <w:rStyle w:val="Collegamentoipertestuale"/>
-                <w:noProof/>
-              </w:rPr>
-              <w:t>Design finale</w:t>
+          <w:hyperlink w:anchor="_Toc141659748" w:history="1">
+            <w:r>
+              <w:rPr>
+                <w:rStyle w:val="Hyperlink"/>
+                <w:noProof/>
+              </w:rPr>
+              <w:t>Struttura front-end</w:t>
             </w:r>
             <w:r>
               <w:rPr>
@@ -1905,7 +1903,7 @@
                 <w:noProof/>
                 <w:webHidden/>
               </w:rPr>
-              <w:instrText xml:space="preserve"> PAGEREF _Toc141262457 \h </w:instrText>
+              <w:instrText xml:space="preserve"> PAGEREF _Toc141659748 \h </w:instrText>
             </w:r>
             <w:r>
               <w:rPr>
@@ -1925,7 +1923,7 @@
                 <w:noProof/>
                 <w:webHidden/>
               </w:rPr>
-              <w:t>15</w:t>
+              <w:t>16</w:t>
             </w:r>
             <w:r>
               <w:rPr>
@@ -1938,7 +1936,7 @@
         </w:p>
         <w:p>
           <w:pPr>
-            <w:pStyle w:val="Sommario1"/>
+            <w:pStyle w:val="TOC1"/>
             <w:tabs>
               <w:tab w:val="right" w:leader="dot" w:pos="9016"/>
             </w:tabs>
@@ -1948,16 +1946,162 @@
               <w:bCs w:val="0"/>
               <w:caps w:val="0"/>
               <w:noProof/>
-              <w:sz w:val="24"/>
-              <w:szCs w:val="24"/>
               <w:u w:val="none"/>
-              <w:lang w:eastAsia="en-GB"/>
+              <w:lang w:val="en-GB" w:eastAsia="en-GB"/>
             </w:rPr>
           </w:pPr>
-          <w:hyperlink w:anchor="_Toc141262458" w:history="1">
-            <w:r>
-              <w:rPr>
-                <w:rStyle w:val="Collegamentoipertestuale"/>
+          <w:hyperlink w:anchor="_Toc141659749" w:history="1">
+            <w:r>
+              <w:rPr>
+                <w:rStyle w:val="Hyperlink"/>
+                <w:noProof/>
+              </w:rPr>
+              <w:t>Sicurezza</w:t>
+            </w:r>
+            <w:r>
+              <w:rPr>
+                <w:noProof/>
+                <w:webHidden/>
+              </w:rPr>
+              <w:tab/>
+            </w:r>
+            <w:r>
+              <w:rPr>
+                <w:noProof/>
+                <w:webHidden/>
+              </w:rPr>
+              <w:fldChar w:fldCharType="begin"/>
+            </w:r>
+            <w:r>
+              <w:rPr>
+                <w:noProof/>
+                <w:webHidden/>
+              </w:rPr>
+              <w:instrText xml:space="preserve"> PAGEREF _Toc141659749 \h </w:instrText>
+            </w:r>
+            <w:r>
+              <w:rPr>
+                <w:noProof/>
+                <w:webHidden/>
+              </w:rPr>
+            </w:r>
+            <w:r>
+              <w:rPr>
+                <w:noProof/>
+                <w:webHidden/>
+              </w:rPr>
+              <w:fldChar w:fldCharType="separate"/>
+            </w:r>
+            <w:r>
+              <w:rPr>
+                <w:noProof/>
+                <w:webHidden/>
+              </w:rPr>
+              <w:t>17</w:t>
+            </w:r>
+            <w:r>
+              <w:rPr>
+                <w:noProof/>
+                <w:webHidden/>
+              </w:rPr>
+              <w:fldChar w:fldCharType="end"/>
+            </w:r>
+          </w:hyperlink>
+        </w:p>
+        <w:p>
+          <w:pPr>
+            <w:pStyle w:val="TOC1"/>
+            <w:tabs>
+              <w:tab w:val="right" w:leader="dot" w:pos="9016"/>
+            </w:tabs>
+            <w:rPr>
+              <w:rFonts w:eastAsiaTheme="minorEastAsia" w:cstheme="minorBidi"/>
+              <w:b w:val="0"/>
+              <w:bCs w:val="0"/>
+              <w:caps w:val="0"/>
+              <w:noProof/>
+              <w:u w:val="none"/>
+              <w:lang w:val="en-GB" w:eastAsia="en-GB"/>
+            </w:rPr>
+          </w:pPr>
+          <w:hyperlink w:anchor="_Toc141659750" w:history="1">
+            <w:r>
+              <w:rPr>
+                <w:rStyle w:val="Hyperlink"/>
+                <w:noProof/>
+              </w:rPr>
+              <w:t>Design finale</w:t>
+            </w:r>
+            <w:r>
+              <w:rPr>
+                <w:noProof/>
+                <w:webHidden/>
+              </w:rPr>
+              <w:tab/>
+            </w:r>
+            <w:r>
+              <w:rPr>
+                <w:noProof/>
+                <w:webHidden/>
+              </w:rPr>
+              <w:fldChar w:fldCharType="begin"/>
+            </w:r>
+            <w:r>
+              <w:rPr>
+                <w:noProof/>
+                <w:webHidden/>
+              </w:rPr>
+              <w:instrText xml:space="preserve"> PAGEREF _Toc141659750 \h </w:instrText>
+            </w:r>
+            <w:r>
+              <w:rPr>
+                <w:noProof/>
+                <w:webHidden/>
+              </w:rPr>
+            </w:r>
+            <w:r>
+              <w:rPr>
+                <w:noProof/>
+                <w:webHidden/>
+              </w:rPr>
+              <w:fldChar w:fldCharType="separate"/>
+            </w:r>
+            <w:r>
+              <w:rPr>
+                <w:noProof/>
+                <w:webHidden/>
+              </w:rPr>
+              <w:t>17</w:t>
+            </w:r>
+            <w:r>
+              <w:rPr>
+                <w:noProof/>
+                <w:webHidden/>
+              </w:rPr>
+              <w:fldChar w:fldCharType="end"/>
+            </w:r>
+          </w:hyperlink>
+        </w:p>
+        <w:p>
+          <w:pPr>
+            <w:pStyle w:val="TOC1"/>
+            <w:tabs>
+              <w:tab w:val="right" w:leader="dot" w:pos="9016"/>
+            </w:tabs>
+            <w:rPr>
+              <w:rFonts w:eastAsiaTheme="minorEastAsia" w:cstheme="minorBidi"/>
+              <w:b w:val="0"/>
+              <w:bCs w:val="0"/>
+              <w:caps w:val="0"/>
+              <w:noProof/>
+              <w:u w:val="none"/>
+              <w:lang w:val="en-GB" w:eastAsia="en-GB"/>
+            </w:rPr>
+          </w:pPr>
+          <w:hyperlink w:anchor="_Toc141659751" w:history="1">
+            <w:r>
+              <w:rPr>
+                <w:rStyle w:val="Hyperlink"/>
                 <w:noProof/>
               </w:rPr>
               <w:t>Contributo al progetto</w:t>
@@ -1981,7 +2125,7 @@
                 <w:noProof/>
                 <w:webHidden/>
               </w:rPr>
-              <w:instrText xml:space="preserve"> PAGEREF _Toc141262458 \h </w:instrText>
+              <w:instrText xml:space="preserve"> PAGEREF _Toc141659751 \h </w:instrText>
             </w:r>
             <w:r>
               <w:rPr>
@@ -2001,7 +2145,7 @@
                 <w:noProof/>
                 <w:webHidden/>
               </w:rPr>
-              <w:t>18</w:t>
+              <w:t>19</w:t>
             </w:r>
             <w:r>
               <w:rPr>
@@ -2036,7 +2180,7 @@
     </w:sdt>
     <w:p>
       <w:pPr>
-        <w:pStyle w:val="Titolo1"/>
+        <w:pStyle w:val="Heading1"/>
       </w:pPr>
       <w:bookmarkStart w:id="0" w:name="_Toc138526479"/>
     </w:p>
@@ -2045,7 +2189,7 @@
     <w:p/>
     <w:p>
       <w:pPr>
-        <w:pStyle w:val="Titolo1"/>
+        <w:pStyle w:val="Heading1"/>
       </w:pPr>
     </w:p>
     <w:p/>
@@ -2055,11 +2199,10 @@
     <w:p/>
     <w:p>
       <w:pPr>
-        <w:pStyle w:val="Titolo1"/>
-      </w:pPr>
-      <w:bookmarkStart w:id="1" w:name="_Toc141262446"/>
-      <w:r>
-        <w:lastRenderedPageBreak/>
+        <w:pStyle w:val="Heading1"/>
+      </w:pPr>
+      <w:bookmarkStart w:id="1" w:name="_Toc141659737"/>
+      <w:r>
         <w:t>Introduzione</w:t>
       </w:r>
       <w:bookmarkEnd w:id="0"/>
@@ -2067,7 +2210,7 @@
     </w:p>
     <w:p>
       <w:pPr>
-        <w:pStyle w:val="NormaleWeb"/>
+        <w:pStyle w:val="NormalWeb"/>
         <w:jc w:val="both"/>
       </w:pPr>
       <w:r>
@@ -2077,7 +2220,15 @@
         <w:t>di</w:t>
       </w:r>
       <w:r>
-        <w:t xml:space="preserve"> una WebApp per</w:t>
+        <w:t xml:space="preserve"> una </w:t>
+      </w:r>
+      <w:proofErr w:type="spellStart"/>
+      <w:r>
+        <w:t>WebApp</w:t>
+      </w:r>
+      <w:proofErr w:type="spellEnd"/>
+      <w:r>
+        <w:t xml:space="preserve"> per</w:t>
       </w:r>
       <w:r>
         <w:t xml:space="preserve"> la gestione degli esami universitari. In questo documento verrà illustrata la struttura del progetto e come è stato sviluppato. Inizialmente verranno descritte le funzionalità principali fornite dall’applicazione. Successivamente verrà spiegato come è stata effettuata la modellazione concettuale e logica della base di dati e verrà illustrata una selezione di query importanti del progetto. Per finire, verranno specificate le scelte progettuali che sono state utilizzate. </w:t>
@@ -2085,9 +2236,9 @@
     </w:p>
     <w:p>
       <w:pPr>
-        <w:pStyle w:val="Titolo1"/>
-      </w:pPr>
-      <w:bookmarkStart w:id="2" w:name="_Toc141262447"/>
+        <w:pStyle w:val="Heading1"/>
+      </w:pPr>
+      <w:bookmarkStart w:id="2" w:name="_Toc141659738"/>
       <w:r>
         <w:t>Contesto dell’applicazione</w:t>
       </w:r>
@@ -2095,16 +2246,22 @@
     </w:p>
     <w:p>
       <w:pPr>
-        <w:pStyle w:val="NormaleWeb"/>
-        <w:jc w:val="both"/>
-      </w:pPr>
-      <w:r>
-        <w:t>L'applicativo che abbiamo sviluppato consente la gestione degli esami universitari: esso è uno strumento avanzato e intuitivo pensato per agevolare docenti e studenti nell'organizzazione e nella registrazione dei risultati accademici. Questo sistema è stato progettato per semplificare il processo di gestione degli esami, permettendo ai docenti di creare nuovi esami in modo facile e veloce, e di visionare la situazione riguardante un determinato esame di ciascuno studente.</w:t>
-      </w:r>
-    </w:p>
-    <w:p>
-      <w:pPr>
-        <w:pStyle w:val="NormaleWeb"/>
+        <w:pStyle w:val="NormalWeb"/>
+        <w:jc w:val="both"/>
+      </w:pPr>
+      <w:r>
+        <w:t>L'applicativo che abbiamo sviluppato consente la gestione degli esami universitari: esso è uno strumento avanzato e intuitivo pensato per agevolare docenti nell'organizzazione e nella registrazione di risultati accademici</w:t>
+      </w:r>
+      <w:r>
+        <w:t xml:space="preserve"> dei propri studenti</w:t>
+      </w:r>
+      <w:r>
+        <w:t>. Questo sistema è stato progettato per semplificare il processo di gestione degli esami, permettendo ai docenti di creare nuovi esami in modo facile e veloce, e di visionare la situazione riguardante un determinato esame di ciascuno studente.</w:t>
+      </w:r>
+    </w:p>
+    <w:p>
+      <w:pPr>
+        <w:pStyle w:val="NormalWeb"/>
         <w:jc w:val="both"/>
       </w:pPr>
       <w:r>
@@ -2113,10 +2270,10 @@
     </w:p>
     <w:p>
       <w:pPr>
-        <w:pStyle w:val="Titolo1"/>
+        <w:pStyle w:val="Heading1"/>
       </w:pPr>
       <w:bookmarkStart w:id="3" w:name="_Toc138526480"/>
-      <w:bookmarkStart w:id="4" w:name="_Toc141262448"/>
+      <w:bookmarkStart w:id="4" w:name="_Toc141659739"/>
       <w:r>
         <w:t>Funzionalità principali</w:t>
       </w:r>
@@ -2125,7 +2282,7 @@
     </w:p>
     <w:p>
       <w:pPr>
-        <w:pStyle w:val="NormaleWeb"/>
+        <w:pStyle w:val="NormalWeb"/>
         <w:jc w:val="both"/>
       </w:pPr>
       <w:r>
@@ -2137,7 +2294,7 @@
     </w:p>
     <w:p>
       <w:pPr>
-        <w:pStyle w:val="NormaleWeb"/>
+        <w:pStyle w:val="NormalWeb"/>
         <w:numPr>
           <w:ilvl w:val="0"/>
           <w:numId w:val="2"/>
@@ -2150,7 +2307,7 @@
     </w:p>
     <w:p>
       <w:pPr>
-        <w:pStyle w:val="NormaleWeb"/>
+        <w:pStyle w:val="NormalWeb"/>
         <w:numPr>
           <w:ilvl w:val="0"/>
           <w:numId w:val="2"/>
@@ -2163,7 +2320,7 @@
     </w:p>
     <w:p>
       <w:pPr>
-        <w:pStyle w:val="NormaleWeb"/>
+        <w:pStyle w:val="NormalWeb"/>
         <w:numPr>
           <w:ilvl w:val="0"/>
           <w:numId w:val="2"/>
@@ -2176,7 +2333,7 @@
     </w:p>
     <w:p>
       <w:pPr>
-        <w:pStyle w:val="NormaleWeb"/>
+        <w:pStyle w:val="NormalWeb"/>
         <w:numPr>
           <w:ilvl w:val="0"/>
           <w:numId w:val="2"/>
@@ -2189,7 +2346,7 @@
     </w:p>
     <w:p>
       <w:pPr>
-        <w:pStyle w:val="NormaleWeb"/>
+        <w:pStyle w:val="NormalWeb"/>
         <w:numPr>
           <w:ilvl w:val="0"/>
           <w:numId w:val="2"/>
@@ -2202,7 +2359,7 @@
     </w:p>
     <w:p>
       <w:pPr>
-        <w:pStyle w:val="NormaleWeb"/>
+        <w:pStyle w:val="NormalWeb"/>
         <w:numPr>
           <w:ilvl w:val="0"/>
           <w:numId w:val="2"/>
@@ -2215,22 +2372,21 @@
     </w:p>
     <w:p>
       <w:pPr>
-        <w:pStyle w:val="Titolo1"/>
-      </w:pPr>
-      <w:bookmarkStart w:id="5" w:name="_Toc141262449"/>
-    </w:p>
-    <w:p>
-      <w:pPr>
-        <w:pStyle w:val="Titolo1"/>
+        <w:pStyle w:val="Heading1"/>
+      </w:pPr>
+    </w:p>
+    <w:p>
+      <w:pPr>
+        <w:pStyle w:val="Heading1"/>
       </w:pPr>
     </w:p>
     <w:p/>
     <w:p>
       <w:pPr>
-        <w:pStyle w:val="Titolo1"/>
-      </w:pPr>
-      <w:r>
-        <w:lastRenderedPageBreak/>
+        <w:pStyle w:val="Heading1"/>
+      </w:pPr>
+      <w:bookmarkStart w:id="5" w:name="_Toc141659740"/>
+      <w:r>
         <w:t>Progettazione della base di dati</w:t>
       </w:r>
       <w:bookmarkEnd w:id="5"/>
@@ -2278,7 +2434,7 @@
     </w:p>
     <w:p>
       <w:pPr>
-        <w:pStyle w:val="Paragrafoelenco"/>
+        <w:pStyle w:val="ListParagraph"/>
         <w:numPr>
           <w:ilvl w:val="0"/>
           <w:numId w:val="1"/>
@@ -2307,7 +2463,7 @@
     </w:p>
     <w:p>
       <w:pPr>
-        <w:pStyle w:val="Paragrafoelenco"/>
+        <w:pStyle w:val="ListParagraph"/>
         <w:jc w:val="both"/>
         <w:rPr>
           <w:rFonts w:ascii="Times New Roman" w:eastAsia="Times New Roman" w:hAnsi="Times New Roman" w:cs="Times New Roman"/>
@@ -2436,7 +2592,7 @@
     </w:p>
     <w:p>
       <w:pPr>
-        <w:pStyle w:val="Paragrafoelenco"/>
+        <w:pStyle w:val="ListParagraph"/>
         <w:numPr>
           <w:ilvl w:val="0"/>
           <w:numId w:val="1"/>
@@ -2465,7 +2621,7 @@
     </w:p>
     <w:p>
       <w:pPr>
-        <w:pStyle w:val="Paragrafoelenco"/>
+        <w:pStyle w:val="ListParagraph"/>
         <w:jc w:val="both"/>
         <w:rPr>
           <w:rFonts w:ascii="Times New Roman" w:eastAsia="Times New Roman" w:hAnsi="Times New Roman" w:cs="Times New Roman"/>
@@ -2486,7 +2642,7 @@
     </w:p>
     <w:p>
       <w:pPr>
-        <w:pStyle w:val="Paragrafoelenco"/>
+        <w:pStyle w:val="ListParagraph"/>
         <w:numPr>
           <w:ilvl w:val="0"/>
           <w:numId w:val="1"/>
@@ -2515,7 +2671,7 @@
     </w:p>
     <w:p>
       <w:pPr>
-        <w:pStyle w:val="Paragrafoelenco"/>
+        <w:pStyle w:val="ListParagraph"/>
         <w:jc w:val="both"/>
         <w:rPr>
           <w:rFonts w:ascii="Times New Roman" w:eastAsia="Times New Roman" w:hAnsi="Times New Roman" w:cs="Times New Roman"/>
@@ -2536,9 +2692,9 @@
     </w:p>
     <w:p>
       <w:pPr>
-        <w:pStyle w:val="Titolo1"/>
-      </w:pPr>
-      <w:bookmarkStart w:id="6" w:name="_Toc141262450"/>
+        <w:pStyle w:val="Heading1"/>
+      </w:pPr>
+      <w:bookmarkStart w:id="6" w:name="_Toc141659741"/>
       <w:r>
         <w:t>Progettazione concettuale</w:t>
       </w:r>
@@ -2564,7 +2720,119 @@
           <w:lang w:eastAsia="it-IT"/>
           <w14:ligatures w14:val="none"/>
         </w:rPr>
-        <w:t>Abbiamo utilizzato il modello concettuale per modellare i dati della nostra base di dati. Come primo step abbiamo individuato le entità principali coinvolte nel dominio di interesse: Studenti, Esami, Prove e Docenti. La classe Studenti presenta tre attributi: il nome (di tipo stringa), il cognome (stringa) e il numero di matricola (int), che costituisce la chiave primaria. La classe Esami contiene le informazioni relative agli esami specificando quattro attributi: il nome dell’esame (stringa), il codice identificativo (stringa), che costituisce la chiave primaria, il numero dei cfu assegnati (di tipo intero) e l’anno accademico a cui appartiene. La classe Docenti contiene le informazioni relative ai docenti, specificate dagli attributi: nome (stringa), cognome (stringa), indirizzo e-mail (stringa), password (stringa) e l’ID (chiave primaria, di tipo intero).</w:t>
+        <w:t>Abbiamo utilizzato il modello concettuale per modellare i dati della nostra base di dati. Come primo step abbiamo individuato le entità principali coinvolte nel dominio di interesse:</w:t>
+      </w:r>
+    </w:p>
+    <w:p>
+      <w:pPr>
+        <w:spacing w:before="100" w:beforeAutospacing="1" w:after="100" w:afterAutospacing="1"/>
+        <w:jc w:val="both"/>
+        <w:rPr>
+          <w:rFonts w:ascii="Times New Roman" w:hAnsi="Times New Roman" w:cs="Times New Roman"/>
+          <w:color w:val="000000"/>
+          <w:kern w:val="0"/>
+          <w:lang w:eastAsia="it-IT"/>
+          <w14:ligatures w14:val="none"/>
+        </w:rPr>
+      </w:pPr>
+      <w:r>
+        <w:rPr>
+          <w:rFonts w:ascii="Times New Roman" w:hAnsi="Times New Roman" w:cs="Times New Roman"/>
+          <w:color w:val="000000"/>
+          <w:kern w:val="0"/>
+          <w:lang w:eastAsia="it-IT"/>
+          <w14:ligatures w14:val="none"/>
+        </w:rPr>
+        <w:t xml:space="preserve">//da modificare come vengono rappresentate le tabelle e i vari </w:t>
+      </w:r>
+      <w:proofErr w:type="spellStart"/>
+      <w:r>
+        <w:rPr>
+          <w:rFonts w:ascii="Times New Roman" w:hAnsi="Times New Roman" w:cs="Times New Roman"/>
+          <w:color w:val="000000"/>
+          <w:kern w:val="0"/>
+          <w:lang w:eastAsia="it-IT"/>
+          <w14:ligatures w14:val="none"/>
+        </w:rPr>
+        <w:t>constraints</w:t>
+      </w:r>
+      <w:proofErr w:type="spellEnd"/>
+      <w:r>
+        <w:rPr>
+          <w:rFonts w:ascii="Times New Roman" w:hAnsi="Times New Roman" w:cs="Times New Roman"/>
+          <w:color w:val="000000"/>
+          <w:kern w:val="0"/>
+          <w:lang w:eastAsia="it-IT"/>
+          <w14:ligatures w14:val="none"/>
+        </w:rPr>
+        <w:t xml:space="preserve"> (tramite per esempio una lista puntata o </w:t>
+      </w:r>
+      <w:proofErr w:type="spellStart"/>
+      <w:r>
+        <w:rPr>
+          <w:rFonts w:ascii="Times New Roman" w:hAnsi="Times New Roman" w:cs="Times New Roman"/>
+          <w:color w:val="000000"/>
+          <w:kern w:val="0"/>
+          <w:lang w:eastAsia="it-IT"/>
+          <w14:ligatures w14:val="none"/>
+        </w:rPr>
+        <w:t>qualcos</w:t>
+      </w:r>
+      <w:proofErr w:type="spellEnd"/>
+      <w:r>
+        <w:rPr>
+          <w:rFonts w:ascii="Times New Roman" w:hAnsi="Times New Roman" w:cs="Times New Roman"/>
+          <w:color w:val="000000"/>
+          <w:kern w:val="0"/>
+          <w:lang w:eastAsia="it-IT"/>
+          <w14:ligatures w14:val="none"/>
+        </w:rPr>
+        <w:t xml:space="preserve"> altro)</w:t>
+      </w:r>
+    </w:p>
+    <w:p>
+      <w:pPr>
+        <w:spacing w:before="100" w:beforeAutospacing="1" w:after="100" w:afterAutospacing="1"/>
+        <w:jc w:val="both"/>
+        <w:rPr>
+          <w:rFonts w:ascii="Times New Roman" w:hAnsi="Times New Roman" w:cs="Times New Roman"/>
+          <w:color w:val="000000"/>
+          <w:kern w:val="0"/>
+          <w:lang w:eastAsia="it-IT"/>
+          <w14:ligatures w14:val="none"/>
+        </w:rPr>
+      </w:pPr>
+      <w:r>
+        <w:rPr>
+          <w:rFonts w:ascii="Times New Roman" w:hAnsi="Times New Roman" w:cs="Times New Roman"/>
+          <w:color w:val="000000"/>
+          <w:kern w:val="0"/>
+          <w:lang w:eastAsia="it-IT"/>
+          <w14:ligatures w14:val="none"/>
+        </w:rPr>
+        <w:t xml:space="preserve"> Studenti, Esami, Prove e Docenti. La classe Studenti presenta tre attributi: il nome (di tipo stringa), il cognome (stringa) e il numero di matricola (</w:t>
+      </w:r>
+      <w:proofErr w:type="spellStart"/>
+      <w:r>
+        <w:rPr>
+          <w:rFonts w:ascii="Times New Roman" w:hAnsi="Times New Roman" w:cs="Times New Roman"/>
+          <w:color w:val="000000"/>
+          <w:kern w:val="0"/>
+          <w:lang w:eastAsia="it-IT"/>
+          <w14:ligatures w14:val="none"/>
+        </w:rPr>
+        <w:t>int</w:t>
+      </w:r>
+      <w:proofErr w:type="spellEnd"/>
+      <w:r>
+        <w:rPr>
+          <w:rFonts w:ascii="Times New Roman" w:hAnsi="Times New Roman" w:cs="Times New Roman"/>
+          <w:color w:val="000000"/>
+          <w:kern w:val="0"/>
+          <w:lang w:eastAsia="it-IT"/>
+          <w14:ligatures w14:val="none"/>
+        </w:rPr>
+        <w:t>), che costituisce la chiave primaria. La classe Esami contiene le informazioni relative agli esami specificando quattro attributi: il nome dell’esame (stringa), il codice identificativo (stringa), che costituisce la chiave primaria, il numero dei cfu assegnati (di tipo intero) e l’anno accademico a cui appartiene. La classe Docenti contiene le informazioni relative ai docenti, specificate dagli attributi: nome (stringa), cognome (stringa), indirizzo e-mail (stringa), password (stringa) e l’ID (chiave primaria, di tipo intero).</w:t>
       </w:r>
       <w:r>
         <w:rPr>
@@ -2584,13 +2852,10 @@
           <w:lang w:eastAsia="it-IT"/>
           <w14:ligatures w14:val="none"/>
         </w:rPr>
-        <w:t>Successivamente, vi è la classe Prove, che contiene, appunto, informazioni riguardanti la prova stessa, quali l’identificativo (chiave primaria, di tipo stringa), la tipologia (stringa), il nome (stringa), il tipo di voto (stringa), il peso (int), la sufficienza (int), la data (date) e l’ora (string) in cui viene svolta, e la data di scadenza (date). </w:t>
-      </w:r>
-    </w:p>
-    <w:p>
-      <w:pPr>
-        <w:spacing w:before="100" w:beforeAutospacing="1" w:after="100" w:afterAutospacing="1"/>
-        <w:jc w:val="both"/>
+        <w:t>Successivamente, vi è la classe Prove, che contiene, appunto, informazioni riguardanti la prova stessa, quali l’identificativo (chiave primaria, di tipo stringa), la tipologia (stringa), il nome (stringa), il tipo di voto (stringa), il peso (</w:t>
+      </w:r>
+      <w:proofErr w:type="spellStart"/>
+      <w:r>
         <w:rPr>
           <w:rFonts w:ascii="Times New Roman" w:hAnsi="Times New Roman" w:cs="Times New Roman"/>
           <w:color w:val="000000"/>
@@ -2598,7 +2863,9 @@
           <w:lang w:eastAsia="it-IT"/>
           <w14:ligatures w14:val="none"/>
         </w:rPr>
-      </w:pPr>
+        <w:t>int</w:t>
+      </w:r>
+      <w:proofErr w:type="spellEnd"/>
       <w:r>
         <w:rPr>
           <w:rFonts w:ascii="Times New Roman" w:hAnsi="Times New Roman" w:cs="Times New Roman"/>
@@ -2607,8 +2874,9 @@
           <w:lang w:eastAsia="it-IT"/>
           <w14:ligatures w14:val="none"/>
         </w:rPr>
-        <w:t xml:space="preserve">La classe Studenti è messa in relazione con la classe Esami attraverso una relazione ‘molti a molti’ “Registrazione_esame”, la quale contiene informazioni sul voto (di tipo int) e la data di superamento (Date). Studenti possiede un’altra relazione ‘molti a molti’ “Appelli” che contiene informazioni riguardanti un appello dell’esame. Essa ha come attributi: il voto (int), lo stato di superamento (Boolean). La classe Esami è, a sua volta, messa in relazione con la classe Docenti attraverso la relazione ‘molti a molti’ denominata “Creazione_esame”, la quale possiede l’attributo “ruolo_docente”. Essa è inoltre messa in relazione con la classe Prove con una ‘uno </w:t>
-      </w:r>
+        <w:t>), la sufficienza (</w:t>
+      </w:r>
+      <w:proofErr w:type="spellStart"/>
       <w:r>
         <w:rPr>
           <w:rFonts w:ascii="Times New Roman" w:hAnsi="Times New Roman" w:cs="Times New Roman"/>
@@ -2617,13 +2885,223 @@
           <w:lang w:eastAsia="it-IT"/>
           <w14:ligatures w14:val="none"/>
         </w:rPr>
+        <w:t>int</w:t>
+      </w:r>
+      <w:proofErr w:type="spellEnd"/>
+      <w:r>
+        <w:rPr>
+          <w:rFonts w:ascii="Times New Roman" w:hAnsi="Times New Roman" w:cs="Times New Roman"/>
+          <w:color w:val="000000"/>
+          <w:kern w:val="0"/>
+          <w:lang w:eastAsia="it-IT"/>
+          <w14:ligatures w14:val="none"/>
+        </w:rPr>
+        <w:t>), la data (date) e l’ora (</w:t>
+      </w:r>
+      <w:proofErr w:type="spellStart"/>
+      <w:r>
+        <w:rPr>
+          <w:rFonts w:ascii="Times New Roman" w:hAnsi="Times New Roman" w:cs="Times New Roman"/>
+          <w:color w:val="000000"/>
+          <w:kern w:val="0"/>
+          <w:lang w:eastAsia="it-IT"/>
+          <w14:ligatures w14:val="none"/>
+        </w:rPr>
+        <w:t>string</w:t>
+      </w:r>
+      <w:proofErr w:type="spellEnd"/>
+      <w:r>
+        <w:rPr>
+          <w:rFonts w:ascii="Times New Roman" w:hAnsi="Times New Roman" w:cs="Times New Roman"/>
+          <w:color w:val="000000"/>
+          <w:kern w:val="0"/>
+          <w:lang w:eastAsia="it-IT"/>
+          <w14:ligatures w14:val="none"/>
+        </w:rPr>
+        <w:t>) in cui viene svolta, e la data di scadenza (date). </w:t>
+      </w:r>
+    </w:p>
+    <w:p>
+      <w:pPr>
+        <w:spacing w:before="100" w:beforeAutospacing="1" w:after="100" w:afterAutospacing="1"/>
+        <w:jc w:val="both"/>
+        <w:rPr>
+          <w:rFonts w:ascii="Times New Roman" w:hAnsi="Times New Roman" w:cs="Times New Roman"/>
+          <w:color w:val="000000"/>
+          <w:kern w:val="0"/>
+          <w:lang w:eastAsia="it-IT"/>
+          <w14:ligatures w14:val="none"/>
+        </w:rPr>
+      </w:pPr>
+      <w:r>
+        <w:rPr>
+          <w:rFonts w:ascii="Times New Roman" w:hAnsi="Times New Roman" w:cs="Times New Roman"/>
+          <w:color w:val="000000"/>
+          <w:kern w:val="0"/>
+          <w:lang w:eastAsia="it-IT"/>
+          <w14:ligatures w14:val="none"/>
+        </w:rPr>
         <w:lastRenderedPageBreak/>
-        <w:t>a molti’, denominata “haProve”. La classe Prove è, a sua volta, messa in relazione con la classe Docenti con una relazione ‘molti a uno’ denominata “Crea”. </w:t>
-      </w:r>
-    </w:p>
-    <w:p>
-      <w:pPr>
-        <w:pStyle w:val="NormaleWeb"/>
+        <w:t>La classe Studenti è messa in relazione con la classe Esami attraverso una relazione ‘molti a molti’ “</w:t>
+      </w:r>
+      <w:proofErr w:type="spellStart"/>
+      <w:r>
+        <w:rPr>
+          <w:rFonts w:ascii="Times New Roman" w:hAnsi="Times New Roman" w:cs="Times New Roman"/>
+          <w:color w:val="000000"/>
+          <w:kern w:val="0"/>
+          <w:lang w:eastAsia="it-IT"/>
+          <w14:ligatures w14:val="none"/>
+        </w:rPr>
+        <w:t>Registrazione_esame</w:t>
+      </w:r>
+      <w:proofErr w:type="spellEnd"/>
+      <w:r>
+        <w:rPr>
+          <w:rFonts w:ascii="Times New Roman" w:hAnsi="Times New Roman" w:cs="Times New Roman"/>
+          <w:color w:val="000000"/>
+          <w:kern w:val="0"/>
+          <w:lang w:eastAsia="it-IT"/>
+          <w14:ligatures w14:val="none"/>
+        </w:rPr>
+        <w:t xml:space="preserve">”, la quale contiene informazioni sul voto (di tipo </w:t>
+      </w:r>
+      <w:proofErr w:type="spellStart"/>
+      <w:r>
+        <w:rPr>
+          <w:rFonts w:ascii="Times New Roman" w:hAnsi="Times New Roman" w:cs="Times New Roman"/>
+          <w:color w:val="000000"/>
+          <w:kern w:val="0"/>
+          <w:lang w:eastAsia="it-IT"/>
+          <w14:ligatures w14:val="none"/>
+        </w:rPr>
+        <w:t>int</w:t>
+      </w:r>
+      <w:proofErr w:type="spellEnd"/>
+      <w:r>
+        <w:rPr>
+          <w:rFonts w:ascii="Times New Roman" w:hAnsi="Times New Roman" w:cs="Times New Roman"/>
+          <w:color w:val="000000"/>
+          <w:kern w:val="0"/>
+          <w:lang w:eastAsia="it-IT"/>
+          <w14:ligatures w14:val="none"/>
+        </w:rPr>
+        <w:t>) e la data di superamento (Date). Studenti possiede un’altra relazione ‘molti a molti’ “Appelli” che contiene informazioni riguardanti un appello dell’esame. Essa ha come attributi: il voto (</w:t>
+      </w:r>
+      <w:proofErr w:type="spellStart"/>
+      <w:r>
+        <w:rPr>
+          <w:rFonts w:ascii="Times New Roman" w:hAnsi="Times New Roman" w:cs="Times New Roman"/>
+          <w:color w:val="000000"/>
+          <w:kern w:val="0"/>
+          <w:lang w:eastAsia="it-IT"/>
+          <w14:ligatures w14:val="none"/>
+        </w:rPr>
+        <w:t>int</w:t>
+      </w:r>
+      <w:proofErr w:type="spellEnd"/>
+      <w:r>
+        <w:rPr>
+          <w:rFonts w:ascii="Times New Roman" w:hAnsi="Times New Roman" w:cs="Times New Roman"/>
+          <w:color w:val="000000"/>
+          <w:kern w:val="0"/>
+          <w:lang w:eastAsia="it-IT"/>
+          <w14:ligatures w14:val="none"/>
+        </w:rPr>
+        <w:t>), lo stato di superamento (</w:t>
+      </w:r>
+      <w:proofErr w:type="spellStart"/>
+      <w:r>
+        <w:rPr>
+          <w:rFonts w:ascii="Times New Roman" w:hAnsi="Times New Roman" w:cs="Times New Roman"/>
+          <w:color w:val="000000"/>
+          <w:kern w:val="0"/>
+          <w:lang w:eastAsia="it-IT"/>
+          <w14:ligatures w14:val="none"/>
+        </w:rPr>
+        <w:t>Boolean</w:t>
+      </w:r>
+      <w:proofErr w:type="spellEnd"/>
+      <w:r>
+        <w:rPr>
+          <w:rFonts w:ascii="Times New Roman" w:hAnsi="Times New Roman" w:cs="Times New Roman"/>
+          <w:color w:val="000000"/>
+          <w:kern w:val="0"/>
+          <w:lang w:eastAsia="it-IT"/>
+          <w14:ligatures w14:val="none"/>
+        </w:rPr>
+        <w:t>). La classe Esami è, a sua volta, messa in relazione con la classe Docenti attraverso la relazione ‘molti a molti’ denominata “</w:t>
+      </w:r>
+      <w:proofErr w:type="spellStart"/>
+      <w:r>
+        <w:rPr>
+          <w:rFonts w:ascii="Times New Roman" w:hAnsi="Times New Roman" w:cs="Times New Roman"/>
+          <w:color w:val="000000"/>
+          <w:kern w:val="0"/>
+          <w:lang w:eastAsia="it-IT"/>
+          <w14:ligatures w14:val="none"/>
+        </w:rPr>
+        <w:t>Creazione_esame</w:t>
+      </w:r>
+      <w:proofErr w:type="spellEnd"/>
+      <w:r>
+        <w:rPr>
+          <w:rFonts w:ascii="Times New Roman" w:hAnsi="Times New Roman" w:cs="Times New Roman"/>
+          <w:color w:val="000000"/>
+          <w:kern w:val="0"/>
+          <w:lang w:eastAsia="it-IT"/>
+          <w14:ligatures w14:val="none"/>
+        </w:rPr>
+        <w:t>”, la quale possiede l’attributo “</w:t>
+      </w:r>
+      <w:proofErr w:type="spellStart"/>
+      <w:r>
+        <w:rPr>
+          <w:rFonts w:ascii="Times New Roman" w:hAnsi="Times New Roman" w:cs="Times New Roman"/>
+          <w:color w:val="000000"/>
+          <w:kern w:val="0"/>
+          <w:lang w:eastAsia="it-IT"/>
+          <w14:ligatures w14:val="none"/>
+        </w:rPr>
+        <w:t>ruolo_docente</w:t>
+      </w:r>
+      <w:proofErr w:type="spellEnd"/>
+      <w:r>
+        <w:rPr>
+          <w:rFonts w:ascii="Times New Roman" w:hAnsi="Times New Roman" w:cs="Times New Roman"/>
+          <w:color w:val="000000"/>
+          <w:kern w:val="0"/>
+          <w:lang w:eastAsia="it-IT"/>
+          <w14:ligatures w14:val="none"/>
+        </w:rPr>
+        <w:t>”. Essa è inoltre messa in relazione con la classe Prove con una ‘uno a molti’, denominata “</w:t>
+      </w:r>
+      <w:proofErr w:type="spellStart"/>
+      <w:r>
+        <w:rPr>
+          <w:rFonts w:ascii="Times New Roman" w:hAnsi="Times New Roman" w:cs="Times New Roman"/>
+          <w:color w:val="000000"/>
+          <w:kern w:val="0"/>
+          <w:lang w:eastAsia="it-IT"/>
+          <w14:ligatures w14:val="none"/>
+        </w:rPr>
+        <w:t>haProve</w:t>
+      </w:r>
+      <w:proofErr w:type="spellEnd"/>
+      <w:r>
+        <w:rPr>
+          <w:rFonts w:ascii="Times New Roman" w:hAnsi="Times New Roman" w:cs="Times New Roman"/>
+          <w:color w:val="000000"/>
+          <w:kern w:val="0"/>
+          <w:lang w:eastAsia="it-IT"/>
+          <w14:ligatures w14:val="none"/>
+        </w:rPr>
+        <w:t>”. La classe Prove è, a sua volta, messa in relazione con la classe Docenti con una relazione ‘molti a uno’ denominata “Crea”. </w:t>
+      </w:r>
+    </w:p>
+    <w:p>
+      <w:pPr>
+        <w:pStyle w:val="NormalWeb"/>
         <w:ind w:left="360"/>
         <w:jc w:val="both"/>
       </w:pPr>
@@ -2633,6 +3111,7 @@
           <w:lang w:eastAsia="it-IT"/>
           <w14:ligatures w14:val="standardContextual"/>
         </w:rPr>
+        <w:lastRenderedPageBreak/>
         <w:drawing>
           <wp:inline distT="0" distB="0" distL="0" distR="0" wp14:anchorId="35D83176" wp14:editId="41EE5482">
             <wp:extent cx="8099052" cy="5229167"/>
@@ -2685,58 +3164,147 @@
     </w:p>
     <w:p>
       <w:pPr>
-        <w:rPr>
-          <w:rFonts w:ascii="Times New Roman" w:eastAsia="Times New Roman" w:hAnsi="Times New Roman" w:cs="Times New Roman"/>
-          <w:kern w:val="0"/>
-          <w:lang w:eastAsia="it-IT"/>
-          <w14:ligatures w14:val="none"/>
-        </w:rPr>
-      </w:pPr>
-      <w:r>
-        <w:rPr>
-          <w:rFonts w:ascii="Times New Roman" w:eastAsia="Times New Roman" w:hAnsi="Times New Roman" w:cs="Times New Roman"/>
-          <w:color w:val="000000"/>
-          <w:kern w:val="0"/>
-          <w:lang w:eastAsia="it-IT"/>
-          <w14:ligatures w14:val="none"/>
-        </w:rPr>
+        <w:pStyle w:val="Heading1"/>
+      </w:pPr>
+      <w:bookmarkStart w:id="7" w:name="_Toc141659742"/>
+      <w:r>
         <w:lastRenderedPageBreak/>
-        <w:t>Abbiamo identificato delle tabelle aggiuntive per quelle che avevano bisogno di una history (che non appaiono nello schema qui sopra, perché non hanno relazioni con esso).</w:t>
-      </w:r>
-      <w:bookmarkStart w:id="7" w:name="_GoBack"/>
+        <w:t>Progettazione logica</w:t>
+      </w:r>
       <w:bookmarkEnd w:id="7"/>
     </w:p>
     <w:p>
       <w:pPr>
-        <w:pStyle w:val="Titolo1"/>
-      </w:pPr>
-      <w:bookmarkStart w:id="8" w:name="_Toc141262451"/>
-      <w:r>
-        <w:t>Progettazione logica</w:t>
-      </w:r>
-      <w:bookmarkEnd w:id="8"/>
-    </w:p>
-    <w:p>
-      <w:pPr>
-        <w:pStyle w:val="NormaleWeb"/>
-        <w:jc w:val="both"/>
-      </w:pPr>
-      <w:r>
-        <w:t xml:space="preserve">Successivamente, partendo dalla progettazione concettuale, abbiamo proseguito con la progettazione logica. </w:t>
-      </w:r>
-    </w:p>
-    <w:p>
-      <w:pPr>
-        <w:pStyle w:val="NormaleWeb"/>
-        <w:jc w:val="both"/>
-      </w:pPr>
-      <w:r>
-        <w:t xml:space="preserve">Abbiamo trasformato le relazioni ‘molti a uno’ e ‘uno a molti’ aggiungendo le chiavi esterne necessarie. In Prove è stata aggiunta la chiave esterna IdE di tipo stringa, che punta ad Esami. Per la relazione Creazione_esame, invece, è stata creata un’ulteriore tabella Creazione_esame, contenente le due chiavi esterne IdD per Docenti (di tipo int) e IdE per Esami (di tipo stringa). Successivamente sono state trasformate le relazioni molti a molti. All’interno di Registrazione_esame sono state aggiunte le due chiavi esterne IdS e IdE, entrambe di tipo stringa, rispettivamente per la tabella Studenti e per la tabella Esami. Similmente, all’interno di Appelli sono state aggiunte IdS e IdP, chiavi esterne per Studenti, di tipo stringa, e Prove, di tipo int. </w:t>
-      </w:r>
-    </w:p>
-    <w:p>
-      <w:pPr>
-        <w:pStyle w:val="NormaleWeb"/>
+        <w:pStyle w:val="NormalWeb"/>
+        <w:jc w:val="both"/>
+      </w:pPr>
+      <w:r>
+        <w:t>Successivamente, partendo dalla progettazione concettuale, abbiamo proseguito con la progettazione logica</w:t>
+      </w:r>
+      <w:r>
+        <w:t xml:space="preserve"> traducendo il nostro schema ad oggetti in uno schema relazionale</w:t>
+      </w:r>
+      <w:r>
+        <w:t>.</w:t>
+      </w:r>
+    </w:p>
+    <w:p>
+      <w:pPr>
+        <w:pStyle w:val="NormalWeb"/>
+        <w:jc w:val="both"/>
+      </w:pPr>
+      <w:r>
+        <w:t>//da modificare la descrizione dello schema relazionale</w:t>
+      </w:r>
+    </w:p>
+    <w:p>
+      <w:pPr>
+        <w:pStyle w:val="NormalWeb"/>
+        <w:jc w:val="both"/>
+      </w:pPr>
+      <w:r>
+        <w:t xml:space="preserve">Abbiamo trasformato le relazioni ‘molti a uno’ e ‘uno a molti’ aggiungendo le chiavi esterne necessarie. In Prove è stata aggiunta la chiave esterna </w:t>
+      </w:r>
+      <w:proofErr w:type="spellStart"/>
+      <w:r>
+        <w:t>IdE</w:t>
+      </w:r>
+      <w:proofErr w:type="spellEnd"/>
+      <w:r>
+        <w:t xml:space="preserve"> di tipo stringa, che punta ad Esami. Per la relazione </w:t>
+      </w:r>
+      <w:proofErr w:type="spellStart"/>
+      <w:r>
+        <w:t>Creazione_esame</w:t>
+      </w:r>
+      <w:proofErr w:type="spellEnd"/>
+      <w:r>
+        <w:t xml:space="preserve">, invece, è stata creata un’ulteriore tabella </w:t>
+      </w:r>
+      <w:proofErr w:type="spellStart"/>
+      <w:r>
+        <w:t>Creazione_esame</w:t>
+      </w:r>
+      <w:proofErr w:type="spellEnd"/>
+      <w:r>
+        <w:t xml:space="preserve">, contenente le due chiavi esterne </w:t>
+      </w:r>
+      <w:proofErr w:type="spellStart"/>
+      <w:r>
+        <w:t>IdD</w:t>
+      </w:r>
+      <w:proofErr w:type="spellEnd"/>
+      <w:r>
+        <w:t xml:space="preserve"> per Docenti (di tipo </w:t>
+      </w:r>
+      <w:proofErr w:type="spellStart"/>
+      <w:r>
+        <w:t>int</w:t>
+      </w:r>
+      <w:proofErr w:type="spellEnd"/>
+      <w:r>
+        <w:t xml:space="preserve">) e </w:t>
+      </w:r>
+      <w:proofErr w:type="spellStart"/>
+      <w:r>
+        <w:t>IdE</w:t>
+      </w:r>
+      <w:proofErr w:type="spellEnd"/>
+      <w:r>
+        <w:t xml:space="preserve"> per Esami (di tipo stringa). Successivamente sono state trasformate le relazioni molti a molti. All’interno di </w:t>
+      </w:r>
+      <w:proofErr w:type="spellStart"/>
+      <w:r>
+        <w:t>Registrazione_esame</w:t>
+      </w:r>
+      <w:proofErr w:type="spellEnd"/>
+      <w:r>
+        <w:t xml:space="preserve"> sono state aggiunte le due chiavi esterne </w:t>
+      </w:r>
+      <w:proofErr w:type="spellStart"/>
+      <w:r>
+        <w:t>IdS</w:t>
+      </w:r>
+      <w:proofErr w:type="spellEnd"/>
+      <w:r>
+        <w:t xml:space="preserve"> e </w:t>
+      </w:r>
+      <w:proofErr w:type="spellStart"/>
+      <w:r>
+        <w:t>IdE</w:t>
+      </w:r>
+      <w:proofErr w:type="spellEnd"/>
+      <w:r>
+        <w:t xml:space="preserve">, entrambe di tipo stringa, rispettivamente per la tabella Studenti e per la tabella Esami. Similmente, all’interno di Appelli sono state aggiunte </w:t>
+      </w:r>
+      <w:proofErr w:type="spellStart"/>
+      <w:r>
+        <w:t>IdS</w:t>
+      </w:r>
+      <w:proofErr w:type="spellEnd"/>
+      <w:r>
+        <w:t xml:space="preserve"> e </w:t>
+      </w:r>
+      <w:proofErr w:type="spellStart"/>
+      <w:r>
+        <w:t>IdP</w:t>
+      </w:r>
+      <w:proofErr w:type="spellEnd"/>
+      <w:r>
+        <w:t xml:space="preserve">, chiavi esterne per Studenti, di tipo stringa, e Prove, di tipo </w:t>
+      </w:r>
+      <w:proofErr w:type="spellStart"/>
+      <w:r>
+        <w:t>int</w:t>
+      </w:r>
+      <w:proofErr w:type="spellEnd"/>
+      <w:r>
+        <w:t xml:space="preserve">. </w:t>
+      </w:r>
+    </w:p>
+    <w:p>
+      <w:pPr>
+        <w:pStyle w:val="NormalWeb"/>
         <w:jc w:val="center"/>
         <w:rPr>
           <w:rFonts w:ascii="CMR10" w:hAnsi="CMR10"/>
@@ -2750,14 +3318,13 @@
           <w:noProof/>
           <w:sz w:val="20"/>
           <w:szCs w:val="20"/>
-          <w:lang w:eastAsia="it-IT"/>
           <w14:ligatures w14:val="standardContextual"/>
         </w:rPr>
         <w:drawing>
-          <wp:inline distT="0" distB="0" distL="0" distR="0" wp14:anchorId="6F2CD47E" wp14:editId="25E0DABD">
-            <wp:extent cx="5731510" cy="4573270"/>
-            <wp:effectExtent l="0" t="0" r="0" b="0"/>
-            <wp:docPr id="630224057" name="Picture 2" descr="A picture containing text, diagram, screenshot, number&#10;&#10;Description automatically generated"/>
+          <wp:inline distT="0" distB="0" distL="0" distR="0" wp14:anchorId="001811A1" wp14:editId="4C39D9AE">
+            <wp:extent cx="5731510" cy="4327525"/>
+            <wp:effectExtent l="0" t="0" r="2540" b="0"/>
+            <wp:docPr id="1375401371" name="Picture 2" descr="A screenshot of a computer&#10;&#10;Description automatically generated"/>
             <wp:cNvGraphicFramePr>
               <a:graphicFrameLocks xmlns:a="http://schemas.openxmlformats.org/drawingml/2006/main" noChangeAspect="1"/>
             </wp:cNvGraphicFramePr>
@@ -2765,7 +3332,7 @@
               <a:graphicData uri="http://schemas.openxmlformats.org/drawingml/2006/picture">
                 <pic:pic xmlns:pic="http://schemas.openxmlformats.org/drawingml/2006/picture">
                   <pic:nvPicPr>
-                    <pic:cNvPr id="630224057" name="Picture 2" descr="A picture containing text, diagram, screenshot, number&#10;&#10;Description automatically generated"/>
+                    <pic:cNvPr id="1375401371" name="Picture 2" descr="A screenshot of a computer&#10;&#10;Description automatically generated"/>
                     <pic:cNvPicPr/>
                   </pic:nvPicPr>
                   <pic:blipFill>
@@ -2783,7 +3350,7 @@
                   <pic:spPr>
                     <a:xfrm>
                       <a:off x="0" y="0"/>
-                      <a:ext cx="5731510" cy="4573270"/>
+                      <a:ext cx="5731510" cy="4327525"/>
                     </a:xfrm>
                     <a:prstGeom prst="rect">
                       <a:avLst/>
@@ -2798,7 +3365,7 @@
     </w:p>
     <w:p>
       <w:pPr>
-        <w:pStyle w:val="NormaleWeb"/>
+        <w:pStyle w:val="NormalWeb"/>
         <w:jc w:val="center"/>
         <w:rPr>
           <w:rFonts w:ascii="CMR10" w:hAnsi="CMR10"/>
@@ -2809,7 +3376,7 @@
     </w:p>
     <w:p>
       <w:pPr>
-        <w:pStyle w:val="NormaleWeb"/>
+        <w:pStyle w:val="NormalWeb"/>
         <w:jc w:val="center"/>
         <w:rPr>
           <w:rFonts w:ascii="CMR10" w:hAnsi="CMR10"/>
@@ -2820,158 +3387,295 @@
     </w:p>
     <w:p>
       <w:pPr>
-        <w:pStyle w:val="Titolo1"/>
-      </w:pPr>
-      <w:bookmarkStart w:id="9" w:name="_Toc141262452"/>
-      <w:r>
-        <w:lastRenderedPageBreak/>
-        <w:t>Progettazione fisica</w:t>
-      </w:r>
-      <w:bookmarkEnd w:id="9"/>
-    </w:p>
-    <w:p>
-      <w:pPr>
-        <w:pStyle w:val="NormaleWeb"/>
-        <w:jc w:val="both"/>
-      </w:pPr>
-      <w:r>
-        <w:t>Una volta completate con successo sia la progettazione concettuale che la progettazione logica del nostro database, siamo stati in grado di ottenere una visione chiara e completa del sistema</w:t>
-      </w:r>
-      <w:r>
-        <w:t xml:space="preserve"> così da procedere con la progettazione fisica del database.</w:t>
-      </w:r>
-    </w:p>
-    <w:p>
-      <w:pPr>
-        <w:pStyle w:val="NormaleWeb"/>
-        <w:jc w:val="both"/>
-      </w:pPr>
-      <w:r>
-        <w:t>Inizialmente, abbiamo scelto di utilizzare il DBMS SQLite per diversi motivi che si sono dimostrati molto validi per le nostre esigenze specifiche. In primo luogo, l'aspetto della leggerezza ha giocato un ruolo fondamentale nella decisione. SQLite offre un database senza server, incorporato all'interno delle nostre applicazioni, il che ha comportato un notevole vantaggio in termini di efficienza e risorse di sistema. Le prestazioni di questo DBMS sono state sorprendenti, grazie alla sua natura leggera, alla mancanza di configurazioni complesse e alle transazioni locali che hanno reso le operazioni di lettura e scrittura molto rapide ed efficienti. Questo ci ha consentito di ottenere elevate prestazioni del database anche in situazioni in cui era richiesta una rapida elaborazione dei dati.</w:t>
-      </w:r>
-    </w:p>
-    <w:p>
-      <w:pPr>
-        <w:pStyle w:val="NormaleWeb"/>
-        <w:jc w:val="both"/>
-      </w:pPr>
-      <w:r>
-        <w:t xml:space="preserve">Un altro aspetto cruciale nella nostra scelta è stato il supporto multipiattaforma offerto da SQLite. La possibilità di utilizzare il database su diverse piattaforme ci ha garantito una maggiore flessibilità nell'implementazione delle nostre applicazioni, </w:t>
-      </w:r>
-      <w:r>
-        <w:t>permettendo le componenti del gruppo di lavorare facilmente sull’app data la presenza di sistemi operativi diversi</w:t>
-      </w:r>
-      <w:r>
-        <w:t>.</w:t>
-      </w:r>
-    </w:p>
-    <w:p>
-      <w:pPr>
-        <w:pStyle w:val="NormaleWeb"/>
-        <w:jc w:val="both"/>
-      </w:pPr>
-      <w:r>
-        <w:t>Tuttavia, verso la fase finale della progettazione, abbiamo iniziato a notare alcune limitazioni e carenze associate all'utilizzo di SQLite come DBMS principale. In particolare, abbiamo riconosciuto che mancava</w:t>
-      </w:r>
-      <w:r>
-        <w:t>no</w:t>
-      </w:r>
-      <w:r>
-        <w:t xml:space="preserve"> alcune delle funzionalità più avanzate necessarie per un'amministrazione dei dati sofisticata e per gestire progetti di maggiore complessità. La scalabilità di SQLite si è rivelata una sfida, poiché iniziavamo a lavorare con un sistema più grande e complesso, </w:t>
-      </w:r>
-      <w:r>
-        <w:t>si è sentita la necessità</w:t>
-      </w:r>
-      <w:r>
-        <w:t xml:space="preserve"> di un DBMS in grado di affrontare carichi di lavoro più impegnativi e supportare un numero maggiore di utenti concorrenti.</w:t>
-      </w:r>
-    </w:p>
-    <w:p>
-      <w:pPr>
-        <w:pStyle w:val="NormaleWeb"/>
-        <w:jc w:val="both"/>
-      </w:pPr>
-      <w:r>
-        <w:t>Dopo un'attenta valutazione delle nostre esigenze, abbiamo deciso di migrare il nostro database e tutte le informazioni ad esso associate a PostgreSQL, un sistema di gestione di database relazionale (RDBMS) che ci ha fornito una vasta gamma di funzionalità avanzate. Questa decisione è stata guidata dal desiderio di sfruttare al meglio le potenzialità offerte da PostgreSQL, tra cui l'utilizzo di trigger per gestire automaticamente gli eventi di database, le funzioni definite dall'utente per personalizzare l'elaborazione dei dati e la scalabilità per gestire progetti complessi con un numero crescente di utenti e dati.</w:t>
-      </w:r>
-    </w:p>
-    <w:p>
-      <w:pPr>
-        <w:pStyle w:val="NormaleWeb"/>
-        <w:jc w:val="both"/>
-      </w:pPr>
-      <w:r>
-        <w:t>La migrazione al nuovo RDBMS ha rappresentato una sfida tecnica, ma ci ha fornito la soluzione più adatta alle nostre esigenze e ci ha permesso di raggiungere una maggiore efficienza e flessibilità nella gestione del database.</w:t>
-      </w:r>
-      <w:r>
-        <w:t xml:space="preserve"> </w:t>
-      </w:r>
-    </w:p>
-    <w:p>
-      <w:pPr>
-        <w:pStyle w:val="NormaleWeb"/>
-        <w:jc w:val="both"/>
-        <w:rPr>
-          <w:rFonts w:ascii="NimbusSanL" w:hAnsi="NimbusSanL"/>
+        <w:pStyle w:val="NormalWeb"/>
+        <w:jc w:val="center"/>
+        <w:rPr>
+          <w:rFonts w:ascii="CMR10" w:hAnsi="CMR10"/>
           <w:sz w:val="20"/>
           <w:szCs w:val="20"/>
         </w:rPr>
       </w:pPr>
-      <w:r>
-        <w:t xml:space="preserve">Di seguito vengono descritti alcuni dei vincoli implementati, i cui </w:t>
-      </w:r>
-      <w:r>
-        <w:t>costrutti per la creazione si basano sul linguaggio PostgreSQL.</w:t>
-      </w:r>
-      <w:r>
-        <w:rPr>
-          <w:rFonts w:ascii="NimbusSanL" w:hAnsi="NimbusSanL"/>
+    </w:p>
+    <w:p>
+      <w:pPr>
+        <w:pStyle w:val="NormalWeb"/>
+        <w:jc w:val="center"/>
+        <w:rPr>
+          <w:rFonts w:ascii="CMR10" w:hAnsi="CMR10"/>
           <w:sz w:val="20"/>
           <w:szCs w:val="20"/>
         </w:rPr>
+      </w:pPr>
+    </w:p>
+    <w:p>
+      <w:pPr>
+        <w:pStyle w:val="NormalWeb"/>
+        <w:rPr>
+          <w:rFonts w:ascii="CMR10" w:hAnsi="CMR10"/>
+        </w:rPr>
+      </w:pPr>
+      <w:r>
+        <w:rPr>
+          <w:rFonts w:ascii="CMR10" w:hAnsi="CMR10"/>
+        </w:rPr>
+        <w:lastRenderedPageBreak/>
+        <w:t xml:space="preserve">Durante la progettazione logica </w:t>
+      </w:r>
+      <w:r>
+        <w:rPr>
+          <w:rFonts w:ascii="CMR10" w:hAnsi="CMR10"/>
+        </w:rPr>
+        <w:t>siamo riusciti a identificare quali tabelle avrebbero avuto bisogno di una raccolta di informazioni obsolete, da ognuna di queste tabelle abbiamo poi creato una contro parte con il suffisso “_audit</w:t>
+      </w:r>
+      <w:r>
+        <w:rPr>
+          <w:rFonts w:ascii="CMR10" w:hAnsi="CMR10"/>
+        </w:rPr>
+        <w:t>”</w:t>
+      </w:r>
+      <w:r>
+        <w:rPr>
+          <w:rFonts w:ascii="CMR10" w:hAnsi="CMR10"/>
+        </w:rPr>
+        <w:t xml:space="preserve"> per riuscire ad immagazzinare i dati che non hanno pi</w:t>
+      </w:r>
+      <w:r>
+        <w:rPr>
+          <w:rFonts w:ascii="CMR10" w:hAnsi="CMR10"/>
+        </w:rPr>
+        <w:t>ù</w:t>
+      </w:r>
+      <w:r>
+        <w:rPr>
+          <w:rFonts w:ascii="CMR10" w:hAnsi="CMR10"/>
+        </w:rPr>
+        <w:t xml:space="preserve"> alcun tipo di relazione con il nostro schema corrente ma che possono pur sempre essere visualizzati ed utilizzati nel caso fossero necessari.</w:t>
+      </w:r>
+    </w:p>
+    <w:p>
+      <w:pPr>
+        <w:pStyle w:val="Heading1"/>
+      </w:pPr>
+      <w:bookmarkStart w:id="8" w:name="_Toc141659743"/>
+      <w:r>
+        <w:t>Progettazione fisica</w:t>
+      </w:r>
+      <w:bookmarkEnd w:id="8"/>
+    </w:p>
+    <w:p>
+      <w:pPr>
+        <w:pStyle w:val="NormalWeb"/>
+        <w:jc w:val="both"/>
+      </w:pPr>
+      <w:r>
+        <w:t>Una volta completate con successo sia la progettazione concettuale che la progettazione logica del nostro database, siamo stati in grado di ottenere una visione chiara e completa del sistema</w:t>
+      </w:r>
+      <w:r>
+        <w:t xml:space="preserve"> così da procedere con la progettazione fisica del database.</w:t>
+      </w:r>
+    </w:p>
+    <w:p>
+      <w:pPr>
+        <w:pStyle w:val="NormalWeb"/>
+        <w:jc w:val="both"/>
+      </w:pPr>
+      <w:r>
+        <w:t xml:space="preserve">Inizialmente, abbiamo scelto di utilizzare il DBMS </w:t>
+      </w:r>
+      <w:proofErr w:type="spellStart"/>
+      <w:r>
+        <w:t>SQLite</w:t>
+      </w:r>
+      <w:proofErr w:type="spellEnd"/>
+      <w:r>
+        <w:t xml:space="preserve"> per diversi motivi che si sono dimostrati molto validi per le nostre esigenze specifiche. In primo luogo, l'aspetto della leggerezza ha giocato un ruolo fondamentale nella decisione. </w:t>
+      </w:r>
+      <w:proofErr w:type="spellStart"/>
+      <w:r>
+        <w:t>SQLite</w:t>
+      </w:r>
+      <w:proofErr w:type="spellEnd"/>
+      <w:r>
+        <w:t xml:space="preserve"> offre un database senza server, incorporato all'interno delle nostre applicazioni, il che ha comportato un notevole vantaggio in termini di efficienza e risorse di sistema. Le prestazioni di questo DBMS sono state sorprendenti, grazie alla sua natura leggera, alla mancanza di configurazioni complesse e alle transazioni locali che hanno reso le operazioni di lettura e scrittura molto rapide ed efficienti. Questo ci ha consentito di ottenere elevate prestazioni del database anche in situazioni in cui era richiesta una rapida elaborazione dei dati.</w:t>
+      </w:r>
+    </w:p>
+    <w:p>
+      <w:pPr>
+        <w:pStyle w:val="NormalWeb"/>
+        <w:jc w:val="both"/>
+      </w:pPr>
+      <w:r>
+        <w:t xml:space="preserve">Un altro aspetto cruciale nella nostra scelta è stato il supporto multipiattaforma offerto da </w:t>
+      </w:r>
+      <w:proofErr w:type="spellStart"/>
+      <w:r>
+        <w:t>SQLite</w:t>
+      </w:r>
+      <w:proofErr w:type="spellEnd"/>
+      <w:r>
+        <w:t xml:space="preserve">. La possibilità di utilizzare il database su diverse piattaforme ci ha garantito una maggiore flessibilità nell'implementazione delle nostre applicazioni, </w:t>
+      </w:r>
+      <w:r>
+        <w:t>permettendo le componenti del gruppo di lavorare facilmente sull’app data la presenza di sistemi operativi diversi</w:t>
+      </w:r>
+      <w:r>
+        <w:t>.</w:t>
+      </w:r>
+    </w:p>
+    <w:p>
+      <w:pPr>
+        <w:pStyle w:val="NormalWeb"/>
+        <w:jc w:val="both"/>
+      </w:pPr>
+      <w:r>
+        <w:t xml:space="preserve">Tuttavia, verso la fase finale della progettazione, abbiamo iniziato a notare alcune limitazioni e carenze associate all'utilizzo di </w:t>
+      </w:r>
+      <w:proofErr w:type="spellStart"/>
+      <w:r>
+        <w:t>SQLite</w:t>
+      </w:r>
+      <w:proofErr w:type="spellEnd"/>
+      <w:r>
+        <w:t xml:space="preserve"> come DBMS principale. In particolare, abbiamo riconosciuto che mancava</w:t>
+      </w:r>
+      <w:r>
+        <w:t>no</w:t>
+      </w:r>
+      <w:r>
+        <w:t xml:space="preserve"> alcune delle funzionalità più avanzate necessarie per un'amministrazione dei dati sofisticata e per gestire progetti di maggiore complessità. La scalabilità di </w:t>
+      </w:r>
+      <w:proofErr w:type="spellStart"/>
+      <w:r>
+        <w:t>SQLite</w:t>
+      </w:r>
+      <w:proofErr w:type="spellEnd"/>
+      <w:r>
+        <w:t xml:space="preserve"> si è rivelata una sfida, poiché iniziavamo a lavorare con un sistema più grande e complesso, </w:t>
+      </w:r>
+      <w:r>
+        <w:t>si è sentita la necessità</w:t>
+      </w:r>
+      <w:r>
+        <w:t xml:space="preserve"> di un DBMS in grado di affrontare carichi di lavoro più impegnativi e supportare un numero maggiore di utenti concorrenti.</w:t>
+      </w:r>
+    </w:p>
+    <w:p>
+      <w:pPr>
+        <w:pStyle w:val="NormalWeb"/>
+        <w:jc w:val="both"/>
+      </w:pPr>
+      <w:r>
+        <w:t xml:space="preserve">Dopo un'attenta valutazione delle nostre esigenze, abbiamo deciso di migrare il nostro database e tutte le informazioni ad esso associate a </w:t>
+      </w:r>
+      <w:proofErr w:type="spellStart"/>
+      <w:r>
+        <w:t>PostgreSQL</w:t>
+      </w:r>
+      <w:proofErr w:type="spellEnd"/>
+      <w:r>
+        <w:t xml:space="preserve">, un sistema di gestione di database relazionale (RDBMS) che ci ha fornito una vasta gamma di funzionalità avanzate. Questa decisione è stata guidata dal desiderio di sfruttare al meglio le potenzialità offerte da </w:t>
+      </w:r>
+      <w:proofErr w:type="spellStart"/>
+      <w:r>
+        <w:t>PostgreSQL</w:t>
+      </w:r>
+      <w:proofErr w:type="spellEnd"/>
+      <w:r>
+        <w:t>, tra cui l'utilizzo di trigger per gestire automaticamente gli eventi di database, le funzioni definite dall'utente per personalizzare l'elaborazione dei dati e la scalabilità per gestire progetti complessi con un numero crescente di utenti e dati.</w:t>
+      </w:r>
+    </w:p>
+    <w:p>
+      <w:pPr>
+        <w:pStyle w:val="NormalWeb"/>
+        <w:jc w:val="both"/>
+      </w:pPr>
+      <w:r>
+        <w:t>La migrazione al nuovo RDBMS ha rappresentato una sfida tecnica, ma ci ha fornito la soluzione più adatta alle nostre esigenze e ci ha permesso di raggiungere una maggiore efficienza e flessibilità nella gestione del database.</w:t>
+      </w:r>
+      <w:r>
         <w:t xml:space="preserve"> </w:t>
       </w:r>
     </w:p>
     <w:p>
       <w:pPr>
-        <w:pStyle w:val="NormaleWeb"/>
-        <w:jc w:val="both"/>
-      </w:pPr>
-    </w:p>
-    <w:p>
-      <w:pPr>
-        <w:pStyle w:val="NormaleWeb"/>
-        <w:jc w:val="both"/>
-      </w:pPr>
-    </w:p>
-    <w:p>
-      <w:pPr>
-        <w:pStyle w:val="NormaleWeb"/>
-        <w:jc w:val="both"/>
-      </w:pPr>
-    </w:p>
-    <w:p>
-      <w:pPr>
-        <w:pStyle w:val="NormaleWeb"/>
-        <w:jc w:val="both"/>
-      </w:pPr>
-      <w:r>
-        <w:lastRenderedPageBreak/>
+        <w:pStyle w:val="NormalWeb"/>
+        <w:jc w:val="both"/>
+      </w:pPr>
+    </w:p>
+    <w:p>
+      <w:pPr>
+        <w:pStyle w:val="NormalWeb"/>
+        <w:jc w:val="both"/>
+      </w:pPr>
+    </w:p>
+    <w:p>
+      <w:pPr>
+        <w:pStyle w:val="NormalWeb"/>
+        <w:jc w:val="both"/>
+      </w:pPr>
+    </w:p>
+    <w:p>
+      <w:pPr>
+        <w:pStyle w:val="NormalWeb"/>
+        <w:jc w:val="both"/>
+      </w:pPr>
+    </w:p>
+    <w:p>
+      <w:pPr>
+        <w:pStyle w:val="NormalWeb"/>
+        <w:jc w:val="both"/>
+      </w:pPr>
+    </w:p>
+    <w:p>
+      <w:pPr>
+        <w:pStyle w:val="NormalWeb"/>
+        <w:jc w:val="both"/>
+      </w:pPr>
+    </w:p>
+    <w:p>
+      <w:pPr>
+        <w:pStyle w:val="NormalWeb"/>
+        <w:jc w:val="both"/>
+      </w:pPr>
+    </w:p>
+    <w:p>
+      <w:pPr>
+        <w:pStyle w:val="NormalWeb"/>
+        <w:jc w:val="both"/>
+      </w:pPr>
+      <w:r>
+        <w:t>//</w:t>
+      </w:r>
+      <w:r>
+        <w:t xml:space="preserve">da modificare: </w:t>
+      </w:r>
+      <w:r>
+        <w:t>I trigger vanno nel capitolo della struttura back-end</w:t>
+      </w:r>
+    </w:p>
+    <w:p>
+      <w:pPr>
+        <w:pStyle w:val="NormalWeb"/>
+        <w:jc w:val="both"/>
+      </w:pPr>
+      <w:r>
         <w:t xml:space="preserve">Trigger sulla tabella </w:t>
       </w:r>
       <w:r>
         <w:t>“</w:t>
       </w:r>
+      <w:proofErr w:type="spellStart"/>
       <w:r>
         <w:t>registrazione_esame</w:t>
       </w:r>
+      <w:proofErr w:type="spellEnd"/>
       <w:r>
         <w:t>”:</w:t>
       </w:r>
     </w:p>
     <w:p>
       <w:pPr>
-        <w:pStyle w:val="NormaleWeb"/>
+        <w:pStyle w:val="NormalWeb"/>
         <w:jc w:val="both"/>
       </w:pPr>
       <w:r>
@@ -3025,14 +3729,38 @@
     </w:p>
     <w:p>
       <w:pPr>
-        <w:pStyle w:val="NormaleWeb"/>
+        <w:pStyle w:val="NormalWeb"/>
         <w:jc w:val="both"/>
         <w:rPr>
           <w:u w:val="single"/>
         </w:rPr>
       </w:pPr>
       <w:r>
-        <w:t xml:space="preserve">Il trigger soprastante Passed è stato creato per verificare lo stato superamento di un determinato esame. La funzione Is_Passed() viene chiamata prima dell’inserimento e dell’aggiornamento della tabella “registrazione_esame”. Esso permette di garantire che l’esame venga registrato solamente quando tutte le prove corrispondenti sono state superate. In caso contrario viene generato un errore e l’operazione di inserimento o aggiornamento viene interrotta. </w:t>
+        <w:t xml:space="preserve">Il trigger soprastante </w:t>
+      </w:r>
+      <w:proofErr w:type="spellStart"/>
+      <w:r>
+        <w:t>Passed</w:t>
+      </w:r>
+      <w:proofErr w:type="spellEnd"/>
+      <w:r>
+        <w:t xml:space="preserve"> è stato creato per verificare lo stato superamento di un determinato esame. La funzione </w:t>
+      </w:r>
+      <w:proofErr w:type="spellStart"/>
+      <w:r>
+        <w:t>Is_Passed</w:t>
+      </w:r>
+      <w:proofErr w:type="spellEnd"/>
+      <w:r>
+        <w:t>() viene chiamata prima dell’inserimento e dell’aggiornamento della tabella “</w:t>
+      </w:r>
+      <w:proofErr w:type="spellStart"/>
+      <w:r>
+        <w:t>registrazione_esame</w:t>
+      </w:r>
+      <w:proofErr w:type="spellEnd"/>
+      <w:r>
+        <w:t xml:space="preserve">”. Esso permette di garantire che l’esame venga registrato solamente quando tutte le prove corrispondenti sono state superate. In caso contrario viene generato un errore e l’operazione di inserimento o aggiornamento viene interrotta. </w:t>
       </w:r>
       <w:r>
         <w:rPr>
@@ -3043,7 +3771,7 @@
     </w:p>
     <w:p>
       <w:pPr>
-        <w:pStyle w:val="NormaleWeb"/>
+        <w:pStyle w:val="NormalWeb"/>
         <w:jc w:val="both"/>
       </w:pPr>
       <w:r>
@@ -3052,7 +3780,7 @@
     </w:p>
     <w:p>
       <w:pPr>
-        <w:pStyle w:val="NormaleWeb"/>
+        <w:pStyle w:val="NormalWeb"/>
         <w:jc w:val="both"/>
       </w:pPr>
       <w:r>
@@ -3061,6 +3789,7 @@
           <w:lang w:eastAsia="it-IT"/>
           <w14:ligatures w14:val="standardContextual"/>
         </w:rPr>
+        <w:lastRenderedPageBreak/>
         <w:drawing>
           <wp:inline distT="0" distB="0" distL="0" distR="0" wp14:anchorId="0BDA74F6" wp14:editId="56C5C4BA">
             <wp:extent cx="5731510" cy="2944495"/>
@@ -3106,11 +3835,19 @@
     </w:p>
     <w:p>
       <w:pPr>
-        <w:pStyle w:val="NormaleWeb"/>
-        <w:jc w:val="both"/>
-      </w:pPr>
-      <w:r>
-        <w:t xml:space="preserve">Il trigger Only_One soprastante viene utilizzato per </w:t>
+        <w:pStyle w:val="NormalWeb"/>
+        <w:jc w:val="both"/>
+      </w:pPr>
+      <w:r>
+        <w:t xml:space="preserve">Il trigger </w:t>
+      </w:r>
+      <w:proofErr w:type="spellStart"/>
+      <w:r>
+        <w:t>Only_One</w:t>
+      </w:r>
+      <w:proofErr w:type="spellEnd"/>
+      <w:r>
+        <w:t xml:space="preserve"> soprastante viene utilizzato per </w:t>
       </w:r>
       <w:r>
         <w:t>controllare</w:t>
@@ -3119,12 +3856,20 @@
         <w:t xml:space="preserve"> che </w:t>
       </w:r>
       <w:r>
-        <w:t>uno studente sia iscritto solamente ad un appello di una prova. La funzione Secure_Only_One() associata viene eseguita prima dell’operazione di inserimento nella tabella Appelli. Nel caso in cui lo studente sia già iscritto all’appello viene generato un errore, e l’operazione viene interrotta.</w:t>
-      </w:r>
-    </w:p>
-    <w:p>
-      <w:pPr>
-        <w:pStyle w:val="NormaleWeb"/>
+        <w:t xml:space="preserve">uno studente sia iscritto solamente ad un appello di una prova. La funzione </w:t>
+      </w:r>
+      <w:proofErr w:type="spellStart"/>
+      <w:r>
+        <w:t>Secure_Only_One</w:t>
+      </w:r>
+      <w:proofErr w:type="spellEnd"/>
+      <w:r>
+        <w:t>() associata viene eseguita prima dell’operazione di inserimento nella tabella Appelli. Nel caso in cui lo studente sia già iscritto all’appello viene generato un errore, e l’operazione viene interrotta.</w:t>
+      </w:r>
+    </w:p>
+    <w:p>
+      <w:pPr>
+        <w:pStyle w:val="NormalWeb"/>
         <w:jc w:val="both"/>
       </w:pPr>
       <w:r>
@@ -3133,7 +3878,6 @@
           <w:lang w:eastAsia="it-IT"/>
           <w14:ligatures w14:val="standardContextual"/>
         </w:rPr>
-        <w:lastRenderedPageBreak/>
         <w:drawing>
           <wp:inline distT="0" distB="0" distL="0" distR="0" wp14:anchorId="7C18F8B8" wp14:editId="650AB349">
             <wp:extent cx="5731510" cy="3770630"/>
@@ -3179,16 +3923,32 @@
     </w:p>
     <w:p>
       <w:pPr>
-        <w:pStyle w:val="NormaleWeb"/>
-        <w:jc w:val="both"/>
-      </w:pPr>
-      <w:r>
-        <w:t xml:space="preserve">Il trigger Substitution è stato sviluppato per garantire che, dopo il sostenimento di una prova per il quale lo studente presentava già un voto, venga aggiornato lo stato della prova stessa. La funzione Is_Replaced() viene eseguita dopo l’operazione di inserimento. Se la condizione è soddisfatta, ovvero se lo studente aveva già sostenuto la prova ad un appello precedente, i dati della tabella vengono modificati seguendo il seguente criterio: </w:t>
-      </w:r>
-    </w:p>
-    <w:p>
-      <w:pPr>
-        <w:pStyle w:val="NormaleWeb"/>
+        <w:pStyle w:val="NormalWeb"/>
+        <w:jc w:val="both"/>
+      </w:pPr>
+      <w:r>
+        <w:t xml:space="preserve">Il trigger </w:t>
+      </w:r>
+      <w:proofErr w:type="spellStart"/>
+      <w:r>
+        <w:t>Substitution</w:t>
+      </w:r>
+      <w:proofErr w:type="spellEnd"/>
+      <w:r>
+        <w:t xml:space="preserve"> è stato sviluppato per garantire che, dopo il sostenimento di una prova per il quale lo studente presentava già un voto, venga aggiornato lo stato della prova stessa. La funzione </w:t>
+      </w:r>
+      <w:proofErr w:type="spellStart"/>
+      <w:r>
+        <w:t>Is_Replaced</w:t>
+      </w:r>
+      <w:proofErr w:type="spellEnd"/>
+      <w:r>
+        <w:t xml:space="preserve">() viene eseguita dopo l’operazione di inserimento. Se la condizione è soddisfatta, ovvero se lo studente aveva già sostenuto la prova ad un appello precedente, i dati della tabella vengono modificati seguendo il seguente criterio: </w:t>
+      </w:r>
+    </w:p>
+    <w:p>
+      <w:pPr>
+        <w:pStyle w:val="NormalWeb"/>
         <w:numPr>
           <w:ilvl w:val="0"/>
           <w:numId w:val="5"/>
@@ -3196,12 +3956,21 @@
         <w:jc w:val="both"/>
       </w:pPr>
       <w:r>
-        <w:t>Se la votazione ricevuta all’appello più recente (NEW.voto) è sufficiente, il voto già registrato viene sostituito da quello nuovo ricevuto;</w:t>
-      </w:r>
-    </w:p>
-    <w:p>
-      <w:pPr>
-        <w:pStyle w:val="NormaleWeb"/>
+        <w:lastRenderedPageBreak/>
+        <w:t>Se la votazione ricevuta all’appello più recente (</w:t>
+      </w:r>
+      <w:proofErr w:type="spellStart"/>
+      <w:r>
+        <w:t>NEW.voto</w:t>
+      </w:r>
+      <w:proofErr w:type="spellEnd"/>
+      <w:r>
+        <w:t>) è sufficiente, il voto già registrato viene sostituito da quello nuovo ricevuto;</w:t>
+      </w:r>
+    </w:p>
+    <w:p>
+      <w:pPr>
+        <w:pStyle w:val="NormalWeb"/>
         <w:numPr>
           <w:ilvl w:val="0"/>
           <w:numId w:val="5"/>
@@ -3209,12 +3978,28 @@
         <w:jc w:val="both"/>
       </w:pPr>
       <w:r>
-        <w:t>Se la votazione ricevuta (NEW.voto) risulta insufficiente, la prova sostenuta in precedenza viene invalidata, con conseguente registrazione della nuova (NEW.stato_superamento) a fallimento.</w:t>
-      </w:r>
-    </w:p>
-    <w:p>
-      <w:pPr>
-        <w:pStyle w:val="NormaleWeb"/>
+        <w:t>Se la votazione ricevuta (</w:t>
+      </w:r>
+      <w:proofErr w:type="spellStart"/>
+      <w:r>
+        <w:t>NEW.voto</w:t>
+      </w:r>
+      <w:proofErr w:type="spellEnd"/>
+      <w:r>
+        <w:t>) risulta insufficiente, la prova sostenuta in precedenza viene invalidata, con conseguente registrazione della nuova (</w:t>
+      </w:r>
+      <w:proofErr w:type="spellStart"/>
+      <w:r>
+        <w:t>NEW.stato_superamento</w:t>
+      </w:r>
+      <w:proofErr w:type="spellEnd"/>
+      <w:r>
+        <w:t>) a fallimento.</w:t>
+      </w:r>
+    </w:p>
+    <w:p>
+      <w:pPr>
+        <w:pStyle w:val="NormalWeb"/>
         <w:jc w:val="both"/>
       </w:pPr>
       <w:r>
@@ -3223,7 +4008,6 @@
           <w:lang w:eastAsia="it-IT"/>
           <w14:ligatures w14:val="standardContextual"/>
         </w:rPr>
-        <w:lastRenderedPageBreak/>
         <w:drawing>
           <wp:inline distT="0" distB="0" distL="0" distR="0" wp14:anchorId="668CEEE1" wp14:editId="47B51524">
             <wp:extent cx="5731510" cy="2966720"/>
@@ -3269,11 +4053,19 @@
     </w:p>
     <w:p>
       <w:pPr>
-        <w:pStyle w:val="NormaleWeb"/>
-        <w:jc w:val="both"/>
-      </w:pPr>
-      <w:r>
-        <w:t>Il trigger Double_Date_Test è stato sviluppato per garantire che uno student</w:t>
+        <w:pStyle w:val="NormalWeb"/>
+        <w:jc w:val="both"/>
+      </w:pPr>
+      <w:r>
+        <w:t xml:space="preserve">Il trigger </w:t>
+      </w:r>
+      <w:proofErr w:type="spellStart"/>
+      <w:r>
+        <w:t>Double_Date_Test</w:t>
+      </w:r>
+      <w:proofErr w:type="spellEnd"/>
+      <w:r>
+        <w:t xml:space="preserve"> è stato sviluppato per garantire che uno student</w:t>
       </w:r>
       <w:r>
         <w:t>e</w:t>
@@ -3290,8 +4082,13 @@
       <w:r>
         <w:t xml:space="preserve">La funzione </w:t>
       </w:r>
-      <w:r>
-        <w:t>Deny_Insert_Double_Date_Test() viene esegui</w:t>
+      <w:proofErr w:type="spellStart"/>
+      <w:r>
+        <w:t>Deny_Insert_Double_Date_Test</w:t>
+      </w:r>
+      <w:proofErr w:type="spellEnd"/>
+      <w:r>
+        <w:t>() viene esegui</w:t>
       </w:r>
       <w:r>
         <w:t>ta prima dell’operazione di inserimento nella tabella Prova. Nel caso in cui i dati che si stanno cercando di inserire presentino la stessa data di quella già presente nel sistema, ma l’identificativo della prova non coincida, viene generato un errore e l’operazione di inserimento viene interrotta.</w:t>
@@ -3299,52 +4096,51 @@
     </w:p>
     <w:p>
       <w:pPr>
-        <w:pStyle w:val="NormaleWeb"/>
-        <w:jc w:val="both"/>
-        <w:rPr>
-          <w:rFonts w:asciiTheme="majorHAnsi" w:eastAsiaTheme="majorEastAsia" w:hAnsiTheme="majorHAnsi" w:cstheme="majorBidi"/>
-          <w:color w:val="2F5496" w:themeColor="accent1" w:themeShade="BF"/>
-          <w:kern w:val="2"/>
-          <w:sz w:val="32"/>
-          <w:szCs w:val="32"/>
-          <w:lang w:eastAsia="en-US"/>
-          <w14:ligatures w14:val="standardContextual"/>
-        </w:rPr>
-      </w:pPr>
-      <w:r>
-        <w:rPr>
-          <w:rFonts w:asciiTheme="majorHAnsi" w:eastAsiaTheme="majorEastAsia" w:hAnsiTheme="majorHAnsi" w:cstheme="majorBidi"/>
-          <w:color w:val="2F5496" w:themeColor="accent1" w:themeShade="BF"/>
-          <w:kern w:val="2"/>
-          <w:sz w:val="32"/>
-          <w:szCs w:val="32"/>
-          <w:lang w:eastAsia="en-US"/>
-          <w14:ligatures w14:val="standardContextual"/>
-        </w:rPr>
+        <w:pStyle w:val="Heading1"/>
+      </w:pPr>
+      <w:bookmarkStart w:id="9" w:name="_Toc141659744"/>
+      <w:r>
         <w:t>Ruoli</w:t>
       </w:r>
-    </w:p>
-    <w:p>
-      <w:pPr>
-        <w:pStyle w:val="NormaleWeb"/>
-        <w:jc w:val="both"/>
-      </w:pPr>
-      <w:r>
-        <w:t>Per quanto riguarda la gestione dei ruoli e le politiche di amministrazione per il nostro progetto, al fianco del ruolo postgres, già presente di default all’interno del database, sono stati definiti due ruoli: Docente e Studente.</w:t>
-      </w:r>
-    </w:p>
-    <w:p>
-      <w:pPr>
-        <w:pStyle w:val="NormaleWeb"/>
-        <w:jc w:val="both"/>
-      </w:pPr>
-      <w:r>
-        <w:t>Il ruolo “postgres” costituirà il superutente, ovvero colui che avrà il compito di amministrare il sistema. Avrà quindi accesso a tutte le tabelle, su cui potrà effettuare tutte le operazioni disponibili.</w:t>
-      </w:r>
-    </w:p>
-    <w:p>
-      <w:pPr>
-        <w:pStyle w:val="NormaleWeb"/>
+      <w:bookmarkEnd w:id="9"/>
+    </w:p>
+    <w:p>
+      <w:pPr>
+        <w:pStyle w:val="NormalWeb"/>
+        <w:jc w:val="both"/>
+      </w:pPr>
+      <w:r>
+        <w:t xml:space="preserve">Per quanto riguarda la gestione dei ruoli e le politiche di amministrazione per il nostro progetto, al fianco del ruolo </w:t>
+      </w:r>
+      <w:proofErr w:type="spellStart"/>
+      <w:r>
+        <w:t>postgres</w:t>
+      </w:r>
+      <w:proofErr w:type="spellEnd"/>
+      <w:r>
+        <w:t>, già presente di default all’interno del database, sono stati definiti due ruoli: Docente e Studente.</w:t>
+      </w:r>
+    </w:p>
+    <w:p>
+      <w:pPr>
+        <w:pStyle w:val="NormalWeb"/>
+        <w:jc w:val="both"/>
+      </w:pPr>
+      <w:r>
+        <w:t>Il ruolo “</w:t>
+      </w:r>
+      <w:proofErr w:type="spellStart"/>
+      <w:r>
+        <w:t>postgres</w:t>
+      </w:r>
+      <w:proofErr w:type="spellEnd"/>
+      <w:r>
+        <w:t>” costituirà il superutente, ovvero colui che avrà il compito di amministrare il sistema. Avrà quindi accesso a tutte le tabelle, su cui potrà effettuare tutte le operazioni disponibili.</w:t>
+      </w:r>
+    </w:p>
+    <w:p>
+      <w:pPr>
+        <w:pStyle w:val="NormalWeb"/>
         <w:jc w:val="both"/>
       </w:pPr>
       <w:r>
@@ -3353,7 +4149,7 @@
     </w:p>
     <w:p>
       <w:pPr>
-        <w:pStyle w:val="NormaleWeb"/>
+        <w:pStyle w:val="NormalWeb"/>
         <w:jc w:val="both"/>
       </w:pPr>
       <w:r>
@@ -3407,16 +4203,33 @@
     </w:p>
     <w:p>
       <w:pPr>
-        <w:pStyle w:val="NormaleWeb"/>
-        <w:jc w:val="both"/>
-      </w:pPr>
-      <w:r>
-        <w:t>Il ruolo docente, come suggerisce dal nome, identificherà i docenti. Esso consente l’accesso alle tabelle relative a tutto ciò che riguarda gli esami, ovvero Esame, Prova, Appelli, Registrazione_esame e Creazione_esame. Su queste tabelle, i docenti potranno effettuare operazioni di SELECT, INSERT e DELETE, che gli consentiranno dunque di aggiungere esami, modificare e registrare i voti.</w:t>
-      </w:r>
-    </w:p>
-    <w:p>
-      <w:pPr>
-        <w:pStyle w:val="NormaleWeb"/>
+        <w:pStyle w:val="NormalWeb"/>
+        <w:jc w:val="both"/>
+      </w:pPr>
+      <w:r>
+        <w:lastRenderedPageBreak/>
+        <w:t xml:space="preserve">Il ruolo docente, come suggerisce dal nome, identificherà i docenti. Esso consente l’accesso alle tabelle relative a tutto ciò che riguarda gli esami, ovvero Esame, Prova, Appelli, </w:t>
+      </w:r>
+      <w:proofErr w:type="spellStart"/>
+      <w:r>
+        <w:t>Registrazione_esame</w:t>
+      </w:r>
+      <w:proofErr w:type="spellEnd"/>
+      <w:r>
+        <w:t xml:space="preserve"> e </w:t>
+      </w:r>
+      <w:proofErr w:type="spellStart"/>
+      <w:r>
+        <w:t>Creazione_esame</w:t>
+      </w:r>
+      <w:proofErr w:type="spellEnd"/>
+      <w:r>
+        <w:t>. Su queste tabelle, i docenti potranno effettuare operazioni di SELECT, INSERT e DELETE, che gli consentiranno dunque di aggiungere esami, modificare e registrare i voti.</w:t>
+      </w:r>
+    </w:p>
+    <w:p>
+      <w:pPr>
+        <w:pStyle w:val="NormalWeb"/>
         <w:jc w:val="both"/>
         <w:rPr>
           <w:rFonts w:ascii="SFTT1000" w:hAnsi="SFTT1000"/>
@@ -3435,7 +4248,6 @@
           <w:lang w:eastAsia="it-IT"/>
           <w14:ligatures w14:val="standardContextual"/>
         </w:rPr>
-        <w:lastRenderedPageBreak/>
         <w:drawing>
           <wp:inline distT="0" distB="0" distL="0" distR="0" wp14:anchorId="2E92B631" wp14:editId="4D645050">
             <wp:extent cx="5731510" cy="1223010"/>
@@ -3481,7 +4293,7 @@
     </w:p>
     <w:p>
       <w:pPr>
-        <w:pStyle w:val="NormaleWeb"/>
+        <w:pStyle w:val="NormalWeb"/>
         <w:jc w:val="both"/>
       </w:pPr>
       <w:r>
@@ -3491,85 +4303,84 @@
     <w:p/>
     <w:p>
       <w:pPr>
-        <w:pStyle w:val="Titolo1"/>
-      </w:pPr>
-      <w:bookmarkStart w:id="10" w:name="_Toc141262453"/>
-    </w:p>
-    <w:p>
-      <w:pPr>
-        <w:pStyle w:val="Titolo1"/>
-      </w:pPr>
-    </w:p>
-    <w:p>
-      <w:pPr>
-        <w:pStyle w:val="Titolo1"/>
-      </w:pPr>
-    </w:p>
-    <w:p>
-      <w:pPr>
-        <w:pStyle w:val="Titolo1"/>
-      </w:pPr>
-    </w:p>
-    <w:p>
-      <w:pPr>
-        <w:pStyle w:val="Titolo1"/>
-      </w:pPr>
-    </w:p>
-    <w:p>
-      <w:pPr>
-        <w:pStyle w:val="Titolo1"/>
-      </w:pPr>
-    </w:p>
-    <w:p>
-      <w:pPr>
-        <w:pStyle w:val="Titolo1"/>
-      </w:pPr>
-    </w:p>
-    <w:p>
-      <w:pPr>
-        <w:pStyle w:val="Titolo1"/>
-      </w:pPr>
-    </w:p>
-    <w:p>
-      <w:pPr>
-        <w:pStyle w:val="Titolo1"/>
-      </w:pPr>
-    </w:p>
-    <w:p>
-      <w:pPr>
-        <w:pStyle w:val="Titolo1"/>
-      </w:pPr>
-    </w:p>
-    <w:p>
-      <w:pPr>
-        <w:pStyle w:val="Titolo1"/>
+        <w:pStyle w:val="Heading1"/>
+      </w:pPr>
+    </w:p>
+    <w:p>
+      <w:pPr>
+        <w:pStyle w:val="Heading1"/>
+      </w:pPr>
+    </w:p>
+    <w:p>
+      <w:pPr>
+        <w:pStyle w:val="Heading1"/>
+      </w:pPr>
+    </w:p>
+    <w:p>
+      <w:pPr>
+        <w:pStyle w:val="Heading1"/>
+      </w:pPr>
+    </w:p>
+    <w:p>
+      <w:pPr>
+        <w:pStyle w:val="Heading1"/>
+      </w:pPr>
+    </w:p>
+    <w:p>
+      <w:pPr>
+        <w:pStyle w:val="Heading1"/>
+      </w:pPr>
+    </w:p>
+    <w:p>
+      <w:pPr>
+        <w:pStyle w:val="Heading1"/>
+      </w:pPr>
+    </w:p>
+    <w:p>
+      <w:pPr>
+        <w:pStyle w:val="Heading1"/>
+      </w:pPr>
+    </w:p>
+    <w:p>
+      <w:pPr>
+        <w:pStyle w:val="Heading1"/>
+      </w:pPr>
+    </w:p>
+    <w:p>
+      <w:pPr>
+        <w:pStyle w:val="Heading1"/>
+      </w:pPr>
+    </w:p>
+    <w:p>
+      <w:pPr>
+        <w:pStyle w:val="Heading1"/>
       </w:pPr>
     </w:p>
     <w:p/>
     <w:p>
       <w:pPr>
-        <w:pStyle w:val="Titolo1"/>
-      </w:pPr>
-    </w:p>
-    <w:p>
-      <w:pPr>
-        <w:pStyle w:val="Titolo1"/>
+        <w:pStyle w:val="Heading1"/>
+      </w:pPr>
+    </w:p>
+    <w:p>
+      <w:pPr>
+        <w:pStyle w:val="Heading1"/>
       </w:pPr>
     </w:p>
     <w:p/>
     <w:p>
       <w:pPr>
-        <w:pStyle w:val="Titolo1"/>
-      </w:pPr>
-      <w:r>
-        <w:lastRenderedPageBreak/>
+        <w:pStyle w:val="Heading1"/>
+      </w:pPr>
+      <w:bookmarkStart w:id="10" w:name="_Toc141659745"/>
+      <w:r>
         <w:t>Query principali</w:t>
       </w:r>
       <w:bookmarkEnd w:id="10"/>
     </w:p>
     <w:p>
       <w:pPr>
-        <w:pStyle w:val="NormaleWeb"/>
+        <w:pStyle w:val="NormalWeb"/>
         <w:jc w:val="both"/>
       </w:pPr>
       <w:r>
@@ -3581,25 +4392,105 @@
     </w:p>
     <w:p>
       <w:pPr>
-        <w:pStyle w:val="NormaleWeb"/>
-        <w:jc w:val="both"/>
-      </w:pPr>
-      <w:r>
-        <w:t>Per quanto riguarda la prima query, necessaria per avere una visione di tutti gli studenti che hanno superato un determinato esame, la tabella degli Studenti viene messa in relazione con la tabella Appelli utilizzando l’attributo idS di entrambe le tabelle. Vengono poi effettuate due ulteriori operazioni di join con le tabelle Prova ed Esame, utilizzando, rispettivamente, idP e idE. Il risultato delle operazioni di giunzione viene filtrato selezionando solamente gli esami il cui idE della tabella Studente coincida con l’omonimo attributo della tabella Esame. Per selezionare solamente gli esami che sono stati effettivamente superati, si verifica che lo “stato_superamento” sia “True”.</w:t>
-      </w:r>
-    </w:p>
-    <w:p>
-      <w:pPr>
-        <w:pStyle w:val="NormaleWeb"/>
-        <w:jc w:val="both"/>
-      </w:pPr>
-      <w:r>
-        <w:t>È stato utilizzata la clausola GROUP BY(Esame.idE, Studente.idS) per effettuare l’operazione di raggruppamento e dunque partizionare le righe del risultato utilizzando i due attributi idE e idS. Infine, viene utilizzata la clausola HAVING per mostrare solamente gli studenti che hanno superato le prove che ammontano a 100 con la percentuale di superamento.</w:t>
-      </w:r>
-    </w:p>
-    <w:p>
-      <w:pPr>
-        <w:pStyle w:val="NormaleWeb"/>
+        <w:pStyle w:val="NormalWeb"/>
+        <w:jc w:val="both"/>
+      </w:pPr>
+      <w:r>
+        <w:t xml:space="preserve">Per quanto riguarda la prima query, necessaria per avere una visione di tutti gli studenti che hanno superato un determinato esame, la tabella degli Studenti viene messa in relazione con la tabella Appelli utilizzando l’attributo </w:t>
+      </w:r>
+      <w:proofErr w:type="spellStart"/>
+      <w:r>
+        <w:t>idS</w:t>
+      </w:r>
+      <w:proofErr w:type="spellEnd"/>
+      <w:r>
+        <w:t xml:space="preserve"> di entrambe le tabelle. Vengono poi effettuate due ulteriori operazioni di join con le tabelle Prova ed Esame, utilizzando, rispettivamente, </w:t>
+      </w:r>
+      <w:proofErr w:type="spellStart"/>
+      <w:r>
+        <w:t>idP</w:t>
+      </w:r>
+      <w:proofErr w:type="spellEnd"/>
+      <w:r>
+        <w:t xml:space="preserve"> e </w:t>
+      </w:r>
+      <w:proofErr w:type="spellStart"/>
+      <w:r>
+        <w:t>idE</w:t>
+      </w:r>
+      <w:proofErr w:type="spellEnd"/>
+      <w:r>
+        <w:t xml:space="preserve">. Il risultato delle operazioni di giunzione viene filtrato selezionando solamente gli esami il cui </w:t>
+      </w:r>
+      <w:proofErr w:type="spellStart"/>
+      <w:r>
+        <w:t>idE</w:t>
+      </w:r>
+      <w:proofErr w:type="spellEnd"/>
+      <w:r>
+        <w:t xml:space="preserve"> della tabella Studente coincida con l’omonimo attributo della tabella Esame. Per selezionare solamente gli esami che sono stati effettivamente superati, si verifica che lo “</w:t>
+      </w:r>
+      <w:proofErr w:type="spellStart"/>
+      <w:r>
+        <w:t>stato_superamento</w:t>
+      </w:r>
+      <w:proofErr w:type="spellEnd"/>
+      <w:r>
+        <w:t>” sia “True”.</w:t>
+      </w:r>
+    </w:p>
+    <w:p>
+      <w:pPr>
+        <w:pStyle w:val="NormalWeb"/>
+        <w:jc w:val="both"/>
+      </w:pPr>
+      <w:r>
+        <w:t xml:space="preserve">È </w:t>
+      </w:r>
+      <w:proofErr w:type="spellStart"/>
+      <w:r>
+        <w:t>stato</w:t>
+      </w:r>
+      <w:proofErr w:type="spellEnd"/>
+      <w:r>
+        <w:t xml:space="preserve"> utilizzata la clausola GROUP BY(</w:t>
+      </w:r>
+      <w:proofErr w:type="spellStart"/>
+      <w:r>
+        <w:t>Esame.idE</w:t>
+      </w:r>
+      <w:proofErr w:type="spellEnd"/>
+      <w:r>
+        <w:t xml:space="preserve">, </w:t>
+      </w:r>
+      <w:proofErr w:type="spellStart"/>
+      <w:r>
+        <w:t>Studente.idS</w:t>
+      </w:r>
+      <w:proofErr w:type="spellEnd"/>
+      <w:r>
+        <w:t xml:space="preserve">) per effettuare l’operazione di raggruppamento e dunque partizionare le righe del risultato utilizzando i due attributi </w:t>
+      </w:r>
+      <w:proofErr w:type="spellStart"/>
+      <w:r>
+        <w:t>idE</w:t>
+      </w:r>
+      <w:proofErr w:type="spellEnd"/>
+      <w:r>
+        <w:t xml:space="preserve"> e </w:t>
+      </w:r>
+      <w:proofErr w:type="spellStart"/>
+      <w:r>
+        <w:t>idS</w:t>
+      </w:r>
+      <w:proofErr w:type="spellEnd"/>
+      <w:r>
+        <w:t>. Infine, viene utilizzata la clausola HAVING per mostrare solamente gli studenti che hanno superato le prove che ammontano a 100 con la percentuale di superamento.</w:t>
+      </w:r>
+    </w:p>
+    <w:p>
+      <w:pPr>
+        <w:pStyle w:val="NormalWeb"/>
         <w:jc w:val="both"/>
         <w:rPr>
           <w:rFonts w:asciiTheme="majorHAnsi" w:eastAsiaTheme="majorEastAsia" w:hAnsiTheme="majorHAnsi" w:cstheme="majorBidi"/>
@@ -3667,28 +4558,93 @@
     </w:p>
     <w:p>
       <w:pPr>
-        <w:pStyle w:val="NormaleWeb"/>
+        <w:pStyle w:val="NormalWeb"/>
         <w:jc w:val="both"/>
       </w:pPr>
       <w:r>
         <w:t xml:space="preserve">La </w:t>
       </w:r>
       <w:r>
-        <w:t>query seguente, invece, viene utilizzata per visualizzare la lista di tutti gli esami che sono stati superati da uno studente, ovvero deve essere verificata la condizione per cui tutte le prove presentino come stato di superamento “true”. Per realizzare questa query, dunque, vengono effettuate due operazioni di join: la prima mette in relazione la tabella Esame con la tabella Prova, confrontando l’attributo idE presente in entrambe le tabelle; la seconda viene utilizzata per legare la tabella Appelli. Il risultato delle operazioni di giunzione viene filtrato verificando che idS della tabella Appelli coincida con idS della tabella Esame e che idP della tabella Appelli abbia lo stesso valore di idP di Prova. Si selezionano poi solamente gli esami che sono stati superati utilizzando “Appelli.stato_superamento == True”.</w:t>
-      </w:r>
-    </w:p>
-    <w:p>
-      <w:pPr>
-        <w:pStyle w:val="NormaleWeb"/>
-        <w:jc w:val="both"/>
-      </w:pPr>
-      <w:r>
-        <w:t>Infine, vengono utilizzate le clausole GROUP BY e HAVING. La prima viene adoperata per eseguire l’operazione di raggruppamento sull’attributo idE della tabella Esame, mentre la seconda, come nella query descritta in precedenza, permette di selezionare solamente le prove che ammontano a 100 con la percentuale di superamento.</w:t>
-      </w:r>
-    </w:p>
-    <w:p>
-      <w:pPr>
-        <w:pStyle w:val="NormaleWeb"/>
+        <w:t>query seguente, invece, viene utilizzata per visualizzare la lista di tutti gli esami che sono stati superati da uno studente, ovvero deve essere verificata la condizione per cui tutte le prove presentino come stato di superamento “</w:t>
+      </w:r>
+      <w:proofErr w:type="spellStart"/>
+      <w:r>
+        <w:t>true</w:t>
+      </w:r>
+      <w:proofErr w:type="spellEnd"/>
+      <w:r>
+        <w:t xml:space="preserve">”. Per realizzare questa query, dunque, vengono effettuate due operazioni di join: la prima mette in relazione la tabella Esame con la tabella Prova, confrontando l’attributo </w:t>
+      </w:r>
+      <w:proofErr w:type="spellStart"/>
+      <w:r>
+        <w:t>idE</w:t>
+      </w:r>
+      <w:proofErr w:type="spellEnd"/>
+      <w:r>
+        <w:t xml:space="preserve"> presente in entrambe le tabelle; la seconda viene utilizzata per legare la tabella Appelli. Il risultato delle operazioni di giunzione viene filtrato verificando che </w:t>
+      </w:r>
+      <w:proofErr w:type="spellStart"/>
+      <w:r>
+        <w:t>idS</w:t>
+      </w:r>
+      <w:proofErr w:type="spellEnd"/>
+      <w:r>
+        <w:t xml:space="preserve"> della tabella Appelli coincida con </w:t>
+      </w:r>
+      <w:proofErr w:type="spellStart"/>
+      <w:r>
+        <w:t>idS</w:t>
+      </w:r>
+      <w:proofErr w:type="spellEnd"/>
+      <w:r>
+        <w:t xml:space="preserve"> della tabella Esame e che </w:t>
+      </w:r>
+      <w:proofErr w:type="spellStart"/>
+      <w:r>
+        <w:t>idP</w:t>
+      </w:r>
+      <w:proofErr w:type="spellEnd"/>
+      <w:r>
+        <w:t xml:space="preserve"> della tabella Appelli abbia lo stesso valore di </w:t>
+      </w:r>
+      <w:proofErr w:type="spellStart"/>
+      <w:r>
+        <w:t>idP</w:t>
+      </w:r>
+      <w:proofErr w:type="spellEnd"/>
+      <w:r>
+        <w:t xml:space="preserve"> di Prova. Si selezionano poi solamente gli esami che sono stati superati utilizzando “</w:t>
+      </w:r>
+      <w:proofErr w:type="spellStart"/>
+      <w:r>
+        <w:t>Appelli.stato_superamento</w:t>
+      </w:r>
+      <w:proofErr w:type="spellEnd"/>
+      <w:r>
+        <w:t xml:space="preserve"> == True”.</w:t>
+      </w:r>
+    </w:p>
+    <w:p>
+      <w:pPr>
+        <w:pStyle w:val="NormalWeb"/>
+        <w:jc w:val="both"/>
+      </w:pPr>
+      <w:r>
+        <w:lastRenderedPageBreak/>
+        <w:t xml:space="preserve">Infine, vengono utilizzate le clausole GROUP BY e HAVING. La prima viene adoperata per eseguire l’operazione di raggruppamento sull’attributo </w:t>
+      </w:r>
+      <w:proofErr w:type="spellStart"/>
+      <w:r>
+        <w:t>idE</w:t>
+      </w:r>
+      <w:proofErr w:type="spellEnd"/>
+      <w:r>
+        <w:t xml:space="preserve"> della tabella Esame, mentre la seconda, come nella query descritta in precedenza, permette di selezionare solamente le prove che ammontano a 100 con la percentuale di superamento.</w:t>
+      </w:r>
+    </w:p>
+    <w:p>
+      <w:pPr>
+        <w:pStyle w:val="NormalWeb"/>
         <w:jc w:val="both"/>
         <w:rPr>
           <w:rFonts w:asciiTheme="majorHAnsi" w:eastAsiaTheme="majorEastAsia" w:hAnsiTheme="majorHAnsi" w:cstheme="majorBidi"/>
@@ -3711,7 +4667,6 @@
           <w:lang w:eastAsia="it-IT"/>
           <w14:ligatures w14:val="standardContextual"/>
         </w:rPr>
-        <w:lastRenderedPageBreak/>
         <w:drawing>
           <wp:inline distT="0" distB="0" distL="0" distR="0" wp14:anchorId="2935BBA1" wp14:editId="0D6BE1EA">
             <wp:extent cx="5731510" cy="1381760"/>
@@ -3757,9 +4712,9 @@
     </w:p>
     <w:p>
       <w:pPr>
-        <w:pStyle w:val="Titolo1"/>
-      </w:pPr>
-      <w:bookmarkStart w:id="11" w:name="_Toc141262454"/>
+        <w:pStyle w:val="Heading1"/>
+      </w:pPr>
+      <w:bookmarkStart w:id="11" w:name="_Toc141659746"/>
       <w:r>
         <w:t>Principali scelte progettuali</w:t>
       </w:r>
@@ -3823,7 +4778,27 @@
           <w:lang w:eastAsia="en-GB"/>
           <w14:ligatures w14:val="none"/>
         </w:rPr>
-        <w:t xml:space="preserve">Inoltre, sono stati utilizzati diversi framework, tra i quali Flask, Bootstrap e Ajax. </w:t>
+        <w:t xml:space="preserve">Inoltre, sono stati utilizzati diversi framework, tra i quali </w:t>
+      </w:r>
+      <w:proofErr w:type="spellStart"/>
+      <w:r>
+        <w:rPr>
+          <w:rFonts w:ascii="Times New Roman" w:eastAsia="Times New Roman" w:hAnsi="Times New Roman" w:cs="Times New Roman"/>
+          <w:kern w:val="0"/>
+          <w:lang w:eastAsia="en-GB"/>
+          <w14:ligatures w14:val="none"/>
+        </w:rPr>
+        <w:t>Flask</w:t>
+      </w:r>
+      <w:proofErr w:type="spellEnd"/>
+      <w:r>
+        <w:rPr>
+          <w:rFonts w:ascii="Times New Roman" w:eastAsia="Times New Roman" w:hAnsi="Times New Roman" w:cs="Times New Roman"/>
+          <w:kern w:val="0"/>
+          <w:lang w:eastAsia="en-GB"/>
+          <w14:ligatures w14:val="none"/>
+        </w:rPr>
+        <w:t xml:space="preserve">, Bootstrap e Ajax. </w:t>
       </w:r>
     </w:p>
     <w:p>
@@ -3894,6 +4869,7 @@
         </w:rPr>
         <w:t xml:space="preserve">come </w:t>
       </w:r>
+      <w:proofErr w:type="spellStart"/>
       <w:r>
         <w:rPr>
           <w:rFonts w:ascii="Times New Roman" w:eastAsia="Times New Roman" w:hAnsi="Times New Roman" w:cs="Times New Roman"/>
@@ -3903,6 +4879,7 @@
         </w:rPr>
         <w:t>Flask</w:t>
       </w:r>
+      <w:proofErr w:type="spellEnd"/>
       <w:r>
         <w:rPr>
           <w:rFonts w:ascii="Times New Roman" w:eastAsia="Times New Roman" w:hAnsi="Times New Roman" w:cs="Times New Roman"/>
@@ -3932,14 +4909,25 @@
           <w14:ligatures w14:val="none"/>
         </w:rPr>
       </w:pPr>
-      <w:r>
-        <w:rPr>
-          <w:rFonts w:ascii="Times New Roman" w:eastAsia="Times New Roman" w:hAnsi="Times New Roman" w:cs="Times New Roman"/>
-          <w:kern w:val="0"/>
-          <w:lang w:eastAsia="en-GB"/>
-          <w14:ligatures w14:val="none"/>
-        </w:rPr>
-        <w:t xml:space="preserve">Flask è un micro-framework basato sul linguaggio Python che, nonostante presenti solo le funzionalità di base per lo sviluppo web, per il nostro progetto, si è rivelato perfetto per sviluppare le funzionalità server-side in modo efficiente. </w:t>
+      <w:proofErr w:type="spellStart"/>
+      <w:r>
+        <w:rPr>
+          <w:rFonts w:ascii="Times New Roman" w:eastAsia="Times New Roman" w:hAnsi="Times New Roman" w:cs="Times New Roman"/>
+          <w:kern w:val="0"/>
+          <w:lang w:eastAsia="en-GB"/>
+          <w14:ligatures w14:val="none"/>
+        </w:rPr>
+        <w:t>Flask</w:t>
+      </w:r>
+      <w:proofErr w:type="spellEnd"/>
+      <w:r>
+        <w:rPr>
+          <w:rFonts w:ascii="Times New Roman" w:eastAsia="Times New Roman" w:hAnsi="Times New Roman" w:cs="Times New Roman"/>
+          <w:kern w:val="0"/>
+          <w:lang w:eastAsia="en-GB"/>
+          <w14:ligatures w14:val="none"/>
+        </w:rPr>
+        <w:t xml:space="preserve"> è un micro-framework basato sul linguaggio Python che, nonostante presenti solo le funzionalità di base per lo sviluppo web, per il nostro progetto, si è rivelato perfetto per sviluppare le funzionalità server-side in modo efficiente. </w:t>
       </w:r>
     </w:p>
     <w:p>
@@ -3979,56 +4967,137 @@
           <w:lang w:eastAsia="en-GB"/>
           <w14:ligatures w14:val="none"/>
         </w:rPr>
-        <w:t>A fianco di CSS è stato utilizzato anche SCSS (Sassy CSS), un’estensione di sintassi per CSS che ci ha offerto funzionalità più avanzate.</w:t>
-      </w:r>
-    </w:p>
-    <w:p>
-      <w:pPr>
-        <w:jc w:val="both"/>
-        <w:rPr>
-          <w:rFonts w:ascii="Times New Roman" w:eastAsia="Times New Roman" w:hAnsi="Times New Roman" w:cs="Times New Roman"/>
-          <w:kern w:val="0"/>
-          <w:lang w:eastAsia="en-GB"/>
-          <w14:ligatures w14:val="none"/>
-        </w:rPr>
-      </w:pPr>
-      <w:r>
-        <w:rPr>
-          <w:rFonts w:ascii="Times New Roman" w:eastAsia="Times New Roman" w:hAnsi="Times New Roman" w:cs="Times New Roman"/>
-          <w:kern w:val="0"/>
-          <w:lang w:eastAsia="en-GB"/>
-          <w14:ligatures w14:val="none"/>
-        </w:rPr>
-        <w:t>In combinazione ai tre linguaggi nominati sopra, è stato utilizzato anche il framework Bootstrap che ci ha messo a disposizione varie componenti predefinite, facilitando il processo di creazione di una migliore interfaccia utente. Inizialmente si era pensato di usare anche il framework W3, consultando la documentazione online, però non forniva alla nostra WebApp l’aspetto desiderato. Siccome più membri del gruppo stavano lavorando alla parte del front-end contemporaneamente, e da una parte si era cominciato a usare Bootstrap, allora si decise di uniformare tutte le pagine a quel framework specifico. In conclusione si capì che W3 era minimalista e aveva features basiche, ma ha dato decisamente uno spunto per il design della WebApp.</w:t>
-      </w:r>
-    </w:p>
-    <w:p>
-      <w:pPr>
-        <w:jc w:val="both"/>
-        <w:rPr>
-          <w:rFonts w:ascii="Times New Roman" w:eastAsia="Times New Roman" w:hAnsi="Times New Roman" w:cs="Times New Roman"/>
-          <w:kern w:val="0"/>
-          <w:lang w:eastAsia="en-GB"/>
-          <w14:ligatures w14:val="none"/>
-        </w:rPr>
-      </w:pPr>
-      <w:r>
-        <w:rPr>
-          <w:rFonts w:ascii="Times New Roman" w:eastAsia="Times New Roman" w:hAnsi="Times New Roman" w:cs="Times New Roman"/>
-          <w:kern w:val="0"/>
-          <w:lang w:eastAsia="en-GB"/>
-          <w14:ligatures w14:val="none"/>
-        </w:rPr>
-        <w:t>Al fianco di JavaScript, affinché l’interfaccia fosse più interattiva, abbiamo utilizzato Ajax (A</w:t>
-      </w:r>
-      <w:r>
-        <w:rPr>
-          <w:rFonts w:ascii="Times New Roman" w:eastAsia="Times New Roman" w:hAnsi="Times New Roman" w:cs="Times New Roman"/>
-          <w:kern w:val="0"/>
-          <w:lang w:eastAsia="en-GB"/>
-          <w14:ligatures w14:val="none"/>
-        </w:rPr>
-        <w:t>synchronous </w:t>
+        <w:t>A fianco di CSS è stato utilizzato anche SCSS (</w:t>
+      </w:r>
+      <w:proofErr w:type="spellStart"/>
+      <w:r>
+        <w:rPr>
+          <w:rFonts w:ascii="Times New Roman" w:eastAsia="Times New Roman" w:hAnsi="Times New Roman" w:cs="Times New Roman"/>
+          <w:kern w:val="0"/>
+          <w:lang w:eastAsia="en-GB"/>
+          <w14:ligatures w14:val="none"/>
+        </w:rPr>
+        <w:t>Sassy</w:t>
+      </w:r>
+      <w:proofErr w:type="spellEnd"/>
+      <w:r>
+        <w:rPr>
+          <w:rFonts w:ascii="Times New Roman" w:eastAsia="Times New Roman" w:hAnsi="Times New Roman" w:cs="Times New Roman"/>
+          <w:kern w:val="0"/>
+          <w:lang w:eastAsia="en-GB"/>
+          <w14:ligatures w14:val="none"/>
+        </w:rPr>
+        <w:t xml:space="preserve"> CSS), un’estensione di sintassi per CSS che ci ha offerto funzionalità più avanzate.</w:t>
+      </w:r>
+    </w:p>
+    <w:p>
+      <w:pPr>
+        <w:jc w:val="both"/>
+        <w:rPr>
+          <w:rFonts w:ascii="Times New Roman" w:eastAsia="Times New Roman" w:hAnsi="Times New Roman" w:cs="Times New Roman"/>
+          <w:kern w:val="0"/>
+          <w:lang w:eastAsia="en-GB"/>
+          <w14:ligatures w14:val="none"/>
+        </w:rPr>
+      </w:pPr>
+      <w:r>
+        <w:rPr>
+          <w:rFonts w:ascii="Times New Roman" w:eastAsia="Times New Roman" w:hAnsi="Times New Roman" w:cs="Times New Roman"/>
+          <w:kern w:val="0"/>
+          <w:lang w:eastAsia="en-GB"/>
+          <w14:ligatures w14:val="none"/>
+        </w:rPr>
+        <w:t xml:space="preserve">In combinazione ai tre linguaggi nominati sopra, è stato utilizzato anche il framework Bootstrap che ci ha messo a disposizione varie componenti predefinite, facilitando il processo di creazione di una migliore interfaccia utente. Inizialmente si era pensato di usare anche il framework W3, consultando la documentazione online, però non forniva alla nostra </w:t>
+      </w:r>
+      <w:proofErr w:type="spellStart"/>
+      <w:r>
+        <w:rPr>
+          <w:rFonts w:ascii="Times New Roman" w:eastAsia="Times New Roman" w:hAnsi="Times New Roman" w:cs="Times New Roman"/>
+          <w:kern w:val="0"/>
+          <w:lang w:eastAsia="en-GB"/>
+          <w14:ligatures w14:val="none"/>
+        </w:rPr>
+        <w:t>WebApp</w:t>
+      </w:r>
+      <w:proofErr w:type="spellEnd"/>
+      <w:r>
+        <w:rPr>
+          <w:rFonts w:ascii="Times New Roman" w:eastAsia="Times New Roman" w:hAnsi="Times New Roman" w:cs="Times New Roman"/>
+          <w:kern w:val="0"/>
+          <w:lang w:eastAsia="en-GB"/>
+          <w14:ligatures w14:val="none"/>
+        </w:rPr>
+        <w:t xml:space="preserve"> l’aspetto desiderato. Siccome più membri del gruppo stavano lavorando alla parte del front-end contemporaneamente, e da una parte si era cominciato a usare Bootstrap, allora si decise di uniformare tutte le pagine a quel framework specifico. In conclusione si capì che W3 era minimalista e aveva features basiche, ma ha dato decisamente uno spunto per il design della </w:t>
+      </w:r>
+      <w:proofErr w:type="spellStart"/>
+      <w:r>
+        <w:rPr>
+          <w:rFonts w:ascii="Times New Roman" w:eastAsia="Times New Roman" w:hAnsi="Times New Roman" w:cs="Times New Roman"/>
+          <w:kern w:val="0"/>
+          <w:lang w:eastAsia="en-GB"/>
+          <w14:ligatures w14:val="none"/>
+        </w:rPr>
+        <w:t>WebApp</w:t>
+      </w:r>
+      <w:proofErr w:type="spellEnd"/>
+      <w:r>
+        <w:rPr>
+          <w:rFonts w:ascii="Times New Roman" w:eastAsia="Times New Roman" w:hAnsi="Times New Roman" w:cs="Times New Roman"/>
+          <w:kern w:val="0"/>
+          <w:lang w:eastAsia="en-GB"/>
+          <w14:ligatures w14:val="none"/>
+        </w:rPr>
+        <w:t>.</w:t>
+      </w:r>
+    </w:p>
+    <w:p>
+      <w:pPr>
+        <w:jc w:val="both"/>
+        <w:rPr>
+          <w:rFonts w:ascii="Times New Roman" w:eastAsia="Times New Roman" w:hAnsi="Times New Roman" w:cs="Times New Roman"/>
+          <w:kern w:val="0"/>
+          <w:lang w:eastAsia="en-GB"/>
+          <w14:ligatures w14:val="none"/>
+        </w:rPr>
+      </w:pPr>
+      <w:r>
+        <w:rPr>
+          <w:rFonts w:ascii="Times New Roman" w:eastAsia="Times New Roman" w:hAnsi="Times New Roman" w:cs="Times New Roman"/>
+          <w:kern w:val="0"/>
+          <w:lang w:eastAsia="en-GB"/>
+          <w14:ligatures w14:val="none"/>
+        </w:rPr>
+        <w:lastRenderedPageBreak/>
+        <w:t>Al fianco di JavaScript, affinché l’interfaccia fosse più interattiva, abbiamo utilizzato Ajax (</w:t>
+      </w:r>
+      <w:proofErr w:type="spellStart"/>
+      <w:r>
+        <w:rPr>
+          <w:rFonts w:ascii="Times New Roman" w:eastAsia="Times New Roman" w:hAnsi="Times New Roman" w:cs="Times New Roman"/>
+          <w:kern w:val="0"/>
+          <w:lang w:eastAsia="en-GB"/>
+          <w14:ligatures w14:val="none"/>
+        </w:rPr>
+        <w:t>A</w:t>
+      </w:r>
+      <w:r>
+        <w:rPr>
+          <w:rFonts w:ascii="Times New Roman" w:eastAsia="Times New Roman" w:hAnsi="Times New Roman" w:cs="Times New Roman"/>
+          <w:kern w:val="0"/>
+          <w:lang w:eastAsia="en-GB"/>
+          <w14:ligatures w14:val="none"/>
+        </w:rPr>
+        <w:t>synchronous</w:t>
+      </w:r>
+      <w:proofErr w:type="spellEnd"/>
+      <w:r>
+        <w:rPr>
+          <w:rFonts w:ascii="Times New Roman" w:eastAsia="Times New Roman" w:hAnsi="Times New Roman" w:cs="Times New Roman"/>
+          <w:kern w:val="0"/>
+          <w:lang w:eastAsia="en-GB"/>
+          <w14:ligatures w14:val="none"/>
+        </w:rPr>
+        <w:t> </w:t>
       </w:r>
       <w:r>
         <w:rPr>
@@ -4093,17 +5162,27 @@
           <w:lang w:eastAsia="en-GB"/>
           <w14:ligatures w14:val="none"/>
         </w:rPr>
-        <w:lastRenderedPageBreak/>
         <w:t>Per la gestione del database, è stato utilizzato il linguaggio SQL (</w:t>
       </w:r>
-      <w:r>
-        <w:rPr>
-          <w:rFonts w:ascii="Times New Roman" w:eastAsia="Times New Roman" w:hAnsi="Times New Roman" w:cs="Times New Roman"/>
-          <w:kern w:val="0"/>
-          <w:lang w:eastAsia="en-GB"/>
-          <w14:ligatures w14:val="none"/>
-        </w:rPr>
-        <w:t>Structured Query Language</w:t>
+      <w:proofErr w:type="spellStart"/>
+      <w:r>
+        <w:rPr>
+          <w:rFonts w:ascii="Times New Roman" w:eastAsia="Times New Roman" w:hAnsi="Times New Roman" w:cs="Times New Roman"/>
+          <w:kern w:val="0"/>
+          <w:lang w:eastAsia="en-GB"/>
+          <w14:ligatures w14:val="none"/>
+        </w:rPr>
+        <w:t>Structured</w:t>
+      </w:r>
+      <w:proofErr w:type="spellEnd"/>
+      <w:r>
+        <w:rPr>
+          <w:rFonts w:ascii="Times New Roman" w:eastAsia="Times New Roman" w:hAnsi="Times New Roman" w:cs="Times New Roman"/>
+          <w:kern w:val="0"/>
+          <w:lang w:eastAsia="en-GB"/>
+          <w14:ligatures w14:val="none"/>
+        </w:rPr>
+        <w:t xml:space="preserve"> Query Language</w:t>
       </w:r>
       <w:r>
         <w:rPr>
@@ -4132,14 +5211,34 @@
           <w:lang w:eastAsia="en-GB"/>
           <w14:ligatures w14:val="none"/>
         </w:rPr>
-        <w:t>A sua volta, il supporto di Flask per l’integrazione con un database relazionale ci ha consentito di creare e gestire le tabelle, eseguire query e garantire l’integrità e la coerenza dei dati.</w:t>
-      </w:r>
-    </w:p>
-    <w:p>
-      <w:pPr>
-        <w:pStyle w:val="Titolo1"/>
-      </w:pPr>
-      <w:bookmarkStart w:id="12" w:name="_Toc141262455"/>
+        <w:t xml:space="preserve">A sua volta, il supporto di </w:t>
+      </w:r>
+      <w:proofErr w:type="spellStart"/>
+      <w:r>
+        <w:rPr>
+          <w:rFonts w:ascii="Times New Roman" w:eastAsia="Times New Roman" w:hAnsi="Times New Roman" w:cs="Times New Roman"/>
+          <w:kern w:val="0"/>
+          <w:lang w:eastAsia="en-GB"/>
+          <w14:ligatures w14:val="none"/>
+        </w:rPr>
+        <w:t>Flask</w:t>
+      </w:r>
+      <w:proofErr w:type="spellEnd"/>
+      <w:r>
+        <w:rPr>
+          <w:rFonts w:ascii="Times New Roman" w:eastAsia="Times New Roman" w:hAnsi="Times New Roman" w:cs="Times New Roman"/>
+          <w:kern w:val="0"/>
+          <w:lang w:eastAsia="en-GB"/>
+          <w14:ligatures w14:val="none"/>
+        </w:rPr>
+        <w:t xml:space="preserve"> per l’integrazione con un database relazionale ci ha consentito di creare e gestire le tabelle, eseguire query e garantire l’integrità e la coerenza dei dati.</w:t>
+      </w:r>
+    </w:p>
+    <w:p>
+      <w:pPr>
+        <w:pStyle w:val="Heading1"/>
+      </w:pPr>
+      <w:bookmarkStart w:id="12" w:name="_Toc141659747"/>
       <w:r>
         <w:t>Struttura del back-end</w:t>
       </w:r>
@@ -4147,7 +5246,7 @@
     </w:p>
     <w:p>
       <w:pPr>
-        <w:pStyle w:val="NormaleWeb"/>
+        <w:pStyle w:val="NormalWeb"/>
         <w:jc w:val="both"/>
       </w:pPr>
       <w:r>
@@ -4156,7 +5255,7 @@
     </w:p>
     <w:p>
       <w:pPr>
-        <w:pStyle w:val="NormaleWeb"/>
+        <w:pStyle w:val="NormalWeb"/>
         <w:rPr>
           <w:rFonts w:ascii="NimbusSanL" w:hAnsi="NimbusSanL"/>
           <w:sz w:val="20"/>
@@ -4214,7 +5313,7 @@
     </w:p>
     <w:p>
       <w:pPr>
-        <w:pStyle w:val="NormaleWeb"/>
+        <w:pStyle w:val="NormalWeb"/>
         <w:jc w:val="both"/>
       </w:pPr>
       <w:r>
@@ -4229,7 +5328,7 @@
     </w:p>
     <w:p>
       <w:pPr>
-        <w:pStyle w:val="NormaleWeb"/>
+        <w:pStyle w:val="NormalWeb"/>
         <w:jc w:val="both"/>
       </w:pPr>
       <w:r>
@@ -4237,27 +5336,37 @@
           <w:b/>
           <w:bCs/>
         </w:rPr>
+        <w:lastRenderedPageBreak/>
         <w:t>__init__.py</w:t>
       </w:r>
       <w:r>
         <w:t xml:space="preserve">: </w:t>
       </w:r>
       <w:r>
-        <w:t>è il file che permette di</w:t>
+        <w:t xml:space="preserve">è </w:t>
+      </w:r>
+      <w:r>
+        <w:t>un file specializzato che viene riconosciuto come un pacchetto contenente le risorse necessarie per eseguire l</w:t>
+      </w:r>
+      <w:r>
+        <w:t>’</w:t>
+      </w:r>
+      <w:r>
+        <w:t xml:space="preserve">applicazione. Tale file contiene le informazioni per connettersi al database che </w:t>
+      </w:r>
+      <w:r>
+        <w:t xml:space="preserve">è </w:t>
+      </w:r>
+      <w:r>
+        <w:t>basato su un server locale.</w:t>
       </w:r>
       <w:r>
         <w:t xml:space="preserve"> </w:t>
       </w:r>
-      <w:r>
-        <w:t xml:space="preserve">inizializzare </w:t>
-      </w:r>
-      <w:r>
-        <w:t xml:space="preserve">l’applicazione e configurarla prima dell’avvio del server. </w:t>
-      </w:r>
-    </w:p>
-    <w:p>
-      <w:pPr>
-        <w:pStyle w:val="NormaleWeb"/>
+    </w:p>
+    <w:p>
+      <w:pPr>
+        <w:pStyle w:val="NormalWeb"/>
         <w:jc w:val="both"/>
       </w:pPr>
       <w:r>
@@ -4268,20 +5377,24 @@
         <w:t>routes.py</w:t>
       </w:r>
       <w:r>
-        <w:t>: contiene le route</w:t>
-      </w:r>
-      <w:r>
-        <w:t xml:space="preserve">s, ovvero </w:t>
+        <w:t xml:space="preserve">: contiene le </w:t>
+      </w:r>
+      <w:proofErr w:type="spellStart"/>
+      <w:r>
+        <w:t>route</w:t>
+      </w:r>
+      <w:r>
+        <w:t>s</w:t>
+      </w:r>
+      <w:proofErr w:type="spellEnd"/>
+      <w:r>
+        <w:t xml:space="preserve">, ovvero </w:t>
       </w:r>
       <w:r>
         <w:t>le URL dell'applicazione web che gli utenti possono visitare per accedere a diverse pagine</w:t>
       </w:r>
       <w:r>
-        <w:t xml:space="preserve"> del progetto. In particolare, esso contiene le funzioni associate alla gestione delle pagine e le funzionalità principali dell’applicazione, tra le quali </w:t>
-      </w:r>
-      <w:r>
-        <w:lastRenderedPageBreak/>
-        <w:t>possiamo trovare la visualizzazione degli studenti iscritti ad un determinato esame o gli esami creati da un docente.</w:t>
+        <w:t xml:space="preserve"> del progetto. In particolare, esso contiene le funzioni associate alla gestione delle pagine e le funzionalità principali dell’applicazione, tra le quali possiamo trovare la visualizzazione degli studenti iscritti ad un determinato esame o gli esami creati da un docente.</w:t>
       </w:r>
       <w:r>
         <w:t xml:space="preserve"> </w:t>
@@ -4289,45 +5402,54 @@
     </w:p>
     <w:p>
       <w:pPr>
-        <w:pStyle w:val="NormaleWeb"/>
-        <w:jc w:val="both"/>
-      </w:pPr>
+        <w:pStyle w:val="NormalWeb"/>
+        <w:jc w:val="both"/>
+      </w:pPr>
+      <w:proofErr w:type="spellStart"/>
       <w:r>
         <w:rPr>
           <w:b/>
           <w:bCs/>
         </w:rPr>
-        <w:t>static/</w:t>
-      </w:r>
-      <w:r>
-        <w:t>:</w:t>
-      </w:r>
-      <w:r>
-        <w:t xml:space="preserve"> contiene i file statici dell’applicazione, come fogli di stile CSS, script JavaScript e risorse</w:t>
-      </w:r>
-      <w:r>
-        <w:t xml:space="preserve">, tra cui tutte le </w:t>
-      </w:r>
-      <w:r>
-        <w:t xml:space="preserve">immagini </w:t>
-      </w:r>
-      <w:r>
-        <w:t>utilizzate</w:t>
-      </w:r>
-      <w:r>
-        <w:t xml:space="preserve">. </w:t>
-      </w:r>
-    </w:p>
-    <w:p>
-      <w:pPr>
-        <w:pStyle w:val="NormaleWeb"/>
-        <w:jc w:val="both"/>
-      </w:pPr>
+        <w:t>static</w:t>
+      </w:r>
+      <w:proofErr w:type="spellEnd"/>
       <w:r>
         <w:rPr>
           <w:b/>
           <w:bCs/>
         </w:rPr>
+        <w:t>/</w:t>
+      </w:r>
+      <w:r>
+        <w:t>:</w:t>
+      </w:r>
+      <w:r>
+        <w:t xml:space="preserve"> contiene i file statici dell’applicazione, come fogli di stile CSS, script JavaScript e risorse</w:t>
+      </w:r>
+      <w:r>
+        <w:t xml:space="preserve">, tra cui tutte le </w:t>
+      </w:r>
+      <w:r>
+        <w:t xml:space="preserve">immagini </w:t>
+      </w:r>
+      <w:r>
+        <w:t>utilizzate</w:t>
+      </w:r>
+      <w:r>
+        <w:t xml:space="preserve">. </w:t>
+      </w:r>
+    </w:p>
+    <w:p>
+      <w:pPr>
+        <w:pStyle w:val="NormalWeb"/>
+        <w:jc w:val="both"/>
+      </w:pPr>
+      <w:r>
+        <w:rPr>
+          <w:b/>
+          <w:bCs/>
+        </w:rPr>
         <w:t>templates/</w:t>
       </w:r>
       <w:r>
@@ -4339,9 +5461,9 @@
     </w:p>
     <w:p>
       <w:pPr>
-        <w:pStyle w:val="Titolo1"/>
-      </w:pPr>
-      <w:bookmarkStart w:id="13" w:name="_Toc141262456"/>
+        <w:pStyle w:val="Heading1"/>
+      </w:pPr>
+      <w:bookmarkStart w:id="13" w:name="_Toc141659748"/>
       <w:r>
         <w:t>Struttura front-end</w:t>
       </w:r>
@@ -4349,7 +5471,7 @@
     </w:p>
     <w:p>
       <w:pPr>
-        <w:pStyle w:val="NormaleWeb"/>
+        <w:pStyle w:val="NormalWeb"/>
         <w:jc w:val="both"/>
         <w:rPr>
           <w:rFonts w:ascii="NimbusSanL" w:hAnsi="NimbusSanL"/>
@@ -4377,7 +5499,7 @@
     </w:p>
     <w:p>
       <w:pPr>
-        <w:pStyle w:val="NormaleWeb"/>
+        <w:pStyle w:val="NormalWeb"/>
         <w:jc w:val="both"/>
       </w:pPr>
       <w:r>
@@ -4389,7 +5511,7 @@
     </w:p>
     <w:p>
       <w:pPr>
-        <w:pStyle w:val="NormaleWeb"/>
+        <w:pStyle w:val="NormalWeb"/>
         <w:numPr>
           <w:ilvl w:val="0"/>
           <w:numId w:val="3"/>
@@ -4397,12 +5519,20 @@
         <w:jc w:val="both"/>
       </w:pPr>
       <w:r>
-        <w:t>HTML (HyperText Markup Language) ha svolto un ruolo fondamentale nel definire la struttura principale del contenuto. Siamo infatti stati in grado di organizzarlo in modo coerente e gerarchico, agevolando così la creazione di pagine web con una struttura ben organizzata e facilmente navigabile.</w:t>
-      </w:r>
-    </w:p>
-    <w:p>
-      <w:pPr>
-        <w:pStyle w:val="NormaleWeb"/>
+        <w:t>HTML (</w:t>
+      </w:r>
+      <w:proofErr w:type="spellStart"/>
+      <w:r>
+        <w:t>HyperText</w:t>
+      </w:r>
+      <w:proofErr w:type="spellEnd"/>
+      <w:r>
+        <w:t xml:space="preserve"> Markup Language) ha svolto un ruolo fondamentale nel definire la struttura principale del contenuto. Siamo infatti stati in grado di organizzarlo in modo coerente e gerarchico, agevolando così la creazione di pagine web con una struttura ben organizzata e facilmente navigabile.</w:t>
+      </w:r>
+    </w:p>
+    <w:p>
+      <w:pPr>
+        <w:pStyle w:val="NormalWeb"/>
         <w:numPr>
           <w:ilvl w:val="0"/>
           <w:numId w:val="3"/>
@@ -4410,12 +5540,68 @@
         <w:jc w:val="both"/>
       </w:pPr>
       <w:r>
-        <w:t>CSS (Cascading Style Sheets) e SCSS (Sassy CSS) sono stati utilizzati per progettare e definire l’aspetto e lo stile delle pagine web. In specifico ci siamo serviti del carattere “#”, o selettore di ID, che ha la funzione di selezionare gli elementi nel file HTML con lo stesso ID che segue l’hashtag, applicando lo stile scelto. Esso ha avuto una funzione particolarmente utile nel caso in cui più file HTML fossero collegati allo stesso CSS; quindi con l’opportuna distinzione degli ID, è facile riconoscere il collegamento tra essi e il file HTML corrispondente. Esso è stato usato maggiormente per le introduzioni di testo nelle diverse pagine. Un’altra funzionalità di CSS che abbiamo sfruttato è il carattere “.”, che è un selettore di classe, che si collega all’attributo class (al posto dell’ID, come detto precedentemente). Esso è stato particolarmente sfruttato per la search-bar e i bottoni del sito. Del resto abbiamo usato i costrutti di CSS che permettono di riferirsi a tutti gli elementi di un certo tipo nel file HTML (come “table”), associandoci proprietà comunemente usate (“margin”, per il margine attorno a ciò che è stato selezionato, “color” per il colore, “border” per il bordo…).</w:t>
-      </w:r>
-    </w:p>
-    <w:p>
-      <w:pPr>
-        <w:pStyle w:val="NormaleWeb"/>
+        <w:t>CSS (</w:t>
+      </w:r>
+      <w:proofErr w:type="spellStart"/>
+      <w:r>
+        <w:t>Cascading</w:t>
+      </w:r>
+      <w:proofErr w:type="spellEnd"/>
+      <w:r>
+        <w:t xml:space="preserve"> Style </w:t>
+      </w:r>
+      <w:proofErr w:type="spellStart"/>
+      <w:r>
+        <w:t>Sheets</w:t>
+      </w:r>
+      <w:proofErr w:type="spellEnd"/>
+      <w:r>
+        <w:t>) e SCSS (</w:t>
+      </w:r>
+      <w:proofErr w:type="spellStart"/>
+      <w:r>
+        <w:t>Sassy</w:t>
+      </w:r>
+      <w:proofErr w:type="spellEnd"/>
+      <w:r>
+        <w:t xml:space="preserve"> CSS) sono stati utilizzati per progettare e definire l’aspetto e lo stile delle pagine web. In specifico ci siamo serviti del carattere “#”, o selettore di ID, che ha la funzione di selezionare gli elementi nel file HTML con lo stesso ID che segue l’hashtag, applicando lo stile scelto. Esso ha avuto una funzione particolarmente utile nel caso in cui più file HTML fossero collegati allo stesso CSS; quindi con l’opportuna distinzione degli ID, è facile riconoscere il collegamento tra essi e il file HTML corrispondente. Esso è stato usato maggiormente per le introduzioni di testo nelle diverse pagine. Un’altra funzionalità di CSS che abbiamo sfruttato è il carattere “.”, che è un selettore di classe, che si collega all’attributo class (al posto dell’ID, come detto precedentemente). Esso è stato particolarmente sfruttato per la </w:t>
+      </w:r>
+      <w:proofErr w:type="spellStart"/>
+      <w:r>
+        <w:t>search</w:t>
+      </w:r>
+      <w:proofErr w:type="spellEnd"/>
+      <w:r>
+        <w:t>-bar e i bottoni del sito. Del resto abbiamo usato i costrutti di CSS che permettono di riferirsi a tutti gli elementi di un certo tipo nel file HTML (come “</w:t>
+      </w:r>
+      <w:proofErr w:type="spellStart"/>
+      <w:r>
+        <w:t>table</w:t>
+      </w:r>
+      <w:proofErr w:type="spellEnd"/>
+      <w:r>
+        <w:t>”), associandoci proprietà comunemente usate (“</w:t>
+      </w:r>
+      <w:proofErr w:type="spellStart"/>
+      <w:r>
+        <w:t>margin</w:t>
+      </w:r>
+      <w:proofErr w:type="spellEnd"/>
+      <w:r>
+        <w:t>”, per il margine attorno a ciò che è stato selezionato, “color” per il colore, “</w:t>
+      </w:r>
+      <w:proofErr w:type="spellStart"/>
+      <w:r>
+        <w:t>border</w:t>
+      </w:r>
+      <w:proofErr w:type="spellEnd"/>
+      <w:r>
+        <w:t>” per il bordo…).</w:t>
+      </w:r>
+    </w:p>
+    <w:p>
+      <w:pPr>
+        <w:pStyle w:val="NormalWeb"/>
         <w:numPr>
           <w:ilvl w:val="0"/>
           <w:numId w:val="3"/>
@@ -4423,22 +5609,65 @@
         <w:jc w:val="both"/>
       </w:pPr>
       <w:r>
-        <w:t>JavaScript è stato utilizzato per fornire interattività e dinamicità all’interfaccia utente. Al suo fianco è stato utilizzato anche l’interfaccia Ajax, che ci ha permesso di elevare ulteriormente il grado di interattività del progetto. In particolare nel file “functions.js” si è definita una funzione che porta alla pagina precedente e una per abilitare o disattivare l’edit un campo di input.</w:t>
-      </w:r>
-    </w:p>
-    <w:p>
-      <w:pPr>
-        <w:pStyle w:val="Titolo1"/>
-      </w:pPr>
-      <w:bookmarkStart w:id="14" w:name="_Toc141262457"/>
+        <w:t xml:space="preserve">JavaScript è stato utilizzato per fornire interattività e dinamicità all’interfaccia utente. Al suo fianco è stato utilizzato anche l’interfaccia Ajax, che ci ha permesso di elevare ulteriormente il grado di interattività del progetto. In particolare nel file “functions.js” si è definita una funzione che porta alla pagina precedente e una per abilitare o disattivare </w:t>
+      </w:r>
+      <w:proofErr w:type="spellStart"/>
+      <w:r>
+        <w:t>l’edit</w:t>
+      </w:r>
+      <w:proofErr w:type="spellEnd"/>
+      <w:r>
+        <w:t xml:space="preserve"> un campo di input.</w:t>
+      </w:r>
+    </w:p>
+    <w:p>
+      <w:pPr>
+        <w:pStyle w:val="NormalWeb"/>
+        <w:jc w:val="both"/>
+      </w:pPr>
+    </w:p>
+    <w:p>
+      <w:pPr>
+        <w:pStyle w:val="NormalWeb"/>
+        <w:jc w:val="both"/>
+      </w:pPr>
+    </w:p>
+    <w:p>
+      <w:pPr>
+        <w:pStyle w:val="NormalWeb"/>
+        <w:jc w:val="both"/>
+      </w:pPr>
+    </w:p>
+    <w:p>
+      <w:pPr>
+        <w:pStyle w:val="Heading1"/>
+      </w:pPr>
+      <w:bookmarkStart w:id="14" w:name="_Toc141659749"/>
+      <w:r>
+        <w:t>Sicurezza</w:t>
+      </w:r>
+      <w:bookmarkEnd w:id="14"/>
+    </w:p>
+    <w:p>
+      <w:pPr>
+        <w:rPr>
+          <w:lang w:val="en-US"/>
+        </w:rPr>
+      </w:pPr>
+    </w:p>
+    <w:p>
+      <w:pPr>
+        <w:pStyle w:val="Heading1"/>
+      </w:pPr>
+      <w:bookmarkStart w:id="15" w:name="_Toc141659750"/>
       <w:r>
         <w:t>Design finale</w:t>
       </w:r>
-      <w:bookmarkEnd w:id="14"/>
-    </w:p>
-    <w:p>
-      <w:pPr>
-        <w:pStyle w:val="NormaleWeb"/>
+      <w:bookmarkEnd w:id="15"/>
+    </w:p>
+    <w:p>
+      <w:pPr>
+        <w:pStyle w:val="NormalWeb"/>
         <w:jc w:val="both"/>
       </w:pPr>
       <w:r>
@@ -4447,7 +5676,7 @@
     </w:p>
     <w:p>
       <w:pPr>
-        <w:pStyle w:val="NormaleWeb"/>
+        <w:pStyle w:val="NormalWeb"/>
         <w:keepNext/>
         <w:jc w:val="center"/>
       </w:pPr>
@@ -4457,7 +5686,6 @@
           <w:lang w:eastAsia="it-IT"/>
           <w14:ligatures w14:val="standardContextual"/>
         </w:rPr>
-        <w:lastRenderedPageBreak/>
         <w:drawing>
           <wp:inline distT="0" distB="0" distL="0" distR="0" wp14:anchorId="614B6651" wp14:editId="24A10E7D">
             <wp:extent cx="4604673" cy="2601798"/>
@@ -4503,40 +5731,27 @@
     </w:p>
     <w:p>
       <w:pPr>
-        <w:pStyle w:val="Didascalia"/>
+        <w:pStyle w:val="Caption"/>
         <w:jc w:val="center"/>
       </w:pPr>
       <w:r>
         <w:t xml:space="preserve">Figura </w:t>
       </w:r>
-      <w:r>
-        <w:fldChar w:fldCharType="begin"/>
-      </w:r>
-      <w:r>
-        <w:instrText xml:space="preserve"> SEQ Figura \* ARABIC </w:instrText>
-      </w:r>
-      <w:r>
-        <w:fldChar w:fldCharType="separate"/>
-      </w:r>
-      <w:r>
-        <w:rPr>
-          <w:noProof/>
-        </w:rPr>
-        <w:t>1</w:t>
-      </w:r>
-      <w:r>
-        <w:rPr>
-          <w:noProof/>
-        </w:rPr>
-        <w:fldChar w:fldCharType="end"/>
-      </w:r>
+      <w:fldSimple w:instr=" SEQ Figura \* ARABIC ">
+        <w:r>
+          <w:rPr>
+            <w:noProof/>
+          </w:rPr>
+          <w:t>1</w:t>
+        </w:r>
+      </w:fldSimple>
       <w:r>
         <w:t xml:space="preserve"> - Pagina di login</w:t>
       </w:r>
     </w:p>
     <w:p>
       <w:pPr>
-        <w:pStyle w:val="NormaleWeb"/>
+        <w:pStyle w:val="NormalWeb"/>
         <w:keepNext/>
         <w:jc w:val="center"/>
       </w:pPr>
@@ -4591,41 +5806,28 @@
     </w:p>
     <w:p>
       <w:pPr>
-        <w:pStyle w:val="Didascalia"/>
+        <w:pStyle w:val="Caption"/>
         <w:spacing w:after="0"/>
         <w:jc w:val="center"/>
       </w:pPr>
       <w:r>
         <w:t xml:space="preserve">Figura </w:t>
       </w:r>
-      <w:r>
-        <w:fldChar w:fldCharType="begin"/>
-      </w:r>
-      <w:r>
-        <w:instrText xml:space="preserve"> SEQ Figura \* ARABIC </w:instrText>
-      </w:r>
-      <w:r>
-        <w:fldChar w:fldCharType="separate"/>
-      </w:r>
-      <w:r>
-        <w:rPr>
-          <w:noProof/>
-        </w:rPr>
-        <w:t>2</w:t>
-      </w:r>
-      <w:r>
-        <w:rPr>
-          <w:noProof/>
-        </w:rPr>
-        <w:fldChar w:fldCharType="end"/>
-      </w:r>
+      <w:fldSimple w:instr=" SEQ Figura \* ARABIC ">
+        <w:r>
+          <w:rPr>
+            <w:noProof/>
+          </w:rPr>
+          <w:t>2</w:t>
+        </w:r>
+      </w:fldSimple>
       <w:r>
         <w:t xml:space="preserve"> - Pagina che permette di visualizzare gli studenti data la matricola</w:t>
       </w:r>
     </w:p>
     <w:p>
       <w:pPr>
-        <w:pStyle w:val="NormaleWeb"/>
+        <w:pStyle w:val="NormalWeb"/>
         <w:keepNext/>
         <w:jc w:val="center"/>
       </w:pPr>
@@ -4681,41 +5883,28 @@
     </w:p>
     <w:p>
       <w:pPr>
-        <w:pStyle w:val="Didascalia"/>
+        <w:pStyle w:val="Caption"/>
         <w:spacing w:after="0"/>
         <w:jc w:val="center"/>
       </w:pPr>
       <w:r>
         <w:t xml:space="preserve">Figura </w:t>
       </w:r>
-      <w:r>
-        <w:fldChar w:fldCharType="begin"/>
-      </w:r>
-      <w:r>
-        <w:instrText xml:space="preserve"> SEQ Figura \* ARABIC </w:instrText>
-      </w:r>
-      <w:r>
-        <w:fldChar w:fldCharType="separate"/>
-      </w:r>
-      <w:r>
-        <w:rPr>
-          <w:noProof/>
-        </w:rPr>
-        <w:t>3</w:t>
-      </w:r>
-      <w:r>
-        <w:rPr>
-          <w:noProof/>
-        </w:rPr>
-        <w:fldChar w:fldCharType="end"/>
-      </w:r>
+      <w:fldSimple w:instr=" SEQ Figura \* ARABIC ">
+        <w:r>
+          <w:rPr>
+            <w:noProof/>
+          </w:rPr>
+          <w:t>3</w:t>
+        </w:r>
+      </w:fldSimple>
       <w:r>
         <w:t xml:space="preserve"> - Pagina di creazione di un esame</w:t>
       </w:r>
     </w:p>
     <w:p>
       <w:pPr>
-        <w:pStyle w:val="NormaleWeb"/>
+        <w:pStyle w:val="NormalWeb"/>
         <w:keepNext/>
         <w:jc w:val="center"/>
       </w:pPr>
@@ -4770,40 +5959,27 @@
     </w:p>
     <w:p>
       <w:pPr>
-        <w:pStyle w:val="Didascalia"/>
+        <w:pStyle w:val="Caption"/>
         <w:jc w:val="center"/>
       </w:pPr>
       <w:r>
         <w:t xml:space="preserve">Figura </w:t>
       </w:r>
-      <w:r>
-        <w:fldChar w:fldCharType="begin"/>
-      </w:r>
-      <w:r>
-        <w:instrText xml:space="preserve"> SEQ Figura \* ARABIC </w:instrText>
-      </w:r>
-      <w:r>
-        <w:fldChar w:fldCharType="separate"/>
-      </w:r>
-      <w:r>
-        <w:rPr>
-          <w:noProof/>
-        </w:rPr>
-        <w:t>4</w:t>
-      </w:r>
-      <w:r>
-        <w:rPr>
-          <w:noProof/>
-        </w:rPr>
-        <w:fldChar w:fldCharType="end"/>
-      </w:r>
+      <w:fldSimple w:instr=" SEQ Figura \* ARABIC ">
+        <w:r>
+          <w:rPr>
+            <w:noProof/>
+          </w:rPr>
+          <w:t>4</w:t>
+        </w:r>
+      </w:fldSimple>
       <w:r>
         <w:t xml:space="preserve"> - Pagina di visualizzazione degli esami già presenti</w:t>
       </w:r>
     </w:p>
     <w:p>
       <w:pPr>
-        <w:pStyle w:val="NormaleWeb"/>
+        <w:pStyle w:val="NormalWeb"/>
         <w:keepNext/>
         <w:jc w:val="center"/>
       </w:pPr>
@@ -4859,7 +6035,7 @@
     </w:p>
     <w:p>
       <w:pPr>
-        <w:pStyle w:val="Didascalia"/>
+        <w:pStyle w:val="Caption"/>
         <w:jc w:val="center"/>
       </w:pPr>
       <w:r>
@@ -4928,34 +6104,21 @@
       <w:r>
         <w:t xml:space="preserve">Figura </w:t>
       </w:r>
-      <w:r>
-        <w:fldChar w:fldCharType="begin"/>
-      </w:r>
-      <w:r>
-        <w:instrText xml:space="preserve"> SEQ Figura \* ARABIC </w:instrText>
-      </w:r>
-      <w:r>
-        <w:fldChar w:fldCharType="separate"/>
-      </w:r>
-      <w:r>
-        <w:rPr>
-          <w:noProof/>
-        </w:rPr>
-        <w:t>5</w:t>
-      </w:r>
-      <w:r>
-        <w:rPr>
-          <w:noProof/>
-        </w:rPr>
-        <w:fldChar w:fldCharType="end"/>
-      </w:r>
+      <w:fldSimple w:instr=" SEQ Figura \* ARABIC ">
+        <w:r>
+          <w:rPr>
+            <w:noProof/>
+          </w:rPr>
+          <w:t>5</w:t>
+        </w:r>
+      </w:fldSimple>
       <w:r>
         <w:t xml:space="preserve"> - Pagina riguardante un esame specifico</w:t>
       </w:r>
     </w:p>
     <w:p>
       <w:pPr>
-        <w:pStyle w:val="NormaleWeb"/>
+        <w:pStyle w:val="NormalWeb"/>
         <w:keepNext/>
         <w:jc w:val="center"/>
       </w:pPr>
@@ -5010,50 +6173,37 @@
     </w:p>
     <w:p>
       <w:pPr>
-        <w:pStyle w:val="Didascalia"/>
+        <w:pStyle w:val="Caption"/>
         <w:jc w:val="center"/>
       </w:pPr>
       <w:r>
         <w:t xml:space="preserve">Figura </w:t>
       </w:r>
-      <w:r>
-        <w:fldChar w:fldCharType="begin"/>
-      </w:r>
-      <w:r>
-        <w:instrText xml:space="preserve"> SEQ Figura \* ARABIC </w:instrText>
-      </w:r>
-      <w:r>
-        <w:fldChar w:fldCharType="separate"/>
-      </w:r>
-      <w:r>
-        <w:rPr>
-          <w:noProof/>
-        </w:rPr>
-        <w:t>6</w:t>
-      </w:r>
-      <w:r>
-        <w:rPr>
-          <w:noProof/>
-        </w:rPr>
-        <w:fldChar w:fldCharType="end"/>
-      </w:r>
+      <w:fldSimple w:instr=" SEQ Figura \* ARABIC ">
+        <w:r>
+          <w:rPr>
+            <w:noProof/>
+          </w:rPr>
+          <w:t>6</w:t>
+        </w:r>
+      </w:fldSimple>
       <w:r>
         <w:t xml:space="preserve"> - Pagina per aggiungere una nuova prova</w:t>
       </w:r>
     </w:p>
     <w:p>
       <w:pPr>
-        <w:pStyle w:val="Titolo1"/>
-      </w:pPr>
-      <w:bookmarkStart w:id="15" w:name="_Toc141262458"/>
+        <w:pStyle w:val="Heading1"/>
+      </w:pPr>
+      <w:bookmarkStart w:id="16" w:name="_Toc141659751"/>
       <w:r>
         <w:t>Contributo al progetto</w:t>
       </w:r>
-      <w:bookmarkEnd w:id="15"/>
-    </w:p>
-    <w:p>
-      <w:pPr>
-        <w:pStyle w:val="NormaleWeb"/>
+      <w:bookmarkEnd w:id="16"/>
+    </w:p>
+    <w:p>
+      <w:pPr>
+        <w:pStyle w:val="NormalWeb"/>
         <w:jc w:val="both"/>
       </w:pPr>
       <w:r>
@@ -5075,23 +6225,76 @@
     </w:p>
     <w:p>
       <w:pPr>
-        <w:pStyle w:val="NormaleWeb"/>
-        <w:jc w:val="both"/>
-      </w:pPr>
-    </w:p>
-    <w:p>
-      <w:pPr>
-        <w:rPr>
-          <w:rFonts w:ascii="Times New Roman" w:eastAsia="Times New Roman" w:hAnsi="Times New Roman" w:cs="Times New Roman"/>
-          <w:kern w:val="0"/>
-          <w:lang w:eastAsia="en-GB"/>
-          <w14:ligatures w14:val="none"/>
-        </w:rPr>
-      </w:pPr>
-    </w:p>
-    <w:p>
-      <w:pPr>
-        <w:pStyle w:val="NormaleWeb"/>
+        <w:pStyle w:val="NormalWeb"/>
+        <w:jc w:val="both"/>
+      </w:pPr>
+    </w:p>
+    <w:p>
+      <w:pPr>
+        <w:pStyle w:val="NormalWeb"/>
+        <w:jc w:val="both"/>
+      </w:pPr>
+      <w:r>
+        <w:rPr>
+          <w:noProof/>
+          <w14:ligatures w14:val="standardContextual"/>
+        </w:rPr>
+        <w:drawing>
+          <wp:inline distT="0" distB="0" distL="0" distR="0" wp14:anchorId="6188A69E" wp14:editId="2E2D0984">
+            <wp:extent cx="5731510" cy="3559175"/>
+            <wp:effectExtent l="0" t="0" r="2540" b="3175"/>
+            <wp:docPr id="956380895" name="Picture 1" descr="A screenshot of a graph&#10;&#10;Description automatically generated"/>
+            <wp:cNvGraphicFramePr>
+              <a:graphicFrameLocks xmlns:a="http://schemas.openxmlformats.org/drawingml/2006/main" noChangeAspect="1"/>
+            </wp:cNvGraphicFramePr>
+            <a:graphic xmlns:a="http://schemas.openxmlformats.org/drawingml/2006/main">
+              <a:graphicData uri="http://schemas.openxmlformats.org/drawingml/2006/picture">
+                <pic:pic xmlns:pic="http://schemas.openxmlformats.org/drawingml/2006/picture">
+                  <pic:nvPicPr>
+                    <pic:cNvPr id="956380895" name="Picture 1" descr="A screenshot of a graph&#10;&#10;Description automatically generated"/>
+                    <pic:cNvPicPr/>
+                  </pic:nvPicPr>
+                  <pic:blipFill>
+                    <a:blip r:embed="rId28">
+                      <a:extLst>
+                        <a:ext uri="{28A0092B-C50C-407E-A947-70E740481C1C}">
+                          <a14:useLocalDpi xmlns:a14="http://schemas.microsoft.com/office/drawing/2010/main" val="0"/>
+                        </a:ext>
+                      </a:extLst>
+                    </a:blip>
+                    <a:stretch>
+                      <a:fillRect/>
+                    </a:stretch>
+                  </pic:blipFill>
+                  <pic:spPr>
+                    <a:xfrm>
+                      <a:off x="0" y="0"/>
+                      <a:ext cx="5731510" cy="3559175"/>
+                    </a:xfrm>
+                    <a:prstGeom prst="rect">
+                      <a:avLst/>
+                    </a:prstGeom>
+                  </pic:spPr>
+                </pic:pic>
+              </a:graphicData>
+            </a:graphic>
+          </wp:inline>
+        </w:drawing>
+      </w:r>
+    </w:p>
+    <w:p>
+      <w:pPr>
+        <w:rPr>
+          <w:rFonts w:ascii="Times New Roman" w:eastAsia="Times New Roman" w:hAnsi="Times New Roman" w:cs="Times New Roman"/>
+          <w:kern w:val="0"/>
+          <w:lang w:eastAsia="en-GB"/>
+          <w14:ligatures w14:val="none"/>
+        </w:rPr>
+      </w:pPr>
+    </w:p>
+    <w:p>
+      <w:pPr>
+        <w:pStyle w:val="NormalWeb"/>
         <w:spacing w:before="0" w:beforeAutospacing="0" w:after="0" w:afterAutospacing="0"/>
         <w:jc w:val="both"/>
       </w:pPr>
@@ -5107,7 +6310,7 @@
 </file>
 
 <file path=word/endnotes.xml><?xml version="1.0" encoding="utf-8"?>
-<w:endnotes xmlns:wpc="http://schemas.microsoft.com/office/word/2010/wordprocessingCanvas" xmlns:mo="http://schemas.microsoft.com/office/mac/office/2008/main" xmlns:mc="http://schemas.openxmlformats.org/markup-compatibility/2006" xmlns:mv="urn:schemas-microsoft-com:mac:vml" xmlns:o="urn:schemas-microsoft-com:office:office" xmlns:r="http://schemas.openxmlformats.org/officeDocument/2006/relationships" xmlns:m="http://schemas.openxmlformats.org/officeDocument/2006/math" xmlns:v="urn:schemas-microsoft-com:vml" xmlns:wp14="http://schemas.microsoft.com/office/word/2010/wordprocessingDrawing" xmlns:wp="http://schemas.openxmlformats.org/drawingml/2006/wordprocessingDrawing" xmlns:w10="urn:schemas-microsoft-com:office:word" xmlns:w="http://schemas.openxmlformats.org/wordprocessingml/2006/main" xmlns:w14="http://schemas.microsoft.com/office/word/2010/wordml" xmlns:w15="http://schemas.microsoft.com/office/word/2012/wordml" xmlns:wpg="http://schemas.microsoft.com/office/word/2010/wordprocessingGroup" xmlns:wpi="http://schemas.microsoft.com/office/word/2010/wordprocessingInk" xmlns:wne="http://schemas.microsoft.com/office/word/2006/wordml" xmlns:wps="http://schemas.microsoft.com/office/word/2010/wordprocessingShape" mc:Ignorable="w14 w15 wp14">
+<w:endnotes xmlns:wpc="http://schemas.microsoft.com/office/word/2010/wordprocessingCanvas" xmlns:cx="http://schemas.microsoft.com/office/drawing/2014/chartex" xmlns:cx1="http://schemas.microsoft.com/office/drawing/2015/9/8/chartex" xmlns:cx2="http://schemas.microsoft.com/office/drawing/2015/10/21/chartex" xmlns:cx3="http://schemas.microsoft.com/office/drawing/2016/5/9/chartex" xmlns:cx4="http://schemas.microsoft.com/office/drawing/2016/5/10/chartex" xmlns:cx5="http://schemas.microsoft.com/office/drawing/2016/5/11/chartex" xmlns:cx6="http://schemas.microsoft.com/office/drawing/2016/5/12/chartex" xmlns:cx7="http://schemas.microsoft.com/office/drawing/2016/5/13/chartex" xmlns:cx8="http://schemas.microsoft.com/office/drawing/2016/5/14/chartex" xmlns:mc="http://schemas.openxmlformats.org/markup-compatibility/2006" xmlns:aink="http://schemas.microsoft.com/office/drawing/2016/ink" xmlns:am3d="http://schemas.microsoft.com/office/drawing/2017/model3d" xmlns:o="urn:schemas-microsoft-com:office:office" xmlns:oel="http://schemas.microsoft.com/office/2019/extlst" xmlns:r="http://schemas.openxmlformats.org/officeDocument/2006/relationships" xmlns:m="http://schemas.openxmlformats.org/officeDocument/2006/math" xmlns:v="urn:schemas-microsoft-com:vml" xmlns:wp14="http://schemas.microsoft.com/office/word/2010/wordprocessingDrawing" xmlns:wp="http://schemas.openxmlformats.org/drawingml/2006/wordprocessingDrawing" xmlns:w10="urn:schemas-microsoft-com:office:word" xmlns:w="http://schemas.openxmlformats.org/wordprocessingml/2006/main" xmlns:w14="http://schemas.microsoft.com/office/word/2010/wordml" xmlns:w15="http://schemas.microsoft.com/office/word/2012/wordml" xmlns:w16cex="http://schemas.microsoft.com/office/word/2018/wordml/cex" xmlns:w16cid="http://schemas.microsoft.com/office/word/2016/wordml/cid" xmlns:w16="http://schemas.microsoft.com/office/word/2018/wordml" xmlns:w16sdtdh="http://schemas.microsoft.com/office/word/2020/wordml/sdtdatahash" xmlns:w16se="http://schemas.microsoft.com/office/word/2015/wordml/symex" xmlns:wpg="http://schemas.microsoft.com/office/word/2010/wordprocessingGroup" xmlns:wpi="http://schemas.microsoft.com/office/word/2010/wordprocessingInk" xmlns:wne="http://schemas.microsoft.com/office/word/2006/wordml" xmlns:wps="http://schemas.microsoft.com/office/word/2010/wordprocessingShape" mc:Ignorable="w14 w15 w16se w16cid w16 w16cex w16sdtdh wp14">
   <w:endnote w:type="separator" w:id="-1">
     <w:p>
       <w:r>
@@ -5126,7 +6329,7 @@
 </file>
 
 <file path=word/footnotes.xml><?xml version="1.0" encoding="utf-8"?>
-<w:footnotes xmlns:wpc="http://schemas.microsoft.com/office/word/2010/wordprocessingCanvas" xmlns:mo="http://schemas.microsoft.com/office/mac/office/2008/main" xmlns:mc="http://schemas.openxmlformats.org/markup-compatibility/2006" xmlns:mv="urn:schemas-microsoft-com:mac:vml" xmlns:o="urn:schemas-microsoft-com:office:office" xmlns:r="http://schemas.openxmlformats.org/officeDocument/2006/relationships" xmlns:m="http://schemas.openxmlformats.org/officeDocument/2006/math" xmlns:v="urn:schemas-microsoft-com:vml" xmlns:wp14="http://schemas.microsoft.com/office/word/2010/wordprocessingDrawing" xmlns:wp="http://schemas.openxmlformats.org/drawingml/2006/wordprocessingDrawing" xmlns:w10="urn:schemas-microsoft-com:office:word" xmlns:w="http://schemas.openxmlformats.org/wordprocessingml/2006/main" xmlns:w14="http://schemas.microsoft.com/office/word/2010/wordml" xmlns:w15="http://schemas.microsoft.com/office/word/2012/wordml" xmlns:wpg="http://schemas.microsoft.com/office/word/2010/wordprocessingGroup" xmlns:wpi="http://schemas.microsoft.com/office/word/2010/wordprocessingInk" xmlns:wne="http://schemas.microsoft.com/office/word/2006/wordml" xmlns:wps="http://schemas.microsoft.com/office/word/2010/wordprocessingShape" mc:Ignorable="w14 w15 wp14">
+<w:footnotes xmlns:wpc="http://schemas.microsoft.com/office/word/2010/wordprocessingCanvas" xmlns:cx="http://schemas.microsoft.com/office/drawing/2014/chartex" xmlns:cx1="http://schemas.microsoft.com/office/drawing/2015/9/8/chartex" xmlns:cx2="http://schemas.microsoft.com/office/drawing/2015/10/21/chartex" xmlns:cx3="http://schemas.microsoft.com/office/drawing/2016/5/9/chartex" xmlns:cx4="http://schemas.microsoft.com/office/drawing/2016/5/10/chartex" xmlns:cx5="http://schemas.microsoft.com/office/drawing/2016/5/11/chartex" xmlns:cx6="http://schemas.microsoft.com/office/drawing/2016/5/12/chartex" xmlns:cx7="http://schemas.microsoft.com/office/drawing/2016/5/13/chartex" xmlns:cx8="http://schemas.microsoft.com/office/drawing/2016/5/14/chartex" xmlns:mc="http://schemas.openxmlformats.org/markup-compatibility/2006" xmlns:aink="http://schemas.microsoft.com/office/drawing/2016/ink" xmlns:am3d="http://schemas.microsoft.com/office/drawing/2017/model3d" xmlns:o="urn:schemas-microsoft-com:office:office" xmlns:oel="http://schemas.microsoft.com/office/2019/extlst" xmlns:r="http://schemas.openxmlformats.org/officeDocument/2006/relationships" xmlns:m="http://schemas.openxmlformats.org/officeDocument/2006/math" xmlns:v="urn:schemas-microsoft-com:vml" xmlns:wp14="http://schemas.microsoft.com/office/word/2010/wordprocessingDrawing" xmlns:wp="http://schemas.openxmlformats.org/drawingml/2006/wordprocessingDrawing" xmlns:w10="urn:schemas-microsoft-com:office:word" xmlns:w="http://schemas.openxmlformats.org/wordprocessingml/2006/main" xmlns:w14="http://schemas.microsoft.com/office/word/2010/wordml" xmlns:w15="http://schemas.microsoft.com/office/word/2012/wordml" xmlns:w16cex="http://schemas.microsoft.com/office/word/2018/wordml/cex" xmlns:w16cid="http://schemas.microsoft.com/office/word/2016/wordml/cid" xmlns:w16="http://schemas.microsoft.com/office/word/2018/wordml" xmlns:w16sdtdh="http://schemas.microsoft.com/office/word/2020/wordml/sdtdatahash" xmlns:w16se="http://schemas.microsoft.com/office/word/2015/wordml/symex" xmlns:wpg="http://schemas.microsoft.com/office/word/2010/wordprocessingGroup" xmlns:wpi="http://schemas.microsoft.com/office/word/2010/wordprocessingInk" xmlns:wne="http://schemas.microsoft.com/office/word/2006/wordml" xmlns:wps="http://schemas.microsoft.com/office/word/2010/wordprocessingShape" mc:Ignorable="w14 w15 w16se w16cid w16 w16cex w16sdtdh wp14">
   <w:footnote w:type="separator" w:id="-1">
     <w:p>
       <w:r>
@@ -5145,8 +6348,8 @@
 </file>
 
 <file path=word/numbering.xml><?xml version="1.0" encoding="utf-8"?>
-<w:numbering xmlns:wpc="http://schemas.microsoft.com/office/word/2010/wordprocessingCanvas" xmlns:mo="http://schemas.microsoft.com/office/mac/office/2008/main" xmlns:mc="http://schemas.openxmlformats.org/markup-compatibility/2006" xmlns:mv="urn:schemas-microsoft-com:mac:vml" xmlns:o="urn:schemas-microsoft-com:office:office" xmlns:r="http://schemas.openxmlformats.org/officeDocument/2006/relationships" xmlns:m="http://schemas.openxmlformats.org/officeDocument/2006/math" xmlns:v="urn:schemas-microsoft-com:vml" xmlns:wp14="http://schemas.microsoft.com/office/word/2010/wordprocessingDrawing" xmlns:wp="http://schemas.openxmlformats.org/drawingml/2006/wordprocessingDrawing" xmlns:w10="urn:schemas-microsoft-com:office:word" xmlns:w="http://schemas.openxmlformats.org/wordprocessingml/2006/main" xmlns:w14="http://schemas.microsoft.com/office/word/2010/wordml" xmlns:w15="http://schemas.microsoft.com/office/word/2012/wordml" xmlns:wpg="http://schemas.microsoft.com/office/word/2010/wordprocessingGroup" xmlns:wpi="http://schemas.microsoft.com/office/word/2010/wordprocessingInk" xmlns:wne="http://schemas.microsoft.com/office/word/2006/wordml" xmlns:wps="http://schemas.microsoft.com/office/word/2010/wordprocessingShape" mc:Ignorable="w14 w15 wp14">
-  <w:abstractNum w:abstractNumId="0">
+<w:numbering xmlns:wpc="http://schemas.microsoft.com/office/word/2010/wordprocessingCanvas" xmlns:cx="http://schemas.microsoft.com/office/drawing/2014/chartex" xmlns:cx1="http://schemas.microsoft.com/office/drawing/2015/9/8/chartex" xmlns:cx2="http://schemas.microsoft.com/office/drawing/2015/10/21/chartex" xmlns:cx3="http://schemas.microsoft.com/office/drawing/2016/5/9/chartex" xmlns:cx4="http://schemas.microsoft.com/office/drawing/2016/5/10/chartex" xmlns:cx5="http://schemas.microsoft.com/office/drawing/2016/5/11/chartex" xmlns:cx6="http://schemas.microsoft.com/office/drawing/2016/5/12/chartex" xmlns:cx7="http://schemas.microsoft.com/office/drawing/2016/5/13/chartex" xmlns:cx8="http://schemas.microsoft.com/office/drawing/2016/5/14/chartex" xmlns:mc="http://schemas.openxmlformats.org/markup-compatibility/2006" xmlns:aink="http://schemas.microsoft.com/office/drawing/2016/ink" xmlns:am3d="http://schemas.microsoft.com/office/drawing/2017/model3d" xmlns:o="urn:schemas-microsoft-com:office:office" xmlns:oel="http://schemas.microsoft.com/office/2019/extlst" xmlns:r="http://schemas.openxmlformats.org/officeDocument/2006/relationships" xmlns:m="http://schemas.openxmlformats.org/officeDocument/2006/math" xmlns:v="urn:schemas-microsoft-com:vml" xmlns:wp14="http://schemas.microsoft.com/office/word/2010/wordprocessingDrawing" xmlns:wp="http://schemas.openxmlformats.org/drawingml/2006/wordprocessingDrawing" xmlns:w10="urn:schemas-microsoft-com:office:word" xmlns:w="http://schemas.openxmlformats.org/wordprocessingml/2006/main" xmlns:w14="http://schemas.microsoft.com/office/word/2010/wordml" xmlns:w15="http://schemas.microsoft.com/office/word/2012/wordml" xmlns:w16cex="http://schemas.microsoft.com/office/word/2018/wordml/cex" xmlns:w16cid="http://schemas.microsoft.com/office/word/2016/wordml/cid" xmlns:w16="http://schemas.microsoft.com/office/word/2018/wordml" xmlns:w16sdtdh="http://schemas.microsoft.com/office/word/2020/wordml/sdtdatahash" xmlns:w16se="http://schemas.microsoft.com/office/word/2015/wordml/symex" xmlns:wpg="http://schemas.microsoft.com/office/word/2010/wordprocessingGroup" xmlns:wpi="http://schemas.microsoft.com/office/word/2010/wordprocessingInk" xmlns:wne="http://schemas.microsoft.com/office/word/2006/wordml" xmlns:wps="http://schemas.microsoft.com/office/word/2010/wordprocessingShape" mc:Ignorable="w14 w15 w16se w16cid w16 w16cex w16sdtdh wp14">
+  <w:abstractNum w:abstractNumId="0" w15:restartNumberingAfterBreak="0">
     <w:nsid w:val="3E050402"/>
     <w:multiLevelType w:val="hybridMultilevel"/>
     <w:tmpl w:val="091E0320"/>
@@ -5235,7 +6438,7 @@
       </w:pPr>
     </w:lvl>
   </w:abstractNum>
-  <w:abstractNum w:abstractNumId="1">
+  <w:abstractNum w:abstractNumId="1" w15:restartNumberingAfterBreak="0">
     <w:nsid w:val="40820762"/>
     <w:multiLevelType w:val="hybridMultilevel"/>
     <w:tmpl w:val="F63E3186"/>
@@ -5347,7 +6550,7 @@
       </w:rPr>
     </w:lvl>
   </w:abstractNum>
-  <w:abstractNum w:abstractNumId="2">
+  <w:abstractNum w:abstractNumId="2" w15:restartNumberingAfterBreak="0">
     <w:nsid w:val="633525A4"/>
     <w:multiLevelType w:val="hybridMultilevel"/>
     <w:tmpl w:val="6896A4F0"/>
@@ -5436,7 +6639,7 @@
       </w:pPr>
     </w:lvl>
   </w:abstractNum>
-  <w:abstractNum w:abstractNumId="3">
+  <w:abstractNum w:abstractNumId="3" w15:restartNumberingAfterBreak="0">
     <w:nsid w:val="78CC6D7C"/>
     <w:multiLevelType w:val="hybridMultilevel"/>
     <w:tmpl w:val="25BE31A6"/>
@@ -5548,7 +6751,7 @@
       </w:rPr>
     </w:lvl>
   </w:abstractNum>
-  <w:abstractNum w:abstractNumId="4">
+  <w:abstractNum w:abstractNumId="4" w15:restartNumberingAfterBreak="0">
     <w:nsid w:val="7A0B3A0A"/>
     <w:multiLevelType w:val="hybridMultilevel"/>
     <w:tmpl w:val="8A3A4C96"/>
@@ -5661,26 +6864,26 @@
       </w:rPr>
     </w:lvl>
   </w:abstractNum>
-  <w:num w:numId="1">
+  <w:num w:numId="1" w16cid:durableId="25567585">
     <w:abstractNumId w:val="0"/>
   </w:num>
-  <w:num w:numId="2">
+  <w:num w:numId="2" w16cid:durableId="1789740238">
     <w:abstractNumId w:val="2"/>
   </w:num>
-  <w:num w:numId="3">
+  <w:num w:numId="3" w16cid:durableId="1456486922">
     <w:abstractNumId w:val="1"/>
   </w:num>
-  <w:num w:numId="4">
+  <w:num w:numId="4" w16cid:durableId="1230193043">
     <w:abstractNumId w:val="4"/>
   </w:num>
-  <w:num w:numId="5">
+  <w:num w:numId="5" w16cid:durableId="18433076">
     <w:abstractNumId w:val="3"/>
   </w:num>
 </w:numbering>
 </file>
 
 <file path=word/styles.xml><?xml version="1.0" encoding="utf-8"?>
-<w:styles xmlns:mc="http://schemas.openxmlformats.org/markup-compatibility/2006" xmlns:r="http://schemas.openxmlformats.org/officeDocument/2006/relationships" xmlns:w="http://schemas.openxmlformats.org/wordprocessingml/2006/main" xmlns:w14="http://schemas.microsoft.com/office/word/2010/wordml" xmlns:w15="http://schemas.microsoft.com/office/word/2012/wordml" mc:Ignorable="w14 w15">
+<w:styles xmlns:mc="http://schemas.openxmlformats.org/markup-compatibility/2006" xmlns:r="http://schemas.openxmlformats.org/officeDocument/2006/relationships" xmlns:w="http://schemas.openxmlformats.org/wordprocessingml/2006/main" xmlns:w14="http://schemas.microsoft.com/office/word/2010/wordml" xmlns:w15="http://schemas.microsoft.com/office/word/2012/wordml" xmlns:w16cex="http://schemas.microsoft.com/office/word/2018/wordml/cex" xmlns:w16cid="http://schemas.microsoft.com/office/word/2016/wordml/cid" xmlns:w16="http://schemas.microsoft.com/office/word/2018/wordml" xmlns:w16sdtdh="http://schemas.microsoft.com/office/word/2020/wordml/sdtdatahash" xmlns:w16se="http://schemas.microsoft.com/office/word/2015/wordml/symex" mc:Ignorable="w14 w15 w16se w16cid w16 w16cex w16sdtdh">
   <w:docDefaults>
     <w:rPrDefault>
       <w:rPr>
@@ -5694,7 +6897,7 @@
     </w:rPrDefault>
     <w:pPrDefault/>
   </w:docDefaults>
-  <w:latentStyles w:defLockedState="0" w:defUIPriority="99" w:defSemiHidden="0" w:defUnhideWhenUsed="0" w:defQFormat="0" w:count="382">
+  <w:latentStyles w:defLockedState="0" w:defUIPriority="99" w:defSemiHidden="0" w:defUnhideWhenUsed="0" w:defQFormat="0" w:count="376">
     <w:lsdException w:name="Normal" w:uiPriority="0" w:qFormat="1"/>
     <w:lsdException w:name="heading 1" w:uiPriority="9" w:qFormat="1"/>
     <w:lsdException w:name="heading 2" w:semiHidden="1" w:uiPriority="9" w:unhideWhenUsed="1" w:qFormat="1"/>
@@ -6069,15 +7272,15 @@
     <w:lsdException w:name="Mention" w:semiHidden="1" w:unhideWhenUsed="1"/>
     <w:lsdException w:name="Smart Hyperlink" w:semiHidden="1" w:unhideWhenUsed="1"/>
   </w:latentStyles>
-  <w:style w:type="paragraph" w:default="1" w:styleId="Normale">
+  <w:style w:type="paragraph" w:default="1" w:styleId="Normal">
     <w:name w:val="Normal"/>
     <w:qFormat/>
   </w:style>
-  <w:style w:type="paragraph" w:styleId="Titolo1">
+  <w:style w:type="paragraph" w:styleId="Heading1">
     <w:name w:val="heading 1"/>
-    <w:basedOn w:val="Normale"/>
-    <w:next w:val="Normale"/>
-    <w:link w:val="Titolo1Carattere"/>
+    <w:basedOn w:val="Normal"/>
+    <w:next w:val="Normal"/>
+    <w:link w:val="Heading1Char"/>
     <w:uiPriority w:val="9"/>
     <w:qFormat/>
     <w:rsid w:val="00925F45"/>
@@ -6094,13 +7297,13 @@
       <w:szCs w:val="32"/>
     </w:rPr>
   </w:style>
-  <w:style w:type="character" w:default="1" w:styleId="Carpredefinitoparagrafo">
+  <w:style w:type="character" w:default="1" w:styleId="DefaultParagraphFont">
     <w:name w:val="Default Paragraph Font"/>
     <w:uiPriority w:val="1"/>
     <w:semiHidden/>
     <w:unhideWhenUsed/>
   </w:style>
-  <w:style w:type="table" w:default="1" w:styleId="Tabellanormale">
+  <w:style w:type="table" w:default="1" w:styleId="TableNormal">
     <w:name w:val="Normal Table"/>
     <w:uiPriority w:val="99"/>
     <w:semiHidden/>
@@ -6115,16 +7318,16 @@
       </w:tblCellMar>
     </w:tblPr>
   </w:style>
-  <w:style w:type="numbering" w:default="1" w:styleId="Nessunelenco">
+  <w:style w:type="numbering" w:default="1" w:styleId="NoList">
     <w:name w:val="No List"/>
     <w:uiPriority w:val="99"/>
     <w:semiHidden/>
     <w:unhideWhenUsed/>
   </w:style>
-  <w:style w:type="character" w:customStyle="1" w:styleId="Titolo1Carattere">
-    <w:name w:val="Titolo 1 Carattere"/>
-    <w:basedOn w:val="Carpredefinitoparagrafo"/>
-    <w:link w:val="Titolo1"/>
+  <w:style w:type="character" w:customStyle="1" w:styleId="Heading1Char">
+    <w:name w:val="Heading 1 Char"/>
+    <w:basedOn w:val="DefaultParagraphFont"/>
+    <w:link w:val="Heading1"/>
     <w:uiPriority w:val="9"/>
     <w:rsid w:val="00925F45"/>
     <w:rPr>
@@ -6134,10 +7337,10 @@
       <w:szCs w:val="32"/>
     </w:rPr>
   </w:style>
-  <w:style w:type="paragraph" w:styleId="Titolosommario">
+  <w:style w:type="paragraph" w:styleId="TOCHeading">
     <w:name w:val="TOC Heading"/>
-    <w:basedOn w:val="Titolo1"/>
-    <w:next w:val="Normale"/>
+    <w:basedOn w:val="Heading1"/>
+    <w:next w:val="Normal"/>
     <w:uiPriority w:val="39"/>
     <w:unhideWhenUsed/>
     <w:qFormat/>
@@ -6156,10 +7359,10 @@
       <w14:ligatures w14:val="none"/>
     </w:rPr>
   </w:style>
-  <w:style w:type="paragraph" w:styleId="Sommario1">
+  <w:style w:type="paragraph" w:styleId="TOC1">
     <w:name w:val="toc 1"/>
-    <w:basedOn w:val="Normale"/>
-    <w:next w:val="Normale"/>
+    <w:basedOn w:val="Normal"/>
+    <w:next w:val="Normal"/>
     <w:autoRedefine/>
     <w:uiPriority w:val="39"/>
     <w:unhideWhenUsed/>
@@ -6177,10 +7380,10 @@
       <w:u w:val="single"/>
     </w:rPr>
   </w:style>
-  <w:style w:type="paragraph" w:styleId="Sommario2">
+  <w:style w:type="paragraph" w:styleId="TOC2">
     <w:name w:val="toc 2"/>
-    <w:basedOn w:val="Normale"/>
-    <w:next w:val="Normale"/>
+    <w:basedOn w:val="Normal"/>
+    <w:next w:val="Normal"/>
     <w:autoRedefine/>
     <w:uiPriority w:val="39"/>
     <w:semiHidden/>
@@ -6195,10 +7398,10 @@
       <w:szCs w:val="22"/>
     </w:rPr>
   </w:style>
-  <w:style w:type="paragraph" w:styleId="Sommario3">
+  <w:style w:type="paragraph" w:styleId="TOC3">
     <w:name w:val="toc 3"/>
-    <w:basedOn w:val="Normale"/>
-    <w:next w:val="Normale"/>
+    <w:basedOn w:val="Normal"/>
+    <w:next w:val="Normal"/>
     <w:autoRedefine/>
     <w:uiPriority w:val="39"/>
     <w:semiHidden/>
@@ -6211,10 +7414,10 @@
       <w:szCs w:val="22"/>
     </w:rPr>
   </w:style>
-  <w:style w:type="paragraph" w:styleId="Sommario4">
+  <w:style w:type="paragraph" w:styleId="TOC4">
     <w:name w:val="toc 4"/>
-    <w:basedOn w:val="Normale"/>
-    <w:next w:val="Normale"/>
+    <w:basedOn w:val="Normal"/>
+    <w:next w:val="Normal"/>
     <w:autoRedefine/>
     <w:uiPriority w:val="39"/>
     <w:semiHidden/>
@@ -6226,10 +7429,10 @@
       <w:szCs w:val="22"/>
     </w:rPr>
   </w:style>
-  <w:style w:type="paragraph" w:styleId="Sommario5">
+  <w:style w:type="paragraph" w:styleId="TOC5">
     <w:name w:val="toc 5"/>
-    <w:basedOn w:val="Normale"/>
-    <w:next w:val="Normale"/>
+    <w:basedOn w:val="Normal"/>
+    <w:next w:val="Normal"/>
     <w:autoRedefine/>
     <w:uiPriority w:val="39"/>
     <w:semiHidden/>
@@ -6241,10 +7444,10 @@
       <w:szCs w:val="22"/>
     </w:rPr>
   </w:style>
-  <w:style w:type="paragraph" w:styleId="Sommario6">
+  <w:style w:type="paragraph" w:styleId="TOC6">
     <w:name w:val="toc 6"/>
-    <w:basedOn w:val="Normale"/>
-    <w:next w:val="Normale"/>
+    <w:basedOn w:val="Normal"/>
+    <w:next w:val="Normal"/>
     <w:autoRedefine/>
     <w:uiPriority w:val="39"/>
     <w:semiHidden/>
@@ -6256,10 +7459,10 @@
       <w:szCs w:val="22"/>
     </w:rPr>
   </w:style>
-  <w:style w:type="paragraph" w:styleId="Sommario7">
+  <w:style w:type="paragraph" w:styleId="TOC7">
     <w:name w:val="toc 7"/>
-    <w:basedOn w:val="Normale"/>
-    <w:next w:val="Normale"/>
+    <w:basedOn w:val="Normal"/>
+    <w:next w:val="Normal"/>
     <w:autoRedefine/>
     <w:uiPriority w:val="39"/>
     <w:semiHidden/>
@@ -6271,10 +7474,10 @@
       <w:szCs w:val="22"/>
     </w:rPr>
   </w:style>
-  <w:style w:type="paragraph" w:styleId="Sommario8">
+  <w:style w:type="paragraph" w:styleId="TOC8">
     <w:name w:val="toc 8"/>
-    <w:basedOn w:val="Normale"/>
-    <w:next w:val="Normale"/>
+    <w:basedOn w:val="Normal"/>
+    <w:next w:val="Normal"/>
     <w:autoRedefine/>
     <w:uiPriority w:val="39"/>
     <w:semiHidden/>
@@ -6286,10 +7489,10 @@
       <w:szCs w:val="22"/>
     </w:rPr>
   </w:style>
-  <w:style w:type="paragraph" w:styleId="Sommario9">
+  <w:style w:type="paragraph" w:styleId="TOC9">
     <w:name w:val="toc 9"/>
-    <w:basedOn w:val="Normale"/>
-    <w:next w:val="Normale"/>
+    <w:basedOn w:val="Normal"/>
+    <w:next w:val="Normal"/>
     <w:autoRedefine/>
     <w:uiPriority w:val="39"/>
     <w:semiHidden/>
@@ -6301,9 +7504,9 @@
       <w:szCs w:val="22"/>
     </w:rPr>
   </w:style>
-  <w:style w:type="character" w:styleId="Collegamentoipertestuale">
+  <w:style w:type="character" w:styleId="Hyperlink">
     <w:name w:val="Hyperlink"/>
-    <w:basedOn w:val="Carpredefinitoparagrafo"/>
+    <w:basedOn w:val="DefaultParagraphFont"/>
     <w:uiPriority w:val="99"/>
     <w:unhideWhenUsed/>
     <w:rsid w:val="00925F45"/>
@@ -6312,9 +7515,9 @@
       <w:u w:val="single"/>
     </w:rPr>
   </w:style>
-  <w:style w:type="paragraph" w:styleId="NormaleWeb">
+  <w:style w:type="paragraph" w:styleId="NormalWeb">
     <w:name w:val="Normal (Web)"/>
-    <w:basedOn w:val="Normale"/>
+    <w:basedOn w:val="Normal"/>
     <w:uiPriority w:val="99"/>
     <w:unhideWhenUsed/>
     <w:rsid w:val="00043A2F"/>
@@ -6328,9 +7531,9 @@
       <w14:ligatures w14:val="none"/>
     </w:rPr>
   </w:style>
-  <w:style w:type="character" w:styleId="Collegamentovisitato">
+  <w:style w:type="character" w:styleId="FollowedHyperlink">
     <w:name w:val="FollowedHyperlink"/>
-    <w:basedOn w:val="Carpredefinitoparagrafo"/>
+    <w:basedOn w:val="DefaultParagraphFont"/>
     <w:uiPriority w:val="99"/>
     <w:semiHidden/>
     <w:unhideWhenUsed/>
@@ -6340,9 +7543,9 @@
       <w:u w:val="single"/>
     </w:rPr>
   </w:style>
-  <w:style w:type="character" w:styleId="Enfasigrassetto">
+  <w:style w:type="character" w:styleId="Strong">
     <w:name w:val="Strong"/>
-    <w:basedOn w:val="Carpredefinitoparagrafo"/>
+    <w:basedOn w:val="DefaultParagraphFont"/>
     <w:uiPriority w:val="22"/>
     <w:qFormat/>
     <w:rsid w:val="00297ABF"/>
@@ -6353,12 +7556,12 @@
   </w:style>
   <w:style w:type="character" w:customStyle="1" w:styleId="apple-converted-space">
     <w:name w:val="apple-converted-space"/>
-    <w:basedOn w:val="Carpredefinitoparagrafo"/>
+    <w:basedOn w:val="DefaultParagraphFont"/>
     <w:rsid w:val="00297ABF"/>
   </w:style>
-  <w:style w:type="paragraph" w:styleId="Paragrafoelenco">
+  <w:style w:type="paragraph" w:styleId="ListParagraph">
     <w:name w:val="List Paragraph"/>
-    <w:basedOn w:val="Normale"/>
+    <w:basedOn w:val="Normal"/>
     <w:uiPriority w:val="34"/>
     <w:qFormat/>
     <w:rsid w:val="00E97B21"/>
@@ -6367,10 +7570,10 @@
       <w:contextualSpacing/>
     </w:pPr>
   </w:style>
-  <w:style w:type="paragraph" w:styleId="Didascalia">
+  <w:style w:type="paragraph" w:styleId="Caption">
     <w:name w:val="caption"/>
-    <w:basedOn w:val="Normale"/>
-    <w:next w:val="Normale"/>
+    <w:basedOn w:val="Normal"/>
+    <w:next w:val="Normal"/>
     <w:uiPriority w:val="35"/>
     <w:unhideWhenUsed/>
     <w:qFormat/>
@@ -6386,10 +7589,10 @@
       <w:szCs w:val="18"/>
     </w:rPr>
   </w:style>
-  <w:style w:type="paragraph" w:styleId="Intestazione">
+  <w:style w:type="paragraph" w:styleId="Header">
     <w:name w:val="header"/>
-    <w:basedOn w:val="Normale"/>
-    <w:link w:val="IntestazioneCarattere"/>
+    <w:basedOn w:val="Normal"/>
+    <w:link w:val="HeaderChar"/>
     <w:uiPriority w:val="99"/>
     <w:unhideWhenUsed/>
     <w:rsid w:val="002371E7"/>
@@ -6400,17 +7603,17 @@
       </w:tabs>
     </w:pPr>
   </w:style>
-  <w:style w:type="character" w:customStyle="1" w:styleId="IntestazioneCarattere">
-    <w:name w:val="Intestazione Carattere"/>
-    <w:basedOn w:val="Carpredefinitoparagrafo"/>
-    <w:link w:val="Intestazione"/>
+  <w:style w:type="character" w:customStyle="1" w:styleId="HeaderChar">
+    <w:name w:val="Header Char"/>
+    <w:basedOn w:val="DefaultParagraphFont"/>
+    <w:link w:val="Header"/>
     <w:uiPriority w:val="99"/>
     <w:rsid w:val="002371E7"/>
   </w:style>
-  <w:style w:type="paragraph" w:styleId="Pidipagina">
+  <w:style w:type="paragraph" w:styleId="Footer">
     <w:name w:val="footer"/>
-    <w:basedOn w:val="Normale"/>
-    <w:link w:val="PidipaginaCarattere"/>
+    <w:basedOn w:val="Normal"/>
+    <w:link w:val="FooterChar"/>
     <w:uiPriority w:val="99"/>
     <w:unhideWhenUsed/>
     <w:rsid w:val="002371E7"/>
@@ -6421,17 +7624,17 @@
       </w:tabs>
     </w:pPr>
   </w:style>
-  <w:style w:type="character" w:customStyle="1" w:styleId="PidipaginaCarattere">
-    <w:name w:val="Piè di pagina Carattere"/>
-    <w:basedOn w:val="Carpredefinitoparagrafo"/>
-    <w:link w:val="Pidipagina"/>
+  <w:style w:type="character" w:customStyle="1" w:styleId="FooterChar">
+    <w:name w:val="Footer Char"/>
+    <w:basedOn w:val="DefaultParagraphFont"/>
+    <w:link w:val="Footer"/>
     <w:uiPriority w:val="99"/>
     <w:rsid w:val="002371E7"/>
   </w:style>
-  <w:style w:type="paragraph" w:styleId="PreformattatoHTML">
+  <w:style w:type="paragraph" w:styleId="HTMLPreformatted">
     <w:name w:val="HTML Preformatted"/>
-    <w:basedOn w:val="Normale"/>
-    <w:link w:val="PreformattatoHTMLCarattere"/>
+    <w:basedOn w:val="Normal"/>
+    <w:link w:val="HTMLPreformattedChar"/>
     <w:uiPriority w:val="99"/>
     <w:unhideWhenUsed/>
     <w:rsid w:val="00356316"/>
@@ -6464,10 +7667,10 @@
       <w14:ligatures w14:val="none"/>
     </w:rPr>
   </w:style>
-  <w:style w:type="character" w:customStyle="1" w:styleId="PreformattatoHTMLCarattere">
-    <w:name w:val="Preformattato HTML Carattere"/>
-    <w:basedOn w:val="Carpredefinitoparagrafo"/>
-    <w:link w:val="PreformattatoHTML"/>
+  <w:style w:type="character" w:customStyle="1" w:styleId="HTMLPreformattedChar">
+    <w:name w:val="HTML Preformatted Char"/>
+    <w:basedOn w:val="DefaultParagraphFont"/>
+    <w:link w:val="HTMLPreformatted"/>
     <w:uiPriority w:val="99"/>
     <w:rsid w:val="00356316"/>
     <w:rPr>

</xml_diff>